<commit_message>
some more quatsch added
</commit_message>
<xml_diff>
--- a/Wojtek/Masterarbeit/Masterarbeit Formatiert.docx
+++ b/Wojtek/Masterarbeit/Masterarbeit Formatiert.docx
@@ -1789,7 +1789,7 @@
             </w:rPr>
             <w:fldChar w:fldCharType="separate"/>
           </w:r>
-          <w:hyperlink w:anchor="_Toc502589046" w:history="1">
+          <w:hyperlink w:anchor="_Toc503095427" w:history="1">
             <w:r>
               <w:rPr>
                 <w:rStyle w:val="Hyperlink"/>
@@ -1834,7 +1834,7 @@
                 <w:noProof/>
                 <w:webHidden/>
               </w:rPr>
-              <w:instrText xml:space="preserve"> PAGEREF _Toc502589046 \h </w:instrText>
+              <w:instrText xml:space="preserve"> PAGEREF _Toc503095427 \h </w:instrText>
             </w:r>
             <w:r>
               <w:rPr>
@@ -1878,7 +1878,7 @@
               <w:lang w:eastAsia="de-DE"/>
             </w:rPr>
           </w:pPr>
-          <w:hyperlink w:anchor="_Toc502589047" w:history="1">
+          <w:hyperlink w:anchor="_Toc503095428" w:history="1">
             <w:r>
               <w:rPr>
                 <w:rStyle w:val="Hyperlink"/>
@@ -1922,7 +1922,7 @@
                 <w:noProof/>
                 <w:webHidden/>
               </w:rPr>
-              <w:instrText xml:space="preserve"> PAGEREF _Toc502589047 \h </w:instrText>
+              <w:instrText xml:space="preserve"> PAGEREF _Toc503095428 \h </w:instrText>
             </w:r>
             <w:r>
               <w:rPr>
@@ -1966,7 +1966,7 @@
               <w:lang w:eastAsia="de-DE"/>
             </w:rPr>
           </w:pPr>
-          <w:hyperlink w:anchor="_Toc502589048" w:history="1">
+          <w:hyperlink w:anchor="_Toc503095429" w:history="1">
             <w:r>
               <w:rPr>
                 <w:rStyle w:val="Hyperlink"/>
@@ -2010,7 +2010,7 @@
                 <w:noProof/>
                 <w:webHidden/>
               </w:rPr>
-              <w:instrText xml:space="preserve"> PAGEREF _Toc502589048 \h </w:instrText>
+              <w:instrText xml:space="preserve"> PAGEREF _Toc503095429 \h </w:instrText>
             </w:r>
             <w:r>
               <w:rPr>
@@ -2030,7 +2030,7 @@
                 <w:noProof/>
                 <w:webHidden/>
               </w:rPr>
-              <w:t>4</w:t>
+              <w:t>5</w:t>
             </w:r>
             <w:r>
               <w:rPr>
@@ -2054,7 +2054,7 @@
               <w:lang w:eastAsia="de-DE"/>
             </w:rPr>
           </w:pPr>
-          <w:hyperlink w:anchor="_Toc502589049" w:history="1">
+          <w:hyperlink w:anchor="_Toc503095430" w:history="1">
             <w:r>
               <w:rPr>
                 <w:rStyle w:val="Hyperlink"/>
@@ -2098,7 +2098,7 @@
                 <w:noProof/>
                 <w:webHidden/>
               </w:rPr>
-              <w:instrText xml:space="preserve"> PAGEREF _Toc502589049 \h </w:instrText>
+              <w:instrText xml:space="preserve"> PAGEREF _Toc503095430 \h </w:instrText>
             </w:r>
             <w:r>
               <w:rPr>
@@ -2118,7 +2118,7 @@
                 <w:noProof/>
                 <w:webHidden/>
               </w:rPr>
-              <w:t>4</w:t>
+              <w:t>6</w:t>
             </w:r>
             <w:r>
               <w:rPr>
@@ -2143,7 +2143,7 @@
               <w:lang w:eastAsia="de-DE"/>
             </w:rPr>
           </w:pPr>
-          <w:hyperlink w:anchor="_Toc502589050" w:history="1">
+          <w:hyperlink w:anchor="_Toc503095431" w:history="1">
             <w:r>
               <w:rPr>
                 <w:rStyle w:val="Hyperlink"/>
@@ -2188,7 +2188,7 @@
                 <w:noProof/>
                 <w:webHidden/>
               </w:rPr>
-              <w:instrText xml:space="preserve"> PAGEREF _Toc502589050 \h </w:instrText>
+              <w:instrText xml:space="preserve"> PAGEREF _Toc503095431 \h </w:instrText>
             </w:r>
             <w:r>
               <w:rPr>
@@ -2208,7 +2208,7 @@
                 <w:noProof/>
                 <w:webHidden/>
               </w:rPr>
-              <w:t>5</w:t>
+              <w:t>8</w:t>
             </w:r>
             <w:r>
               <w:rPr>
@@ -2232,7 +2232,7 @@
               <w:lang w:eastAsia="de-DE"/>
             </w:rPr>
           </w:pPr>
-          <w:hyperlink w:anchor="_Toc502589051" w:history="1">
+          <w:hyperlink w:anchor="_Toc503095432" w:history="1">
             <w:r>
               <w:rPr>
                 <w:rStyle w:val="Hyperlink"/>
@@ -2276,7 +2276,7 @@
                 <w:noProof/>
                 <w:webHidden/>
               </w:rPr>
-              <w:instrText xml:space="preserve"> PAGEREF _Toc502589051 \h </w:instrText>
+              <w:instrText xml:space="preserve"> PAGEREF _Toc503095432 \h </w:instrText>
             </w:r>
             <w:r>
               <w:rPr>
@@ -2296,7 +2296,7 @@
                 <w:noProof/>
                 <w:webHidden/>
               </w:rPr>
-              <w:t>5</w:t>
+              <w:t>8</w:t>
             </w:r>
             <w:r>
               <w:rPr>
@@ -2320,7 +2320,7 @@
               <w:lang w:eastAsia="de-DE"/>
             </w:rPr>
           </w:pPr>
-          <w:hyperlink w:anchor="_Toc502589052" w:history="1">
+          <w:hyperlink w:anchor="_Toc503095433" w:history="1">
             <w:r>
               <w:rPr>
                 <w:rStyle w:val="Hyperlink"/>
@@ -2364,7 +2364,7 @@
                 <w:noProof/>
                 <w:webHidden/>
               </w:rPr>
-              <w:instrText xml:space="preserve"> PAGEREF _Toc502589052 \h </w:instrText>
+              <w:instrText xml:space="preserve"> PAGEREF _Toc503095433 \h </w:instrText>
             </w:r>
             <w:r>
               <w:rPr>
@@ -2384,7 +2384,7 @@
                 <w:noProof/>
                 <w:webHidden/>
               </w:rPr>
-              <w:t>5</w:t>
+              <w:t>8</w:t>
             </w:r>
             <w:r>
               <w:rPr>
@@ -2408,7 +2408,7 @@
               <w:lang w:eastAsia="de-DE"/>
             </w:rPr>
           </w:pPr>
-          <w:hyperlink w:anchor="_Toc502589053" w:history="1">
+          <w:hyperlink w:anchor="_Toc503095434" w:history="1">
             <w:r>
               <w:rPr>
                 <w:rStyle w:val="Hyperlink"/>
@@ -2452,7 +2452,7 @@
                 <w:noProof/>
                 <w:webHidden/>
               </w:rPr>
-              <w:instrText xml:space="preserve"> PAGEREF _Toc502589053 \h </w:instrText>
+              <w:instrText xml:space="preserve"> PAGEREF _Toc503095434 \h </w:instrText>
             </w:r>
             <w:r>
               <w:rPr>
@@ -2472,7 +2472,7 @@
                 <w:noProof/>
                 <w:webHidden/>
               </w:rPr>
-              <w:t>5</w:t>
+              <w:t>8</w:t>
             </w:r>
             <w:r>
               <w:rPr>
@@ -2496,7 +2496,7 @@
               <w:lang w:eastAsia="de-DE"/>
             </w:rPr>
           </w:pPr>
-          <w:hyperlink w:anchor="_Toc502589054" w:history="1">
+          <w:hyperlink w:anchor="_Toc503095435" w:history="1">
             <w:r>
               <w:rPr>
                 <w:rStyle w:val="Hyperlink"/>
@@ -2540,7 +2540,7 @@
                 <w:noProof/>
                 <w:webHidden/>
               </w:rPr>
-              <w:instrText xml:space="preserve"> PAGEREF _Toc502589054 \h </w:instrText>
+              <w:instrText xml:space="preserve"> PAGEREF _Toc503095435 \h </w:instrText>
             </w:r>
             <w:r>
               <w:rPr>
@@ -2560,7 +2560,7 @@
                 <w:noProof/>
                 <w:webHidden/>
               </w:rPr>
-              <w:t>5</w:t>
+              <w:t>8</w:t>
             </w:r>
             <w:r>
               <w:rPr>
@@ -2585,7 +2585,7 @@
               <w:lang w:eastAsia="de-DE"/>
             </w:rPr>
           </w:pPr>
-          <w:hyperlink w:anchor="_Toc502589055" w:history="1">
+          <w:hyperlink w:anchor="_Toc503095436" w:history="1">
             <w:r>
               <w:rPr>
                 <w:rStyle w:val="Hyperlink"/>
@@ -2630,7 +2630,7 @@
                 <w:noProof/>
                 <w:webHidden/>
               </w:rPr>
-              <w:instrText xml:space="preserve"> PAGEREF _Toc502589055 \h </w:instrText>
+              <w:instrText xml:space="preserve"> PAGEREF _Toc503095436 \h </w:instrText>
             </w:r>
             <w:r>
               <w:rPr>
@@ -2650,7 +2650,7 @@
                 <w:noProof/>
                 <w:webHidden/>
               </w:rPr>
-              <w:t>6</w:t>
+              <w:t>9</w:t>
             </w:r>
             <w:r>
               <w:rPr>
@@ -2674,7 +2674,7 @@
               <w:lang w:eastAsia="de-DE"/>
             </w:rPr>
           </w:pPr>
-          <w:hyperlink w:anchor="_Toc502589056" w:history="1">
+          <w:hyperlink w:anchor="_Toc503095437" w:history="1">
             <w:r>
               <w:rPr>
                 <w:rStyle w:val="Hyperlink"/>
@@ -2697,7 +2697,7 @@
                 <w:noProof/>
                 <w:lang w:val="en-GB"/>
               </w:rPr>
-              <w:t>Blublublub</w:t>
+              <w:t>Water-Plants</w:t>
             </w:r>
             <w:r>
               <w:rPr>
@@ -2718,7 +2718,7 @@
                 <w:noProof/>
                 <w:webHidden/>
               </w:rPr>
-              <w:instrText xml:space="preserve"> PAGEREF _Toc502589056 \h </w:instrText>
+              <w:instrText xml:space="preserve"> PAGEREF _Toc503095437 \h </w:instrText>
             </w:r>
             <w:r>
               <w:rPr>
@@ -2738,7 +2738,183 @@
                 <w:noProof/>
                 <w:webHidden/>
               </w:rPr>
-              <w:t>6</w:t>
+              <w:t>9</w:t>
+            </w:r>
+            <w:r>
+              <w:rPr>
+                <w:noProof/>
+                <w:webHidden/>
+              </w:rPr>
+              <w:fldChar w:fldCharType="end"/>
+            </w:r>
+          </w:hyperlink>
+        </w:p>
+        <w:p>
+          <w:pPr>
+            <w:pStyle w:val="Verzeichnis2"/>
+            <w:tabs>
+              <w:tab w:val="left" w:pos="880"/>
+              <w:tab w:val="right" w:leader="dot" w:pos="9062"/>
+            </w:tabs>
+            <w:rPr>
+              <w:rFonts w:eastAsiaTheme="minorEastAsia"/>
+              <w:noProof/>
+              <w:lang w:eastAsia="de-DE"/>
+            </w:rPr>
+          </w:pPr>
+          <w:hyperlink w:anchor="_Toc503095438" w:history="1">
+            <w:r>
+              <w:rPr>
+                <w:rStyle w:val="Hyperlink"/>
+                <w:noProof/>
+                <w:lang w:val="en-GB"/>
+              </w:rPr>
+              <w:t>3.2</w:t>
+            </w:r>
+            <w:r>
+              <w:rPr>
+                <w:rFonts w:eastAsiaTheme="minorEastAsia"/>
+                <w:noProof/>
+                <w:lang w:eastAsia="de-DE"/>
+              </w:rPr>
+              <w:tab/>
+            </w:r>
+            <w:r>
+              <w:rPr>
+                <w:rStyle w:val="Hyperlink"/>
+                <w:noProof/>
+                <w:lang w:val="en-GB"/>
+              </w:rPr>
+              <w:t>Data Harmonization</w:t>
+            </w:r>
+            <w:r>
+              <w:rPr>
+                <w:noProof/>
+                <w:webHidden/>
+              </w:rPr>
+              <w:tab/>
+            </w:r>
+            <w:r>
+              <w:rPr>
+                <w:noProof/>
+                <w:webHidden/>
+              </w:rPr>
+              <w:fldChar w:fldCharType="begin"/>
+            </w:r>
+            <w:r>
+              <w:rPr>
+                <w:noProof/>
+                <w:webHidden/>
+              </w:rPr>
+              <w:instrText xml:space="preserve"> PAGEREF _Toc503095438 \h </w:instrText>
+            </w:r>
+            <w:r>
+              <w:rPr>
+                <w:noProof/>
+                <w:webHidden/>
+              </w:rPr>
+            </w:r>
+            <w:r>
+              <w:rPr>
+                <w:noProof/>
+                <w:webHidden/>
+              </w:rPr>
+              <w:fldChar w:fldCharType="separate"/>
+            </w:r>
+            <w:r>
+              <w:rPr>
+                <w:noProof/>
+                <w:webHidden/>
+              </w:rPr>
+              <w:t>10</w:t>
+            </w:r>
+            <w:r>
+              <w:rPr>
+                <w:noProof/>
+                <w:webHidden/>
+              </w:rPr>
+              <w:fldChar w:fldCharType="end"/>
+            </w:r>
+          </w:hyperlink>
+        </w:p>
+        <w:p>
+          <w:pPr>
+            <w:pStyle w:val="Verzeichnis2"/>
+            <w:tabs>
+              <w:tab w:val="left" w:pos="880"/>
+              <w:tab w:val="right" w:leader="dot" w:pos="9062"/>
+            </w:tabs>
+            <w:rPr>
+              <w:rFonts w:eastAsiaTheme="minorEastAsia"/>
+              <w:noProof/>
+              <w:lang w:eastAsia="de-DE"/>
+            </w:rPr>
+          </w:pPr>
+          <w:hyperlink w:anchor="_Toc503095439" w:history="1">
+            <w:r>
+              <w:rPr>
+                <w:rStyle w:val="Hyperlink"/>
+                <w:noProof/>
+                <w:lang w:val="en-GB"/>
+              </w:rPr>
+              <w:t>3.3</w:t>
+            </w:r>
+            <w:r>
+              <w:rPr>
+                <w:rFonts w:eastAsiaTheme="minorEastAsia"/>
+                <w:noProof/>
+                <w:lang w:eastAsia="de-DE"/>
+              </w:rPr>
+              <w:tab/>
+            </w:r>
+            <w:r>
+              <w:rPr>
+                <w:rStyle w:val="Hyperlink"/>
+                <w:noProof/>
+                <w:lang w:val="en-GB"/>
+              </w:rPr>
+              <w:t>Comparable Industries and Projects</w:t>
+            </w:r>
+            <w:r>
+              <w:rPr>
+                <w:noProof/>
+                <w:webHidden/>
+              </w:rPr>
+              <w:tab/>
+            </w:r>
+            <w:r>
+              <w:rPr>
+                <w:noProof/>
+                <w:webHidden/>
+              </w:rPr>
+              <w:fldChar w:fldCharType="begin"/>
+            </w:r>
+            <w:r>
+              <w:rPr>
+                <w:noProof/>
+                <w:webHidden/>
+              </w:rPr>
+              <w:instrText xml:space="preserve"> PAGEREF _Toc503095439 \h </w:instrText>
+            </w:r>
+            <w:r>
+              <w:rPr>
+                <w:noProof/>
+                <w:webHidden/>
+              </w:rPr>
+            </w:r>
+            <w:r>
+              <w:rPr>
+                <w:noProof/>
+                <w:webHidden/>
+              </w:rPr>
+              <w:fldChar w:fldCharType="separate"/>
+            </w:r>
+            <w:r>
+              <w:rPr>
+                <w:noProof/>
+                <w:webHidden/>
+              </w:rPr>
+              <w:t>10</w:t>
             </w:r>
             <w:r>
               <w:rPr>
@@ -2763,7 +2939,7 @@
               <w:lang w:eastAsia="de-DE"/>
             </w:rPr>
           </w:pPr>
-          <w:hyperlink w:anchor="_Toc502589057" w:history="1">
+          <w:hyperlink w:anchor="_Toc503095440" w:history="1">
             <w:r>
               <w:rPr>
                 <w:rStyle w:val="Hyperlink"/>
@@ -2808,7 +2984,7 @@
                 <w:noProof/>
                 <w:webHidden/>
               </w:rPr>
-              <w:instrText xml:space="preserve"> PAGEREF _Toc502589057 \h </w:instrText>
+              <w:instrText xml:space="preserve"> PAGEREF _Toc503095440 \h </w:instrText>
             </w:r>
             <w:r>
               <w:rPr>
@@ -2828,7 +3004,7 @@
                 <w:noProof/>
                 <w:webHidden/>
               </w:rPr>
-              <w:t>7</w:t>
+              <w:t>11</w:t>
             </w:r>
             <w:r>
               <w:rPr>
@@ -2852,7 +3028,7 @@
               <w:lang w:eastAsia="de-DE"/>
             </w:rPr>
           </w:pPr>
-          <w:hyperlink w:anchor="_Toc502589058" w:history="1">
+          <w:hyperlink w:anchor="_Toc503095441" w:history="1">
             <w:r>
               <w:rPr>
                 <w:rStyle w:val="Hyperlink"/>
@@ -2896,7 +3072,7 @@
                 <w:noProof/>
                 <w:webHidden/>
               </w:rPr>
-              <w:instrText xml:space="preserve"> PAGEREF _Toc502589058 \h </w:instrText>
+              <w:instrText xml:space="preserve"> PAGEREF _Toc503095441 \h </w:instrText>
             </w:r>
             <w:r>
               <w:rPr>
@@ -2916,7 +3092,7 @@
                 <w:noProof/>
                 <w:webHidden/>
               </w:rPr>
-              <w:t>7</w:t>
+              <w:t>11</w:t>
             </w:r>
             <w:r>
               <w:rPr>
@@ -2941,7 +3117,7 @@
               <w:lang w:eastAsia="de-DE"/>
             </w:rPr>
           </w:pPr>
-          <w:hyperlink w:anchor="_Toc502589059" w:history="1">
+          <w:hyperlink w:anchor="_Toc503095442" w:history="1">
             <w:r>
               <w:rPr>
                 <w:rStyle w:val="Hyperlink"/>
@@ -2986,7 +3162,7 @@
                 <w:noProof/>
                 <w:webHidden/>
               </w:rPr>
-              <w:instrText xml:space="preserve"> PAGEREF _Toc502589059 \h </w:instrText>
+              <w:instrText xml:space="preserve"> PAGEREF _Toc503095442 \h </w:instrText>
             </w:r>
             <w:r>
               <w:rPr>
@@ -3006,7 +3182,7 @@
                 <w:noProof/>
                 <w:webHidden/>
               </w:rPr>
-              <w:t>8</w:t>
+              <w:t>12</w:t>
             </w:r>
             <w:r>
               <w:rPr>
@@ -3030,7 +3206,7 @@
               <w:lang w:eastAsia="de-DE"/>
             </w:rPr>
           </w:pPr>
-          <w:hyperlink w:anchor="_Toc502589060" w:history="1">
+          <w:hyperlink w:anchor="_Toc503095443" w:history="1">
             <w:r>
               <w:rPr>
                 <w:rStyle w:val="Hyperlink"/>
@@ -3074,7 +3250,7 @@
                 <w:noProof/>
                 <w:webHidden/>
               </w:rPr>
-              <w:instrText xml:space="preserve"> PAGEREF _Toc502589060 \h </w:instrText>
+              <w:instrText xml:space="preserve"> PAGEREF _Toc503095443 \h </w:instrText>
             </w:r>
             <w:r>
               <w:rPr>
@@ -3094,7 +3270,7 @@
                 <w:noProof/>
                 <w:webHidden/>
               </w:rPr>
-              <w:t>8</w:t>
+              <w:t>12</w:t>
             </w:r>
             <w:r>
               <w:rPr>
@@ -3118,7 +3294,7 @@
               <w:lang w:eastAsia="de-DE"/>
             </w:rPr>
           </w:pPr>
-          <w:hyperlink w:anchor="_Toc502589061" w:history="1">
+          <w:hyperlink w:anchor="_Toc503095444" w:history="1">
             <w:r>
               <w:rPr>
                 <w:rStyle w:val="Hyperlink"/>
@@ -3162,7 +3338,7 @@
                 <w:noProof/>
                 <w:webHidden/>
               </w:rPr>
-              <w:instrText xml:space="preserve"> PAGEREF _Toc502589061 \h </w:instrText>
+              <w:instrText xml:space="preserve"> PAGEREF _Toc503095444 \h </w:instrText>
             </w:r>
             <w:r>
               <w:rPr>
@@ -3182,7 +3358,7 @@
                 <w:noProof/>
                 <w:webHidden/>
               </w:rPr>
-              <w:t>8</w:t>
+              <w:t>12</w:t>
             </w:r>
             <w:r>
               <w:rPr>
@@ -3207,7 +3383,7 @@
               <w:lang w:eastAsia="de-DE"/>
             </w:rPr>
           </w:pPr>
-          <w:hyperlink w:anchor="_Toc502589062" w:history="1">
+          <w:hyperlink w:anchor="_Toc503095445" w:history="1">
             <w:r>
               <w:rPr>
                 <w:rStyle w:val="Hyperlink"/>
@@ -3231,7 +3407,7 @@
                 <w:noProof/>
                 <w:lang w:val="en-GB"/>
               </w:rPr>
-              <w:t>Literature Review</w:t>
+              <w:t>Conclusions and Further Work</w:t>
             </w:r>
             <w:r>
               <w:rPr>
@@ -3252,7 +3428,7 @@
                 <w:noProof/>
                 <w:webHidden/>
               </w:rPr>
-              <w:instrText xml:space="preserve"> PAGEREF _Toc502589062 \h </w:instrText>
+              <w:instrText xml:space="preserve"> PAGEREF _Toc503095445 \h </w:instrText>
             </w:r>
             <w:r>
               <w:rPr>
@@ -3272,7 +3448,7 @@
                 <w:noProof/>
                 <w:webHidden/>
               </w:rPr>
-              <w:t>9</w:t>
+              <w:t>13</w:t>
             </w:r>
             <w:r>
               <w:rPr>
@@ -3296,7 +3472,7 @@
               <w:lang w:eastAsia="de-DE"/>
             </w:rPr>
           </w:pPr>
-          <w:hyperlink w:anchor="_Toc502589063" w:history="1">
+          <w:hyperlink w:anchor="_Toc503095446" w:history="1">
             <w:r>
               <w:rPr>
                 <w:rStyle w:val="Hyperlink"/>
@@ -3340,7 +3516,7 @@
                 <w:noProof/>
                 <w:webHidden/>
               </w:rPr>
-              <w:instrText xml:space="preserve"> PAGEREF _Toc502589063 \h </w:instrText>
+              <w:instrText xml:space="preserve"> PAGEREF _Toc503095446 \h </w:instrText>
             </w:r>
             <w:r>
               <w:rPr>
@@ -3360,7 +3536,7 @@
                 <w:noProof/>
                 <w:webHidden/>
               </w:rPr>
-              <w:t>9</w:t>
+              <w:t>13</w:t>
             </w:r>
             <w:r>
               <w:rPr>
@@ -3384,7 +3560,7 @@
               <w:lang w:eastAsia="de-DE"/>
             </w:rPr>
           </w:pPr>
-          <w:hyperlink w:anchor="_Toc502589064" w:history="1">
+          <w:hyperlink w:anchor="_Toc503095447" w:history="1">
             <w:r>
               <w:rPr>
                 <w:rStyle w:val="Hyperlink"/>
@@ -3428,7 +3604,7 @@
                 <w:noProof/>
                 <w:webHidden/>
               </w:rPr>
-              <w:instrText xml:space="preserve"> PAGEREF _Toc502589064 \h </w:instrText>
+              <w:instrText xml:space="preserve"> PAGEREF _Toc503095447 \h </w:instrText>
             </w:r>
             <w:r>
               <w:rPr>
@@ -3448,7 +3624,7 @@
                 <w:noProof/>
                 <w:webHidden/>
               </w:rPr>
-              <w:t>9</w:t>
+              <w:t>13</w:t>
             </w:r>
             <w:r>
               <w:rPr>
@@ -3472,7 +3648,7 @@
               <w:lang w:eastAsia="de-DE"/>
             </w:rPr>
           </w:pPr>
-          <w:hyperlink w:anchor="_Toc502589065" w:history="1">
+          <w:hyperlink w:anchor="_Toc503095448" w:history="1">
             <w:r>
               <w:rPr>
                 <w:rStyle w:val="Hyperlink"/>
@@ -3516,7 +3692,7 @@
                 <w:noProof/>
                 <w:webHidden/>
               </w:rPr>
-              <w:instrText xml:space="preserve"> PAGEREF _Toc502589065 \h </w:instrText>
+              <w:instrText xml:space="preserve"> PAGEREF _Toc503095448 \h </w:instrText>
             </w:r>
             <w:r>
               <w:rPr>
@@ -3536,7 +3712,7 @@
                 <w:noProof/>
                 <w:webHidden/>
               </w:rPr>
-              <w:t>9</w:t>
+              <w:t>13</w:t>
             </w:r>
             <w:r>
               <w:rPr>
@@ -3599,7 +3775,7 @@
           <w:lang w:val="en-GB"/>
         </w:rPr>
       </w:pPr>
-      <w:bookmarkStart w:id="0" w:name="_Toc502589046"/>
+      <w:bookmarkStart w:id="0" w:name="_Toc503095427"/>
       <w:r>
         <w:rPr>
           <w:lang w:val="en-GB"/>
@@ -3620,7 +3796,19 @@
         <w:rPr>
           <w:lang w:val="en-GB"/>
         </w:rPr>
-        <w:t xml:space="preserve">Access to clean water is the most basic and fundamental type of the human infrastructure. The quality of life highly depends on the accessibility to clean water. We require water not only for drinking, but also for cooking, and washing. Additionally, various professions and commercial establishments, like farmers or restaurants, could not exist without certain quality and quantity of water. The quantity of clean water in most cases, depends on collecting water and sewage from rivers and lakes, cleaning it in dedicated water-plants and thus bringing it to a specific quality standard, and then distributing it back into the waters. </w:t>
+        <w:t>Access to clean water is the most basic and fundamental type of the human infrastructure. The quality of life highly depends on the accessibility to clean water. We require water not only for drinking, but also for cooking, and washing. Additionally, various professions and comme</w:t>
+      </w:r>
+      <w:r>
+        <w:rPr>
+          <w:lang w:val="en-GB"/>
+        </w:rPr>
+        <w:t>rcial establishments, like farm</w:t>
+      </w:r>
+      <w:r>
+        <w:rPr>
+          <w:lang w:val="en-GB"/>
+        </w:rPr>
+        <w:t xml:space="preserve">s or restaurants, could not exist without certain quality and quantity of water. The quantity of clean water in most cases, depends on collecting water and sewage from rivers and lakes, cleaning it in dedicated water-plants and thus bringing it to a specific quality standard, and then distributing it. </w:t>
       </w:r>
     </w:p>
     <w:p>
@@ -3642,14 +3830,43 @@
         <w:rPr>
           <w:lang w:val="en-GB"/>
         </w:rPr>
-        <w:t xml:space="preserve">A software groundwork for acquisition, analysis and modelling of historical and real-time data of water-plants could become the first step to provide an infrastructure capable of “keeping track of the water” – </w:t>
-      </w:r>
-      <w:r>
-        <w:rPr>
-          <w:color w:val="C45911" w:themeColor="accent2" w:themeShade="BF"/>
-          <w:lang w:val="en-GB"/>
-        </w:rPr>
-        <w:t>its amount and quality, as well as making forecasts possible</w:t>
+        <w:t xml:space="preserve">A software groundwork for acquisition, analysis and modelling of historical and real-time data </w:t>
+      </w:r>
+      <w:r>
+        <w:rPr>
+          <w:lang w:val="en-GB"/>
+        </w:rPr>
+        <w:t xml:space="preserve">of water-plants could become the first step to provide an infrastructure capable of “keeping track of the water” – </w:t>
+      </w:r>
+      <w:r>
+        <w:rPr>
+          <w:lang w:val="en-GB"/>
+        </w:rPr>
+        <w:t xml:space="preserve">its amount, </w:t>
+      </w:r>
+      <w:r>
+        <w:rPr>
+          <w:lang w:val="en-GB"/>
+        </w:rPr>
+        <w:t>quality</w:t>
+      </w:r>
+      <w:r>
+        <w:rPr>
+          <w:lang w:val="en-GB"/>
+        </w:rPr>
+        <w:t xml:space="preserve"> and source</w:t>
+      </w:r>
+      <w:r>
+        <w:rPr>
+          <w:lang w:val="en-GB"/>
+        </w:rPr>
+        <w:t xml:space="preserve">, as well as making forecasts </w:t>
+      </w:r>
+      <w:r>
+        <w:rPr>
+          <w:lang w:val="en-GB"/>
+        </w:rPr>
+        <w:t>and statistics easier</w:t>
       </w:r>
       <w:r>
         <w:rPr>
@@ -3661,7 +3878,13 @@
         <w:rPr>
           <w:lang w:val="en-GB"/>
         </w:rPr>
-        <w:t>thesis will focus on the acquisition, harmonization and provision of water-related historical and real-time data.</w:t>
+        <w:t xml:space="preserve">thesis will focus on the acquisition, harmonization and provision of water-related </w:t>
+      </w:r>
+      <w:r>
+        <w:rPr>
+          <w:lang w:val="en-GB"/>
+        </w:rPr>
+        <w:t>historical and real-time data.</w:t>
       </w:r>
     </w:p>
     <w:p>
@@ -3791,7 +4014,98 @@
         <w:rPr>
           <w:lang w:val="en-US"/>
         </w:rPr>
-        <w:t>a normal user, the only significant outcome is the one of step 7, which also indicates the quality of water available for public usage, the incoming and outgoing water of the other steps provide data for other kinds of possibly interesting analyses, especially due to the fact, that each step deals with a specific kind of problem, meaning that all possible to gather data will also be gathered, harmonized and stored by our system, for further investigation.</w:t>
+        <w:t xml:space="preserve">a </w:t>
+      </w:r>
+      <w:r>
+        <w:rPr>
+          <w:lang w:val="en-US"/>
+        </w:rPr>
+        <w:t>common</w:t>
+      </w:r>
+      <w:r>
+        <w:rPr>
+          <w:lang w:val="en-US"/>
+        </w:rPr>
+        <w:t xml:space="preserve"> user, the </w:t>
+      </w:r>
+      <w:r>
+        <w:rPr>
+          <w:lang w:val="en-US"/>
+        </w:rPr>
+        <w:t>most</w:t>
+      </w:r>
+      <w:r>
+        <w:rPr>
+          <w:lang w:val="en-US"/>
+        </w:rPr>
+        <w:t xml:space="preserve"> significant outcome is the one of step </w:t>
+      </w:r>
+      <w:r>
+        <w:rPr>
+          <w:lang w:val="en-US"/>
+        </w:rPr>
+        <w:t>6 – Final treatment</w:t>
+      </w:r>
+      <w:r>
+        <w:rPr>
+          <w:rStyle w:val="Funotenzeichen"/>
+          <w:lang w:val="en-US"/>
+        </w:rPr>
+        <w:footnoteReference w:id="1"/>
+      </w:r>
+      <w:r>
+        <w:rPr>
+          <w:lang w:val="en-US"/>
+        </w:rPr>
+        <w:t xml:space="preserve">, which also indicates the quality of water available for public usage, the incoming and outgoing water of the other steps provide data for other kinds of interesting analyses, especially due to the fact, that each step deals with a specific kind of </w:t>
+      </w:r>
+      <w:r>
+        <w:rPr>
+          <w:lang w:val="en-US"/>
+        </w:rPr>
+        <w:t xml:space="preserve">water quality related </w:t>
+      </w:r>
+      <w:r>
+        <w:rPr>
+          <w:lang w:val="en-US"/>
+        </w:rPr>
+        <w:t xml:space="preserve">problem, meaning that all </w:t>
+      </w:r>
+      <w:r>
+        <w:rPr>
+          <w:lang w:val="en-US"/>
+        </w:rPr>
+        <w:t>“</w:t>
+      </w:r>
+      <w:r>
+        <w:rPr>
+          <w:lang w:val="en-US"/>
+        </w:rPr>
+        <w:t>possible to gather</w:t>
+      </w:r>
+      <w:r>
+        <w:rPr>
+          <w:lang w:val="en-US"/>
+        </w:rPr>
+        <w:t>”</w:t>
+      </w:r>
+      <w:r>
+        <w:rPr>
+          <w:lang w:val="en-US"/>
+        </w:rPr>
+        <w:t xml:space="preserve"> data </w:t>
+      </w:r>
+      <w:r>
+        <w:rPr>
+          <w:lang w:val="en-US"/>
+        </w:rPr>
+        <w:t xml:space="preserve">should </w:t>
+      </w:r>
+      <w:r>
+        <w:rPr>
+          <w:lang w:val="en-US"/>
+        </w:rPr>
+        <w:t>also be gathered, harmonized and stored by our system, for further investigation.</w:t>
       </w:r>
     </w:p>
     <w:p>
@@ -3804,30 +4118,12 @@
     </w:p>
     <w:p>
       <w:pPr>
-        <w:rPr>
-          <w:rFonts w:ascii="Arial" w:eastAsiaTheme="majorEastAsia" w:hAnsi="Arial" w:cstheme="majorBidi"/>
-          <w:b/>
-          <w:bCs/>
-          <w:sz w:val="32"/>
-          <w:szCs w:val="26"/>
-          <w:lang w:val="en-GB"/>
-        </w:rPr>
-      </w:pPr>
-      <w:r>
-        <w:rPr>
-          <w:lang w:val="en-GB"/>
-        </w:rPr>
-        <w:br w:type="page"/>
-      </w:r>
-    </w:p>
-    <w:p>
-      <w:pPr>
         <w:pStyle w:val="G2"/>
         <w:rPr>
           <w:lang w:val="en-GB"/>
         </w:rPr>
       </w:pPr>
-      <w:bookmarkStart w:id="1" w:name="_Toc502589047"/>
+      <w:bookmarkStart w:id="1" w:name="_Toc503095428"/>
       <w:r>
         <w:rPr>
           <w:lang w:val="en-GB"/>
@@ -3861,13 +4157,49 @@
         <w:rPr>
           <w:lang w:val="en-GB"/>
         </w:rPr>
-        <w:t xml:space="preserve">To understand how important waste water treatment is, one has to understand the dimensions of its effect. On average, a UK water-customer pays 1 pound a day to be able to enjoy high quality water. This results in round about 65 million pounds a day. This money is much needed and is used for the treatment of around 16 billion liters of wastewater, gathered in around 345 thousand </w:t>
-      </w:r>
-      <w:r>
-        <w:rPr>
-          <w:lang w:val="en-GB"/>
-        </w:rPr>
-        <w:t xml:space="preserve">kilometres and cleaned in about 9000 wastewater plants – every day. </w:t>
+        <w:t xml:space="preserve">To understand how important waste water treatment is, one has to understand the dimensions of its effect. On average, a UK water-customer pays 1 pound a day to be able to enjoy high quality water. This money is much needed and is used for the treatment of around 16 billion </w:t>
+      </w:r>
+      <w:r>
+        <w:rPr>
+          <w:lang w:val="en-GB"/>
+        </w:rPr>
+        <w:t>litres</w:t>
+      </w:r>
+      <w:r>
+        <w:rPr>
+          <w:lang w:val="en-GB"/>
+        </w:rPr>
+        <w:t xml:space="preserve"> of wastewater, gathered in around 345 thousand </w:t>
+      </w:r>
+      <w:r>
+        <w:rPr>
+          <w:lang w:val="en-GB"/>
+        </w:rPr>
+        <w:t>kilometres</w:t>
+      </w:r>
+      <w:r>
+        <w:rPr>
+          <w:lang w:val="en-GB"/>
+        </w:rPr>
+        <w:t xml:space="preserve"> of culvert</w:t>
+      </w:r>
+      <w:r>
+        <w:rPr>
+          <w:lang w:val="en-GB"/>
+        </w:rPr>
+        <w:t xml:space="preserve"> and cleaned in about 900</w:t>
+      </w:r>
+      <w:r>
+        <w:rPr>
+          <w:lang w:val="en-GB"/>
+        </w:rPr>
+        <w:t>0 wastewater plants – every day, as well as developing the water infrastructure in the country.</w:t>
+      </w:r>
+      <w:r>
+        <w:rPr>
+          <w:lang w:val="en-GB"/>
+        </w:rPr>
+        <w:t xml:space="preserve"> </w:t>
       </w:r>
       <w:r>
         <w:rPr>
@@ -3961,7 +4293,7 @@
           <w:rStyle w:val="Funotenzeichen"/>
           <w:lang w:val="en-GB"/>
         </w:rPr>
-        <w:footnoteReference w:id="1"/>
+        <w:footnoteReference w:id="2"/>
       </w:r>
     </w:p>
     <w:p>
@@ -4105,7 +4437,19 @@
         <w:rPr>
           <w:lang w:val="en-GB"/>
         </w:rPr>
-        <w:t xml:space="preserve"> The tertiary treatment significantly reduces nitrogen and phosphorus pollution and might not always be required, but is still recommended by the Urban Waste Water Treatment Directive. </w:t>
+        <w:t xml:space="preserve"> The tertiary treatment</w:t>
+      </w:r>
+      <w:r>
+        <w:rPr>
+          <w:lang w:val="en-GB"/>
+        </w:rPr>
+        <w:t xml:space="preserve"> usually</w:t>
+      </w:r>
+      <w:r>
+        <w:rPr>
+          <w:lang w:val="en-GB"/>
+        </w:rPr>
+        <w:t xml:space="preserve"> significantly reduces nitrogen and phosphorus pollution and might not always be required, but is still recommended by the Urban Waste Water Treatment Directive. </w:t>
       </w:r>
     </w:p>
     <w:p>
@@ -4125,7 +4469,26 @@
         <w:rPr>
           <w:lang w:val="en-GB"/>
         </w:rPr>
-        <w:t xml:space="preserve"> single water-plants within the UK to see which treatments steps are lacking, where the water quality is better and why.</w:t>
+        <w:t xml:space="preserve"> single water-plants within the UK to see which treatments steps are </w:t>
+      </w:r>
+      <w:r>
+        <w:rPr>
+          <w:lang w:val="en-GB"/>
+        </w:rPr>
+        <w:lastRenderedPageBreak/>
+        <w:t>lacking, where the water quality is better</w:t>
+      </w:r>
+      <w:r>
+        <w:rPr>
+          <w:lang w:val="en-GB"/>
+        </w:rPr>
+        <w:t>, the treatment more effective and efficient</w:t>
+      </w:r>
+      <w:r>
+        <w:rPr>
+          <w:lang w:val="en-GB"/>
+        </w:rPr>
+        <w:t xml:space="preserve"> and why.</w:t>
       </w:r>
     </w:p>
     <w:p>
@@ -4136,7 +4499,6 @@
         <w:rPr>
           <w:lang w:val="en-US"/>
         </w:rPr>
-        <w:lastRenderedPageBreak/>
         <w:t>The</w:t>
       </w:r>
       <w:r>
@@ -4161,7 +4523,19 @@
         <w:rPr>
           <w:lang w:val="en-US"/>
         </w:rPr>
-        <w:t xml:space="preserve">regulate the water treatment process of every water provider whose area is wholly or partially in the United Kingdom. The list of indicator parameters is long and contains minimum, maximum values and ranges within which values are allowed to lie. Only if all regulations apply the water may be called drinking water. With all the regulations and monitoring organizations the quality of UKs water might seem assured – yet the process of doing so is very troublesome and laborious. Twelve big companies, responsible for water and sewerage, cover most of UKs water supply. Additionally, there are some water-only companies providing water for some of the remaining regions. </w:t>
+        <w:t>regulate the water treatment process of every water provider whose area is wholly or partially in the United Kingdom. The list of indicator parameters is long and contains minimum, maximum values and ranges within which values are allowed to lie. Only if all regulations apply</w:t>
+      </w:r>
+      <w:r>
+        <w:rPr>
+          <w:lang w:val="en-US"/>
+        </w:rPr>
+        <w:t>,</w:t>
+      </w:r>
+      <w:r>
+        <w:rPr>
+          <w:lang w:val="en-US"/>
+        </w:rPr>
+        <w:t xml:space="preserve"> the water may be called drinking water. With all the regulations and monitoring organizations the quality of UKs water might seem assured – yet the process of doing so is very troublesome and laborious. Twelve big companies, responsible for water and sewerage, cover most of UKs water supply. Additionally, there are some water-only companies providing water for some of the remaining regions. </w:t>
       </w:r>
       <w:sdt>
         <w:sdtPr>
@@ -4390,7 +4764,7 @@
           <w:rStyle w:val="Funotenzeichen"/>
           <w:lang w:val="en-US"/>
         </w:rPr>
-        <w:footnoteReference w:id="2"/>
+        <w:footnoteReference w:id="3"/>
       </w:r>
       <w:r>
         <w:rPr>
@@ -4432,10 +4806,10 @@
           <w:lang w:val="en-GB"/>
         </w:rPr>
       </w:pPr>
-      <w:bookmarkStart w:id="2" w:name="_Toc502589048"/>
-      <w:bookmarkStart w:id="3" w:name="_Ref502834476"/>
-      <w:bookmarkStart w:id="4" w:name="_Ref502834558"/>
-      <w:bookmarkStart w:id="5" w:name="_Ref502834562"/>
+      <w:bookmarkStart w:id="2" w:name="_Ref502834476"/>
+      <w:bookmarkStart w:id="3" w:name="_Ref502834558"/>
+      <w:bookmarkStart w:id="4" w:name="_Ref502834562"/>
+      <w:bookmarkStart w:id="5" w:name="_Toc503095429"/>
       <w:r>
         <w:rPr>
           <w:lang w:val="en-GB"/>
@@ -4470,7 +4844,31 @@
         <w:rPr>
           <w:lang w:val="en-US"/>
         </w:rPr>
-        <w:t xml:space="preserve"> ensure their quality and monitor their water treatment process is not unified. This makes comparison between companies, as well as getting a global picture difficult. Reacting to lack of quality water in specific regions, or forecasting such a scenario, while still </w:t>
+        <w:t xml:space="preserve"> ensure their quality and monitor their water treatment process is not unified. This makes comparison </w:t>
+      </w:r>
+      <w:r>
+        <w:rPr>
+          <w:lang w:val="en-US"/>
+        </w:rPr>
+        <w:t xml:space="preserve">of data </w:t>
+      </w:r>
+      <w:r>
+        <w:rPr>
+          <w:lang w:val="en-US"/>
+        </w:rPr>
+        <w:t>between companies</w:t>
+      </w:r>
+      <w:r>
+        <w:rPr>
+          <w:lang w:val="en-US"/>
+        </w:rPr>
+        <w:t xml:space="preserve"> and water-plants</w:t>
+      </w:r>
+      <w:r>
+        <w:rPr>
+          <w:lang w:val="en-US"/>
+        </w:rPr>
+        <w:t xml:space="preserve">, as well as getting a global picture difficult. Reacting to lack of quality water in specific regions, or forecasting such a scenario, while still </w:t>
       </w:r>
       <w:r>
         <w:rPr>
@@ -4482,7 +4880,19 @@
         <w:rPr>
           <w:lang w:val="en-GB"/>
         </w:rPr>
-        <w:t xml:space="preserve"> wastewater treatment regulations. To assure better forecasts or more meaningful reports, other information bases, like weather information might be taken into account – but those external systems are not a topic in this part of the (data-gathering) system. </w:t>
+        <w:t xml:space="preserve"> wastewater treatment regulations. To assure better forecasts or more meaningful reports, other information bases, like weather information might be taken into account – but </w:t>
+      </w:r>
+      <w:r>
+        <w:rPr>
+          <w:lang w:val="en-GB"/>
+        </w:rPr>
+        <w:t xml:space="preserve">using </w:t>
+      </w:r>
+      <w:r>
+        <w:rPr>
+          <w:lang w:val="en-GB"/>
+        </w:rPr>
+        <w:t xml:space="preserve">those external systems are not a topic in this part of the (data-gathering) system. </w:t>
       </w:r>
     </w:p>
     <w:p>
@@ -4594,7 +5004,79 @@
         <w:rPr>
           <w:lang w:val="en-US"/>
         </w:rPr>
-        <w:t>How can the data be accessed</w:t>
+        <w:t>Interesting categories:</w:t>
+      </w:r>
+    </w:p>
+    <w:p>
+      <w:pPr>
+        <w:pStyle w:val="GSTD"/>
+        <w:numPr>
+          <w:ilvl w:val="2"/>
+          <w:numId w:val="47"/>
+        </w:numPr>
+        <w:rPr>
+          <w:lang w:val="en-US"/>
+        </w:rPr>
+      </w:pPr>
+      <w:r>
+        <w:rPr>
+          <w:lang w:val="en-US"/>
+        </w:rPr>
+        <w:t>Water-related data</w:t>
+      </w:r>
+    </w:p>
+    <w:p>
+      <w:pPr>
+        <w:pStyle w:val="GSTD"/>
+        <w:numPr>
+          <w:ilvl w:val="2"/>
+          <w:numId w:val="47"/>
+        </w:numPr>
+        <w:rPr>
+          <w:lang w:val="en-US"/>
+        </w:rPr>
+      </w:pPr>
+      <w:r>
+        <w:rPr>
+          <w:lang w:val="en-US"/>
+        </w:rPr>
+        <w:t>Productivity data (such as reliability of technical equipment)</w:t>
+      </w:r>
+    </w:p>
+    <w:p>
+      <w:pPr>
+        <w:pStyle w:val="GSTD"/>
+        <w:numPr>
+          <w:ilvl w:val="2"/>
+          <w:numId w:val="47"/>
+        </w:numPr>
+        <w:rPr>
+          <w:lang w:val="en-US"/>
+        </w:rPr>
+      </w:pPr>
+      <w:r>
+        <w:rPr>
+          <w:lang w:val="en-US"/>
+        </w:rPr>
+        <w:t>Energy data (such as the energy consumption)</w:t>
+      </w:r>
+    </w:p>
+    <w:p>
+      <w:pPr>
+        <w:pStyle w:val="GSTD"/>
+        <w:numPr>
+          <w:ilvl w:val="2"/>
+          <w:numId w:val="47"/>
+        </w:numPr>
+        <w:rPr>
+          <w:lang w:val="en-US"/>
+        </w:rPr>
+      </w:pPr>
+      <w:r>
+        <w:rPr>
+          <w:lang w:val="en-US"/>
+        </w:rPr>
+        <w:t>Environmental data (such as carbon footprint)</w:t>
       </w:r>
     </w:p>
     <w:p>
@@ -4612,7 +5094,7 @@
         <w:rPr>
           <w:lang w:val="en-US"/>
         </w:rPr>
-        <w:t>How can the data be legally used</w:t>
+        <w:t>How can the data be accessed</w:t>
       </w:r>
     </w:p>
     <w:p>
@@ -4630,6 +5112,24 @@
         <w:rPr>
           <w:lang w:val="en-US"/>
         </w:rPr>
+        <w:t>How can the data be legally used</w:t>
+      </w:r>
+    </w:p>
+    <w:p>
+      <w:pPr>
+        <w:pStyle w:val="GSTD"/>
+        <w:numPr>
+          <w:ilvl w:val="1"/>
+          <w:numId w:val="47"/>
+        </w:numPr>
+        <w:rPr>
+          <w:lang w:val="en-US"/>
+        </w:rPr>
+      </w:pPr>
+      <w:r>
+        <w:rPr>
+          <w:lang w:val="en-US"/>
+        </w:rPr>
         <w:t>What needs to be done to access the data</w:t>
       </w:r>
     </w:p>
@@ -4774,6 +5274,7 @@
         <w:rPr>
           <w:lang w:val="en-US"/>
         </w:rPr>
+        <w:lastRenderedPageBreak/>
         <w:t xml:space="preserve">What is the best way of harmonizing the data in terms of </w:t>
       </w:r>
     </w:p>
@@ -4792,7 +5293,7 @@
         <w:rPr>
           <w:lang w:val="en-US"/>
         </w:rPr>
-        <w:t>Performance</w:t>
+        <w:t>Flexibility (adding new sources / reacting to changes in source schema)</w:t>
       </w:r>
     </w:p>
     <w:p>
@@ -4810,7 +5311,37 @@
         <w:rPr>
           <w:lang w:val="en-US"/>
         </w:rPr>
-        <w:t>Usability (Schema)</w:t>
+        <w:t>Performance</w:t>
+      </w:r>
+    </w:p>
+    <w:p>
+      <w:pPr>
+        <w:pStyle w:val="GSTD"/>
+        <w:numPr>
+          <w:ilvl w:val="1"/>
+          <w:numId w:val="47"/>
+        </w:numPr>
+        <w:rPr>
+          <w:lang w:val="en-US"/>
+        </w:rPr>
+      </w:pPr>
+      <w:r>
+        <w:rPr>
+          <w:lang w:val="en-US"/>
+        </w:rPr>
+        <w:t>Usability (</w:t>
+      </w:r>
+      <w:r>
+        <w:rPr>
+          <w:lang w:val="en-US"/>
+        </w:rPr>
+        <w:t>Target-</w:t>
+      </w:r>
+      <w:r>
+        <w:rPr>
+          <w:lang w:val="en-US"/>
+        </w:rPr>
+        <w:t>Schema)</w:t>
       </w:r>
     </w:p>
     <w:p>
@@ -4828,7 +5359,6 @@
         <w:rPr>
           <w:lang w:val="en-US"/>
         </w:rPr>
-        <w:lastRenderedPageBreak/>
         <w:t>Which other sources of data (aside of the water-plants) could be used to enrich the dataset for</w:t>
       </w:r>
     </w:p>
@@ -4893,7 +5423,7 @@
           <w:lang w:val="en-GB"/>
         </w:rPr>
       </w:pPr>
-      <w:bookmarkStart w:id="6" w:name="_Toc502589049"/>
+      <w:bookmarkStart w:id="6" w:name="_Toc503095430"/>
       <w:r>
         <w:rPr>
           <w:lang w:val="en-GB"/>
@@ -5107,7 +5637,6 @@
           <w:lang w:val="en-GB"/>
         </w:rPr>
       </w:pPr>
-      <w:bookmarkStart w:id="7" w:name="_Toc502589050"/>
     </w:p>
     <w:p>
       <w:pPr>
@@ -5120,6 +5649,7 @@
         <w:rPr>
           <w:lang w:val="en-GB"/>
         </w:rPr>
+        <w:lastRenderedPageBreak/>
         <w:t>The most essential objective of this dissertation is the investigation and answering of the questions as well as designing a software solution.</w:t>
       </w:r>
     </w:p>
@@ -5172,7 +5702,21 @@
           <w:b/>
           <w:lang w:val="en-GB"/>
         </w:rPr>
-        <w:t>mportant design objectives</w:t>
+        <w:t>mportant</w:t>
+      </w:r>
+      <w:r>
+        <w:rPr>
+          <w:b/>
+          <w:lang w:val="en-GB"/>
+        </w:rPr>
+        <w:t xml:space="preserve"> system</w:t>
+      </w:r>
+      <w:r>
+        <w:rPr>
+          <w:b/>
+          <w:lang w:val="en-GB"/>
+        </w:rPr>
+        <w:t xml:space="preserve"> design objectives</w:t>
       </w:r>
       <w:r>
         <w:rPr>
@@ -5198,7 +5742,19 @@
         <w:rPr>
           <w:lang w:val="en-GB"/>
         </w:rPr>
-        <w:t>a high amount of data sources for all the different water-plants and eventually other sources. Thus parallel processing of the data and concurrent storing should be considered.</w:t>
+        <w:t xml:space="preserve">a high amount of </w:t>
+      </w:r>
+      <w:r>
+        <w:rPr>
+          <w:lang w:val="en-GB"/>
+        </w:rPr>
+        <w:t xml:space="preserve">different </w:t>
+      </w:r>
+      <w:r>
+        <w:rPr>
+          <w:lang w:val="en-GB"/>
+        </w:rPr>
+        <w:t>data sources for all the different water-plants and eventually other sources. Thus parallel processing of the data and concurrent storing should be considered.</w:t>
       </w:r>
     </w:p>
     <w:p>
@@ -5241,7 +5797,6 @@
           <w:lang w:val="en-GB"/>
         </w:rPr>
       </w:pPr>
-      <w:bookmarkStart w:id="8" w:name="_GoBack"/>
       <w:r>
         <w:rPr>
           <w:lang w:val="en-GB"/>
@@ -5249,7 +5804,6 @@
         <w:br w:type="page"/>
       </w:r>
     </w:p>
-    <w:bookmarkEnd w:id="8"/>
     <w:p>
       <w:pPr>
         <w:pStyle w:val="G1"/>
@@ -5257,6 +5811,7 @@
           <w:lang w:val="en-GB"/>
         </w:rPr>
       </w:pPr>
+      <w:bookmarkStart w:id="7" w:name="_Toc503095431"/>
       <w:r>
         <w:rPr>
           <w:lang w:val="en-GB"/>
@@ -5276,14 +5831,14 @@
           <w:lang w:val="en-GB"/>
         </w:rPr>
       </w:pPr>
-      <w:bookmarkStart w:id="9" w:name="_Toc502589051"/>
+      <w:bookmarkStart w:id="8" w:name="_Toc503095432"/>
       <w:r>
         <w:rPr>
           <w:lang w:val="en-GB"/>
         </w:rPr>
         <w:t>Software Development Process</w:t>
       </w:r>
-      <w:bookmarkEnd w:id="9"/>
+      <w:bookmarkEnd w:id="8"/>
     </w:p>
     <w:p>
       <w:pPr>
@@ -5295,14 +5850,14 @@
           <w:lang w:val="en-GB"/>
         </w:rPr>
       </w:pPr>
-      <w:bookmarkStart w:id="10" w:name="_Toc502589052"/>
+      <w:bookmarkStart w:id="9" w:name="_Toc503095433"/>
       <w:r>
         <w:rPr>
           <w:lang w:val="en-GB"/>
         </w:rPr>
         <w:t>Tools and Architectures</w:t>
       </w:r>
-      <w:bookmarkEnd w:id="10"/>
+      <w:bookmarkEnd w:id="9"/>
     </w:p>
     <w:p>
       <w:pPr>
@@ -5314,14 +5869,14 @@
           <w:lang w:val="en-GB"/>
         </w:rPr>
       </w:pPr>
-      <w:bookmarkStart w:id="11" w:name="_Toc502589053"/>
+      <w:bookmarkStart w:id="10" w:name="_Toc503095434"/>
       <w:r>
         <w:rPr>
           <w:lang w:val="en-GB"/>
         </w:rPr>
         <w:t>Strengths and Risks</w:t>
       </w:r>
-      <w:bookmarkEnd w:id="11"/>
+      <w:bookmarkEnd w:id="10"/>
     </w:p>
     <w:p>
       <w:pPr>
@@ -5333,14 +5888,14 @@
           <w:lang w:val="en-GB"/>
         </w:rPr>
       </w:pPr>
-      <w:bookmarkStart w:id="12" w:name="_Toc502589054"/>
+      <w:bookmarkStart w:id="11" w:name="_Toc503095435"/>
       <w:r>
         <w:rPr>
           <w:lang w:val="en-GB"/>
         </w:rPr>
         <w:t>Project Management</w:t>
       </w:r>
-      <w:bookmarkEnd w:id="12"/>
+      <w:bookmarkEnd w:id="11"/>
     </w:p>
     <w:p>
       <w:pPr>
@@ -5367,7 +5922,7 @@
           <w:lang w:val="en-GB"/>
         </w:rPr>
       </w:pPr>
-      <w:bookmarkStart w:id="13" w:name="_Toc502589055"/>
+      <w:bookmarkStart w:id="12" w:name="_Toc503095436"/>
       <w:r>
         <w:rPr>
           <w:lang w:val="en-GB"/>
@@ -5375,159 +5930,161 @@
         <w:lastRenderedPageBreak/>
         <w:t>Literature Review</w:t>
       </w:r>
+      <w:bookmarkEnd w:id="12"/>
+    </w:p>
+    <w:p>
+      <w:pPr>
+        <w:pStyle w:val="GSTD"/>
+        <w:rPr>
+          <w:lang w:val="en-GB"/>
+        </w:rPr>
+      </w:pPr>
+      <w:r>
+        <w:rPr>
+          <w:lang w:val="en-GB"/>
+        </w:rPr>
+        <w:t>Designing the software and creating a fitting data-schema, as well as making decisions about the project infrastructure requires a deeper understanding of the subject. For this purpose it should be examined in detail with all its components.</w:t>
+      </w:r>
+    </w:p>
+    <w:p>
+      <w:pPr>
+        <w:pStyle w:val="GSTD"/>
+        <w:rPr>
+          <w:lang w:val="en-GB"/>
+        </w:rPr>
+      </w:pPr>
+    </w:p>
+    <w:p>
+      <w:pPr>
+        <w:pStyle w:val="GSTD"/>
+        <w:rPr>
+          <w:lang w:val="en-GB"/>
+        </w:rPr>
+      </w:pPr>
+      <w:r>
+        <w:rPr>
+          <w:lang w:val="en-GB"/>
+        </w:rPr>
+        <w:t xml:space="preserve">The first survey will examine water-plants related topics. It will explain how a water-plant work and what the most important steps of the water cleaning process are. Additionally it will investigate on the similarities and differences between single water-plants in terms of water-based data – which data is stored, how it is stored, which data can be accessed, how and by whom. </w:t>
+      </w:r>
+    </w:p>
+    <w:p>
+      <w:pPr>
+        <w:pStyle w:val="GSTD"/>
+        <w:rPr>
+          <w:lang w:val="en-GB"/>
+        </w:rPr>
+      </w:pPr>
+    </w:p>
+    <w:p>
+      <w:pPr>
+        <w:pStyle w:val="GSTD"/>
+        <w:rPr>
+          <w:lang w:val="en-GB"/>
+        </w:rPr>
+      </w:pPr>
+      <w:r>
+        <w:rPr>
+          <w:lang w:val="en-GB"/>
+        </w:rPr>
+        <w:t>The second survey will investigate on the topic data harmonization</w:t>
+      </w:r>
+      <w:r>
+        <w:rPr>
+          <w:lang w:val="en-GB"/>
+        </w:rPr>
+        <w:t>. It will explore the common methods of harmonization and the theory behind them.</w:t>
+      </w:r>
+    </w:p>
+    <w:p>
+      <w:pPr>
+        <w:pStyle w:val="GSTD"/>
+        <w:rPr>
+          <w:lang w:val="en-GB"/>
+        </w:rPr>
+      </w:pPr>
+    </w:p>
+    <w:p>
+      <w:pPr>
+        <w:pStyle w:val="GSTD"/>
+        <w:rPr>
+          <w:lang w:val="en-GB"/>
+        </w:rPr>
+      </w:pPr>
+      <w:r>
+        <w:rPr>
+          <w:lang w:val="en-GB"/>
+        </w:rPr>
+        <w:t>The third survey will investigate on similar projects and industries, which also harmonized data coming from different sources for a common use. The advantages and disadvantages of each approach will be taken into consideration to see, which approaches – or parts of approaches, are fitting for this kind of a project.</w:t>
+      </w:r>
+    </w:p>
+    <w:p>
+      <w:pPr>
+        <w:pStyle w:val="GSTD"/>
+        <w:rPr>
+          <w:lang w:val="en-GB"/>
+        </w:rPr>
+      </w:pPr>
+    </w:p>
+    <w:p>
+      <w:pPr>
+        <w:pStyle w:val="GSTD"/>
+        <w:rPr>
+          <w:color w:val="FF0000"/>
+        </w:rPr>
+      </w:pPr>
+      <w:r>
+        <w:rPr>
+          <w:color w:val="FF0000"/>
+        </w:rPr>
+        <w:t>HIER ÜBER DIE WEITEREN SURVEYS SCHREIBEN WENN MENR ALS 3.1</w:t>
+      </w:r>
+      <w:r>
+        <w:rPr>
+          <w:color w:val="FF0000"/>
+        </w:rPr>
+        <w:t xml:space="preserve"> 3.</w:t>
+      </w:r>
+      <w:r>
+        <w:rPr>
+          <w:color w:val="FF0000"/>
+        </w:rPr>
+        <w:t xml:space="preserve">2 3.3 </w:t>
+      </w:r>
+      <w:r>
+        <w:rPr>
+          <w:color w:val="FF0000"/>
+        </w:rPr>
+        <w:t xml:space="preserve"> BESCHLOSS</w:t>
+      </w:r>
+      <w:r>
+        <w:rPr>
+          <w:color w:val="FF0000"/>
+        </w:rPr>
+        <w:t xml:space="preserve">EN WURDE!!! </w:t>
+      </w:r>
+      <w:r>
+        <w:rPr>
+          <w:color w:val="FF0000"/>
+        </w:rPr>
+        <w:t>:D:D:D: ASDF WTF LOL OMG</w:t>
+      </w:r>
+    </w:p>
+    <w:p>
+      <w:pPr>
+        <w:pStyle w:val="G2"/>
+        <w:rPr>
+          <w:lang w:val="en-GB"/>
+        </w:rPr>
+      </w:pPr>
+      <w:bookmarkStart w:id="13" w:name="_Toc503095437"/>
+      <w:r>
+        <w:rPr>
+          <w:lang w:val="en-GB"/>
+        </w:rPr>
+        <w:t>Water-Plants</w:t>
+      </w:r>
       <w:bookmarkEnd w:id="13"/>
-    </w:p>
-    <w:p>
-      <w:pPr>
-        <w:pStyle w:val="GSTD"/>
-        <w:rPr>
-          <w:lang w:val="en-GB"/>
-        </w:rPr>
-      </w:pPr>
-      <w:r>
-        <w:rPr>
-          <w:lang w:val="en-GB"/>
-        </w:rPr>
-        <w:t>Designing the software and creating a fitting data-schema, as well as making decisions about the project infrastructure requires a deeper understanding of the subject. For this purpose it should be examined in detail with all its components.</w:t>
-      </w:r>
-    </w:p>
-    <w:p>
-      <w:pPr>
-        <w:pStyle w:val="GSTD"/>
-        <w:rPr>
-          <w:lang w:val="en-GB"/>
-        </w:rPr>
-      </w:pPr>
-    </w:p>
-    <w:p>
-      <w:pPr>
-        <w:pStyle w:val="GSTD"/>
-        <w:rPr>
-          <w:lang w:val="en-GB"/>
-        </w:rPr>
-      </w:pPr>
-      <w:r>
-        <w:rPr>
-          <w:lang w:val="en-GB"/>
-        </w:rPr>
-        <w:t xml:space="preserve">The first survey will examine water-plants related topics. It will vague explain how a water-plant work and what the most important steps of the water cleaning process are. Additionally it will investigate on the similarities and differences between single water-plants in terms of water-based data – which data is stored, how it is stored, which data can be accessed, how and by whom. </w:t>
-      </w:r>
-    </w:p>
-    <w:p>
-      <w:pPr>
-        <w:pStyle w:val="GSTD"/>
-        <w:rPr>
-          <w:lang w:val="en-GB"/>
-        </w:rPr>
-      </w:pPr>
-    </w:p>
-    <w:p>
-      <w:pPr>
-        <w:pStyle w:val="GSTD"/>
-        <w:rPr>
-          <w:lang w:val="en-GB"/>
-        </w:rPr>
-      </w:pPr>
-      <w:r>
-        <w:rPr>
-          <w:lang w:val="en-GB"/>
-        </w:rPr>
-        <w:t>The second survey will investigate on the topic data harmonization</w:t>
-      </w:r>
-      <w:r>
-        <w:rPr>
-          <w:lang w:val="en-GB"/>
-        </w:rPr>
-        <w:t>. It will explore the common methods of harmonization and the theory behind them.</w:t>
-      </w:r>
-    </w:p>
-    <w:p>
-      <w:pPr>
-        <w:pStyle w:val="GSTD"/>
-        <w:rPr>
-          <w:lang w:val="en-GB"/>
-        </w:rPr>
-      </w:pPr>
-    </w:p>
-    <w:p>
-      <w:pPr>
-        <w:pStyle w:val="GSTD"/>
-        <w:rPr>
-          <w:lang w:val="en-GB"/>
-        </w:rPr>
-      </w:pPr>
-      <w:r>
-        <w:rPr>
-          <w:lang w:val="en-GB"/>
-        </w:rPr>
-        <w:t>The third survey will investigate on similar projects and industries, which also harmonized data coming from different sources for a common use. The advantages and disadvantages of each approach will be taken into consideration to see, which approaches – or parts of approaches, are fitting for this kind of a project.</w:t>
-      </w:r>
-    </w:p>
-    <w:p>
-      <w:pPr>
-        <w:pStyle w:val="GSTD"/>
-        <w:rPr>
-          <w:lang w:val="en-GB"/>
-        </w:rPr>
-      </w:pPr>
-    </w:p>
-    <w:p>
-      <w:pPr>
-        <w:pStyle w:val="GSTD"/>
-        <w:rPr>
-          <w:color w:val="FF0000"/>
-        </w:rPr>
-      </w:pPr>
-      <w:r>
-        <w:rPr>
-          <w:color w:val="FF0000"/>
-        </w:rPr>
-        <w:t>HIER ÜBER DIE WEITEREN SURVEYS SCHREIBEN WENN MENR ALS 3.1</w:t>
-      </w:r>
-      <w:r>
-        <w:rPr>
-          <w:color w:val="FF0000"/>
-        </w:rPr>
-        <w:t xml:space="preserve"> 3.</w:t>
-      </w:r>
-      <w:r>
-        <w:rPr>
-          <w:color w:val="FF0000"/>
-        </w:rPr>
-        <w:t xml:space="preserve">2 3.3 </w:t>
-      </w:r>
-      <w:r>
-        <w:rPr>
-          <w:color w:val="FF0000"/>
-        </w:rPr>
-        <w:t xml:space="preserve"> BESCHLOSS</w:t>
-      </w:r>
-      <w:r>
-        <w:rPr>
-          <w:color w:val="FF0000"/>
-        </w:rPr>
-        <w:t xml:space="preserve">EN WURDE!!! </w:t>
-      </w:r>
-      <w:r>
-        <w:rPr>
-          <w:color w:val="FF0000"/>
-        </w:rPr>
-        <w:t>:D:D:D: ASDF WTF LOL OMG</w:t>
-      </w:r>
-    </w:p>
-    <w:p>
-      <w:pPr>
-        <w:pStyle w:val="G2"/>
-        <w:rPr>
-          <w:lang w:val="en-GB"/>
-        </w:rPr>
-      </w:pPr>
-      <w:r>
-        <w:rPr>
-          <w:lang w:val="en-GB"/>
-        </w:rPr>
-        <w:t>Water-Plants</w:t>
-      </w:r>
     </w:p>
     <w:p>
       <w:pPr>
@@ -5617,23 +6174,9 @@
       <w:pPr>
         <w:pStyle w:val="GSTD"/>
         <w:rPr>
-          <w:lang w:val="en-GB"/>
-        </w:rPr>
-      </w:pPr>
-    </w:p>
-    <w:p>
-      <w:pPr>
-        <w:pStyle w:val="G3"/>
-        <w:rPr>
-          <w:lang w:val="en-GB"/>
-        </w:rPr>
-      </w:pPr>
-      <w:r>
-        <w:rPr>
-          <w:lang w:val="en-GB"/>
-        </w:rPr>
-        <w:t>Statistics</w:t>
-      </w:r>
+          <w:lang w:val="en-US"/>
+        </w:rPr>
+      </w:pPr>
     </w:p>
     <w:p>
       <w:pPr>
@@ -6033,8 +6576,59 @@
     <w:p>
       <w:pPr>
         <w:pStyle w:val="GSTD"/>
-        <w:rPr>
-          <w:lang w:val="en-GB"/>
+        <w:ind w:left="360"/>
+        <w:rPr>
+          <w:lang w:val="en-US"/>
+        </w:rPr>
+      </w:pPr>
+    </w:p>
+    <w:p>
+      <w:pPr>
+        <w:pStyle w:val="G3"/>
+        <w:rPr>
+          <w:lang w:val="en-GB"/>
+        </w:rPr>
+      </w:pPr>
+      <w:r>
+        <w:rPr>
+          <w:lang w:val="en-GB"/>
+        </w:rPr>
+        <w:t>Statistics</w:t>
+      </w:r>
+    </w:p>
+    <w:p>
+      <w:pPr>
+        <w:pStyle w:val="GSTD"/>
+        <w:rPr>
+          <w:lang w:val="en-US"/>
+        </w:rPr>
+      </w:pPr>
+      <w:r>
+        <w:rPr>
+          <w:lang w:val="en-US"/>
+        </w:rPr>
+        <w:t>There are arou</w:t>
+      </w:r>
+      <w:r>
+        <w:rPr>
+          <w:lang w:val="en-US"/>
+        </w:rPr>
+        <w:t xml:space="preserve">nd 9000 water-plants in the UK which collect </w:t>
+      </w:r>
+      <w:r>
+        <w:rPr>
+          <w:lang w:val="en-US"/>
+        </w:rPr>
+        <w:t xml:space="preserve">around 16 billion liters of waste water each day. </w:t>
+      </w:r>
+      <w:bookmarkStart w:id="14" w:name="_GoBack"/>
+      <w:bookmarkEnd w:id="14"/>
+    </w:p>
+    <w:p>
+      <w:pPr>
+        <w:pStyle w:val="GSTD"/>
+        <w:rPr>
+          <w:lang w:val="en-US"/>
         </w:rPr>
       </w:pPr>
     </w:p>
@@ -6045,12 +6639,15 @@
           <w:lang w:val="en-GB"/>
         </w:rPr>
       </w:pPr>
-      <w:r>
-        <w:rPr>
-          <w:lang w:val="en-GB"/>
-        </w:rPr>
+      <w:bookmarkStart w:id="15" w:name="_Toc503095438"/>
+      <w:r>
+        <w:rPr>
+          <w:lang w:val="en-GB"/>
+        </w:rPr>
+        <w:lastRenderedPageBreak/>
         <w:t>Data Harmonization</w:t>
       </w:r>
+      <w:bookmarkEnd w:id="15"/>
     </w:p>
     <w:p>
       <w:pPr>
@@ -6059,12 +6656,14 @@
           <w:lang w:val="en-GB"/>
         </w:rPr>
       </w:pPr>
+      <w:bookmarkStart w:id="16" w:name="_Toc503095439"/>
       <w:r>
         <w:rPr>
           <w:lang w:val="en-GB"/>
         </w:rPr>
         <w:t>Comparable Industries and Projects</w:t>
       </w:r>
+      <w:bookmarkEnd w:id="16"/>
     </w:p>
     <w:p>
       <w:pPr>
@@ -6091,7 +6690,7 @@
           <w:lang w:val="en-GB"/>
         </w:rPr>
       </w:pPr>
-      <w:bookmarkStart w:id="14" w:name="_Toc502589057"/>
+      <w:bookmarkStart w:id="17" w:name="_Toc503095440"/>
       <w:r>
         <w:rPr>
           <w:lang w:val="en-GB"/>
@@ -6099,7 +6698,7 @@
         <w:lastRenderedPageBreak/>
         <w:t>Design and Implementation</w:t>
       </w:r>
-      <w:bookmarkEnd w:id="14"/>
+      <w:bookmarkEnd w:id="17"/>
     </w:p>
     <w:p>
       <w:pPr>
@@ -6108,14 +6707,140 @@
           <w:lang w:val="en-GB"/>
         </w:rPr>
       </w:pPr>
-      <w:bookmarkStart w:id="15" w:name="_Toc502589058"/>
-      <w:r>
-        <w:rPr>
-          <w:lang w:val="en-GB"/>
-        </w:rPr>
-        <w:t>Alalalalala</w:t>
-      </w:r>
-      <w:bookmarkEnd w:id="15"/>
+      <w:r>
+        <w:rPr>
+          <w:lang w:val="en-GB"/>
+        </w:rPr>
+        <w:t>Developing the Schema</w:t>
+      </w:r>
+    </w:p>
+    <w:p>
+      <w:pPr>
+        <w:pStyle w:val="GSTD"/>
+        <w:rPr>
+          <w:lang w:val="en-GB"/>
+        </w:rPr>
+      </w:pPr>
+      <w:r>
+        <w:rPr>
+          <w:lang w:val="en-GB"/>
+        </w:rPr>
+        <w:t>The development of a common schema is one of the most important parts of this dissertation. It has to take into consideration, that the data-sources may vary a lot in their format, type of data and frequency, but also be specific enough to provide meaningful data for further analyses. Some values needed to determine a key-factor may not be available on a data source, or only as an interpolation. Some values may not be as current as other values, or update equally frequent.</w:t>
+      </w:r>
+    </w:p>
+    <w:p>
+      <w:pPr>
+        <w:pStyle w:val="G3"/>
+        <w:rPr>
+          <w:lang w:val="en-GB"/>
+        </w:rPr>
+      </w:pPr>
+      <w:r>
+        <w:rPr>
+          <w:lang w:val="en-GB"/>
+        </w:rPr>
+        <w:t>Key-Factors</w:t>
+      </w:r>
+    </w:p>
+    <w:p>
+      <w:pPr>
+        <w:pStyle w:val="GSTD"/>
+        <w:rPr>
+          <w:lang w:val="en-GB"/>
+        </w:rPr>
+      </w:pPr>
+      <w:r>
+        <w:rPr>
+          <w:lang w:val="en-GB"/>
+        </w:rPr>
+        <w:t xml:space="preserve">Key-Factors may also be seen as high level abstractions of the gathered raw data. On the most molecular level we have the raw water-plant data itself. The aim is to provide the key-factors in nearly real-time, calculated with the help of the raw-data gathered from the water-plants. </w:t>
+      </w:r>
+      <w:r>
+        <w:rPr>
+          <w:lang w:val="en-GB"/>
+        </w:rPr>
+        <w:t>The 4 key-factors used in this project are:</w:t>
+      </w:r>
+    </w:p>
+    <w:p>
+      <w:pPr>
+        <w:pStyle w:val="GSTD"/>
+        <w:numPr>
+          <w:ilvl w:val="0"/>
+          <w:numId w:val="50"/>
+        </w:numPr>
+        <w:rPr>
+          <w:b/>
+          <w:lang w:val="en-GB"/>
+        </w:rPr>
+      </w:pPr>
+      <w:r>
+        <w:rPr>
+          <w:b/>
+          <w:lang w:val="en-GB"/>
+        </w:rPr>
+        <w:t>Productivity</w:t>
+      </w:r>
+    </w:p>
+    <w:p>
+      <w:pPr>
+        <w:pStyle w:val="GSTD"/>
+        <w:numPr>
+          <w:ilvl w:val="0"/>
+          <w:numId w:val="50"/>
+        </w:numPr>
+        <w:rPr>
+          <w:b/>
+          <w:lang w:val="en-GB"/>
+        </w:rPr>
+      </w:pPr>
+      <w:r>
+        <w:rPr>
+          <w:b/>
+          <w:lang w:val="en-GB"/>
+        </w:rPr>
+        <w:t>Energy</w:t>
+      </w:r>
+    </w:p>
+    <w:p>
+      <w:pPr>
+        <w:pStyle w:val="GSTD"/>
+        <w:numPr>
+          <w:ilvl w:val="0"/>
+          <w:numId w:val="50"/>
+        </w:numPr>
+        <w:rPr>
+          <w:b/>
+          <w:lang w:val="en-GB"/>
+        </w:rPr>
+      </w:pPr>
+      <w:r>
+        <w:rPr>
+          <w:b/>
+          <w:lang w:val="en-GB"/>
+        </w:rPr>
+        <w:t>Environment</w:t>
+      </w:r>
+    </w:p>
+    <w:p>
+      <w:pPr>
+        <w:pStyle w:val="GSTD"/>
+        <w:numPr>
+          <w:ilvl w:val="0"/>
+          <w:numId w:val="50"/>
+        </w:numPr>
+        <w:rPr>
+          <w:b/>
+          <w:lang w:val="en-GB"/>
+        </w:rPr>
+      </w:pPr>
+      <w:r>
+        <w:rPr>
+          <w:b/>
+          <w:lang w:val="en-GB"/>
+        </w:rPr>
+        <w:t>Quality</w:t>
+      </w:r>
     </w:p>
     <w:p>
       <w:pPr>
@@ -6142,7 +6867,7 @@
           <w:lang w:val="en-GB"/>
         </w:rPr>
       </w:pPr>
-      <w:bookmarkStart w:id="16" w:name="_Toc502589059"/>
+      <w:bookmarkStart w:id="18" w:name="_Toc503095442"/>
       <w:r>
         <w:rPr>
           <w:lang w:val="en-GB"/>
@@ -6150,7 +6875,7 @@
         <w:lastRenderedPageBreak/>
         <w:t>Experimental Results and Analysis</w:t>
       </w:r>
-      <w:bookmarkEnd w:id="16"/>
+      <w:bookmarkEnd w:id="18"/>
     </w:p>
     <w:p>
       <w:pPr>
@@ -6159,14 +6884,14 @@
           <w:lang w:val="en-GB"/>
         </w:rPr>
       </w:pPr>
-      <w:bookmarkStart w:id="17" w:name="_Toc502589060"/>
+      <w:bookmarkStart w:id="19" w:name="_Toc503095443"/>
       <w:r>
         <w:rPr>
           <w:lang w:val="en-GB"/>
         </w:rPr>
         <w:t>Wasmachicheigentlichhier</w:t>
       </w:r>
-      <w:bookmarkEnd w:id="17"/>
+      <w:bookmarkEnd w:id="19"/>
     </w:p>
     <w:p>
       <w:pPr>
@@ -6175,14 +6900,14 @@
           <w:lang w:val="en-GB"/>
         </w:rPr>
       </w:pPr>
-      <w:bookmarkStart w:id="18" w:name="_Toc502589061"/>
+      <w:bookmarkStart w:id="20" w:name="_Toc503095444"/>
       <w:r>
         <w:rPr>
           <w:lang w:val="en-GB"/>
         </w:rPr>
         <w:t>Was ist das</w:t>
       </w:r>
-      <w:bookmarkEnd w:id="18"/>
+      <w:bookmarkEnd w:id="20"/>
     </w:p>
     <w:p>
       <w:pPr>
@@ -6211,6 +6936,7 @@
           <w:lang w:val="en-GB"/>
         </w:rPr>
       </w:pPr>
+      <w:bookmarkStart w:id="21" w:name="_Toc503095445"/>
       <w:r>
         <w:rPr>
           <w:lang w:val="en-GB"/>
@@ -6218,6 +6944,7 @@
         <w:lastRenderedPageBreak/>
         <w:t>Conclusions and Further Work</w:t>
       </w:r>
+      <w:bookmarkEnd w:id="21"/>
     </w:p>
     <w:p>
       <w:pPr>
@@ -6228,14 +6955,14 @@
           <w:lang w:val="en-GB"/>
         </w:rPr>
       </w:pPr>
-      <w:bookmarkStart w:id="19" w:name="_Toc502589063"/>
+      <w:bookmarkStart w:id="22" w:name="_Toc503095446"/>
       <w:r>
         <w:rPr>
           <w:lang w:val="en-GB"/>
         </w:rPr>
         <w:t>Bla</w:t>
       </w:r>
-      <w:bookmarkEnd w:id="19"/>
+      <w:bookmarkEnd w:id="22"/>
     </w:p>
     <w:p>
       <w:pPr>
@@ -6246,14 +6973,14 @@
           <w:lang w:val="en-GB"/>
         </w:rPr>
       </w:pPr>
-      <w:bookmarkStart w:id="20" w:name="_Toc502589064"/>
+      <w:bookmarkStart w:id="23" w:name="_Toc503095447"/>
       <w:r>
         <w:rPr>
           <w:lang w:val="en-GB"/>
         </w:rPr>
         <w:t>Blub</w:t>
       </w:r>
-      <w:bookmarkEnd w:id="20"/>
+      <w:bookmarkEnd w:id="23"/>
     </w:p>
     <w:p>
       <w:pPr>
@@ -6264,14 +6991,14 @@
           <w:lang w:val="en-GB"/>
         </w:rPr>
       </w:pPr>
-      <w:bookmarkStart w:id="21" w:name="_Toc502589065"/>
+      <w:bookmarkStart w:id="24" w:name="_Toc503095448"/>
       <w:r>
         <w:rPr>
           <w:lang w:val="en-GB"/>
         </w:rPr>
         <w:t>Blib</w:t>
       </w:r>
-      <w:bookmarkEnd w:id="21"/>
+      <w:bookmarkEnd w:id="24"/>
     </w:p>
     <w:p>
       <w:pPr>
@@ -7752,7 +8479,7 @@
           <w:rPr>
             <w:noProof/>
           </w:rPr>
-          <w:t>1</w:t>
+          <w:t>13</w:t>
         </w:r>
         <w:r>
           <w:fldChar w:fldCharType="end"/>
@@ -7808,11 +8535,52 @@
         <w:rPr>
           <w:lang w:val="en-US"/>
         </w:rPr>
-        <w:t xml:space="preserve"> The 3 treatment stems will be explained later in detail</w:t>
+        <w:t xml:space="preserve"> </w:t>
+      </w:r>
+      <w:r>
+        <w:rPr>
+          <w:lang w:val="en-US"/>
+        </w:rPr>
+        <w:t>The final treatment not always is the 3</w:t>
+      </w:r>
+      <w:r>
+        <w:rPr>
+          <w:vertAlign w:val="superscript"/>
+          <w:lang w:val="en-US"/>
+        </w:rPr>
+        <w:t>rd</w:t>
+      </w:r>
+      <w:r>
+        <w:rPr>
+          <w:lang w:val="en-US"/>
+        </w:rPr>
+        <w:t xml:space="preserve"> treatment. If there are only two treatment steps the secondary treatment becomes the final treatment</w:t>
       </w:r>
     </w:p>
   </w:footnote>
   <w:footnote w:id="2">
+    <w:p>
+      <w:pPr>
+        <w:pStyle w:val="Funotentext"/>
+        <w:rPr>
+          <w:lang w:val="en-US"/>
+        </w:rPr>
+      </w:pPr>
+      <w:r>
+        <w:rPr>
+          <w:rStyle w:val="Funotenzeichen"/>
+        </w:rPr>
+        <w:footnoteRef/>
+      </w:r>
+      <w:r>
+        <w:rPr>
+          <w:lang w:val="en-US"/>
+        </w:rPr>
+        <w:t xml:space="preserve"> The 3 treatment stems will be explained later in detail</w:t>
+      </w:r>
+    </w:p>
+  </w:footnote>
+  <w:footnote w:id="3">
     <w:p>
       <w:pPr>
         <w:pStyle w:val="Funotentext"/>
@@ -7951,7 +8719,7 @@
               <w:rPr>
                 <w:noProof/>
               </w:rPr>
-              <w:t>Conclusions and Further Work</w:t>
+              <w:t>Experimental Results and Analysis</w:t>
             </w:r>
           </w:fldSimple>
         </w:p>
@@ -7965,18 +8733,14 @@
             <w:pStyle w:val="Kopfzeile"/>
             <w:jc w:val="right"/>
           </w:pPr>
-          <w:r>
-            <w:fldChar w:fldCharType="begin"/>
-          </w:r>
-          <w:r>
-            <w:instrText xml:space="preserve"> STYLEREF  G_Ü2  \* MERGEFORMAT </w:instrText>
-          </w:r>
-          <w:r>
-            <w:rPr>
-              <w:noProof/>
-            </w:rPr>
-            <w:fldChar w:fldCharType="end"/>
-          </w:r>
+          <w:fldSimple w:instr=" STYLEREF  G_Ü2  \* MERGEFORMAT ">
+            <w:r>
+              <w:rPr>
+                <w:noProof/>
+              </w:rPr>
+              <w:t>Wasmachicheigentlichhier</w:t>
+            </w:r>
+          </w:fldSimple>
         </w:p>
       </w:tc>
     </w:tr>
@@ -8032,7 +8796,7 @@
               <w:rPr>
                 <w:noProof/>
               </w:rPr>
-              <w:t>Literaturverzeichnis</w:t>
+              <w:t>Anhang A</w:t>
             </w:r>
           </w:fldSimple>
         </w:p>
@@ -8593,6 +9357,119 @@
     </w:lvl>
   </w:abstractNum>
   <w:abstractNum w:abstractNumId="6" w15:restartNumberingAfterBreak="0">
+    <w:nsid w:val="0ABB6A64"/>
+    <w:multiLevelType w:val="hybridMultilevel"/>
+    <w:tmpl w:val="86A8682E"/>
+    <w:lvl w:ilvl="0" w:tplc="04070001">
+      <w:start w:val="1"/>
+      <w:numFmt w:val="bullet"/>
+      <w:lvlText w:val=""/>
+      <w:lvlJc w:val="left"/>
+      <w:pPr>
+        <w:ind w:left="720" w:hanging="360"/>
+      </w:pPr>
+      <w:rPr>
+        <w:rFonts w:ascii="Symbol" w:hAnsi="Symbol" w:hint="default"/>
+      </w:rPr>
+    </w:lvl>
+    <w:lvl w:ilvl="1" w:tplc="04070003" w:tentative="1">
+      <w:start w:val="1"/>
+      <w:numFmt w:val="bullet"/>
+      <w:lvlText w:val="o"/>
+      <w:lvlJc w:val="left"/>
+      <w:pPr>
+        <w:ind w:left="1440" w:hanging="360"/>
+      </w:pPr>
+      <w:rPr>
+        <w:rFonts w:ascii="Courier New" w:hAnsi="Courier New" w:cs="Courier New" w:hint="default"/>
+      </w:rPr>
+    </w:lvl>
+    <w:lvl w:ilvl="2" w:tplc="04070005" w:tentative="1">
+      <w:start w:val="1"/>
+      <w:numFmt w:val="bullet"/>
+      <w:lvlText w:val=""/>
+      <w:lvlJc w:val="left"/>
+      <w:pPr>
+        <w:ind w:left="2160" w:hanging="360"/>
+      </w:pPr>
+      <w:rPr>
+        <w:rFonts w:ascii="Wingdings" w:hAnsi="Wingdings" w:hint="default"/>
+      </w:rPr>
+    </w:lvl>
+    <w:lvl w:ilvl="3" w:tplc="04070001" w:tentative="1">
+      <w:start w:val="1"/>
+      <w:numFmt w:val="bullet"/>
+      <w:lvlText w:val=""/>
+      <w:lvlJc w:val="left"/>
+      <w:pPr>
+        <w:ind w:left="2880" w:hanging="360"/>
+      </w:pPr>
+      <w:rPr>
+        <w:rFonts w:ascii="Symbol" w:hAnsi="Symbol" w:hint="default"/>
+      </w:rPr>
+    </w:lvl>
+    <w:lvl w:ilvl="4" w:tplc="04070003" w:tentative="1">
+      <w:start w:val="1"/>
+      <w:numFmt w:val="bullet"/>
+      <w:lvlText w:val="o"/>
+      <w:lvlJc w:val="left"/>
+      <w:pPr>
+        <w:ind w:left="3600" w:hanging="360"/>
+      </w:pPr>
+      <w:rPr>
+        <w:rFonts w:ascii="Courier New" w:hAnsi="Courier New" w:cs="Courier New" w:hint="default"/>
+      </w:rPr>
+    </w:lvl>
+    <w:lvl w:ilvl="5" w:tplc="04070005" w:tentative="1">
+      <w:start w:val="1"/>
+      <w:numFmt w:val="bullet"/>
+      <w:lvlText w:val=""/>
+      <w:lvlJc w:val="left"/>
+      <w:pPr>
+        <w:ind w:left="4320" w:hanging="360"/>
+      </w:pPr>
+      <w:rPr>
+        <w:rFonts w:ascii="Wingdings" w:hAnsi="Wingdings" w:hint="default"/>
+      </w:rPr>
+    </w:lvl>
+    <w:lvl w:ilvl="6" w:tplc="04070001" w:tentative="1">
+      <w:start w:val="1"/>
+      <w:numFmt w:val="bullet"/>
+      <w:lvlText w:val=""/>
+      <w:lvlJc w:val="left"/>
+      <w:pPr>
+        <w:ind w:left="5040" w:hanging="360"/>
+      </w:pPr>
+      <w:rPr>
+        <w:rFonts w:ascii="Symbol" w:hAnsi="Symbol" w:hint="default"/>
+      </w:rPr>
+    </w:lvl>
+    <w:lvl w:ilvl="7" w:tplc="04070003" w:tentative="1">
+      <w:start w:val="1"/>
+      <w:numFmt w:val="bullet"/>
+      <w:lvlText w:val="o"/>
+      <w:lvlJc w:val="left"/>
+      <w:pPr>
+        <w:ind w:left="5760" w:hanging="360"/>
+      </w:pPr>
+      <w:rPr>
+        <w:rFonts w:ascii="Courier New" w:hAnsi="Courier New" w:cs="Courier New" w:hint="default"/>
+      </w:rPr>
+    </w:lvl>
+    <w:lvl w:ilvl="8" w:tplc="04070005" w:tentative="1">
+      <w:start w:val="1"/>
+      <w:numFmt w:val="bullet"/>
+      <w:lvlText w:val=""/>
+      <w:lvlJc w:val="left"/>
+      <w:pPr>
+        <w:ind w:left="6480" w:hanging="360"/>
+      </w:pPr>
+      <w:rPr>
+        <w:rFonts w:ascii="Wingdings" w:hAnsi="Wingdings" w:hint="default"/>
+      </w:rPr>
+    </w:lvl>
+  </w:abstractNum>
+  <w:abstractNum w:abstractNumId="7" w15:restartNumberingAfterBreak="0">
     <w:nsid w:val="0F5C63E2"/>
     <w:multiLevelType w:val="hybridMultilevel"/>
     <w:tmpl w:val="70140D6E"/>
@@ -8705,7 +9582,7 @@
       </w:rPr>
     </w:lvl>
   </w:abstractNum>
-  <w:abstractNum w:abstractNumId="7" w15:restartNumberingAfterBreak="0">
+  <w:abstractNum w:abstractNumId="8" w15:restartNumberingAfterBreak="0">
     <w:nsid w:val="1BB1166D"/>
     <w:multiLevelType w:val="hybridMultilevel"/>
     <w:tmpl w:val="01962BE8"/>
@@ -8791,7 +9668,7 @@
       </w:pPr>
     </w:lvl>
   </w:abstractNum>
-  <w:abstractNum w:abstractNumId="8" w15:restartNumberingAfterBreak="0">
+  <w:abstractNum w:abstractNumId="9" w15:restartNumberingAfterBreak="0">
     <w:nsid w:val="1D0E6B46"/>
     <w:multiLevelType w:val="hybridMultilevel"/>
     <w:tmpl w:val="5B809064"/>
@@ -8877,7 +9754,7 @@
       </w:pPr>
     </w:lvl>
   </w:abstractNum>
-  <w:abstractNum w:abstractNumId="9" w15:restartNumberingAfterBreak="0">
+  <w:abstractNum w:abstractNumId="10" w15:restartNumberingAfterBreak="0">
     <w:nsid w:val="21056854"/>
     <w:multiLevelType w:val="hybridMultilevel"/>
     <w:tmpl w:val="B2D63C08"/>
@@ -8990,7 +9867,7 @@
       </w:rPr>
     </w:lvl>
   </w:abstractNum>
-  <w:abstractNum w:abstractNumId="10" w15:restartNumberingAfterBreak="0">
+  <w:abstractNum w:abstractNumId="11" w15:restartNumberingAfterBreak="0">
     <w:nsid w:val="233D212D"/>
     <w:multiLevelType w:val="multilevel"/>
     <w:tmpl w:val="4E30DC6A"/>
@@ -9111,7 +9988,7 @@
       </w:rPr>
     </w:lvl>
   </w:abstractNum>
-  <w:abstractNum w:abstractNumId="11" w15:restartNumberingAfterBreak="0">
+  <w:abstractNum w:abstractNumId="12" w15:restartNumberingAfterBreak="0">
     <w:nsid w:val="25E90E6A"/>
     <w:multiLevelType w:val="hybridMultilevel"/>
     <w:tmpl w:val="74FA137E"/>
@@ -9197,7 +10074,7 @@
       </w:pPr>
     </w:lvl>
   </w:abstractNum>
-  <w:abstractNum w:abstractNumId="12" w15:restartNumberingAfterBreak="0">
+  <w:abstractNum w:abstractNumId="13" w15:restartNumberingAfterBreak="0">
     <w:nsid w:val="28620447"/>
     <w:multiLevelType w:val="hybridMultilevel"/>
     <w:tmpl w:val="A022B1D8"/>
@@ -9310,7 +10187,7 @@
       </w:rPr>
     </w:lvl>
   </w:abstractNum>
-  <w:abstractNum w:abstractNumId="13" w15:restartNumberingAfterBreak="0">
+  <w:abstractNum w:abstractNumId="14" w15:restartNumberingAfterBreak="0">
     <w:nsid w:val="28B15510"/>
     <w:multiLevelType w:val="hybridMultilevel"/>
     <w:tmpl w:val="F6B04080"/>
@@ -9423,7 +10300,7 @@
       </w:rPr>
     </w:lvl>
   </w:abstractNum>
-  <w:abstractNum w:abstractNumId="14" w15:restartNumberingAfterBreak="0">
+  <w:abstractNum w:abstractNumId="15" w15:restartNumberingAfterBreak="0">
     <w:nsid w:val="319C786B"/>
     <w:multiLevelType w:val="hybridMultilevel"/>
     <w:tmpl w:val="E000EBC8"/>
@@ -9536,7 +10413,7 @@
       </w:rPr>
     </w:lvl>
   </w:abstractNum>
-  <w:abstractNum w:abstractNumId="15" w15:restartNumberingAfterBreak="0">
+  <w:abstractNum w:abstractNumId="16" w15:restartNumberingAfterBreak="0">
     <w:nsid w:val="341C4D30"/>
     <w:multiLevelType w:val="hybridMultilevel"/>
     <w:tmpl w:val="EA72D372"/>
@@ -9649,7 +10526,7 @@
       </w:rPr>
     </w:lvl>
   </w:abstractNum>
-  <w:abstractNum w:abstractNumId="16" w15:restartNumberingAfterBreak="0">
+  <w:abstractNum w:abstractNumId="17" w15:restartNumberingAfterBreak="0">
     <w:nsid w:val="346C424F"/>
     <w:multiLevelType w:val="hybridMultilevel"/>
     <w:tmpl w:val="0F1024DA"/>
@@ -9762,7 +10639,7 @@
       </w:rPr>
     </w:lvl>
   </w:abstractNum>
-  <w:abstractNum w:abstractNumId="17" w15:restartNumberingAfterBreak="0">
+  <w:abstractNum w:abstractNumId="18" w15:restartNumberingAfterBreak="0">
     <w:nsid w:val="352F1131"/>
     <w:multiLevelType w:val="hybridMultilevel"/>
     <w:tmpl w:val="5784BC3C"/>
@@ -9875,7 +10752,7 @@
       </w:rPr>
     </w:lvl>
   </w:abstractNum>
-  <w:abstractNum w:abstractNumId="18" w15:restartNumberingAfterBreak="0">
+  <w:abstractNum w:abstractNumId="19" w15:restartNumberingAfterBreak="0">
     <w:nsid w:val="361A3231"/>
     <w:multiLevelType w:val="hybridMultilevel"/>
     <w:tmpl w:val="5ED0BC2E"/>
@@ -9988,7 +10865,7 @@
       </w:rPr>
     </w:lvl>
   </w:abstractNum>
-  <w:abstractNum w:abstractNumId="19" w15:restartNumberingAfterBreak="0">
+  <w:abstractNum w:abstractNumId="20" w15:restartNumberingAfterBreak="0">
     <w:nsid w:val="36CF5E1A"/>
     <w:multiLevelType w:val="hybridMultilevel"/>
     <w:tmpl w:val="00A4103A"/>
@@ -10101,7 +10978,7 @@
       </w:rPr>
     </w:lvl>
   </w:abstractNum>
-  <w:abstractNum w:abstractNumId="20" w15:restartNumberingAfterBreak="0">
+  <w:abstractNum w:abstractNumId="21" w15:restartNumberingAfterBreak="0">
     <w:nsid w:val="396C1827"/>
     <w:multiLevelType w:val="hybridMultilevel"/>
     <w:tmpl w:val="974E0BA8"/>
@@ -10214,7 +11091,7 @@
       </w:rPr>
     </w:lvl>
   </w:abstractNum>
-  <w:abstractNum w:abstractNumId="21" w15:restartNumberingAfterBreak="0">
+  <w:abstractNum w:abstractNumId="22" w15:restartNumberingAfterBreak="0">
     <w:nsid w:val="39F953D9"/>
     <w:multiLevelType w:val="hybridMultilevel"/>
     <w:tmpl w:val="9428675E"/>
@@ -10300,7 +11177,7 @@
       </w:pPr>
     </w:lvl>
   </w:abstractNum>
-  <w:abstractNum w:abstractNumId="22" w15:restartNumberingAfterBreak="0">
+  <w:abstractNum w:abstractNumId="23" w15:restartNumberingAfterBreak="0">
     <w:nsid w:val="3A021DC5"/>
     <w:multiLevelType w:val="hybridMultilevel"/>
     <w:tmpl w:val="9488B76A"/>
@@ -10413,7 +11290,7 @@
       </w:rPr>
     </w:lvl>
   </w:abstractNum>
-  <w:abstractNum w:abstractNumId="23" w15:restartNumberingAfterBreak="0">
+  <w:abstractNum w:abstractNumId="24" w15:restartNumberingAfterBreak="0">
     <w:nsid w:val="3AE826C0"/>
     <w:multiLevelType w:val="hybridMultilevel"/>
     <w:tmpl w:val="808887FA"/>
@@ -10526,7 +11403,7 @@
       </w:rPr>
     </w:lvl>
   </w:abstractNum>
-  <w:abstractNum w:abstractNumId="24" w15:restartNumberingAfterBreak="0">
+  <w:abstractNum w:abstractNumId="25" w15:restartNumberingAfterBreak="0">
     <w:nsid w:val="3AE9476F"/>
     <w:multiLevelType w:val="hybridMultilevel"/>
     <w:tmpl w:val="B6380274"/>
@@ -10639,7 +11516,7 @@
       </w:rPr>
     </w:lvl>
   </w:abstractNum>
-  <w:abstractNum w:abstractNumId="25" w15:restartNumberingAfterBreak="0">
+  <w:abstractNum w:abstractNumId="26" w15:restartNumberingAfterBreak="0">
     <w:nsid w:val="3D077ABE"/>
     <w:multiLevelType w:val="hybridMultilevel"/>
     <w:tmpl w:val="039A949C"/>
@@ -10752,7 +11629,7 @@
       </w:rPr>
     </w:lvl>
   </w:abstractNum>
-  <w:abstractNum w:abstractNumId="26" w15:restartNumberingAfterBreak="0">
+  <w:abstractNum w:abstractNumId="27" w15:restartNumberingAfterBreak="0">
     <w:nsid w:val="3EBF7604"/>
     <w:multiLevelType w:val="hybridMultilevel"/>
     <w:tmpl w:val="6C160CF6"/>
@@ -10865,7 +11742,7 @@
       </w:rPr>
     </w:lvl>
   </w:abstractNum>
-  <w:abstractNum w:abstractNumId="27" w15:restartNumberingAfterBreak="0">
+  <w:abstractNum w:abstractNumId="28" w15:restartNumberingAfterBreak="0">
     <w:nsid w:val="3F0023A2"/>
     <w:multiLevelType w:val="hybridMultilevel"/>
     <w:tmpl w:val="7BD038B6"/>
@@ -10978,7 +11855,7 @@
       </w:rPr>
     </w:lvl>
   </w:abstractNum>
-  <w:abstractNum w:abstractNumId="28" w15:restartNumberingAfterBreak="0">
+  <w:abstractNum w:abstractNumId="29" w15:restartNumberingAfterBreak="0">
     <w:nsid w:val="411048FF"/>
     <w:multiLevelType w:val="hybridMultilevel"/>
     <w:tmpl w:val="7982F2C8"/>
@@ -11068,7 +11945,7 @@
       </w:pPr>
     </w:lvl>
   </w:abstractNum>
-  <w:abstractNum w:abstractNumId="29" w15:restartNumberingAfterBreak="0">
+  <w:abstractNum w:abstractNumId="30" w15:restartNumberingAfterBreak="0">
     <w:nsid w:val="468511B9"/>
     <w:multiLevelType w:val="hybridMultilevel"/>
     <w:tmpl w:val="2DCAF8D6"/>
@@ -11181,7 +12058,7 @@
       </w:rPr>
     </w:lvl>
   </w:abstractNum>
-  <w:abstractNum w:abstractNumId="30" w15:restartNumberingAfterBreak="0">
+  <w:abstractNum w:abstractNumId="31" w15:restartNumberingAfterBreak="0">
     <w:nsid w:val="4A0F7524"/>
     <w:multiLevelType w:val="hybridMultilevel"/>
     <w:tmpl w:val="35AA11E6"/>
@@ -11294,7 +12171,7 @@
       </w:rPr>
     </w:lvl>
   </w:abstractNum>
-  <w:abstractNum w:abstractNumId="31" w15:restartNumberingAfterBreak="0">
+  <w:abstractNum w:abstractNumId="32" w15:restartNumberingAfterBreak="0">
     <w:nsid w:val="4B7B0059"/>
     <w:multiLevelType w:val="hybridMultilevel"/>
     <w:tmpl w:val="30D22D20"/>
@@ -11383,7 +12260,7 @@
       </w:pPr>
     </w:lvl>
   </w:abstractNum>
-  <w:abstractNum w:abstractNumId="32" w15:restartNumberingAfterBreak="0">
+  <w:abstractNum w:abstractNumId="33" w15:restartNumberingAfterBreak="0">
     <w:nsid w:val="4FD74027"/>
     <w:multiLevelType w:val="multilevel"/>
     <w:tmpl w:val="414A48BC"/>
@@ -11496,7 +12373,7 @@
       </w:pPr>
     </w:lvl>
   </w:abstractNum>
-  <w:abstractNum w:abstractNumId="33" w15:restartNumberingAfterBreak="0">
+  <w:abstractNum w:abstractNumId="34" w15:restartNumberingAfterBreak="0">
     <w:nsid w:val="503C5081"/>
     <w:multiLevelType w:val="hybridMultilevel"/>
     <w:tmpl w:val="58EE3A04"/>
@@ -11608,7 +12485,7 @@
       </w:rPr>
     </w:lvl>
   </w:abstractNum>
-  <w:abstractNum w:abstractNumId="34" w15:restartNumberingAfterBreak="0">
+  <w:abstractNum w:abstractNumId="35" w15:restartNumberingAfterBreak="0">
     <w:nsid w:val="52820EC5"/>
     <w:multiLevelType w:val="hybridMultilevel"/>
     <w:tmpl w:val="B3A2F924"/>
@@ -11721,7 +12598,7 @@
       </w:rPr>
     </w:lvl>
   </w:abstractNum>
-  <w:abstractNum w:abstractNumId="35" w15:restartNumberingAfterBreak="0">
+  <w:abstractNum w:abstractNumId="36" w15:restartNumberingAfterBreak="0">
     <w:nsid w:val="54F8654F"/>
     <w:multiLevelType w:val="hybridMultilevel"/>
     <w:tmpl w:val="90A81C4E"/>
@@ -11810,7 +12687,7 @@
       </w:pPr>
     </w:lvl>
   </w:abstractNum>
-  <w:abstractNum w:abstractNumId="36" w15:restartNumberingAfterBreak="0">
+  <w:abstractNum w:abstractNumId="37" w15:restartNumberingAfterBreak="0">
     <w:nsid w:val="59A8473E"/>
     <w:multiLevelType w:val="hybridMultilevel"/>
     <w:tmpl w:val="7812B6FC"/>
@@ -11896,7 +12773,7 @@
       </w:pPr>
     </w:lvl>
   </w:abstractNum>
-  <w:abstractNum w:abstractNumId="37" w15:restartNumberingAfterBreak="0">
+  <w:abstractNum w:abstractNumId="38" w15:restartNumberingAfterBreak="0">
     <w:nsid w:val="59CF358A"/>
     <w:multiLevelType w:val="hybridMultilevel"/>
     <w:tmpl w:val="80DA94A2"/>
@@ -12009,7 +12886,7 @@
       </w:rPr>
     </w:lvl>
   </w:abstractNum>
-  <w:abstractNum w:abstractNumId="38" w15:restartNumberingAfterBreak="0">
+  <w:abstractNum w:abstractNumId="39" w15:restartNumberingAfterBreak="0">
     <w:nsid w:val="61553777"/>
     <w:multiLevelType w:val="hybridMultilevel"/>
     <w:tmpl w:val="4396385C"/>
@@ -12122,7 +12999,7 @@
       </w:rPr>
     </w:lvl>
   </w:abstractNum>
-  <w:abstractNum w:abstractNumId="39" w15:restartNumberingAfterBreak="0">
+  <w:abstractNum w:abstractNumId="40" w15:restartNumberingAfterBreak="0">
     <w:nsid w:val="617F02DB"/>
     <w:multiLevelType w:val="hybridMultilevel"/>
     <w:tmpl w:val="8CC62F2A"/>
@@ -12235,7 +13112,7 @@
       </w:rPr>
     </w:lvl>
   </w:abstractNum>
-  <w:abstractNum w:abstractNumId="40" w15:restartNumberingAfterBreak="0">
+  <w:abstractNum w:abstractNumId="41" w15:restartNumberingAfterBreak="0">
     <w:nsid w:val="695B256B"/>
     <w:multiLevelType w:val="hybridMultilevel"/>
     <w:tmpl w:val="CB4EF294"/>
@@ -12347,7 +13224,7 @@
       </w:rPr>
     </w:lvl>
   </w:abstractNum>
-  <w:abstractNum w:abstractNumId="41" w15:restartNumberingAfterBreak="0">
+  <w:abstractNum w:abstractNumId="42" w15:restartNumberingAfterBreak="0">
     <w:nsid w:val="6C5E0F88"/>
     <w:multiLevelType w:val="hybridMultilevel"/>
     <w:tmpl w:val="18F247DE"/>
@@ -12460,7 +13337,7 @@
       </w:rPr>
     </w:lvl>
   </w:abstractNum>
-  <w:abstractNum w:abstractNumId="42" w15:restartNumberingAfterBreak="0">
+  <w:abstractNum w:abstractNumId="43" w15:restartNumberingAfterBreak="0">
     <w:nsid w:val="72A27CF0"/>
     <w:multiLevelType w:val="hybridMultilevel"/>
     <w:tmpl w:val="A64C394A"/>
@@ -12573,7 +13450,7 @@
       </w:rPr>
     </w:lvl>
   </w:abstractNum>
-  <w:abstractNum w:abstractNumId="43" w15:restartNumberingAfterBreak="0">
+  <w:abstractNum w:abstractNumId="44" w15:restartNumberingAfterBreak="0">
     <w:nsid w:val="73E020D3"/>
     <w:multiLevelType w:val="multilevel"/>
     <w:tmpl w:val="F2F0913E"/>
@@ -12697,7 +13574,7 @@
       </w:rPr>
     </w:lvl>
   </w:abstractNum>
-  <w:abstractNum w:abstractNumId="44" w15:restartNumberingAfterBreak="0">
+  <w:abstractNum w:abstractNumId="45" w15:restartNumberingAfterBreak="0">
     <w:nsid w:val="760C70D1"/>
     <w:multiLevelType w:val="hybridMultilevel"/>
     <w:tmpl w:val="84C4BCB8"/>
@@ -12810,7 +13687,7 @@
       </w:rPr>
     </w:lvl>
   </w:abstractNum>
-  <w:abstractNum w:abstractNumId="45" w15:restartNumberingAfterBreak="0">
+  <w:abstractNum w:abstractNumId="46" w15:restartNumberingAfterBreak="0">
     <w:nsid w:val="774C01BB"/>
     <w:multiLevelType w:val="hybridMultilevel"/>
     <w:tmpl w:val="42BC720E"/>
@@ -12923,7 +13800,7 @@
       </w:rPr>
     </w:lvl>
   </w:abstractNum>
-  <w:abstractNum w:abstractNumId="46" w15:restartNumberingAfterBreak="0">
+  <w:abstractNum w:abstractNumId="47" w15:restartNumberingAfterBreak="0">
     <w:nsid w:val="778A298E"/>
     <w:multiLevelType w:val="hybridMultilevel"/>
     <w:tmpl w:val="B6A44BB8"/>
@@ -13013,7 +13890,7 @@
       </w:pPr>
     </w:lvl>
   </w:abstractNum>
-  <w:abstractNum w:abstractNumId="47" w15:restartNumberingAfterBreak="0">
+  <w:abstractNum w:abstractNumId="48" w15:restartNumberingAfterBreak="0">
     <w:nsid w:val="78F11877"/>
     <w:multiLevelType w:val="hybridMultilevel"/>
     <w:tmpl w:val="2BC6A1B0"/>
@@ -13126,7 +14003,7 @@
       </w:rPr>
     </w:lvl>
   </w:abstractNum>
-  <w:abstractNum w:abstractNumId="48" w15:restartNumberingAfterBreak="0">
+  <w:abstractNum w:abstractNumId="49" w15:restartNumberingAfterBreak="0">
     <w:nsid w:val="7A0732B9"/>
     <w:multiLevelType w:val="hybridMultilevel"/>
     <w:tmpl w:val="1F9ABE52"/>
@@ -13240,118 +14117,118 @@
     </w:lvl>
   </w:abstractNum>
   <w:num w:numId="1">
+    <w:abstractNumId w:val="44"/>
+  </w:num>
+  <w:num w:numId="2">
+    <w:abstractNumId w:val="11"/>
+  </w:num>
+  <w:num w:numId="3">
+    <w:abstractNumId w:val="14"/>
+  </w:num>
+  <w:num w:numId="4">
+    <w:abstractNumId w:val="12"/>
+  </w:num>
+  <w:num w:numId="5">
+    <w:abstractNumId w:val="38"/>
+  </w:num>
+  <w:num w:numId="6">
+    <w:abstractNumId w:val="31"/>
+  </w:num>
+  <w:num w:numId="7">
+    <w:abstractNumId w:val="26"/>
+  </w:num>
+  <w:num w:numId="8">
+    <w:abstractNumId w:val="10"/>
+  </w:num>
+  <w:num w:numId="9">
+    <w:abstractNumId w:val="7"/>
+  </w:num>
+  <w:num w:numId="10">
+    <w:abstractNumId w:val="32"/>
+  </w:num>
+  <w:num w:numId="11">
+    <w:abstractNumId w:val="46"/>
+  </w:num>
+  <w:num w:numId="12">
+    <w:abstractNumId w:val="18"/>
+  </w:num>
+  <w:num w:numId="13">
+    <w:abstractNumId w:val="30"/>
+  </w:num>
+  <w:num w:numId="14">
+    <w:abstractNumId w:val="42"/>
+  </w:num>
+  <w:num w:numId="15">
+    <w:abstractNumId w:val="21"/>
+  </w:num>
+  <w:num w:numId="16">
+    <w:abstractNumId w:val="28"/>
+  </w:num>
+  <w:num w:numId="17">
+    <w:abstractNumId w:val="45"/>
+  </w:num>
+  <w:num w:numId="18">
+    <w:abstractNumId w:val="20"/>
+  </w:num>
+  <w:num w:numId="19">
+    <w:abstractNumId w:val="25"/>
+  </w:num>
+  <w:num w:numId="20">
+    <w:abstractNumId w:val="8"/>
+  </w:num>
+  <w:num w:numId="21">
+    <w:abstractNumId w:val="9"/>
+  </w:num>
+  <w:num w:numId="22">
+    <w:abstractNumId w:val="23"/>
+  </w:num>
+  <w:num w:numId="23">
+    <w:abstractNumId w:val="24"/>
+  </w:num>
+  <w:num w:numId="24">
+    <w:abstractNumId w:val="17"/>
+  </w:num>
+  <w:num w:numId="25">
+    <w:abstractNumId w:val="48"/>
+  </w:num>
+  <w:num w:numId="26">
+    <w:abstractNumId w:val="16"/>
+  </w:num>
+  <w:num w:numId="27">
+    <w:abstractNumId w:val="22"/>
+  </w:num>
+  <w:num w:numId="28">
+    <w:abstractNumId w:val="47"/>
+  </w:num>
+  <w:num w:numId="29">
+    <w:abstractNumId w:val="36"/>
+  </w:num>
+  <w:num w:numId="30">
+    <w:abstractNumId w:val="33"/>
+  </w:num>
+  <w:num w:numId="31">
+    <w:abstractNumId w:val="37"/>
+  </w:num>
+  <w:num w:numId="32">
+    <w:abstractNumId w:val="27"/>
+  </w:num>
+  <w:num w:numId="33">
+    <w:abstractNumId w:val="41"/>
+  </w:num>
+  <w:num w:numId="34">
+    <w:abstractNumId w:val="29"/>
+  </w:num>
+  <w:num w:numId="35">
+    <w:abstractNumId w:val="35"/>
+  </w:num>
+  <w:num w:numId="36">
     <w:abstractNumId w:val="43"/>
   </w:num>
-  <w:num w:numId="2">
-    <w:abstractNumId w:val="10"/>
-  </w:num>
-  <w:num w:numId="3">
-    <w:abstractNumId w:val="13"/>
-  </w:num>
-  <w:num w:numId="4">
-    <w:abstractNumId w:val="11"/>
-  </w:num>
-  <w:num w:numId="5">
-    <w:abstractNumId w:val="37"/>
-  </w:num>
-  <w:num w:numId="6">
-    <w:abstractNumId w:val="30"/>
-  </w:num>
-  <w:num w:numId="7">
-    <w:abstractNumId w:val="25"/>
-  </w:num>
-  <w:num w:numId="8">
-    <w:abstractNumId w:val="9"/>
-  </w:num>
-  <w:num w:numId="9">
-    <w:abstractNumId w:val="6"/>
-  </w:num>
-  <w:num w:numId="10">
-    <w:abstractNumId w:val="31"/>
-  </w:num>
-  <w:num w:numId="11">
-    <w:abstractNumId w:val="45"/>
-  </w:num>
-  <w:num w:numId="12">
-    <w:abstractNumId w:val="17"/>
-  </w:num>
-  <w:num w:numId="13">
-    <w:abstractNumId w:val="29"/>
-  </w:num>
-  <w:num w:numId="14">
-    <w:abstractNumId w:val="41"/>
-  </w:num>
-  <w:num w:numId="15">
-    <w:abstractNumId w:val="20"/>
-  </w:num>
-  <w:num w:numId="16">
-    <w:abstractNumId w:val="27"/>
-  </w:num>
-  <w:num w:numId="17">
-    <w:abstractNumId w:val="44"/>
-  </w:num>
-  <w:num w:numId="18">
-    <w:abstractNumId w:val="19"/>
-  </w:num>
-  <w:num w:numId="19">
-    <w:abstractNumId w:val="24"/>
-  </w:num>
-  <w:num w:numId="20">
-    <w:abstractNumId w:val="7"/>
-  </w:num>
-  <w:num w:numId="21">
-    <w:abstractNumId w:val="8"/>
-  </w:num>
-  <w:num w:numId="22">
-    <w:abstractNumId w:val="22"/>
-  </w:num>
-  <w:num w:numId="23">
-    <w:abstractNumId w:val="23"/>
-  </w:num>
-  <w:num w:numId="24">
-    <w:abstractNumId w:val="16"/>
-  </w:num>
-  <w:num w:numId="25">
-    <w:abstractNumId w:val="47"/>
-  </w:num>
-  <w:num w:numId="26">
-    <w:abstractNumId w:val="15"/>
-  </w:num>
-  <w:num w:numId="27">
-    <w:abstractNumId w:val="21"/>
-  </w:num>
-  <w:num w:numId="28">
-    <w:abstractNumId w:val="46"/>
-  </w:num>
-  <w:num w:numId="29">
-    <w:abstractNumId w:val="35"/>
-  </w:num>
-  <w:num w:numId="30">
-    <w:abstractNumId w:val="32"/>
-  </w:num>
-  <w:num w:numId="31">
-    <w:abstractNumId w:val="36"/>
-  </w:num>
-  <w:num w:numId="32">
-    <w:abstractNumId w:val="26"/>
-  </w:num>
-  <w:num w:numId="33">
+  <w:num w:numId="37">
     <w:abstractNumId w:val="40"/>
   </w:num>
-  <w:num w:numId="34">
-    <w:abstractNumId w:val="28"/>
-  </w:num>
-  <w:num w:numId="35">
-    <w:abstractNumId w:val="34"/>
-  </w:num>
-  <w:num w:numId="36">
-    <w:abstractNumId w:val="42"/>
-  </w:num>
-  <w:num w:numId="37">
-    <w:abstractNumId w:val="39"/>
-  </w:num>
   <w:num w:numId="38">
-    <w:abstractNumId w:val="18"/>
+    <w:abstractNumId w:val="19"/>
   </w:num>
   <w:num w:numId="39">
     <w:abstractNumId w:val="1"/>
@@ -13360,31 +14237,34 @@
     <w:abstractNumId w:val="0"/>
   </w:num>
   <w:num w:numId="41">
-    <w:abstractNumId w:val="12"/>
+    <w:abstractNumId w:val="13"/>
   </w:num>
   <w:num w:numId="42">
-    <w:abstractNumId w:val="48"/>
+    <w:abstractNumId w:val="49"/>
   </w:num>
   <w:num w:numId="43">
-    <w:abstractNumId w:val="38"/>
+    <w:abstractNumId w:val="39"/>
   </w:num>
   <w:num w:numId="44">
     <w:abstractNumId w:val="3"/>
   </w:num>
   <w:num w:numId="45">
-    <w:abstractNumId w:val="14"/>
+    <w:abstractNumId w:val="15"/>
   </w:num>
   <w:num w:numId="46">
     <w:abstractNumId w:val="5"/>
   </w:num>
   <w:num w:numId="47">
-    <w:abstractNumId w:val="33"/>
+    <w:abstractNumId w:val="34"/>
   </w:num>
   <w:num w:numId="48">
     <w:abstractNumId w:val="2"/>
   </w:num>
   <w:num w:numId="49">
     <w:abstractNumId w:val="4"/>
+  </w:num>
+  <w:num w:numId="50">
+    <w:abstractNumId w:val="6"/>
   </w:num>
   <w:numIdMacAtCleanup w:val="19"/>
 </w:numbering>
@@ -15731,7 +16611,7 @@
 </file>
 
 <file path=customXml/itemProps1.xml><?xml version="1.0" encoding="utf-8"?>
-<ds:datastoreItem xmlns:ds="http://schemas.openxmlformats.org/officeDocument/2006/customXml" ds:itemID="{23299E0C-C73B-4609-8439-44BFD845665A}">
+<ds:datastoreItem xmlns:ds="http://schemas.openxmlformats.org/officeDocument/2006/customXml" ds:itemID="{E0A75F43-5477-4D3A-B46D-34D1B0D3B2DA}">
   <ds:schemaRefs>
     <ds:schemaRef ds:uri="http://schemas.openxmlformats.org/officeDocument/2006/bibliography"/>
   </ds:schemaRefs>

</xml_diff>

<commit_message>
neue quellen neue buchstaben in der masterarbeit alles neu alles heiß alles kacke
</commit_message>
<xml_diff>
--- a/Wojtek/Masterarbeit/Masterarbeit Formatiert.docx
+++ b/Wojtek/Masterarbeit/Masterarbeit Formatiert.docx
@@ -3776,6 +3776,8 @@
         </w:rPr>
       </w:pPr>
       <w:bookmarkStart w:id="0" w:name="_Toc503095427"/>
+      <w:bookmarkStart w:id="1" w:name="_Ref504308903"/>
+      <w:bookmarkStart w:id="2" w:name="_Ref504308910"/>
       <w:r>
         <w:rPr>
           <w:lang w:val="en-GB"/>
@@ -3784,6 +3786,8 @@
         <w:t>Introduction</w:t>
       </w:r>
       <w:bookmarkEnd w:id="0"/>
+      <w:bookmarkEnd w:id="1"/>
+      <w:bookmarkEnd w:id="2"/>
     </w:p>
     <w:p>
       <w:pPr>
@@ -4135,7 +4139,7 @@
           <w:lang w:val="en-GB"/>
         </w:rPr>
       </w:pPr>
-      <w:bookmarkStart w:id="1" w:name="_Toc503095428"/>
+      <w:bookmarkStart w:id="3" w:name="_Toc503095428"/>
       <w:r>
         <w:rPr>
           <w:lang w:val="en-GB"/>
@@ -4155,7 +4159,7 @@
         </w:rPr>
         <w:t xml:space="preserve"> the Project</w:t>
       </w:r>
-      <w:bookmarkEnd w:id="1"/>
+      <w:bookmarkEnd w:id="3"/>
     </w:p>
     <w:p>
       <w:pPr>
@@ -4818,20 +4822,20 @@
           <w:lang w:val="en-GB"/>
         </w:rPr>
       </w:pPr>
-      <w:bookmarkStart w:id="2" w:name="_Ref502834476"/>
-      <w:bookmarkStart w:id="3" w:name="_Ref502834558"/>
-      <w:bookmarkStart w:id="4" w:name="_Ref502834562"/>
-      <w:bookmarkStart w:id="5" w:name="_Toc503095429"/>
+      <w:bookmarkStart w:id="4" w:name="_Ref502834476"/>
+      <w:bookmarkStart w:id="5" w:name="_Ref502834558"/>
+      <w:bookmarkStart w:id="6" w:name="_Ref502834562"/>
+      <w:bookmarkStart w:id="7" w:name="_Toc503095429"/>
       <w:r>
         <w:rPr>
           <w:lang w:val="en-GB"/>
         </w:rPr>
         <w:t>Problem Description</w:t>
       </w:r>
-      <w:bookmarkEnd w:id="2"/>
-      <w:bookmarkEnd w:id="3"/>
       <w:bookmarkEnd w:id="4"/>
       <w:bookmarkEnd w:id="5"/>
+      <w:bookmarkEnd w:id="6"/>
+      <w:bookmarkEnd w:id="7"/>
     </w:p>
     <w:p>
       <w:pPr>
@@ -5447,14 +5451,14 @@
           <w:lang w:val="en-GB"/>
         </w:rPr>
       </w:pPr>
-      <w:bookmarkStart w:id="6" w:name="_Toc503095430"/>
+      <w:bookmarkStart w:id="8" w:name="_Toc503095430"/>
       <w:r>
         <w:rPr>
           <w:lang w:val="en-GB"/>
         </w:rPr>
         <w:t>Aims and Objectives</w:t>
       </w:r>
-      <w:bookmarkEnd w:id="6"/>
+      <w:bookmarkEnd w:id="8"/>
     </w:p>
     <w:p>
       <w:pPr>
@@ -5907,7 +5911,7 @@
           <w:lang w:val="en-GB"/>
         </w:rPr>
       </w:pPr>
-      <w:bookmarkStart w:id="7" w:name="_Toc503095431"/>
+      <w:bookmarkStart w:id="9" w:name="_Toc503095431"/>
       <w:r>
         <w:rPr>
           <w:lang w:val="en-GB"/>
@@ -5915,7 +5919,7 @@
         <w:lastRenderedPageBreak/>
         <w:t>Methodology and Project Organisation</w:t>
       </w:r>
-      <w:bookmarkEnd w:id="7"/>
+      <w:bookmarkEnd w:id="9"/>
     </w:p>
     <w:p>
       <w:pPr>
@@ -5927,14 +5931,14 @@
           <w:lang w:val="en-GB"/>
         </w:rPr>
       </w:pPr>
-      <w:bookmarkStart w:id="8" w:name="_Toc503095432"/>
+      <w:bookmarkStart w:id="10" w:name="_Toc503095432"/>
       <w:r>
         <w:rPr>
           <w:lang w:val="en-GB"/>
         </w:rPr>
         <w:t>Software Development Process</w:t>
       </w:r>
-      <w:bookmarkEnd w:id="8"/>
+      <w:bookmarkEnd w:id="10"/>
     </w:p>
     <w:p>
       <w:pPr>
@@ -5946,14 +5950,14 @@
           <w:lang w:val="en-GB"/>
         </w:rPr>
       </w:pPr>
-      <w:bookmarkStart w:id="9" w:name="_Toc503095433"/>
+      <w:bookmarkStart w:id="11" w:name="_Toc503095433"/>
       <w:r>
         <w:rPr>
           <w:lang w:val="en-GB"/>
         </w:rPr>
         <w:t>Tools and Architectures</w:t>
       </w:r>
-      <w:bookmarkEnd w:id="9"/>
+      <w:bookmarkEnd w:id="11"/>
     </w:p>
     <w:p>
       <w:pPr>
@@ -5965,14 +5969,14 @@
           <w:lang w:val="en-GB"/>
         </w:rPr>
       </w:pPr>
-      <w:bookmarkStart w:id="10" w:name="_Toc503095434"/>
+      <w:bookmarkStart w:id="12" w:name="_Toc503095434"/>
       <w:r>
         <w:rPr>
           <w:lang w:val="en-GB"/>
         </w:rPr>
         <w:t>Strengths and Risks</w:t>
       </w:r>
-      <w:bookmarkEnd w:id="10"/>
+      <w:bookmarkEnd w:id="12"/>
     </w:p>
     <w:p>
       <w:pPr>
@@ -5984,14 +5988,14 @@
           <w:lang w:val="en-GB"/>
         </w:rPr>
       </w:pPr>
-      <w:bookmarkStart w:id="11" w:name="_Toc503095435"/>
+      <w:bookmarkStart w:id="13" w:name="_Toc503095435"/>
       <w:r>
         <w:rPr>
           <w:lang w:val="en-GB"/>
         </w:rPr>
         <w:t>Project Management</w:t>
       </w:r>
-      <w:bookmarkEnd w:id="11"/>
+      <w:bookmarkEnd w:id="13"/>
     </w:p>
     <w:p>
       <w:pPr>
@@ -6018,7 +6022,7 @@
           <w:lang w:val="en-GB"/>
         </w:rPr>
       </w:pPr>
-      <w:bookmarkStart w:id="12" w:name="_Toc503095436"/>
+      <w:bookmarkStart w:id="14" w:name="_Toc503095436"/>
       <w:r>
         <w:rPr>
           <w:lang w:val="en-GB"/>
@@ -6026,7 +6030,7 @@
         <w:lastRenderedPageBreak/>
         <w:t>Literature Review</w:t>
       </w:r>
-      <w:bookmarkEnd w:id="12"/>
+      <w:bookmarkEnd w:id="14"/>
     </w:p>
     <w:p>
       <w:pPr>
@@ -6173,14 +6177,14 @@
           <w:lang w:val="en-GB"/>
         </w:rPr>
       </w:pPr>
-      <w:bookmarkStart w:id="13" w:name="_Toc503095437"/>
+      <w:bookmarkStart w:id="15" w:name="_Toc503095437"/>
       <w:r>
         <w:rPr>
           <w:lang w:val="en-GB"/>
         </w:rPr>
         <w:t>Water-Plants</w:t>
       </w:r>
-      <w:bookmarkEnd w:id="13"/>
+      <w:bookmarkEnd w:id="15"/>
     </w:p>
     <w:p>
       <w:pPr>
@@ -6858,7 +6862,7 @@
           <w:lang w:val="en-GB"/>
         </w:rPr>
       </w:pPr>
-      <w:bookmarkStart w:id="14" w:name="_Toc503095438"/>
+      <w:bookmarkStart w:id="16" w:name="_Toc503095438"/>
       <w:r>
         <w:rPr>
           <w:lang w:val="en-GB"/>
@@ -6892,7 +6896,7 @@
         </w:rPr>
         <w:t>ation</w:t>
       </w:r>
-      <w:bookmarkEnd w:id="14"/>
+      <w:bookmarkEnd w:id="16"/>
     </w:p>
     <w:p>
       <w:pPr>
@@ -6901,7 +6905,7 @@
           <w:lang w:val="en-GB"/>
         </w:rPr>
       </w:pPr>
-      <w:bookmarkStart w:id="15" w:name="_Toc503095439"/>
+      <w:bookmarkStart w:id="17" w:name="_Toc503095439"/>
       <w:r>
         <w:rPr>
           <w:b/>
@@ -7176,8 +7180,478 @@
         </w:rPr>
         <w:t>All the formats store the exact same information, but to extract this information further processing is needed. In some cases it might be enough to look at the data to find out which of the formats it is using, but in other cases (DD/MM/YY and MM/DD/YY) it is mandatory to know the format before extracting the needed information.</w:t>
       </w:r>
-      <w:bookmarkStart w:id="16" w:name="_GoBack"/>
-      <w:bookmarkEnd w:id="16"/>
+    </w:p>
+    <w:p>
+      <w:pPr>
+        <w:pStyle w:val="GSTD"/>
+        <w:rPr>
+          <w:lang w:val="en-GB"/>
+        </w:rPr>
+      </w:pPr>
+    </w:p>
+    <w:p>
+      <w:pPr>
+        <w:pStyle w:val="G3"/>
+        <w:rPr>
+          <w:lang w:val="en-GB"/>
+        </w:rPr>
+      </w:pPr>
+      <w:r>
+        <w:rPr>
+          <w:lang w:val="en-GB"/>
+        </w:rPr>
+        <w:t>Single Window Harmonization</w:t>
+      </w:r>
+    </w:p>
+    <w:p>
+      <w:pPr>
+        <w:pStyle w:val="GSTD"/>
+        <w:rPr>
+          <w:b/>
+          <w:color w:val="FF0000"/>
+          <w:lang w:val="en-GB"/>
+        </w:rPr>
+      </w:pPr>
+      <w:r>
+        <w:rPr>
+          <w:b/>
+          <w:color w:val="FF0000"/>
+          <w:lang w:val="en-GB"/>
+        </w:rPr>
+        <w:t>[E]</w:t>
+      </w:r>
+    </w:p>
+    <w:p>
+      <w:pPr>
+        <w:pStyle w:val="GSTD"/>
+        <w:rPr>
+          <w:lang w:val="en-GB"/>
+        </w:rPr>
+      </w:pPr>
+      <w:r>
+        <w:rPr>
+          <w:lang w:val="en-GB"/>
+        </w:rPr>
+        <w:t xml:space="preserve">The </w:t>
+      </w:r>
+      <w:r>
+        <w:rPr>
+          <w:b/>
+          <w:lang w:val="en-GB"/>
+        </w:rPr>
+        <w:t>s</w:t>
+      </w:r>
+      <w:r>
+        <w:rPr>
+          <w:lang w:val="en-GB"/>
+        </w:rPr>
+        <w:t xml:space="preserve">ingle </w:t>
+      </w:r>
+      <w:r>
+        <w:rPr>
+          <w:b/>
+          <w:lang w:val="en-GB"/>
+        </w:rPr>
+        <w:t>w</w:t>
+      </w:r>
+      <w:r>
+        <w:rPr>
+          <w:lang w:val="en-GB"/>
+        </w:rPr>
+        <w:t xml:space="preserve">indow </w:t>
+      </w:r>
+      <w:r>
+        <w:rPr>
+          <w:b/>
+          <w:lang w:val="en-GB"/>
+        </w:rPr>
+        <w:t>h</w:t>
+      </w:r>
+      <w:r>
+        <w:rPr>
+          <w:lang w:val="en-GB"/>
+        </w:rPr>
+        <w:t>armonization (SWH) is was defined by the United Nations Economic Commission for Europe (UNECE) as:</w:t>
+      </w:r>
+    </w:p>
+    <w:p>
+      <w:pPr>
+        <w:pStyle w:val="GSTD"/>
+        <w:rPr>
+          <w:i/>
+          <w:lang w:val="en-US"/>
+        </w:rPr>
+      </w:pPr>
+      <w:r>
+        <w:rPr>
+          <w:i/>
+          <w:lang w:val="en-GB"/>
+        </w:rPr>
+        <w:t>“</w:t>
+      </w:r>
+      <w:r>
+        <w:rPr>
+          <w:i/>
+          <w:lang w:val="en-US"/>
+        </w:rPr>
+        <w:t>a system that allows all participants in trade and transport file requested information in only one place, in a standard format, in order to carry out import, export and transit operations.</w:t>
+      </w:r>
+      <w:r>
+        <w:rPr>
+          <w:i/>
+          <w:lang w:val="en-US"/>
+        </w:rPr>
+        <w:t>”</w:t>
+      </w:r>
+      <w:r>
+        <w:rPr>
+          <w:i/>
+          <w:color w:val="FF0000"/>
+          <w:lang w:val="en-US"/>
+        </w:rPr>
+        <w:t>[E]</w:t>
+      </w:r>
+    </w:p>
+    <w:p>
+      <w:pPr>
+        <w:pStyle w:val="GSTD"/>
+        <w:rPr>
+          <w:lang w:val="en-US"/>
+        </w:rPr>
+      </w:pPr>
+      <w:r>
+        <w:rPr>
+          <w:lang w:val="en-US"/>
+        </w:rPr>
+        <w:t>It was designed to simplify foreign trade operations, where control agencies require around 40 documents all together, with often repeated data. It includes:</w:t>
+      </w:r>
+    </w:p>
+    <w:p>
+      <w:pPr>
+        <w:pStyle w:val="GSTD"/>
+        <w:numPr>
+          <w:ilvl w:val="0"/>
+          <w:numId w:val="8"/>
+        </w:numPr>
+        <w:rPr>
+          <w:lang w:val="en-US"/>
+        </w:rPr>
+      </w:pPr>
+      <w:r>
+        <w:rPr>
+          <w:lang w:val="en-US"/>
+        </w:rPr>
+        <w:t>Simplifying or cutting procedures or documents</w:t>
+      </w:r>
+    </w:p>
+    <w:p>
+      <w:pPr>
+        <w:pStyle w:val="GSTD"/>
+        <w:numPr>
+          <w:ilvl w:val="0"/>
+          <w:numId w:val="8"/>
+        </w:numPr>
+        <w:rPr>
+          <w:lang w:val="en-US"/>
+        </w:rPr>
+      </w:pPr>
+      <w:r>
+        <w:rPr>
+          <w:lang w:val="en-US"/>
+        </w:rPr>
+        <w:t>Aligning them with national standards</w:t>
+      </w:r>
+    </w:p>
+    <w:p>
+      <w:pPr>
+        <w:pStyle w:val="GSTD"/>
+        <w:numPr>
+          <w:ilvl w:val="0"/>
+          <w:numId w:val="8"/>
+        </w:numPr>
+        <w:rPr>
+          <w:lang w:val="en-US"/>
+        </w:rPr>
+      </w:pPr>
+      <w:r>
+        <w:rPr>
+          <w:lang w:val="en-US"/>
+        </w:rPr>
+        <w:t xml:space="preserve">Automating documents and processes </w:t>
+      </w:r>
+    </w:p>
+    <w:p>
+      <w:pPr>
+        <w:pStyle w:val="GSTD"/>
+        <w:rPr>
+          <w:lang w:val="en-US"/>
+        </w:rPr>
+      </w:pPr>
+      <w:r>
+        <w:rPr>
+          <w:lang w:val="en-US"/>
+        </w:rPr>
+        <w:t>The main idea of the SWH</w:t>
+      </w:r>
+      <w:r>
+        <w:rPr>
+          <w:lang w:val="en-US"/>
+        </w:rPr>
+        <w:t xml:space="preserve"> is to store information at a Single Authority (Single Window) with traders and control agencies located at different places, but connected information flow. </w:t>
+      </w:r>
+    </w:p>
+    <w:p>
+      <w:pPr>
+        <w:pStyle w:val="GSTD"/>
+        <w:rPr>
+          <w:lang w:val="en-US"/>
+        </w:rPr>
+      </w:pPr>
+      <w:r>
+        <w:rPr>
+          <w:lang w:val="en-US"/>
+        </w:rPr>
+        <w:t>Even though the basic problem to be solved by the SWH is a different one, since it is coming from a different field, the solution of having a single authority gathering and providing the data to interested stakeholders is also of interest for this project, since it is basically the task. The below picture shows the basic idea:</w:t>
+      </w:r>
+    </w:p>
+    <w:p>
+      <w:pPr>
+        <w:pStyle w:val="GSTD"/>
+        <w:rPr>
+          <w:lang w:val="en-US"/>
+        </w:rPr>
+      </w:pPr>
+      <w:r>
+        <w:rPr>
+          <w:noProof/>
+          <w:lang w:eastAsia="de-DE"/>
+        </w:rPr>
+        <w:lastRenderedPageBreak/>
+        <mc:AlternateContent>
+          <mc:Choice Requires="wps">
+            <w:drawing>
+              <wp:anchor distT="0" distB="0" distL="114300" distR="114300" simplePos="0" relativeHeight="251659776" behindDoc="0" locked="0" layoutInCell="1" allowOverlap="1">
+                <wp:simplePos x="0" y="0"/>
+                <wp:positionH relativeFrom="column">
+                  <wp:posOffset>802005</wp:posOffset>
+                </wp:positionH>
+                <wp:positionV relativeFrom="paragraph">
+                  <wp:posOffset>217805</wp:posOffset>
+                </wp:positionV>
+                <wp:extent cx="2150533" cy="364067"/>
+                <wp:effectExtent l="0" t="0" r="2540" b="0"/>
+                <wp:wrapNone/>
+                <wp:docPr id="13" name="Rechteck 13"/>
+                <wp:cNvGraphicFramePr/>
+                <a:graphic xmlns:a="http://schemas.openxmlformats.org/drawingml/2006/main">
+                  <a:graphicData uri="http://schemas.microsoft.com/office/word/2010/wordprocessingShape">
+                    <wps:wsp>
+                      <wps:cNvSpPr/>
+                      <wps:spPr>
+                        <a:xfrm>
+                          <a:off x="0" y="0"/>
+                          <a:ext cx="2150533" cy="364067"/>
+                        </a:xfrm>
+                        <a:prstGeom prst="rect">
+                          <a:avLst/>
+                        </a:prstGeom>
+                        <a:ln>
+                          <a:noFill/>
+                        </a:ln>
+                      </wps:spPr>
+                      <wps:style>
+                        <a:lnRef idx="2">
+                          <a:schemeClr val="accent6"/>
+                        </a:lnRef>
+                        <a:fillRef idx="1">
+                          <a:schemeClr val="lt1"/>
+                        </a:fillRef>
+                        <a:effectRef idx="0">
+                          <a:schemeClr val="accent6"/>
+                        </a:effectRef>
+                        <a:fontRef idx="minor">
+                          <a:schemeClr val="dk1"/>
+                        </a:fontRef>
+                      </wps:style>
+                      <wps:bodyPr rot="0" spcFirstLastPara="0" vertOverflow="overflow" horzOverflow="overflow" vert="horz" wrap="square" lIns="91440" tIns="45720" rIns="91440" bIns="45720" numCol="1" spcCol="0" rtlCol="0" fromWordArt="0" anchor="ctr" anchorCtr="0" forceAA="0" compatLnSpc="1">
+                        <a:prstTxWarp prst="textNoShape">
+                          <a:avLst/>
+                        </a:prstTxWarp>
+                        <a:noAutofit/>
+                      </wps:bodyPr>
+                    </wps:wsp>
+                  </a:graphicData>
+                </a:graphic>
+              </wp:anchor>
+            </w:drawing>
+          </mc:Choice>
+          <mc:Fallback>
+            <w:pict>
+              <v:rect w14:anchorId="11957876" id="Rechteck 13" o:spid="_x0000_s1026" style="position:absolute;margin-left:63.15pt;margin-top:17.15pt;width:169.35pt;height:28.65pt;z-index:251659776;visibility:visible;mso-wrap-style:square;mso-wrap-distance-left:9pt;mso-wrap-distance-top:0;mso-wrap-distance-right:9pt;mso-wrap-distance-bottom:0;mso-position-horizontal:absolute;mso-position-horizontal-relative:text;mso-position-vertical:absolute;mso-position-vertical-relative:text;v-text-anchor:middle" o:gfxdata="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" fillcolor="white [3201]" stroked="f" strokeweight="1pt"/>
+            </w:pict>
+          </mc:Fallback>
+        </mc:AlternateContent>
+      </w:r>
+      <w:r>
+        <w:rPr>
+          <w:noProof/>
+          <w:lang w:eastAsia="de-DE"/>
+        </w:rPr>
+        <w:drawing>
+          <wp:inline distT="0" distB="0" distL="0" distR="0" wp14:anchorId="143963BA" wp14:editId="36FC1411">
+            <wp:extent cx="5760720" cy="4202430"/>
+            <wp:effectExtent l="0" t="0" r="0" b="7620"/>
+            <wp:docPr id="12" name="Grafik 12"/>
+            <wp:cNvGraphicFramePr>
+              <a:graphicFrameLocks xmlns:a="http://schemas.openxmlformats.org/drawingml/2006/main" noChangeAspect="1"/>
+            </wp:cNvGraphicFramePr>
+            <a:graphic xmlns:a="http://schemas.openxmlformats.org/drawingml/2006/main">
+              <a:graphicData uri="http://schemas.openxmlformats.org/drawingml/2006/picture">
+                <pic:pic xmlns:pic="http://schemas.openxmlformats.org/drawingml/2006/picture">
+                  <pic:nvPicPr>
+                    <pic:cNvPr id="1" name=""/>
+                    <pic:cNvPicPr/>
+                  </pic:nvPicPr>
+                  <pic:blipFill>
+                    <a:blip r:embed="rId21"/>
+                    <a:stretch>
+                      <a:fillRect/>
+                    </a:stretch>
+                  </pic:blipFill>
+                  <pic:spPr>
+                    <a:xfrm>
+                      <a:off x="0" y="0"/>
+                      <a:ext cx="5760720" cy="4202430"/>
+                    </a:xfrm>
+                    <a:prstGeom prst="rect">
+                      <a:avLst/>
+                    </a:prstGeom>
+                  </pic:spPr>
+                </pic:pic>
+              </a:graphicData>
+            </a:graphic>
+          </wp:inline>
+        </w:drawing>
+      </w:r>
+    </w:p>
+    <w:p>
+      <w:pPr>
+        <w:pStyle w:val="Abbildung"/>
+        <w:rPr>
+          <w:color w:val="FF0000"/>
+          <w:lang w:val="en-GB"/>
+        </w:rPr>
+      </w:pPr>
+      <w:r>
+        <w:rPr>
+          <w:color w:val="FF0000"/>
+          <w:lang w:val="en-GB"/>
+        </w:rPr>
+        <w:t>[E Page 4]</w:t>
+      </w:r>
+    </w:p>
+    <w:p>
+      <w:pPr>
+        <w:pStyle w:val="GSTD"/>
+        <w:rPr>
+          <w:color w:val="FF0000"/>
+          <w:lang w:val="en-GB"/>
+        </w:rPr>
+      </w:pPr>
+      <w:r>
+        <w:rPr>
+          <w:color w:val="FF0000"/>
+          <w:lang w:val="en-GB"/>
+        </w:rPr>
+        <w:t>[E]</w:t>
+      </w:r>
+    </w:p>
+    <w:p>
+      <w:pPr>
+        <w:pStyle w:val="GSTD"/>
+        <w:rPr>
+          <w:lang w:val="en-GB"/>
+        </w:rPr>
+      </w:pPr>
+      <w:r>
+        <w:rPr>
+          <w:lang w:val="en-GB"/>
+        </w:rPr>
+        <w:t>Knowledge gathered from UNECEs attempt to create a single window harmonization solution includes following points:</w:t>
+      </w:r>
+    </w:p>
+    <w:p>
+      <w:pPr>
+        <w:pStyle w:val="GSTD"/>
+        <w:rPr>
+          <w:lang w:val="en-GB"/>
+        </w:rPr>
+      </w:pPr>
+      <w:r>
+        <w:rPr>
+          <w:lang w:val="en-GB"/>
+        </w:rPr>
+        <w:t xml:space="preserve">High-level support by strong lead organisations is needed. Those organisations are too important for the system as a whole to not be included and thus have a deciding role in its success. It is important to have a clear vision of the single window system form the beginning, not only to plan the system, but also, since the system is about connecting different sources, to be able to describe the advantages and methodologies in detail and thus get them interested in joining. 90% are negotiations and 10% are technical work. Companies function very differently in terms of their processes and techniques and most of the time every company will want to have its own process as the standard. Agile development of the system is of </w:t>
+      </w:r>
+      <w:r>
+        <w:rPr>
+          <w:lang w:val="en-GB"/>
+        </w:rPr>
+        <w:t>advantage,</w:t>
+      </w:r>
+      <w:r>
+        <w:rPr>
+          <w:lang w:val="en-GB"/>
+        </w:rPr>
+        <w:t xml:space="preserve"> as the involved stakeholders want to see progress and avoid misunderstandings. </w:t>
+      </w:r>
+      <w:r>
+        <w:rPr>
+          <w:lang w:val="en-GB"/>
+        </w:rPr>
+        <w:t xml:space="preserve">The techniques of this UNECEs approach will be discussed in the chapter </w:t>
+      </w:r>
+      <w:r>
+        <w:rPr>
+          <w:lang w:val="en-GB"/>
+        </w:rPr>
+        <w:fldChar w:fldCharType="begin"/>
+      </w:r>
+      <w:r>
+        <w:rPr>
+          <w:lang w:val="en-GB"/>
+        </w:rPr>
+        <w:instrText xml:space="preserve"> REF _Ref504308883 \r \h </w:instrText>
+      </w:r>
+      <w:r>
+        <w:rPr>
+          <w:lang w:val="en-GB"/>
+        </w:rPr>
+      </w:r>
+      <w:r>
+        <w:rPr>
+          <w:lang w:val="en-GB"/>
+        </w:rPr>
+        <w:fldChar w:fldCharType="separate"/>
+      </w:r>
+      <w:r>
+        <w:rPr>
+          <w:lang w:val="en-GB"/>
+        </w:rPr>
+        <w:t>3.3</w:t>
+      </w:r>
+      <w:r>
+        <w:rPr>
+          <w:lang w:val="en-GB"/>
+        </w:rPr>
+        <w:fldChar w:fldCharType="end"/>
+      </w:r>
+      <w:r>
+        <w:rPr>
+          <w:lang w:val="en-GB"/>
+        </w:rPr>
+        <w:t>.</w:t>
+      </w:r>
     </w:p>
     <w:p>
       <w:pPr>
@@ -7227,7 +7701,14 @@
         <w:rPr>
           <w:lang w:val="en-GB"/>
         </w:rPr>
-        <w:t>The disadvantage to have it as first step is, that some data might be removed that is actually needed, but not recognized as such and would be only after the harmonization step. A good approach is to have a simplification take place once before and once after the harmonization took place. The first simplification in this approach aims at clearly unneeded data and leave out data classified as ‘unsure’ to handle it in the second iteration after the harmonization is done.</w:t>
+        <w:t xml:space="preserve">The disadvantage to have it as first step is, that some data might be removed that is actually needed, but not recognized as such and would be only after the harmonization step. A good approach is to have a simplification take place once before and once after the harmonization took place. The first simplification in this approach aims at clearly unneeded data and </w:t>
+      </w:r>
+      <w:r>
+        <w:rPr>
+          <w:lang w:val="en-GB"/>
+        </w:rPr>
+        <w:lastRenderedPageBreak/>
+        <w:t>leave out data classified as ‘unsure’ to handle it in the second iteration after the harmonization is done.</w:t>
       </w:r>
     </w:p>
     <w:p>
@@ -7243,6 +7724,14 @@
         </w:rPr>
         <w:t xml:space="preserve">Data sources are likely to have additional data, which is only relevant for the specific source itself and not for inter-source-analyses. This data needs to be identified and ‘cleaned’ from the source dataset. </w:t>
       </w:r>
+    </w:p>
+    <w:p>
+      <w:pPr>
+        <w:pStyle w:val="GSTD"/>
+        <w:rPr>
+          <w:lang w:val="en-GB"/>
+        </w:rPr>
+      </w:pPr>
     </w:p>
     <w:p>
       <w:pPr>
@@ -7284,15 +7773,16 @@
       <w:tblPr>
         <w:tblStyle w:val="Tabellenraster"/>
         <w:tblW w:w="0" w:type="auto"/>
+        <w:tblInd w:w="108" w:type="dxa"/>
         <w:tblLook w:val="04A0" w:firstRow="1" w:lastRow="0" w:firstColumn="1" w:lastColumn="0" w:noHBand="0" w:noVBand="1"/>
       </w:tblPr>
       <w:tblGrid>
-        <w:gridCol w:w="2660"/>
+        <w:gridCol w:w="2552"/>
       </w:tblGrid>
       <w:tr>
         <w:tc>
           <w:tcPr>
-            <w:tcW w:w="2660" w:type="dxa"/>
+            <w:tcW w:w="2552" w:type="dxa"/>
           </w:tcPr>
           <w:p>
             <w:pPr>
@@ -7313,7 +7803,7 @@
       <w:tr>
         <w:tc>
           <w:tcPr>
-            <w:tcW w:w="2660" w:type="dxa"/>
+            <w:tcW w:w="2552" w:type="dxa"/>
           </w:tcPr>
           <w:p>
             <w:pPr>
@@ -7334,7 +7824,7 @@
       <w:tr>
         <w:tc>
           <w:tcPr>
-            <w:tcW w:w="2660" w:type="dxa"/>
+            <w:tcW w:w="2552" w:type="dxa"/>
           </w:tcPr>
           <w:p>
             <w:pPr>
@@ -7379,17 +7869,18 @@
       <w:tblPr>
         <w:tblStyle w:val="Tabellenraster"/>
         <w:tblW w:w="0" w:type="auto"/>
+        <w:tblInd w:w="108" w:type="dxa"/>
         <w:tblLook w:val="04A0" w:firstRow="1" w:lastRow="0" w:firstColumn="1" w:lastColumn="0" w:noHBand="0" w:noVBand="1"/>
       </w:tblPr>
       <w:tblGrid>
-        <w:gridCol w:w="2660"/>
+        <w:gridCol w:w="2552"/>
         <w:gridCol w:w="2660"/>
         <w:gridCol w:w="2660"/>
       </w:tblGrid>
       <w:tr>
         <w:tc>
           <w:tcPr>
-            <w:tcW w:w="2660" w:type="dxa"/>
+            <w:tcW w:w="2552" w:type="dxa"/>
           </w:tcPr>
           <w:p>
             <w:pPr>
@@ -7439,7 +7930,7 @@
               <mc:AlternateContent>
                 <mc:Choice Requires="wps">
                   <w:drawing>
-                    <wp:anchor distT="0" distB="0" distL="114300" distR="114300" simplePos="0" relativeHeight="251659264" behindDoc="0" locked="0" layoutInCell="1" allowOverlap="1">
+                    <wp:anchor distT="0" distB="0" distL="114300" distR="114300" simplePos="0" relativeHeight="251655680" behindDoc="0" locked="0" layoutInCell="1" allowOverlap="1">
                       <wp:simplePos x="0" y="0"/>
                       <wp:positionH relativeFrom="column">
                         <wp:posOffset>103504</wp:posOffset>
@@ -7491,11 +7982,11 @@
                 </mc:Choice>
                 <mc:Fallback>
                   <w:pict>
-                    <v:shapetype w14:anchorId="05F64E03" id="_x0000_t32" coordsize="21600,21600" o:spt="32" o:oned="t" path="m,l21600,21600e" filled="f">
+                    <v:shapetype w14:anchorId="1811278C" id="_x0000_t32" coordsize="21600,21600" o:spt="32" o:oned="t" path="m,l21600,21600e" filled="f">
                       <v:path arrowok="t" fillok="f" o:connecttype="none"/>
                       <o:lock v:ext="edit" shapetype="t"/>
                     </v:shapetype>
-                    <v:shape id="Gerade Verbindung mit Pfeil 10" o:spid="_x0000_s1026" type="#_x0000_t32" style="position:absolute;margin-left:8.15pt;margin-top:16.35pt;width:106.65pt;height:0;z-index:251659264;visibility:visible;mso-wrap-style:square;mso-wrap-distance-left:9pt;mso-wrap-distance-top:0;mso-wrap-distance-right:9pt;mso-wrap-distance-bottom:0;mso-position-horizontal:absolute;mso-position-horizontal-relative:text;mso-position-vertical:absolute;mso-position-vertical-relative:text" o:gfxdata="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" strokecolor="black [3200]" strokeweight=".5pt">
+                    <v:shape id="Gerade Verbindung mit Pfeil 10" o:spid="_x0000_s1026" type="#_x0000_t32" style="position:absolute;margin-left:8.15pt;margin-top:16.35pt;width:106.65pt;height:0;z-index:251655680;visibility:visible;mso-wrap-style:square;mso-wrap-distance-left:9pt;mso-wrap-distance-top:0;mso-wrap-distance-right:9pt;mso-wrap-distance-bottom:0;mso-position-horizontal:absolute;mso-position-horizontal-relative:text;mso-position-vertical:absolute;mso-position-vertical-relative:text" o:gfxdata="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" strokecolor="black [3200]" strokeweight=".5pt">
                       <v:stroke endarrow="block" joinstyle="miter"/>
                     </v:shape>
                   </w:pict>
@@ -7533,7 +8024,7 @@
       <w:tr>
         <w:tc>
           <w:tcPr>
-            <w:tcW w:w="2660" w:type="dxa"/>
+            <w:tcW w:w="2552" w:type="dxa"/>
           </w:tcPr>
           <w:p>
             <w:pPr>
@@ -7590,7 +8081,7 @@
       <w:tr>
         <w:tc>
           <w:tcPr>
-            <w:tcW w:w="2660" w:type="dxa"/>
+            <w:tcW w:w="2552" w:type="dxa"/>
           </w:tcPr>
           <w:p>
             <w:pPr>
@@ -7674,17 +8165,18 @@
       <w:tblPr>
         <w:tblStyle w:val="Tabellenraster"/>
         <w:tblW w:w="0" w:type="auto"/>
+        <w:tblInd w:w="108" w:type="dxa"/>
         <w:tblLook w:val="04A0" w:firstRow="1" w:lastRow="0" w:firstColumn="1" w:lastColumn="0" w:noHBand="0" w:noVBand="1"/>
       </w:tblPr>
       <w:tblGrid>
-        <w:gridCol w:w="2660"/>
+        <w:gridCol w:w="2552"/>
         <w:gridCol w:w="2660"/>
         <w:gridCol w:w="2660"/>
       </w:tblGrid>
       <w:tr>
         <w:tc>
           <w:tcPr>
-            <w:tcW w:w="2660" w:type="dxa"/>
+            <w:tcW w:w="2552" w:type="dxa"/>
           </w:tcPr>
           <w:p>
             <w:pPr>
@@ -7737,7 +8229,7 @@
               <mc:AlternateContent>
                 <mc:Choice Requires="wps">
                   <w:drawing>
-                    <wp:anchor distT="0" distB="0" distL="114300" distR="114300" simplePos="0" relativeHeight="251660288" behindDoc="0" locked="0" layoutInCell="1" allowOverlap="1" wp14:anchorId="5AB8214E" wp14:editId="64E29928">
+                    <wp:anchor distT="0" distB="0" distL="114300" distR="114300" simplePos="0" relativeHeight="251666944" behindDoc="0" locked="0" layoutInCell="1" allowOverlap="1" wp14:anchorId="5AB8214E" wp14:editId="64E29928">
                       <wp:simplePos x="0" y="0"/>
                       <wp:positionH relativeFrom="column">
                         <wp:posOffset>105833</wp:posOffset>
@@ -7789,7 +8281,7 @@
                 </mc:Choice>
                 <mc:Fallback>
                   <w:pict>
-                    <v:shape w14:anchorId="0DA4A552" id="Gerade Verbindung mit Pfeil 11" o:spid="_x0000_s1026" type="#_x0000_t32" style="position:absolute;margin-left:8.35pt;margin-top:16.3pt;width:106.65pt;height:0;z-index:251660288;visibility:visible;mso-wrap-style:square;mso-wrap-distance-left:9pt;mso-wrap-distance-top:0;mso-wrap-distance-right:9pt;mso-wrap-distance-bottom:0;mso-position-horizontal:absolute;mso-position-horizontal-relative:text;mso-position-vertical:absolute;mso-position-vertical-relative:text" o:gfxdata="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" strokecolor="black [3200]" strokeweight=".5pt">
+                    <v:shape w14:anchorId="2372AABE" id="Gerade Verbindung mit Pfeil 11" o:spid="_x0000_s1026" type="#_x0000_t32" style="position:absolute;margin-left:8.35pt;margin-top:16.3pt;width:106.65pt;height:0;z-index:251666944;visibility:visible;mso-wrap-style:square;mso-wrap-distance-left:9pt;mso-wrap-distance-top:0;mso-wrap-distance-right:9pt;mso-wrap-distance-bottom:0;mso-position-horizontal:absolute;mso-position-horizontal-relative:text;mso-position-vertical:absolute;mso-position-vertical-relative:text" o:gfxdata="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" strokecolor="black [3200]" strokeweight=".5pt">
                       <v:stroke endarrow="block" joinstyle="miter"/>
                     </v:shape>
                   </w:pict>
@@ -7827,7 +8319,7 @@
       <w:tr>
         <w:tc>
           <w:tcPr>
-            <w:tcW w:w="2660" w:type="dxa"/>
+            <w:tcW w:w="2552" w:type="dxa"/>
           </w:tcPr>
           <w:p>
             <w:pPr>
@@ -7946,6 +8438,12 @@
         <w:rPr>
           <w:lang w:val="en-GB"/>
         </w:rPr>
+        <w:t xml:space="preserve"> An example for standardization is converting the velocity from one of its many units like meters/s, km/h, knots… or temperature from Celsius, Fahrenheit or Kelvin into the one which is standard in the country/field of interest, since they all contain the same information in a different form. </w:t>
+      </w:r>
+      <w:r>
+        <w:rPr>
+          <w:lang w:val="en-GB"/>
+        </w:rPr>
         <w:br w:type="page"/>
       </w:r>
     </w:p>
@@ -7956,6 +8454,7 @@
           <w:lang w:val="en-GB"/>
         </w:rPr>
       </w:pPr>
+      <w:bookmarkStart w:id="18" w:name="_Ref504308883"/>
       <w:r>
         <w:rPr>
           <w:lang w:val="en-GB"/>
@@ -7963,7 +8462,821 @@
         <w:lastRenderedPageBreak/>
         <w:t>Comparable Industries and Projects</w:t>
       </w:r>
-      <w:bookmarkEnd w:id="15"/>
+      <w:bookmarkEnd w:id="17"/>
+      <w:bookmarkEnd w:id="18"/>
+    </w:p>
+    <w:p>
+      <w:pPr>
+        <w:pStyle w:val="GSTD"/>
+        <w:rPr>
+          <w:lang w:val="en-GB"/>
+        </w:rPr>
+      </w:pPr>
+      <w:r>
+        <w:rPr>
+          <w:lang w:val="en-GB"/>
+        </w:rPr>
+        <w:t>To find the most fitting approach for the system, it is needed to take a look on projects and industries which already successfully developed such a system, or projects where such a system failed, to see what caused its success or failure, as well as understanding why specific approaches were more successful than others.</w:t>
+      </w:r>
+    </w:p>
+    <w:p>
+      <w:pPr>
+        <w:pStyle w:val="GSTD"/>
+        <w:rPr>
+          <w:lang w:val="en-GB"/>
+        </w:rPr>
+      </w:pPr>
+    </w:p>
+    <w:p>
+      <w:pPr>
+        <w:pStyle w:val="G3"/>
+        <w:rPr>
+          <w:sz w:val="32"/>
+          <w:szCs w:val="26"/>
+          <w:lang w:val="en-GB"/>
+        </w:rPr>
+      </w:pPr>
+      <w:r>
+        <w:rPr>
+          <w:lang w:val="en-GB"/>
+        </w:rPr>
+        <w:t>UNECE</w:t>
+      </w:r>
+    </w:p>
+    <w:p>
+      <w:pPr>
+        <w:pStyle w:val="GSTD"/>
+        <w:rPr>
+          <w:lang w:val="en-GB"/>
+        </w:rPr>
+      </w:pPr>
+      <w:r>
+        <w:rPr>
+          <w:lang w:val="en-GB"/>
+        </w:rPr>
+        <w:t xml:space="preserve">As already mentioned in a previous chapter, in the year 2008 the UNECE attempted to build a harmonized </w:t>
+      </w:r>
+      <w:r>
+        <w:rPr>
+          <w:lang w:val="en-GB"/>
+        </w:rPr>
+        <w:t xml:space="preserve">single window system for international trading. </w:t>
+      </w:r>
+    </w:p>
+    <w:p>
+      <w:pPr>
+        <w:pStyle w:val="GSTD"/>
+        <w:rPr>
+          <w:b/>
+          <w:color w:val="FF0000"/>
+          <w:lang w:val="en-GB"/>
+        </w:rPr>
+      </w:pPr>
+      <w:r>
+        <w:rPr>
+          <w:b/>
+          <w:color w:val="FF0000"/>
+          <w:lang w:val="en-GB"/>
+        </w:rPr>
+        <w:t>[F]</w:t>
+      </w:r>
+    </w:p>
+    <w:p>
+      <w:pPr>
+        <w:pStyle w:val="GSTD"/>
+        <w:rPr>
+          <w:lang w:val="en-GB"/>
+        </w:rPr>
+      </w:pPr>
+    </w:p>
+    <w:p>
+      <w:pPr>
+        <w:pStyle w:val="GSTD"/>
+        <w:rPr>
+          <w:lang w:val="en-GB"/>
+        </w:rPr>
+      </w:pPr>
+      <w:r>
+        <w:rPr>
+          <w:lang w:val="en-GB"/>
+        </w:rPr>
+        <w:t>This project lead the UNECE</w:t>
+      </w:r>
+      <w:r>
+        <w:rPr>
+          <w:lang w:val="en-GB"/>
+        </w:rPr>
+        <w:t>, in cooperation with UNNEXT (United Nations Network of Experts for Paperless Trade in Asia and the Pacific) and the United Nations</w:t>
+      </w:r>
+      <w:r>
+        <w:rPr>
+          <w:lang w:val="en-GB"/>
+        </w:rPr>
+        <w:t xml:space="preserve"> </w:t>
+      </w:r>
+      <w:r>
+        <w:rPr>
+          <w:lang w:val="en-GB"/>
+        </w:rPr>
+        <w:t xml:space="preserve">ESCAP (Economic and Social Commission for Asia and the Pacific) </w:t>
+      </w:r>
+      <w:r>
+        <w:rPr>
+          <w:lang w:val="en-GB"/>
+        </w:rPr>
+        <w:t>to create a report on how the data harmonization</w:t>
+      </w:r>
+      <w:r>
+        <w:rPr>
+          <w:lang w:val="en-GB"/>
+        </w:rPr>
+        <w:t xml:space="preserve"> should be optimally</w:t>
+      </w:r>
+      <w:r>
+        <w:rPr>
+          <w:lang w:val="en-GB"/>
+        </w:rPr>
+        <w:t xml:space="preserve"> approached. </w:t>
+      </w:r>
+      <w:r>
+        <w:rPr>
+          <w:lang w:val="en-GB"/>
+        </w:rPr>
+        <w:t xml:space="preserve">Since </w:t>
+      </w:r>
+      <w:r>
+        <w:rPr>
+          <w:lang w:val="en-GB"/>
+        </w:rPr>
+        <w:t>the UNECE</w:t>
+      </w:r>
+      <w:r>
+        <w:rPr>
+          <w:lang w:val="en-GB"/>
+        </w:rPr>
+        <w:t xml:space="preserve"> project had a different context, only the parts of the report significant for </w:t>
+      </w:r>
+      <w:r>
+        <w:rPr>
+          <w:lang w:val="en-GB"/>
+        </w:rPr>
+        <w:t xml:space="preserve">this project will be investigated upon, as well as only the technique of harmonization and not the project planning. </w:t>
+      </w:r>
+    </w:p>
+    <w:p>
+      <w:pPr>
+        <w:pStyle w:val="GSTD"/>
+        <w:rPr>
+          <w:lang w:val="en-GB"/>
+        </w:rPr>
+      </w:pPr>
+    </w:p>
+    <w:p>
+      <w:pPr>
+        <w:pStyle w:val="GSTD"/>
+        <w:rPr>
+          <w:lang w:val="en-GB"/>
+        </w:rPr>
+      </w:pPr>
+      <w:r>
+        <w:rPr>
+          <w:lang w:val="en-GB"/>
+        </w:rPr>
+        <w:t xml:space="preserve">A difference to this project is, that this project should also consider real time data, while the UNECE project defined a schema which is only complete with all elements filled out. </w:t>
+      </w:r>
+      <w:r>
+        <w:rPr>
+          <w:lang w:val="en-GB"/>
+        </w:rPr>
+        <w:t xml:space="preserve">This should not mean any problem, as there is the option to simply ignore missing data if it was not provided during the time period in which the water-plant data was created. The timestamp of each data entry in most cases will have no significance in the UNECE project, while a data entry without a timestamp is basically useless in this system. </w:t>
+      </w:r>
+    </w:p>
+    <w:p>
+      <w:pPr>
+        <w:pStyle w:val="GSTD"/>
+        <w:rPr>
+          <w:lang w:val="en-GB"/>
+        </w:rPr>
+      </w:pPr>
+    </w:p>
+    <w:p>
+      <w:pPr>
+        <w:pStyle w:val="GSTD"/>
+        <w:rPr>
+          <w:lang w:val="en-GB"/>
+        </w:rPr>
+      </w:pPr>
+      <w:r>
+        <w:rPr>
+          <w:lang w:val="en-GB"/>
+        </w:rPr>
+        <w:t>The UML provides sufficient options to describe a Data Model as a Class Diagram with Property Terms</w:t>
+      </w:r>
+      <w:r>
+        <w:rPr>
+          <w:rStyle w:val="Funotenzeichen"/>
+          <w:lang w:val="en-GB"/>
+        </w:rPr>
+        <w:footnoteReference w:id="4"/>
+      </w:r>
+      <w:r>
+        <w:rPr>
+          <w:lang w:val="en-GB"/>
+        </w:rPr>
+        <w:t xml:space="preserve"> and Object Classes</w:t>
+      </w:r>
+      <w:r>
+        <w:rPr>
+          <w:rStyle w:val="Funotenzeichen"/>
+          <w:lang w:val="en-GB"/>
+        </w:rPr>
+        <w:footnoteReference w:id="5"/>
+      </w:r>
+      <w:r>
+        <w:rPr>
+          <w:lang w:val="en-GB"/>
+        </w:rPr>
+        <w:t xml:space="preserve">. </w:t>
+      </w:r>
+    </w:p>
+    <w:p>
+      <w:pPr>
+        <w:pStyle w:val="GSTD"/>
+        <w:rPr>
+          <w:lang w:val="en-GB"/>
+        </w:rPr>
+      </w:pPr>
+    </w:p>
+    <w:p>
+      <w:pPr>
+        <w:pStyle w:val="GSTD"/>
+        <w:rPr>
+          <w:lang w:val="en-GB"/>
+        </w:rPr>
+      </w:pPr>
+      <w:r>
+        <w:rPr>
+          <w:lang w:val="en-GB"/>
+        </w:rPr>
+        <w:t>The following describes the five main steps taken to develop a data harmonization process</w:t>
+      </w:r>
+      <w:r>
+        <w:rPr>
+          <w:lang w:val="en-GB"/>
+        </w:rPr>
+        <w:t>, transformed into steps in the scope of this project</w:t>
+      </w:r>
+      <w:r>
+        <w:rPr>
+          <w:lang w:val="en-GB"/>
+        </w:rPr>
+        <w:t>.</w:t>
+      </w:r>
+    </w:p>
+    <w:p>
+      <w:pPr>
+        <w:pStyle w:val="GSTD"/>
+        <w:rPr>
+          <w:lang w:val="en-GB"/>
+        </w:rPr>
+      </w:pPr>
+    </w:p>
+    <w:p>
+      <w:pPr>
+        <w:pStyle w:val="GSTD"/>
+        <w:rPr>
+          <w:b/>
+          <w:lang w:val="en-GB"/>
+        </w:rPr>
+      </w:pPr>
+      <w:r>
+        <w:rPr>
+          <w:b/>
+          <w:lang w:val="en-GB"/>
+        </w:rPr>
+        <w:t>Step 1:</w:t>
+      </w:r>
+    </w:p>
+    <w:p>
+      <w:pPr>
+        <w:pStyle w:val="GSTD"/>
+        <w:rPr>
+          <w:lang w:val="en-GB"/>
+        </w:rPr>
+      </w:pPr>
+      <w:r>
+        <w:rPr>
+          <w:lang w:val="en-GB"/>
+        </w:rPr>
+        <w:t>Capture data requirements</w:t>
+      </w:r>
+      <w:r>
+        <w:rPr>
+          <w:lang w:val="en-GB"/>
+        </w:rPr>
+        <w:t xml:space="preserve">. This step is about collecting information about which data is interesting, as well as how this data is produced. </w:t>
+      </w:r>
+    </w:p>
+    <w:p>
+      <w:pPr>
+        <w:pStyle w:val="GSTD"/>
+        <w:rPr>
+          <w:lang w:val="en-GB"/>
+        </w:rPr>
+      </w:pPr>
+    </w:p>
+    <w:p>
+      <w:pPr>
+        <w:pStyle w:val="GSTD"/>
+        <w:rPr>
+          <w:b/>
+          <w:lang w:val="en-GB"/>
+        </w:rPr>
+      </w:pPr>
+      <w:r>
+        <w:rPr>
+          <w:b/>
+          <w:lang w:val="en-GB"/>
+        </w:rPr>
+        <w:t xml:space="preserve">Step 2: </w:t>
+      </w:r>
+    </w:p>
+    <w:p>
+      <w:pPr>
+        <w:pStyle w:val="GSTD"/>
+        <w:rPr>
+          <w:lang w:val="en-GB"/>
+        </w:rPr>
+      </w:pPr>
+      <w:r>
+        <w:rPr>
+          <w:lang w:val="en-GB"/>
+        </w:rPr>
+        <w:t>Providing a detailed definition of the data elements</w:t>
+      </w:r>
+      <w:r>
+        <w:rPr>
+          <w:lang w:val="en-GB"/>
+        </w:rPr>
+        <w:t xml:space="preserve"> within single information sources</w:t>
+      </w:r>
+      <w:r>
+        <w:rPr>
+          <w:lang w:val="en-GB"/>
+        </w:rPr>
+        <w:t xml:space="preserve">. This step is about setting the data definition, type, format and constraints of each information type for each information source. </w:t>
+      </w:r>
+      <w:r>
+        <w:rPr>
+          <w:lang w:val="en-GB"/>
+        </w:rPr>
+        <w:t>The outcome of this step should be a data dictionary corresponding to a specific source of information.</w:t>
+      </w:r>
+    </w:p>
+    <w:p>
+      <w:pPr>
+        <w:pStyle w:val="GSTD"/>
+        <w:rPr>
+          <w:lang w:val="en-GB"/>
+        </w:rPr>
+      </w:pPr>
+    </w:p>
+    <w:p>
+      <w:pPr>
+        <w:pStyle w:val="GSTD"/>
+        <w:rPr>
+          <w:b/>
+          <w:lang w:val="en-GB"/>
+        </w:rPr>
+      </w:pPr>
+      <w:r>
+        <w:rPr>
+          <w:b/>
+          <w:lang w:val="en-GB"/>
+        </w:rPr>
+        <w:t>Step 3</w:t>
+      </w:r>
+      <w:r>
+        <w:rPr>
+          <w:b/>
+          <w:lang w:val="en-GB"/>
+        </w:rPr>
+        <w:t xml:space="preserve"> + 4</w:t>
+      </w:r>
+      <w:r>
+        <w:rPr>
+          <w:b/>
+          <w:lang w:val="en-GB"/>
+        </w:rPr>
+        <w:t>:</w:t>
+      </w:r>
+    </w:p>
+    <w:p>
+      <w:pPr>
+        <w:pStyle w:val="GSTD"/>
+        <w:rPr>
+          <w:lang w:val="en-GB"/>
+        </w:rPr>
+      </w:pPr>
+      <w:r>
+        <w:rPr>
+          <w:lang w:val="en-GB"/>
+        </w:rPr>
+        <w:lastRenderedPageBreak/>
+        <w:t xml:space="preserve">Analysing data elements across various information sources. This includes the organisation of data elements in a comparable manner so that it can be used for analyses. The desired outcome of this step is a data dictionary compilation. </w:t>
+      </w:r>
+    </w:p>
+    <w:p>
+      <w:pPr>
+        <w:pStyle w:val="GSTD"/>
+        <w:rPr>
+          <w:lang w:val="en-GB"/>
+        </w:rPr>
+      </w:pPr>
+    </w:p>
+    <w:p>
+      <w:pPr>
+        <w:pStyle w:val="GSTD"/>
+        <w:rPr>
+          <w:b/>
+          <w:lang w:val="en-GB"/>
+        </w:rPr>
+      </w:pPr>
+      <w:r>
+        <w:rPr>
+          <w:b/>
+          <w:lang w:val="en-GB"/>
+        </w:rPr>
+        <w:t xml:space="preserve">Step </w:t>
+      </w:r>
+      <w:r>
+        <w:rPr>
+          <w:b/>
+          <w:lang w:val="en-GB"/>
+        </w:rPr>
+        <w:t>5</w:t>
+      </w:r>
+      <w:r>
+        <w:rPr>
+          <w:b/>
+          <w:lang w:val="en-GB"/>
+        </w:rPr>
+        <w:t>:</w:t>
+      </w:r>
+    </w:p>
+    <w:p>
+      <w:pPr>
+        <w:pStyle w:val="GSTD"/>
+        <w:rPr>
+          <w:lang w:val="en-GB"/>
+        </w:rPr>
+      </w:pPr>
+      <w:r>
+        <w:rPr>
+          <w:lang w:val="en-GB"/>
+        </w:rPr>
+        <w:t>This step is about the creation of reports and not in scope of this project.</w:t>
+      </w:r>
+      <w:bookmarkStart w:id="19" w:name="_GoBack"/>
+      <w:bookmarkEnd w:id="19"/>
+    </w:p>
+    <w:p>
+      <w:pPr>
+        <w:pStyle w:val="GSTD"/>
+        <w:rPr>
+          <w:sz w:val="32"/>
+          <w:szCs w:val="26"/>
+          <w:lang w:val="en-GB"/>
+        </w:rPr>
+      </w:pPr>
+      <w:r>
+        <w:rPr>
+          <w:lang w:val="en-GB"/>
+        </w:rPr>
+        <w:br w:type="page"/>
+      </w:r>
+    </w:p>
+    <w:p>
+      <w:pPr>
+        <w:pStyle w:val="G1"/>
+        <w:rPr>
+          <w:lang w:val="en-GB"/>
+        </w:rPr>
+      </w:pPr>
+      <w:bookmarkStart w:id="20" w:name="_Toc503095440"/>
+      <w:r>
+        <w:rPr>
+          <w:lang w:val="en-GB"/>
+        </w:rPr>
+        <w:lastRenderedPageBreak/>
+        <w:t>Design and Implementation</w:t>
+      </w:r>
+      <w:bookmarkEnd w:id="20"/>
+    </w:p>
+    <w:p>
+      <w:pPr>
+        <w:pStyle w:val="G2"/>
+        <w:rPr>
+          <w:lang w:val="en-GB"/>
+        </w:rPr>
+      </w:pPr>
+      <w:r>
+        <w:rPr>
+          <w:lang w:val="en-GB"/>
+        </w:rPr>
+        <w:t>Developing the Schema</w:t>
+      </w:r>
+    </w:p>
+    <w:p>
+      <w:pPr>
+        <w:pStyle w:val="GSTD"/>
+        <w:rPr>
+          <w:lang w:val="en-GB"/>
+        </w:rPr>
+      </w:pPr>
+      <w:r>
+        <w:rPr>
+          <w:lang w:val="en-GB"/>
+        </w:rPr>
+        <w:t>The development of a common schema is one of the most important parts of this dissertation. It has to take into consideration, that the data-sources may vary a lot in their format, type of data and frequency, but also be specific enough to provide meaningful data for further analyses. Some values needed to determine a key-factor may not be available on a data source, or only as an interpolation. Some values may not be as current as other values, or update equally frequent.</w:t>
+      </w:r>
+    </w:p>
+    <w:p>
+      <w:pPr>
+        <w:pStyle w:val="GSTD"/>
+        <w:rPr>
+          <w:lang w:val="en-GB"/>
+        </w:rPr>
+      </w:pPr>
+    </w:p>
+    <w:p>
+      <w:pPr>
+        <w:pStyle w:val="G3"/>
+        <w:rPr>
+          <w:lang w:val="en-GB"/>
+        </w:rPr>
+      </w:pPr>
+      <w:r>
+        <w:rPr>
+          <w:lang w:val="en-GB"/>
+        </w:rPr>
+        <w:t>Key-Factors</w:t>
+      </w:r>
+    </w:p>
+    <w:p>
+      <w:pPr>
+        <w:pStyle w:val="GSTD"/>
+        <w:rPr>
+          <w:lang w:val="en-GB"/>
+        </w:rPr>
+      </w:pPr>
+      <w:r>
+        <w:rPr>
+          <w:lang w:val="en-GB"/>
+        </w:rPr>
+        <w:t xml:space="preserve">Key-Factors may also be seen as high level abstractions of the gathered raw data. On the most molecular level we have the raw water-plant data itself. The aim is to provide the key-factors in nearly real-time, calculated with the help of the raw-data gathered from the water-plants. </w:t>
+      </w:r>
+      <w:r>
+        <w:rPr>
+          <w:lang w:val="en-GB"/>
+        </w:rPr>
+        <w:t>The 4 key-factors used in this project are:</w:t>
+      </w:r>
+    </w:p>
+    <w:p>
+      <w:pPr>
+        <w:pStyle w:val="GSTD"/>
+        <w:numPr>
+          <w:ilvl w:val="0"/>
+          <w:numId w:val="6"/>
+        </w:numPr>
+        <w:rPr>
+          <w:b/>
+          <w:lang w:val="en-GB"/>
+        </w:rPr>
+      </w:pPr>
+      <w:r>
+        <w:rPr>
+          <w:b/>
+          <w:lang w:val="en-GB"/>
+        </w:rPr>
+        <w:t>Productivity</w:t>
+      </w:r>
+    </w:p>
+    <w:p>
+      <w:pPr>
+        <w:pStyle w:val="GSTD"/>
+        <w:numPr>
+          <w:ilvl w:val="0"/>
+          <w:numId w:val="6"/>
+        </w:numPr>
+        <w:rPr>
+          <w:b/>
+          <w:lang w:val="en-GB"/>
+        </w:rPr>
+      </w:pPr>
+      <w:r>
+        <w:rPr>
+          <w:b/>
+          <w:lang w:val="en-GB"/>
+        </w:rPr>
+        <w:t>Energy</w:t>
+      </w:r>
+    </w:p>
+    <w:p>
+      <w:pPr>
+        <w:pStyle w:val="GSTD"/>
+        <w:numPr>
+          <w:ilvl w:val="0"/>
+          <w:numId w:val="6"/>
+        </w:numPr>
+        <w:rPr>
+          <w:b/>
+          <w:lang w:val="en-GB"/>
+        </w:rPr>
+      </w:pPr>
+      <w:r>
+        <w:rPr>
+          <w:b/>
+          <w:lang w:val="en-GB"/>
+        </w:rPr>
+        <w:t>Environment</w:t>
+      </w:r>
+    </w:p>
+    <w:p>
+      <w:pPr>
+        <w:pStyle w:val="GSTD"/>
+        <w:numPr>
+          <w:ilvl w:val="0"/>
+          <w:numId w:val="6"/>
+        </w:numPr>
+        <w:rPr>
+          <w:b/>
+          <w:lang w:val="en-GB"/>
+        </w:rPr>
+      </w:pPr>
+      <w:r>
+        <w:rPr>
+          <w:b/>
+          <w:lang w:val="en-GB"/>
+        </w:rPr>
+        <w:t>Quality</w:t>
+      </w:r>
+    </w:p>
+    <w:p>
+      <w:pPr>
+        <w:pStyle w:val="G4"/>
+        <w:rPr>
+          <w:sz w:val="32"/>
+          <w:szCs w:val="26"/>
+          <w:lang w:val="en-GB"/>
+        </w:rPr>
+      </w:pPr>
+      <w:r>
+        <w:rPr>
+          <w:lang w:val="en-GB"/>
+        </w:rPr>
+        <w:t>Productivity</w:t>
+      </w:r>
+    </w:p>
+    <w:p>
+      <w:pPr>
+        <w:pStyle w:val="GSTD"/>
+        <w:rPr>
+          <w:lang w:val="en-GB"/>
+        </w:rPr>
+      </w:pPr>
+      <w:r>
+        <w:rPr>
+          <w:lang w:val="en-GB"/>
+        </w:rPr>
+        <w:t>Technical Equipment (reliability, performance)</w:t>
+      </w:r>
+    </w:p>
+    <w:p>
+      <w:pPr>
+        <w:pStyle w:val="G4"/>
+        <w:rPr>
+          <w:sz w:val="32"/>
+          <w:szCs w:val="26"/>
+          <w:lang w:val="en-GB"/>
+        </w:rPr>
+      </w:pPr>
+      <w:r>
+        <w:rPr>
+          <w:lang w:val="en-GB"/>
+        </w:rPr>
+        <w:t>Energy</w:t>
+      </w:r>
+    </w:p>
+    <w:p>
+      <w:pPr>
+        <w:pStyle w:val="GSTD"/>
+        <w:rPr>
+          <w:lang w:val="en-GB"/>
+        </w:rPr>
+      </w:pPr>
+      <w:r>
+        <w:rPr>
+          <w:lang w:val="en-GB"/>
+        </w:rPr>
+        <w:t xml:space="preserve">Based on </w:t>
+      </w:r>
+      <w:r>
+        <w:rPr>
+          <w:b/>
+          <w:color w:val="FF0000"/>
+          <w:lang w:val="en-GB"/>
+        </w:rPr>
+        <w:t>[C]</w:t>
+      </w:r>
+    </w:p>
+    <w:p>
+      <w:pPr>
+        <w:pStyle w:val="G4"/>
+        <w:rPr>
+          <w:sz w:val="32"/>
+          <w:szCs w:val="26"/>
+          <w:lang w:val="en-GB"/>
+        </w:rPr>
+      </w:pPr>
+      <w:r>
+        <w:rPr>
+          <w:lang w:val="en-GB"/>
+        </w:rPr>
+        <w:t>Environment</w:t>
+      </w:r>
+    </w:p>
+    <w:p>
+      <w:pPr>
+        <w:pStyle w:val="G4"/>
+        <w:rPr>
+          <w:sz w:val="32"/>
+          <w:szCs w:val="26"/>
+          <w:lang w:val="en-GB"/>
+        </w:rPr>
+      </w:pPr>
+      <w:r>
+        <w:rPr>
+          <w:lang w:val="en-GB"/>
+        </w:rPr>
+        <w:t>Quality</w:t>
+      </w:r>
+      <w:r>
+        <w:rPr>
+          <w:lang w:val="en-GB"/>
+        </w:rPr>
+        <w:br w:type="page"/>
+      </w:r>
+    </w:p>
+    <w:p>
+      <w:pPr>
+        <w:pStyle w:val="G1"/>
+        <w:rPr>
+          <w:lang w:val="en-GB"/>
+        </w:rPr>
+      </w:pPr>
+      <w:bookmarkStart w:id="21" w:name="_Toc503095442"/>
+      <w:r>
+        <w:rPr>
+          <w:lang w:val="en-GB"/>
+        </w:rPr>
+        <w:lastRenderedPageBreak/>
+        <w:t>Experimental Results and Analysis</w:t>
+      </w:r>
+      <w:bookmarkEnd w:id="21"/>
+    </w:p>
+    <w:p>
+      <w:pPr>
+        <w:pStyle w:val="G2"/>
+        <w:rPr>
+          <w:lang w:val="en-GB"/>
+        </w:rPr>
+      </w:pPr>
+      <w:bookmarkStart w:id="22" w:name="_Toc503095443"/>
+      <w:r>
+        <w:rPr>
+          <w:lang w:val="en-GB"/>
+        </w:rPr>
+        <w:t>Wasmachicheigentlichhier</w:t>
+      </w:r>
+      <w:bookmarkEnd w:id="22"/>
+    </w:p>
+    <w:p>
+      <w:pPr>
+        <w:pStyle w:val="G2"/>
+        <w:rPr>
+          <w:lang w:val="en-GB"/>
+        </w:rPr>
+      </w:pPr>
+      <w:bookmarkStart w:id="23" w:name="_Toc503095444"/>
+      <w:r>
+        <w:rPr>
+          <w:lang w:val="en-GB"/>
+        </w:rPr>
+        <w:t>Was ist das</w:t>
+      </w:r>
+      <w:bookmarkEnd w:id="23"/>
     </w:p>
     <w:p>
       <w:pPr>
@@ -7987,323 +9300,74 @@
       <w:pPr>
         <w:pStyle w:val="G1"/>
         <w:rPr>
-          <w:lang w:val="en-GB"/>
-        </w:rPr>
-      </w:pPr>
-      <w:bookmarkStart w:id="17" w:name="_Toc503095440"/>
+          <w:color w:val="000000" w:themeColor="text1"/>
+          <w:szCs w:val="32"/>
+          <w:lang w:val="en-GB"/>
+        </w:rPr>
+      </w:pPr>
+      <w:bookmarkStart w:id="24" w:name="_Toc503095445"/>
       <w:r>
         <w:rPr>
           <w:lang w:val="en-GB"/>
         </w:rPr>
         <w:lastRenderedPageBreak/>
-        <w:t>Design and Implementation</w:t>
-      </w:r>
-      <w:bookmarkEnd w:id="17"/>
+        <w:t>Conclusions and Further Work</w:t>
+      </w:r>
+      <w:bookmarkEnd w:id="24"/>
     </w:p>
     <w:p>
       <w:pPr>
         <w:pStyle w:val="G2"/>
         <w:rPr>
-          <w:lang w:val="en-GB"/>
-        </w:rPr>
-      </w:pPr>
-      <w:r>
-        <w:rPr>
-          <w:lang w:val="en-GB"/>
-        </w:rPr>
-        <w:t>Developing the Schema</w:t>
-      </w:r>
-    </w:p>
-    <w:p>
-      <w:pPr>
-        <w:pStyle w:val="GSTD"/>
-        <w:rPr>
-          <w:lang w:val="en-GB"/>
-        </w:rPr>
-      </w:pPr>
-      <w:r>
-        <w:rPr>
-          <w:lang w:val="en-GB"/>
-        </w:rPr>
-        <w:t>The development of a common schema is one of the most important parts of this dissertation. It has to take into consideration, that the data-sources may vary a lot in their format, type of data and frequency, but also be specific enough to provide meaningful data for further analyses. Some values needed to determine a key-factor may not be available on a data source, or only as an interpolation. Some values may not be as current as other values, or update equally frequent.</w:t>
-      </w:r>
-    </w:p>
-    <w:p>
-      <w:pPr>
-        <w:pStyle w:val="GSTD"/>
-        <w:rPr>
-          <w:lang w:val="en-GB"/>
-        </w:rPr>
-      </w:pPr>
-    </w:p>
-    <w:p>
-      <w:pPr>
-        <w:pStyle w:val="G3"/>
-        <w:rPr>
-          <w:lang w:val="en-GB"/>
-        </w:rPr>
-      </w:pPr>
-      <w:r>
-        <w:rPr>
-          <w:lang w:val="en-GB"/>
-        </w:rPr>
-        <w:t>Key-Factors</w:t>
-      </w:r>
-    </w:p>
-    <w:p>
-      <w:pPr>
-        <w:pStyle w:val="GSTD"/>
-        <w:rPr>
-          <w:lang w:val="en-GB"/>
-        </w:rPr>
-      </w:pPr>
-      <w:r>
-        <w:rPr>
-          <w:lang w:val="en-GB"/>
-        </w:rPr>
-        <w:t xml:space="preserve">Key-Factors may also be seen as high level abstractions of the gathered raw data. On the most molecular level we have the raw water-plant data itself. The aim is to provide the key-factors in nearly real-time, calculated with the help of the raw-data gathered from the water-plants. </w:t>
-      </w:r>
-      <w:r>
-        <w:rPr>
-          <w:lang w:val="en-GB"/>
-        </w:rPr>
-        <w:t>The 4 key-factors used in this project are:</w:t>
-      </w:r>
-    </w:p>
-    <w:p>
-      <w:pPr>
-        <w:pStyle w:val="GSTD"/>
-        <w:numPr>
-          <w:ilvl w:val="0"/>
-          <w:numId w:val="6"/>
-        </w:numPr>
-        <w:rPr>
-          <w:b/>
-          <w:lang w:val="en-GB"/>
-        </w:rPr>
-      </w:pPr>
-      <w:r>
-        <w:rPr>
-          <w:b/>
-          <w:lang w:val="en-GB"/>
-        </w:rPr>
-        <w:t>Productivity</w:t>
-      </w:r>
-    </w:p>
-    <w:p>
-      <w:pPr>
-        <w:pStyle w:val="GSTD"/>
-        <w:numPr>
-          <w:ilvl w:val="0"/>
-          <w:numId w:val="6"/>
-        </w:numPr>
-        <w:rPr>
-          <w:b/>
-          <w:lang w:val="en-GB"/>
-        </w:rPr>
-      </w:pPr>
-      <w:r>
-        <w:rPr>
-          <w:b/>
-          <w:lang w:val="en-GB"/>
-        </w:rPr>
-        <w:t>Energy</w:t>
-      </w:r>
-    </w:p>
-    <w:p>
-      <w:pPr>
-        <w:pStyle w:val="GSTD"/>
-        <w:numPr>
-          <w:ilvl w:val="0"/>
-          <w:numId w:val="6"/>
-        </w:numPr>
-        <w:rPr>
-          <w:b/>
-          <w:lang w:val="en-GB"/>
-        </w:rPr>
-      </w:pPr>
-      <w:r>
-        <w:rPr>
-          <w:b/>
-          <w:lang w:val="en-GB"/>
-        </w:rPr>
-        <w:t>Environment</w:t>
-      </w:r>
-    </w:p>
-    <w:p>
-      <w:pPr>
-        <w:pStyle w:val="GSTD"/>
-        <w:numPr>
-          <w:ilvl w:val="0"/>
-          <w:numId w:val="6"/>
-        </w:numPr>
-        <w:rPr>
-          <w:b/>
-          <w:lang w:val="en-GB"/>
-        </w:rPr>
-      </w:pPr>
-      <w:r>
-        <w:rPr>
-          <w:b/>
-          <w:lang w:val="en-GB"/>
-        </w:rPr>
-        <w:t>Quality</w:t>
-      </w:r>
-    </w:p>
-    <w:p>
-      <w:pPr>
-        <w:pStyle w:val="G4"/>
-        <w:rPr>
-          <w:sz w:val="32"/>
-          <w:szCs w:val="26"/>
-          <w:lang w:val="en-GB"/>
-        </w:rPr>
-      </w:pPr>
-      <w:r>
-        <w:rPr>
-          <w:lang w:val="en-GB"/>
-        </w:rPr>
-        <w:t>Productivity</w:t>
-      </w:r>
-    </w:p>
-    <w:p>
-      <w:pPr>
-        <w:pStyle w:val="GSTD"/>
-        <w:rPr>
-          <w:lang w:val="en-GB"/>
-        </w:rPr>
-      </w:pPr>
-      <w:r>
-        <w:rPr>
-          <w:lang w:val="en-GB"/>
-        </w:rPr>
-        <w:t>Technical Equipment (reliability, performance)</w:t>
-      </w:r>
-    </w:p>
-    <w:p>
-      <w:pPr>
-        <w:pStyle w:val="G4"/>
-        <w:rPr>
-          <w:sz w:val="32"/>
-          <w:szCs w:val="26"/>
-          <w:lang w:val="en-GB"/>
-        </w:rPr>
-      </w:pPr>
-      <w:r>
-        <w:rPr>
-          <w:lang w:val="en-GB"/>
-        </w:rPr>
-        <w:t>Energy</w:t>
-      </w:r>
-    </w:p>
-    <w:p>
-      <w:pPr>
-        <w:pStyle w:val="GSTD"/>
-        <w:rPr>
-          <w:lang w:val="en-GB"/>
-        </w:rPr>
-      </w:pPr>
-      <w:r>
-        <w:rPr>
-          <w:lang w:val="en-GB"/>
-        </w:rPr>
-        <w:t xml:space="preserve">Based on </w:t>
-      </w:r>
-      <w:r>
-        <w:rPr>
-          <w:b/>
-          <w:color w:val="FF0000"/>
-          <w:lang w:val="en-GB"/>
-        </w:rPr>
-        <w:t>[C]</w:t>
-      </w:r>
-    </w:p>
-    <w:p>
-      <w:pPr>
-        <w:pStyle w:val="G4"/>
-        <w:rPr>
-          <w:sz w:val="32"/>
-          <w:szCs w:val="26"/>
-          <w:lang w:val="en-GB"/>
-        </w:rPr>
-      </w:pPr>
-      <w:r>
-        <w:rPr>
-          <w:lang w:val="en-GB"/>
-        </w:rPr>
-        <w:t>Environment</w:t>
-      </w:r>
-    </w:p>
-    <w:p>
-      <w:pPr>
-        <w:pStyle w:val="G4"/>
-        <w:rPr>
-          <w:sz w:val="32"/>
-          <w:szCs w:val="26"/>
-          <w:lang w:val="en-GB"/>
-        </w:rPr>
-      </w:pPr>
-      <w:r>
-        <w:rPr>
-          <w:lang w:val="en-GB"/>
-        </w:rPr>
-        <w:t>Quality</w:t>
-      </w:r>
-      <w:r>
-        <w:rPr>
-          <w:lang w:val="en-GB"/>
-        </w:rPr>
-        <w:br w:type="page"/>
-      </w:r>
-    </w:p>
-    <w:p>
-      <w:pPr>
-        <w:pStyle w:val="G1"/>
-        <w:rPr>
-          <w:lang w:val="en-GB"/>
-        </w:rPr>
-      </w:pPr>
-      <w:bookmarkStart w:id="18" w:name="_Toc503095442"/>
-      <w:r>
-        <w:rPr>
-          <w:lang w:val="en-GB"/>
-        </w:rPr>
-        <w:lastRenderedPageBreak/>
-        <w:t>Experimental Results and Analysis</w:t>
-      </w:r>
-      <w:bookmarkEnd w:id="18"/>
+          <w:color w:val="000000" w:themeColor="text1"/>
+          <w:szCs w:val="32"/>
+          <w:lang w:val="en-GB"/>
+        </w:rPr>
+      </w:pPr>
+      <w:bookmarkStart w:id="25" w:name="_Toc503095446"/>
+      <w:r>
+        <w:rPr>
+          <w:lang w:val="en-GB"/>
+        </w:rPr>
+        <w:t>Bla</w:t>
+      </w:r>
+      <w:bookmarkEnd w:id="25"/>
     </w:p>
     <w:p>
       <w:pPr>
         <w:pStyle w:val="G2"/>
         <w:rPr>
-          <w:lang w:val="en-GB"/>
-        </w:rPr>
-      </w:pPr>
-      <w:bookmarkStart w:id="19" w:name="_Toc503095443"/>
-      <w:r>
-        <w:rPr>
-          <w:lang w:val="en-GB"/>
-        </w:rPr>
-        <w:t>Wasmachicheigentlichhier</w:t>
-      </w:r>
-      <w:bookmarkEnd w:id="19"/>
+          <w:color w:val="000000" w:themeColor="text1"/>
+          <w:szCs w:val="32"/>
+          <w:lang w:val="en-GB"/>
+        </w:rPr>
+      </w:pPr>
+      <w:bookmarkStart w:id="26" w:name="_Toc503095447"/>
+      <w:r>
+        <w:rPr>
+          <w:lang w:val="en-GB"/>
+        </w:rPr>
+        <w:t>Blub</w:t>
+      </w:r>
+      <w:bookmarkEnd w:id="26"/>
     </w:p>
     <w:p>
       <w:pPr>
         <w:pStyle w:val="G2"/>
         <w:rPr>
-          <w:lang w:val="en-GB"/>
-        </w:rPr>
-      </w:pPr>
-      <w:bookmarkStart w:id="20" w:name="_Toc503095444"/>
-      <w:r>
-        <w:rPr>
-          <w:lang w:val="en-GB"/>
-        </w:rPr>
-        <w:t>Was ist das</w:t>
-      </w:r>
-      <w:bookmarkEnd w:id="20"/>
+          <w:color w:val="000000" w:themeColor="text1"/>
+          <w:szCs w:val="32"/>
+          <w:lang w:val="en-GB"/>
+        </w:rPr>
+      </w:pPr>
+      <w:bookmarkStart w:id="27" w:name="_Toc503095448"/>
+      <w:r>
+        <w:rPr>
+          <w:lang w:val="en-GB"/>
+        </w:rPr>
+        <w:t>Blib</w:t>
+      </w:r>
+      <w:bookmarkEnd w:id="27"/>
     </w:p>
     <w:p>
       <w:pPr>
@@ -8325,104 +9389,13 @@
     </w:p>
     <w:p>
       <w:pPr>
-        <w:pStyle w:val="G1"/>
+        <w:pStyle w:val="G2"/>
         <w:rPr>
           <w:color w:val="000000" w:themeColor="text1"/>
           <w:szCs w:val="32"/>
           <w:lang w:val="en-GB"/>
         </w:rPr>
       </w:pPr>
-      <w:bookmarkStart w:id="21" w:name="_Toc503095445"/>
-      <w:r>
-        <w:rPr>
-          <w:lang w:val="en-GB"/>
-        </w:rPr>
-        <w:lastRenderedPageBreak/>
-        <w:t>Conclusions and Further Work</w:t>
-      </w:r>
-      <w:bookmarkEnd w:id="21"/>
-    </w:p>
-    <w:p>
-      <w:pPr>
-        <w:pStyle w:val="G2"/>
-        <w:rPr>
-          <w:color w:val="000000" w:themeColor="text1"/>
-          <w:szCs w:val="32"/>
-          <w:lang w:val="en-GB"/>
-        </w:rPr>
-      </w:pPr>
-      <w:bookmarkStart w:id="22" w:name="_Toc503095446"/>
-      <w:r>
-        <w:rPr>
-          <w:lang w:val="en-GB"/>
-        </w:rPr>
-        <w:t>Bla</w:t>
-      </w:r>
-      <w:bookmarkEnd w:id="22"/>
-    </w:p>
-    <w:p>
-      <w:pPr>
-        <w:pStyle w:val="G2"/>
-        <w:rPr>
-          <w:color w:val="000000" w:themeColor="text1"/>
-          <w:szCs w:val="32"/>
-          <w:lang w:val="en-GB"/>
-        </w:rPr>
-      </w:pPr>
-      <w:bookmarkStart w:id="23" w:name="_Toc503095447"/>
-      <w:r>
-        <w:rPr>
-          <w:lang w:val="en-GB"/>
-        </w:rPr>
-        <w:t>Blub</w:t>
-      </w:r>
-      <w:bookmarkEnd w:id="23"/>
-    </w:p>
-    <w:p>
-      <w:pPr>
-        <w:pStyle w:val="G2"/>
-        <w:rPr>
-          <w:color w:val="000000" w:themeColor="text1"/>
-          <w:szCs w:val="32"/>
-          <w:lang w:val="en-GB"/>
-        </w:rPr>
-      </w:pPr>
-      <w:bookmarkStart w:id="24" w:name="_Toc503095448"/>
-      <w:r>
-        <w:rPr>
-          <w:lang w:val="en-GB"/>
-        </w:rPr>
-        <w:t>Blib</w:t>
-      </w:r>
-      <w:bookmarkEnd w:id="24"/>
-    </w:p>
-    <w:p>
-      <w:pPr>
-        <w:rPr>
-          <w:rFonts w:ascii="Arial" w:eastAsiaTheme="majorEastAsia" w:hAnsi="Arial" w:cstheme="majorBidi"/>
-          <w:b/>
-          <w:bCs/>
-          <w:sz w:val="32"/>
-          <w:szCs w:val="26"/>
-          <w:lang w:val="en-GB"/>
-        </w:rPr>
-      </w:pPr>
-      <w:r>
-        <w:rPr>
-          <w:lang w:val="en-GB"/>
-        </w:rPr>
-        <w:br w:type="page"/>
-      </w:r>
-    </w:p>
-    <w:p>
-      <w:pPr>
-        <w:pStyle w:val="G2"/>
-        <w:rPr>
-          <w:color w:val="000000" w:themeColor="text1"/>
-          <w:szCs w:val="32"/>
-          <w:lang w:val="en-GB"/>
-        </w:rPr>
-      </w:pPr>
       <w:r>
         <w:rPr>
           <w:lang w:val="en-GB"/>
@@ -8438,8 +9411,8 @@
           <w:lang w:val="en-GB"/>
         </w:rPr>
         <w:sectPr>
-          <w:headerReference w:type="default" r:id="rId21"/>
-          <w:headerReference w:type="first" r:id="rId22"/>
+          <w:headerReference w:type="default" r:id="rId22"/>
+          <w:headerReference w:type="first" r:id="rId23"/>
           <w:type w:val="continuous"/>
           <w:pgSz w:w="11906" w:h="16838"/>
           <w:pgMar w:top="1417" w:right="1417" w:bottom="1134" w:left="1417" w:header="708" w:footer="708" w:gutter="0"/>
@@ -8759,7 +9732,7 @@
                 <w:lang w:val="en-GB"/>
               </w:rPr>
             </w:pPr>
-            <w:hyperlink r:id="rId23" w:history="1">
+            <w:hyperlink r:id="rId24" w:history="1">
               <w:r>
                 <w:rPr>
                   <w:rStyle w:val="Hyperlink"/>
@@ -8832,7 +9805,7 @@
                 <w:lang w:val="en-GB"/>
               </w:rPr>
             </w:pPr>
-            <w:hyperlink r:id="rId24" w:history="1">
+            <w:hyperlink r:id="rId25" w:history="1">
               <w:r>
                 <w:rPr>
                   <w:rStyle w:val="Hyperlink"/>
@@ -8893,7 +9866,7 @@
                 <w:lang w:val="en-GB"/>
               </w:rPr>
             </w:pPr>
-            <w:hyperlink r:id="rId25" w:history="1">
+            <w:hyperlink r:id="rId26" w:history="1">
               <w:r>
                 <w:rPr>
                   <w:rStyle w:val="Hyperlink"/>
@@ -8950,7 +9923,7 @@
                 <w:lang w:val="en-GB"/>
               </w:rPr>
             </w:pPr>
-            <w:hyperlink r:id="rId26" w:history="1">
+            <w:hyperlink r:id="rId27" w:history="1">
               <w:r>
                 <w:rPr>
                   <w:rStyle w:val="Hyperlink"/>
@@ -9050,7 +10023,7 @@
                 <w:lang w:val="en-GB"/>
               </w:rPr>
             </w:pPr>
-            <w:hyperlink r:id="rId27" w:history="1">
+            <w:hyperlink r:id="rId28" w:history="1">
               <w:r>
                 <w:rPr>
                   <w:rStyle w:val="Hyperlink"/>
@@ -9103,7 +10076,7 @@
                 <w:lang w:val="en-GB"/>
               </w:rPr>
             </w:pPr>
-            <w:hyperlink r:id="rId28" w:history="1">
+            <w:hyperlink r:id="rId29" w:history="1">
               <w:r>
                 <w:rPr>
                   <w:rStyle w:val="Hyperlink"/>
@@ -9156,7 +10129,7 @@
                 <w:lang w:val="en-GB"/>
               </w:rPr>
             </w:pPr>
-            <w:hyperlink r:id="rId29" w:history="1">
+            <w:hyperlink r:id="rId30" w:history="1">
               <w:r>
                 <w:rPr>
                   <w:rStyle w:val="Hyperlink"/>
@@ -9209,7 +10182,7 @@
                 <w:lang w:val="en-GB"/>
               </w:rPr>
             </w:pPr>
-            <w:hyperlink r:id="rId30" w:history="1">
+            <w:hyperlink r:id="rId31" w:history="1">
               <w:r>
                 <w:rPr>
                   <w:rStyle w:val="Hyperlink"/>
@@ -9262,7 +10235,7 @@
                 <w:lang w:val="en-GB"/>
               </w:rPr>
             </w:pPr>
-            <w:hyperlink r:id="rId31" w:history="1">
+            <w:hyperlink r:id="rId32" w:history="1">
               <w:r>
                 <w:rPr>
                   <w:rStyle w:val="Hyperlink"/>
@@ -9315,7 +10288,7 @@
                 <w:lang w:val="en-GB"/>
               </w:rPr>
             </w:pPr>
-            <w:hyperlink r:id="rId32" w:history="1">
+            <w:hyperlink r:id="rId33" w:history="1">
               <w:r>
                 <w:rPr>
                   <w:rStyle w:val="Hyperlink"/>
@@ -9547,7 +10520,7 @@
               </w:rPr>
               <w:t xml:space="preserve">Christian Gawron, „Simulation-Based Traffic Assignment – Computing User Equilibria in Large Street Networks“, 1998; </w:t>
             </w:r>
-            <w:hyperlink r:id="rId33" w:history="1">
+            <w:hyperlink r:id="rId34" w:history="1">
               <w:r>
                 <w:rPr>
                   <w:rStyle w:val="Hyperlink"/>
@@ -9601,7 +10574,13 @@
           <w:lang w:val="en-GB"/>
         </w:rPr>
         <w:lastRenderedPageBreak/>
-        <w:t>Anhang A</w:t>
+        <w:t>Attachment</w:t>
+      </w:r>
+      <w:r>
+        <w:rPr>
+          <w:lang w:val="en-GB"/>
+        </w:rPr>
+        <w:t xml:space="preserve"> A</w:t>
       </w:r>
     </w:p>
     <w:p>
@@ -9697,7 +10676,7 @@
       </w:pPr>
     </w:p>
     <w:sectPr>
-      <w:headerReference w:type="default" r:id="rId34"/>
+      <w:headerReference w:type="default" r:id="rId35"/>
       <w:type w:val="continuous"/>
       <w:pgSz w:w="11906" w:h="16838"/>
       <w:pgMar w:top="1417" w:right="1417" w:bottom="1134" w:left="1417" w:header="708" w:footer="708" w:gutter="0"/>
@@ -9875,7 +10854,7 @@
           <w:rPr>
             <w:noProof/>
           </w:rPr>
-          <w:t>16</w:t>
+          <w:t>1</w:t>
         </w:r>
         <w:r>
           <w:fldChar w:fldCharType="end"/>
@@ -9989,6 +10968,62 @@
       </w:r>
       <w:r>
         <w:t xml:space="preserve"> „Intra-Company transfer“ </w:t>
+      </w:r>
+    </w:p>
+  </w:footnote>
+  <w:footnote w:id="4">
+    <w:p>
+      <w:pPr>
+        <w:pStyle w:val="Funotentext"/>
+        <w:rPr>
+          <w:lang w:val="en-US"/>
+        </w:rPr>
+      </w:pPr>
+      <w:r>
+        <w:rPr>
+          <w:rStyle w:val="Funotenzeichen"/>
+        </w:rPr>
+        <w:footnoteRef/>
+      </w:r>
+      <w:r>
+        <w:rPr>
+          <w:lang w:val="en-US"/>
+        </w:rPr>
+        <w:t xml:space="preserve"> </w:t>
+      </w:r>
+      <w:r>
+        <w:rPr>
+          <w:lang w:val="en-US"/>
+        </w:rPr>
+        <w:t>Describes a piece of information used to describe an object, such as “Name”</w:t>
+      </w:r>
+    </w:p>
+  </w:footnote>
+  <w:footnote w:id="5">
+    <w:p>
+      <w:pPr>
+        <w:pStyle w:val="Funotentext"/>
+        <w:rPr>
+          <w:lang w:val="en-US"/>
+        </w:rPr>
+      </w:pPr>
+      <w:r>
+        <w:rPr>
+          <w:rStyle w:val="Funotenzeichen"/>
+        </w:rPr>
+        <w:footnoteRef/>
+      </w:r>
+      <w:r>
+        <w:rPr>
+          <w:lang w:val="en-US"/>
+        </w:rPr>
+        <w:t xml:space="preserve"> De</w:t>
+      </w:r>
+      <w:r>
+        <w:rPr>
+          <w:lang w:val="en-US"/>
+        </w:rPr>
+        <w:t>scribes a set of Property Terms, such as “Person”</w:t>
       </w:r>
     </w:p>
   </w:footnote>
@@ -10115,7 +11150,7 @@
               <w:rPr>
                 <w:noProof/>
               </w:rPr>
-              <w:t>Experimental Results and Analysis</w:t>
+              <w:t>Conclusions and Further Work</w:t>
             </w:r>
           </w:fldSimple>
         </w:p>
@@ -10129,14 +11164,18 @@
             <w:pStyle w:val="Kopfzeile"/>
             <w:jc w:val="right"/>
           </w:pPr>
-          <w:fldSimple w:instr=" STYLEREF  G_Ü2  \* MERGEFORMAT ">
-            <w:r>
-              <w:rPr>
-                <w:noProof/>
-              </w:rPr>
-              <w:t>Wasmachicheigentlichhier</w:t>
-            </w:r>
-          </w:fldSimple>
+          <w:r>
+            <w:fldChar w:fldCharType="begin"/>
+          </w:r>
+          <w:r>
+            <w:instrText xml:space="preserve"> STYLEREF  G_Ü2  \* MERGEFORMAT </w:instrText>
+          </w:r>
+          <w:r>
+            <w:rPr>
+              <w:noProof/>
+            </w:rPr>
+            <w:fldChar w:fldCharType="end"/>
+          </w:r>
         </w:p>
       </w:tc>
     </w:tr>
@@ -10192,7 +11231,7 @@
               <w:rPr>
                 <w:noProof/>
               </w:rPr>
-              <w:t>Anhang A</w:t>
+              <w:t>Literaturverzeichnis</w:t>
             </w:r>
           </w:fldSimple>
         </w:p>
@@ -10554,9 +11593,9 @@
     </w:lvl>
   </w:abstractNum>
   <w:abstractNum w:abstractNumId="4" w15:restartNumberingAfterBreak="0">
-    <w:nsid w:val="1DAD2579"/>
+    <w:nsid w:val="0D5D5CD5"/>
     <w:multiLevelType w:val="hybridMultilevel"/>
-    <w:tmpl w:val="AB403A12"/>
+    <w:tmpl w:val="52FCF2F0"/>
     <w:lvl w:ilvl="0" w:tplc="04070001">
       <w:start w:val="1"/>
       <w:numFmt w:val="bullet"/>
@@ -10667,6 +11706,119 @@
     </w:lvl>
   </w:abstractNum>
   <w:abstractNum w:abstractNumId="5" w15:restartNumberingAfterBreak="0">
+    <w:nsid w:val="1DAD2579"/>
+    <w:multiLevelType w:val="hybridMultilevel"/>
+    <w:tmpl w:val="AB403A12"/>
+    <w:lvl w:ilvl="0" w:tplc="04070001">
+      <w:start w:val="1"/>
+      <w:numFmt w:val="bullet"/>
+      <w:lvlText w:val=""/>
+      <w:lvlJc w:val="left"/>
+      <w:pPr>
+        <w:ind w:left="720" w:hanging="360"/>
+      </w:pPr>
+      <w:rPr>
+        <w:rFonts w:ascii="Symbol" w:hAnsi="Symbol" w:hint="default"/>
+      </w:rPr>
+    </w:lvl>
+    <w:lvl w:ilvl="1" w:tplc="04070003" w:tentative="1">
+      <w:start w:val="1"/>
+      <w:numFmt w:val="bullet"/>
+      <w:lvlText w:val="o"/>
+      <w:lvlJc w:val="left"/>
+      <w:pPr>
+        <w:ind w:left="1440" w:hanging="360"/>
+      </w:pPr>
+      <w:rPr>
+        <w:rFonts w:ascii="Courier New" w:hAnsi="Courier New" w:cs="Courier New" w:hint="default"/>
+      </w:rPr>
+    </w:lvl>
+    <w:lvl w:ilvl="2" w:tplc="04070005" w:tentative="1">
+      <w:start w:val="1"/>
+      <w:numFmt w:val="bullet"/>
+      <w:lvlText w:val=""/>
+      <w:lvlJc w:val="left"/>
+      <w:pPr>
+        <w:ind w:left="2160" w:hanging="360"/>
+      </w:pPr>
+      <w:rPr>
+        <w:rFonts w:ascii="Wingdings" w:hAnsi="Wingdings" w:hint="default"/>
+      </w:rPr>
+    </w:lvl>
+    <w:lvl w:ilvl="3" w:tplc="04070001" w:tentative="1">
+      <w:start w:val="1"/>
+      <w:numFmt w:val="bullet"/>
+      <w:lvlText w:val=""/>
+      <w:lvlJc w:val="left"/>
+      <w:pPr>
+        <w:ind w:left="2880" w:hanging="360"/>
+      </w:pPr>
+      <w:rPr>
+        <w:rFonts w:ascii="Symbol" w:hAnsi="Symbol" w:hint="default"/>
+      </w:rPr>
+    </w:lvl>
+    <w:lvl w:ilvl="4" w:tplc="04070003" w:tentative="1">
+      <w:start w:val="1"/>
+      <w:numFmt w:val="bullet"/>
+      <w:lvlText w:val="o"/>
+      <w:lvlJc w:val="left"/>
+      <w:pPr>
+        <w:ind w:left="3600" w:hanging="360"/>
+      </w:pPr>
+      <w:rPr>
+        <w:rFonts w:ascii="Courier New" w:hAnsi="Courier New" w:cs="Courier New" w:hint="default"/>
+      </w:rPr>
+    </w:lvl>
+    <w:lvl w:ilvl="5" w:tplc="04070005" w:tentative="1">
+      <w:start w:val="1"/>
+      <w:numFmt w:val="bullet"/>
+      <w:lvlText w:val=""/>
+      <w:lvlJc w:val="left"/>
+      <w:pPr>
+        <w:ind w:left="4320" w:hanging="360"/>
+      </w:pPr>
+      <w:rPr>
+        <w:rFonts w:ascii="Wingdings" w:hAnsi="Wingdings" w:hint="default"/>
+      </w:rPr>
+    </w:lvl>
+    <w:lvl w:ilvl="6" w:tplc="04070001" w:tentative="1">
+      <w:start w:val="1"/>
+      <w:numFmt w:val="bullet"/>
+      <w:lvlText w:val=""/>
+      <w:lvlJc w:val="left"/>
+      <w:pPr>
+        <w:ind w:left="5040" w:hanging="360"/>
+      </w:pPr>
+      <w:rPr>
+        <w:rFonts w:ascii="Symbol" w:hAnsi="Symbol" w:hint="default"/>
+      </w:rPr>
+    </w:lvl>
+    <w:lvl w:ilvl="7" w:tplc="04070003" w:tentative="1">
+      <w:start w:val="1"/>
+      <w:numFmt w:val="bullet"/>
+      <w:lvlText w:val="o"/>
+      <w:lvlJc w:val="left"/>
+      <w:pPr>
+        <w:ind w:left="5760" w:hanging="360"/>
+      </w:pPr>
+      <w:rPr>
+        <w:rFonts w:ascii="Courier New" w:hAnsi="Courier New" w:cs="Courier New" w:hint="default"/>
+      </w:rPr>
+    </w:lvl>
+    <w:lvl w:ilvl="8" w:tplc="04070005" w:tentative="1">
+      <w:start w:val="1"/>
+      <w:numFmt w:val="bullet"/>
+      <w:lvlText w:val=""/>
+      <w:lvlJc w:val="left"/>
+      <w:pPr>
+        <w:ind w:left="6480" w:hanging="360"/>
+      </w:pPr>
+      <w:rPr>
+        <w:rFonts w:ascii="Wingdings" w:hAnsi="Wingdings" w:hint="default"/>
+      </w:rPr>
+    </w:lvl>
+  </w:abstractNum>
+  <w:abstractNum w:abstractNumId="6" w15:restartNumberingAfterBreak="0">
     <w:nsid w:val="503C5081"/>
     <w:multiLevelType w:val="hybridMultilevel"/>
     <w:tmpl w:val="58EE3A04"/>
@@ -10778,7 +11930,7 @@
       </w:rPr>
     </w:lvl>
   </w:abstractNum>
-  <w:abstractNum w:abstractNumId="6" w15:restartNumberingAfterBreak="0">
+  <w:abstractNum w:abstractNumId="7" w15:restartNumberingAfterBreak="0">
     <w:nsid w:val="73E020D3"/>
     <w:multiLevelType w:val="multilevel"/>
     <w:tmpl w:val="78A61EAA"/>
@@ -10907,7 +12059,7 @@
     </w:lvl>
   </w:abstractNum>
   <w:num w:numId="1">
-    <w:abstractNumId w:val="6"/>
+    <w:abstractNumId w:val="7"/>
   </w:num>
   <w:num w:numId="2">
     <w:abstractNumId w:val="0"/>
@@ -10916,7 +12068,7 @@
     <w:abstractNumId w:val="2"/>
   </w:num>
   <w:num w:numId="4">
-    <w:abstractNumId w:val="5"/>
+    <w:abstractNumId w:val="6"/>
   </w:num>
   <w:num w:numId="5">
     <w:abstractNumId w:val="1"/>
@@ -10925,9 +12077,12 @@
     <w:abstractNumId w:val="3"/>
   </w:num>
   <w:num w:numId="7">
+    <w:abstractNumId w:val="5"/>
+  </w:num>
+  <w:num w:numId="8">
     <w:abstractNumId w:val="4"/>
   </w:num>
-  <w:numIdMacAtCleanup w:val="7"/>
+  <w:numIdMacAtCleanup w:val="8"/>
 </w:numbering>
 </file>
 
@@ -13267,7 +14422,7 @@
 </file>
 
 <file path=customXml/itemProps1.xml><?xml version="1.0" encoding="utf-8"?>
-<ds:datastoreItem xmlns:ds="http://schemas.openxmlformats.org/officeDocument/2006/customXml" ds:itemID="{60972712-637B-44FA-808B-1974FEE0BD64}">
+<ds:datastoreItem xmlns:ds="http://schemas.openxmlformats.org/officeDocument/2006/customXml" ds:itemID="{FE69A695-41DF-4DF2-9CA5-6543AC82DC51}">
   <ds:schemaRefs>
     <ds:schemaRef ds:uri="http://schemas.openxmlformats.org/officeDocument/2006/bibliography"/>
   </ds:schemaRefs>

</xml_diff>

<commit_message>
if (moar text  == moar bullshit)    Console.WriteLine(":(");
Output:
:(
</commit_message>
<xml_diff>
--- a/Wojtek/Masterarbeit/Masterarbeit Formatiert.docx
+++ b/Wojtek/Masterarbeit/Masterarbeit Formatiert.docx
@@ -5996,7 +5996,7 @@
         <mc:AlternateContent>
           <mc:Choice Requires="wpg">
             <w:drawing>
-              <wp:anchor distT="0" distB="0" distL="114300" distR="114300" simplePos="0" relativeHeight="251345920" behindDoc="0" locked="0" layoutInCell="1" allowOverlap="1" wp14:anchorId="5DE043B8" wp14:editId="7F92E3E7">
+              <wp:anchor distT="0" distB="0" distL="114300" distR="114300" simplePos="0" relativeHeight="251346944" behindDoc="0" locked="0" layoutInCell="1" allowOverlap="1" wp14:anchorId="5DE043B8" wp14:editId="7F92E3E7">
                 <wp:simplePos x="0" y="0"/>
                 <wp:positionH relativeFrom="column">
                   <wp:posOffset>-4445</wp:posOffset>
@@ -7403,7 +7403,7 @@
           </mc:Choice>
           <mc:Fallback>
             <w:pict>
-              <v:group w14:anchorId="5DE043B8" id="Gruppieren 1425" o:spid="_x0000_s1026" style="position:absolute;left:0;text-align:left;margin-left:-.35pt;margin-top:.4pt;width:468pt;height:434.25pt;z-index:251345920" coordsize="59436,55149" o:gfxdata="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">
+              <v:group w14:anchorId="5DE043B8" id="Gruppieren 1425" o:spid="_x0000_s1026" style="position:absolute;left:0;text-align:left;margin-left:-.35pt;margin-top:.4pt;width:468pt;height:434.25pt;z-index:251346944" coordsize="59436,55149" o:gfxdata="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">
                 <v:rect id="Rechteck 8" o:spid="_x0000_s1027" style="position:absolute;width:59436;height:55149;visibility:visible;mso-wrap-style:square;v-text-anchor:middle" o:gfxdata="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" fillcolor="white [3201]" strokecolor="black [3200]" strokeweight="1pt"/>
                 <v:rect id="Rechteck 9" o:spid="_x0000_s1028" style="position:absolute;left:13811;top:2667;width:44005;height:11906;visibility:visible;mso-wrap-style:square;v-text-anchor:middle" o:gfxdata="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" fillcolor="#5b9bd5 [3204]" strokecolor="#1f4d78 [1604]" strokeweight="1pt">
                   <v:textbox>
@@ -7915,7 +7915,7 @@
         <mc:AlternateContent>
           <mc:Choice Requires="wps">
             <w:drawing>
-              <wp:anchor distT="0" distB="0" distL="114300" distR="114300" simplePos="0" relativeHeight="251384832" behindDoc="0" locked="0" layoutInCell="1" allowOverlap="1" wp14:anchorId="17A0E827" wp14:editId="12F6D8AB">
+              <wp:anchor distT="0" distB="0" distL="114300" distR="114300" simplePos="0" relativeHeight="251385856" behindDoc="0" locked="0" layoutInCell="1" allowOverlap="1" wp14:anchorId="17A0E827" wp14:editId="12F6D8AB">
                 <wp:simplePos x="0" y="0"/>
                 <wp:positionH relativeFrom="column">
                   <wp:posOffset>3567430</wp:posOffset>
@@ -7984,7 +7984,7 @@
           </mc:Choice>
           <mc:Fallback>
             <w:pict>
-              <v:rect w14:anchorId="17A0E827" id="Rechteck 1433" o:spid="_x0000_s1053" style="position:absolute;left:0;text-align:left;margin-left:280.9pt;margin-top:218.65pt;width:46.5pt;height:51.8pt;z-index:251384832;visibility:visible;mso-wrap-style:square;mso-wrap-distance-left:9pt;mso-wrap-distance-top:0;mso-wrap-distance-right:9pt;mso-wrap-distance-bottom:0;mso-position-horizontal:absolute;mso-position-horizontal-relative:text;mso-position-vertical:absolute;mso-position-vertical-relative:text;v-text-anchor:middle" o:gfxdata="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" fillcolor="#c3c3c3 [2166]" strokecolor="#a5a5a5 [3206]" strokeweight=".5pt">
+              <v:rect w14:anchorId="17A0E827" id="Rechteck 1433" o:spid="_x0000_s1053" style="position:absolute;left:0;text-align:left;margin-left:280.9pt;margin-top:218.65pt;width:46.5pt;height:51.8pt;z-index:251385856;visibility:visible;mso-wrap-style:square;mso-wrap-distance-left:9pt;mso-wrap-distance-top:0;mso-wrap-distance-right:9pt;mso-wrap-distance-bottom:0;mso-position-horizontal:absolute;mso-position-horizontal-relative:text;mso-position-vertical:absolute;mso-position-vertical-relative:text;v-text-anchor:middle" o:gfxdata="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" fillcolor="#c3c3c3 [2166]" strokecolor="#a5a5a5 [3206]" strokeweight=".5pt">
                 <v:fill color2="#b6b6b6 [2614]" rotate="t" colors="0 #d2d2d2;.5 #c8c8c8;1 silver" focus="100%" type="gradient">
                   <o:fill v:ext="view" type="gradientUnscaled"/>
                 </v:fill>
@@ -8016,7 +8016,7 @@
         <mc:AlternateContent>
           <mc:Choice Requires="wps">
             <w:drawing>
-              <wp:anchor distT="0" distB="0" distL="114300" distR="114300" simplePos="0" relativeHeight="251386880" behindDoc="0" locked="0" layoutInCell="1" allowOverlap="1">
+              <wp:anchor distT="0" distB="0" distL="114300" distR="114300" simplePos="0" relativeHeight="251387904" behindDoc="0" locked="0" layoutInCell="1" allowOverlap="1">
                 <wp:simplePos x="0" y="0"/>
                 <wp:positionH relativeFrom="column">
                   <wp:posOffset>2834005</wp:posOffset>
@@ -8070,7 +8070,7 @@
           </mc:Choice>
           <mc:Fallback>
             <w:pict>
-              <v:shapetype w14:anchorId="448E2C63" id="_x0000_t16" coordsize="21600,21600" o:spt="16" adj="5400" path="m@0,l0@0,,21600@1,21600,21600@2,21600,xem0@0nfl@1@0,21600,em@1@0nfl@1,21600e">
+              <v:shapetype w14:anchorId="36D3E15A" id="_x0000_t16" coordsize="21600,21600" o:spt="16" adj="5400" path="m@0,l0@0,,21600@1,21600,21600@2,21600,xem0@0nfl@1@0,21600,em@1@0nfl@1,21600e">
                 <v:stroke joinstyle="miter"/>
                 <v:formulas>
                   <v:f eqn="val #0"/>
@@ -8087,7 +8087,7 @@
                 </v:handles>
                 <o:complex v:ext="view"/>
               </v:shapetype>
-              <v:shape id="Würfel 1435" o:spid="_x0000_s1026" type="#_x0000_t16" style="position:absolute;margin-left:223.15pt;margin-top:177.4pt;width:29.25pt;height:27pt;z-index:251386880;visibility:visible;mso-wrap-style:square;mso-wrap-distance-left:9pt;mso-wrap-distance-top:0;mso-wrap-distance-right:9pt;mso-wrap-distance-bottom:0;mso-position-horizontal:absolute;mso-position-horizontal-relative:text;mso-position-vertical:absolute;mso-position-vertical-relative:text;v-text-anchor:middle" o:gfxdata="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" fillcolor="#65a0d7 [3028]" strokecolor="#5b9bd5 [3204]" strokeweight=".5pt">
+              <v:shape id="Würfel 1435" o:spid="_x0000_s1026" type="#_x0000_t16" style="position:absolute;margin-left:223.15pt;margin-top:177.4pt;width:29.25pt;height:27pt;z-index:251387904;visibility:visible;mso-wrap-style:square;mso-wrap-distance-left:9pt;mso-wrap-distance-top:0;mso-wrap-distance-right:9pt;mso-wrap-distance-bottom:0;mso-position-horizontal:absolute;mso-position-horizontal-relative:text;mso-position-vertical:absolute;mso-position-vertical-relative:text;v-text-anchor:middle" o:gfxdata="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" fillcolor="#65a0d7 [3028]" strokecolor="#5b9bd5 [3204]" strokeweight=".5pt">
                 <v:fill color2="#5898d4 [3172]" rotate="t" colors="0 #71a6db;.5 #559bdb;1 #438ac9" focus="100%" type="gradient">
                   <o:fill v:ext="view" type="gradientUnscaled"/>
                 </v:fill>
@@ -8104,7 +8104,7 @@
         <mc:AlternateContent>
           <mc:Choice Requires="wps">
             <w:drawing>
-              <wp:anchor distT="0" distB="0" distL="114300" distR="114300" simplePos="0" relativeHeight="251351040" behindDoc="0" locked="0" layoutInCell="1" allowOverlap="1">
+              <wp:anchor distT="0" distB="0" distL="114300" distR="114300" simplePos="0" relativeHeight="251352064" behindDoc="0" locked="0" layoutInCell="1" allowOverlap="1">
                 <wp:simplePos x="0" y="0"/>
                 <wp:positionH relativeFrom="column">
                   <wp:posOffset>452755</wp:posOffset>
@@ -8326,7 +8326,7 @@
           </mc:Choice>
           <mc:Fallback>
             <w:pict>
-              <v:shape w14:anchorId="28B0A328" id="Freihandform 1430" o:spid="_x0000_s1026" style="position:absolute;margin-left:35.65pt;margin-top:42.35pt;width:385.75pt;height:308.25pt;z-index:251351040;visibility:visible;mso-wrap-style:square;mso-wrap-distance-left:9pt;mso-wrap-distance-top:0;mso-wrap-distance-right:9pt;mso-wrap-distance-bottom:0;mso-position-horizontal:absolute;mso-position-horizontal-relative:text;mso-position-vertical:absolute;mso-position-vertical-relative:text;v-text-anchor:middle" coordsize="4899137,3914845" o:gfxdata="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" path="m1743075,2086006v169069,-217488,338138,-434975,514350,-419100c2433637,1682781,2798763,2009806,2800350,2181256v1588,171450,-273050,514350,-533400,514350c2006600,2695606,1239837,2438431,1238250,2181256v-1587,-257175,666750,-1030287,1019175,-1028700c2609850,1154143,3354388,1844706,3352800,2190781v-1588,346075,-665162,1041400,-1104900,1038225c1808163,3225831,712788,2608293,714375,2171731,715962,1735169,1701800,606456,2257425,609631v555625,3175,1790700,1030288,1790700,1581150c4048125,2741643,2932112,3922743,2257425,3914806,1582738,3906869,,2795618,,2143156,,1490694,1471613,-7906,2257425,31v785812,7937,2078038,1704975,2457450,2190750c5094287,2676556,4814093,2795618,4533900,2914681e" filled="f" strokecolor="#ed7d31 [3205]" strokeweight=".5pt">
+              <v:shape w14:anchorId="25B7215C" id="Freihandform 1430" o:spid="_x0000_s1026" style="position:absolute;margin-left:35.65pt;margin-top:42.35pt;width:385.75pt;height:308.25pt;z-index:251352064;visibility:visible;mso-wrap-style:square;mso-wrap-distance-left:9pt;mso-wrap-distance-top:0;mso-wrap-distance-right:9pt;mso-wrap-distance-bottom:0;mso-position-horizontal:absolute;mso-position-horizontal-relative:text;mso-position-vertical:absolute;mso-position-vertical-relative:text;v-text-anchor:middle" coordsize="4899137,3914845" o:gfxdata="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" path="m1743075,2086006v169069,-217488,338138,-434975,514350,-419100c2433637,1682781,2798763,2009806,2800350,2181256v1588,171450,-273050,514350,-533400,514350c2006600,2695606,1239837,2438431,1238250,2181256v-1587,-257175,666750,-1030287,1019175,-1028700c2609850,1154143,3354388,1844706,3352800,2190781v-1588,346075,-665162,1041400,-1104900,1038225c1808163,3225831,712788,2608293,714375,2171731,715962,1735169,1701800,606456,2257425,609631v555625,3175,1790700,1030288,1790700,1581150c4048125,2741643,2932112,3922743,2257425,3914806,1582738,3906869,,2795618,,2143156,,1490694,1471613,-7906,2257425,31v785812,7937,2078038,1704975,2457450,2190750c5094287,2676556,4814093,2795618,4533900,2914681e" filled="f" strokecolor="#ed7d31 [3205]" strokeweight=".5pt">
                 <v:stroke joinstyle="miter"/>
                 <v:path arrowok="t" o:connecttype="custom" o:connectlocs="1743035,2085969;2257373,1666876;2800286,2181217;2266898,2695558;1238222,2181217;2257373,1152535;3352723,2190742;2247849,3228948;714359,2171692;2257373,609620;4048032,2190742;2257373,3914736;0,2143118;2257373,31;4714767,2190742;4533796,2914629" o:connectangles="0,0,0,0,0,0,0,0,0,0,0,0,0,0,0,0"/>
               </v:shape>
@@ -8342,7 +8342,7 @@
         <mc:AlternateContent>
           <mc:Choice Requires="wpc">
             <w:drawing>
-              <wp:anchor distT="0" distB="0" distL="114300" distR="114300" simplePos="0" relativeHeight="251404288" behindDoc="0" locked="0" layoutInCell="1" allowOverlap="1">
+              <wp:anchor distT="0" distB="0" distL="114300" distR="114300" simplePos="0" relativeHeight="251405312" behindDoc="0" locked="0" layoutInCell="1" allowOverlap="1">
                 <wp:simplePos x="0" y="0"/>
                 <wp:positionH relativeFrom="column">
                   <wp:posOffset>-4445</wp:posOffset>
@@ -9191,7 +9191,7 @@
           </mc:Choice>
           <mc:Fallback>
             <w:pict>
-              <v:group id="Zeichenbereich 1427" o:spid="_x0000_s1054" editas="canvas" style="position:absolute;left:0;text-align:left;margin-left:-.35pt;margin-top:-.35pt;width:450.85pt;height:415.5pt;z-index:251404288" coordsize="57257,52768" o:gfxdata="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">
+              <v:group id="Zeichenbereich 1427" o:spid="_x0000_s1054" editas="canvas" style="position:absolute;left:0;text-align:left;margin-left:-.35pt;margin-top:-.35pt;width:450.85pt;height:415.5pt;z-index:251405312" coordsize="57257,52768" o:gfxdata="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">
                 <v:shapetype id="_x0000_t75" coordsize="21600,21600" o:spt="75" o:preferrelative="t" path="m@4@5l@4@11@9@11@9@5xe" filled="f" stroked="f">
                   <v:stroke joinstyle="miter"/>
                   <v:formulas>
@@ -9653,8 +9653,869 @@
       <w:r>
         <w:t>Visual Studio (2017) provide for all the features which are required to develop this system with an adequate architecture.</w:t>
       </w:r>
+      <w:r>
+        <w:t xml:space="preserve"> </w:t>
+      </w:r>
+      <w:r>
+        <w:rPr>
+          <w:b/>
+          <w:color w:val="FF0000"/>
+        </w:rPr>
+        <w:t>HIER EVTL MEHR SCHREIBEN</w:t>
+      </w:r>
+    </w:p>
+    <w:p>
+      <w:pPr>
+        <w:pStyle w:val="GSTD"/>
+      </w:pPr>
+    </w:p>
+    <w:p>
+      <w:pPr>
+        <w:pStyle w:val="G3"/>
+      </w:pPr>
+      <w:r>
+        <w:t>MS SQL Server</w:t>
+      </w:r>
+    </w:p>
+    <w:p>
+      <w:pPr>
+        <w:pStyle w:val="GSTD"/>
+        <w:rPr>
+          <w:b/>
+          <w:color w:val="FF0000"/>
+        </w:rPr>
+      </w:pPr>
+      <w:r>
+        <w:t xml:space="preserve">The system requires a data storage. </w:t>
+      </w:r>
+      <w:r>
+        <w:t xml:space="preserve">As there is going to be a high amount of data, which has to be provided at request, a database will be used. An SQL database is chosen over NoSQL, as NoSQL is not as developed as the current state-of-art SQL databases at the time of development of this project. Its lack of standardization doesn’t fit a system which is supposed to be as flexible as possible. </w:t>
+      </w:r>
+      <w:r>
+        <w:rPr>
+          <w:b/>
+          <w:color w:val="FF0000"/>
+        </w:rPr>
+        <w:t>HIER EVTL MEHR SCHREIBEN SOBALD BEKANNT WELCHE DATENBANK GENOMMEN WIRD</w:t>
+      </w:r>
+    </w:p>
+    <w:p>
+      <w:pPr>
+        <w:pStyle w:val="GSTD"/>
+        <w:rPr>
+          <w:b/>
+          <w:color w:val="FF0000"/>
+        </w:rPr>
+      </w:pPr>
+    </w:p>
+    <w:p>
+      <w:pPr>
+        <w:pStyle w:val="G3"/>
+      </w:pPr>
+      <w:r>
+        <w:t>Amazon Cloud</w:t>
+      </w:r>
+    </w:p>
+    <w:p>
+      <w:pPr>
+        <w:pStyle w:val="G3"/>
+      </w:pPr>
+      <w:r>
+        <w:t>JSON</w:t>
+      </w:r>
+    </w:p>
+    <w:p>
+      <w:pPr>
+        <w:pStyle w:val="GSTD"/>
+      </w:pPr>
+      <w:r>
+        <w:t>One of the main components for this system is description of the data schema. This not only includes the description of the individual data, but also the format in which this data should be provided to the system, as well as the data format the system provides its data to the outside world.</w:t>
+      </w:r>
+    </w:p>
+    <w:p>
+      <w:pPr>
+        <w:pStyle w:val="GSTD"/>
+      </w:pPr>
+      <w:r>
+        <w:t>JSON</w:t>
+      </w:r>
+      <w:r>
+        <w:t xml:space="preserve"> is a file/data format. It has become a very commonly used format for client-server communication and is replacing XML in this matter. </w:t>
+      </w:r>
+      <w:r>
+        <w:t xml:space="preserve">It is supported by the modern programming languages. </w:t>
+      </w:r>
+      <w:r>
+        <w:t xml:space="preserve">The advantages of </w:t>
+      </w:r>
+      <w:proofErr w:type="spellStart"/>
+      <w:r>
+        <w:t>Json</w:t>
+      </w:r>
+      <w:proofErr w:type="spellEnd"/>
+      <w:r>
+        <w:t xml:space="preserve"> when compared to other formats:</w:t>
+      </w:r>
+    </w:p>
+    <w:p>
+      <w:pPr>
+        <w:pStyle w:val="GSTD"/>
+      </w:pPr>
+    </w:p>
+    <w:p>
+      <w:pPr>
+        <w:pStyle w:val="GSTD"/>
+        <w:rPr>
+          <w:b/>
+        </w:rPr>
+      </w:pPr>
+      <w:r>
+        <w:rPr>
+          <w:b/>
+        </w:rPr>
+        <w:t>Readability:</w:t>
+      </w:r>
+    </w:p>
+    <w:p>
+      <w:pPr>
+        <w:pStyle w:val="GSTD"/>
+      </w:pPr>
+      <w:r>
+        <w:t>JSON formatted objects are easy to read for a human, as its syntax focuses at removing the unnecessary parts</w:t>
+      </w:r>
+      <w:r>
+        <w:t xml:space="preserve"> and presents the data as an object similar to programming languages syntax</w:t>
+      </w:r>
+      <w:r>
+        <w:t xml:space="preserve">. </w:t>
+      </w:r>
+    </w:p>
+    <w:p>
+      <w:pPr>
+        <w:pStyle w:val="GSTD"/>
+      </w:pPr>
+    </w:p>
+    <w:p>
+      <w:pPr>
+        <w:pStyle w:val="GSTD"/>
+      </w:pPr>
+      <w:r>
+        <w:t>Example of JSON a formatted object “Person”:</w:t>
+      </w:r>
+    </w:p>
+    <w:p>
+      <w:pPr>
+        <w:pStyle w:val="GSTD"/>
+        <w:shd w:val="clear" w:color="auto" w:fill="F2F2F2" w:themeFill="background1" w:themeFillShade="F2"/>
+        <w:rPr>
+          <w:rFonts w:ascii="Consolas" w:hAnsi="Consolas"/>
+          <w:noProof/>
+          <w:sz w:val="32"/>
+        </w:rPr>
+      </w:pPr>
+      <w:r>
+        <w:rPr>
+          <w:rFonts w:ascii="Consolas" w:hAnsi="Consolas"/>
+          <w:noProof/>
+          <w:sz w:val="32"/>
+        </w:rPr>
+        <w:t>{</w:t>
+      </w:r>
+    </w:p>
+    <w:p>
+      <w:pPr>
+        <w:pStyle w:val="GSTD"/>
+        <w:shd w:val="clear" w:color="auto" w:fill="FBFBFB"/>
+        <w:rPr>
+          <w:rFonts w:ascii="Consolas" w:hAnsi="Consolas"/>
+          <w:noProof/>
+          <w:sz w:val="32"/>
+        </w:rPr>
+      </w:pPr>
+      <w:r>
+        <w:rPr>
+          <w:rFonts w:ascii="Consolas" w:hAnsi="Consolas"/>
+          <w:noProof/>
+          <w:sz w:val="32"/>
+        </w:rPr>
+        <w:t xml:space="preserve">     "</w:t>
+      </w:r>
+      <w:r>
+        <w:rPr>
+          <w:rFonts w:ascii="Consolas" w:hAnsi="Consolas"/>
+          <w:b/>
+          <w:noProof/>
+          <w:sz w:val="32"/>
+        </w:rPr>
+        <w:t>firstName</w:t>
+      </w:r>
+      <w:r>
+        <w:rPr>
+          <w:rFonts w:ascii="Consolas" w:hAnsi="Consolas"/>
+          <w:noProof/>
+          <w:sz w:val="32"/>
+        </w:rPr>
+        <w:t>": "Wojciech",</w:t>
+      </w:r>
+    </w:p>
+    <w:p>
+      <w:pPr>
+        <w:pStyle w:val="GSTD"/>
+        <w:shd w:val="clear" w:color="auto" w:fill="F2F2F2" w:themeFill="background1" w:themeFillShade="F2"/>
+        <w:rPr>
+          <w:rFonts w:ascii="Consolas" w:hAnsi="Consolas"/>
+          <w:noProof/>
+          <w:sz w:val="32"/>
+        </w:rPr>
+      </w:pPr>
+      <w:r>
+        <w:rPr>
+          <w:rFonts w:ascii="Consolas" w:hAnsi="Consolas"/>
+          <w:noProof/>
+          <w:sz w:val="32"/>
+        </w:rPr>
+        <w:t xml:space="preserve">     "</w:t>
+      </w:r>
+      <w:r>
+        <w:rPr>
+          <w:rFonts w:ascii="Consolas" w:hAnsi="Consolas"/>
+          <w:b/>
+          <w:noProof/>
+          <w:sz w:val="32"/>
+        </w:rPr>
+        <w:t>lastName</w:t>
+      </w:r>
+      <w:r>
+        <w:rPr>
+          <w:rFonts w:ascii="Consolas" w:hAnsi="Consolas"/>
+          <w:noProof/>
+          <w:sz w:val="32"/>
+        </w:rPr>
+        <w:t>": "Lesnianski",</w:t>
+      </w:r>
+    </w:p>
+    <w:p>
+      <w:pPr>
+        <w:pStyle w:val="GSTD"/>
+        <w:shd w:val="clear" w:color="auto" w:fill="FBFBFB"/>
+        <w:rPr>
+          <w:rFonts w:ascii="Consolas" w:hAnsi="Consolas"/>
+          <w:noProof/>
+          <w:sz w:val="32"/>
+        </w:rPr>
+      </w:pPr>
+      <w:r>
+        <w:rPr>
+          <w:rFonts w:ascii="Consolas" w:hAnsi="Consolas"/>
+          <w:noProof/>
+          <w:sz w:val="32"/>
+        </w:rPr>
+        <w:t xml:space="preserve">     "</w:t>
+      </w:r>
+      <w:r>
+        <w:rPr>
+          <w:rFonts w:ascii="Consolas" w:hAnsi="Consolas"/>
+          <w:b/>
+          <w:noProof/>
+          <w:sz w:val="32"/>
+        </w:rPr>
+        <w:t>age</w:t>
+      </w:r>
+      <w:r>
+        <w:rPr>
+          <w:rFonts w:ascii="Consolas" w:hAnsi="Consolas"/>
+          <w:noProof/>
+          <w:sz w:val="32"/>
+        </w:rPr>
+        <w:t>": 29,</w:t>
+      </w:r>
+    </w:p>
+    <w:p>
+      <w:pPr>
+        <w:pStyle w:val="GSTD"/>
+        <w:shd w:val="clear" w:color="auto" w:fill="F2F2F2" w:themeFill="background1" w:themeFillShade="F2"/>
+        <w:rPr>
+          <w:rFonts w:ascii="Consolas" w:hAnsi="Consolas"/>
+          <w:noProof/>
+          <w:sz w:val="32"/>
+        </w:rPr>
+      </w:pPr>
+      <w:r>
+        <w:rPr>
+          <w:rFonts w:ascii="Consolas" w:hAnsi="Consolas"/>
+          <w:noProof/>
+          <w:sz w:val="32"/>
+        </w:rPr>
+        <w:t xml:space="preserve">     "</w:t>
+      </w:r>
+      <w:r>
+        <w:rPr>
+          <w:rFonts w:ascii="Consolas" w:hAnsi="Consolas"/>
+          <w:b/>
+          <w:noProof/>
+          <w:sz w:val="32"/>
+        </w:rPr>
+        <w:t>address</w:t>
+      </w:r>
+      <w:r>
+        <w:rPr>
+          <w:rFonts w:ascii="Consolas" w:hAnsi="Consolas"/>
+          <w:noProof/>
+          <w:sz w:val="32"/>
+        </w:rPr>
+        <w:t>":</w:t>
+      </w:r>
+    </w:p>
+    <w:p>
+      <w:pPr>
+        <w:pStyle w:val="GSTD"/>
+        <w:shd w:val="clear" w:color="auto" w:fill="FBFBFB"/>
+        <w:rPr>
+          <w:rFonts w:ascii="Consolas" w:hAnsi="Consolas"/>
+          <w:noProof/>
+          <w:sz w:val="32"/>
+        </w:rPr>
+      </w:pPr>
+      <w:r>
+        <w:rPr>
+          <w:rFonts w:ascii="Consolas" w:hAnsi="Consolas"/>
+          <w:noProof/>
+          <w:sz w:val="32"/>
+        </w:rPr>
+        <w:t xml:space="preserve">     {</w:t>
+      </w:r>
+    </w:p>
+    <w:p>
+      <w:pPr>
+        <w:pStyle w:val="GSTD"/>
+        <w:shd w:val="clear" w:color="auto" w:fill="F2F2F2" w:themeFill="background1" w:themeFillShade="F2"/>
+        <w:rPr>
+          <w:rFonts w:ascii="Consolas" w:hAnsi="Consolas"/>
+          <w:noProof/>
+          <w:sz w:val="32"/>
+        </w:rPr>
+      </w:pPr>
+      <w:r>
+        <w:rPr>
+          <w:rFonts w:ascii="Consolas" w:hAnsi="Consolas"/>
+          <w:noProof/>
+          <w:sz w:val="32"/>
+        </w:rPr>
+        <w:t xml:space="preserve">         "</w:t>
+      </w:r>
+      <w:r>
+        <w:rPr>
+          <w:rFonts w:ascii="Consolas" w:hAnsi="Consolas"/>
+          <w:b/>
+          <w:noProof/>
+          <w:sz w:val="32"/>
+        </w:rPr>
+        <w:t>streetAddress</w:t>
+      </w:r>
+      <w:r>
+        <w:rPr>
+          <w:rFonts w:ascii="Consolas" w:hAnsi="Consolas"/>
+          <w:noProof/>
+          <w:sz w:val="32"/>
+        </w:rPr>
+        <w:t>": "Ringelweg 35",</w:t>
+      </w:r>
+    </w:p>
+    <w:p>
+      <w:pPr>
+        <w:pStyle w:val="GSTD"/>
+        <w:shd w:val="clear" w:color="auto" w:fill="FBFBFB"/>
+        <w:rPr>
+          <w:rFonts w:ascii="Consolas" w:hAnsi="Consolas"/>
+          <w:noProof/>
+          <w:sz w:val="32"/>
+        </w:rPr>
+      </w:pPr>
+      <w:r>
+        <w:rPr>
+          <w:rFonts w:ascii="Consolas" w:hAnsi="Consolas"/>
+          <w:noProof/>
+          <w:sz w:val="32"/>
+        </w:rPr>
+        <w:t xml:space="preserve">         "</w:t>
+      </w:r>
+      <w:r>
+        <w:rPr>
+          <w:rFonts w:ascii="Consolas" w:hAnsi="Consolas"/>
+          <w:b/>
+          <w:noProof/>
+          <w:sz w:val="32"/>
+        </w:rPr>
+        <w:t>city</w:t>
+      </w:r>
+      <w:r>
+        <w:rPr>
+          <w:rFonts w:ascii="Consolas" w:hAnsi="Consolas"/>
+          <w:noProof/>
+          <w:sz w:val="32"/>
+        </w:rPr>
+        <w:t>": "Esslingen",</w:t>
+      </w:r>
+    </w:p>
+    <w:p>
+      <w:pPr>
+        <w:pStyle w:val="GSTD"/>
+        <w:shd w:val="clear" w:color="auto" w:fill="F2F2F2" w:themeFill="background1" w:themeFillShade="F2"/>
+        <w:rPr>
+          <w:rFonts w:ascii="Consolas" w:hAnsi="Consolas"/>
+          <w:noProof/>
+          <w:sz w:val="32"/>
+        </w:rPr>
+      </w:pPr>
+      <w:r>
+        <w:rPr>
+          <w:rFonts w:ascii="Consolas" w:hAnsi="Consolas"/>
+          <w:noProof/>
+          <w:sz w:val="32"/>
+        </w:rPr>
+        <w:t xml:space="preserve">         "</w:t>
+      </w:r>
+      <w:r>
+        <w:rPr>
+          <w:rFonts w:ascii="Consolas" w:hAnsi="Consolas"/>
+          <w:b/>
+          <w:noProof/>
+          <w:sz w:val="32"/>
+        </w:rPr>
+        <w:t>state</w:t>
+      </w:r>
+      <w:r>
+        <w:rPr>
+          <w:rFonts w:ascii="Consolas" w:hAnsi="Consolas"/>
+          <w:noProof/>
+          <w:sz w:val="32"/>
+        </w:rPr>
+        <w:t>": "GER",</w:t>
+      </w:r>
+    </w:p>
+    <w:p>
+      <w:pPr>
+        <w:pStyle w:val="GSTD"/>
+        <w:shd w:val="clear" w:color="auto" w:fill="FBFBFB"/>
+        <w:rPr>
+          <w:rFonts w:ascii="Consolas" w:hAnsi="Consolas"/>
+          <w:noProof/>
+          <w:sz w:val="32"/>
+        </w:rPr>
+      </w:pPr>
+      <w:r>
+        <w:rPr>
+          <w:rFonts w:ascii="Consolas" w:hAnsi="Consolas"/>
+          <w:noProof/>
+          <w:sz w:val="32"/>
+        </w:rPr>
+        <w:t xml:space="preserve">         "</w:t>
+      </w:r>
+      <w:r>
+        <w:rPr>
+          <w:rFonts w:ascii="Consolas" w:hAnsi="Consolas"/>
+          <w:b/>
+          <w:noProof/>
+          <w:sz w:val="32"/>
+        </w:rPr>
+        <w:t>postalCode</w:t>
+      </w:r>
+      <w:r>
+        <w:rPr>
+          <w:rFonts w:ascii="Consolas" w:hAnsi="Consolas"/>
+          <w:noProof/>
+          <w:sz w:val="32"/>
+        </w:rPr>
+        <w:t>": "73730"</w:t>
+      </w:r>
+    </w:p>
+    <w:p>
+      <w:pPr>
+        <w:pStyle w:val="GSTD"/>
+        <w:shd w:val="clear" w:color="auto" w:fill="F2F2F2" w:themeFill="background1" w:themeFillShade="F2"/>
+        <w:rPr>
+          <w:rFonts w:ascii="Consolas" w:hAnsi="Consolas"/>
+          <w:noProof/>
+          <w:sz w:val="32"/>
+        </w:rPr>
+      </w:pPr>
+      <w:r>
+        <w:rPr>
+          <w:rFonts w:ascii="Consolas" w:hAnsi="Consolas"/>
+          <w:noProof/>
+          <w:sz w:val="32"/>
+        </w:rPr>
+        <w:t xml:space="preserve">     },</w:t>
+      </w:r>
+    </w:p>
+    <w:p>
+      <w:pPr>
+        <w:pStyle w:val="GSTD"/>
+        <w:shd w:val="clear" w:color="auto" w:fill="FBFBFB"/>
+        <w:rPr>
+          <w:rFonts w:ascii="Consolas" w:hAnsi="Consolas"/>
+          <w:noProof/>
+          <w:sz w:val="32"/>
+        </w:rPr>
+      </w:pPr>
+      <w:r>
+        <w:rPr>
+          <w:rFonts w:ascii="Consolas" w:hAnsi="Consolas"/>
+          <w:noProof/>
+          <w:sz w:val="32"/>
+        </w:rPr>
+        <w:t xml:space="preserve">     "</w:t>
+      </w:r>
+      <w:r>
+        <w:rPr>
+          <w:rFonts w:ascii="Consolas" w:hAnsi="Consolas"/>
+          <w:b/>
+          <w:noProof/>
+          <w:sz w:val="32"/>
+        </w:rPr>
+        <w:t>phoneNumber</w:t>
+      </w:r>
+      <w:r>
+        <w:rPr>
+          <w:rFonts w:ascii="Consolas" w:hAnsi="Consolas"/>
+          <w:noProof/>
+          <w:sz w:val="32"/>
+        </w:rPr>
+        <w:t>":</w:t>
+      </w:r>
+    </w:p>
+    <w:p>
+      <w:pPr>
+        <w:pStyle w:val="GSTD"/>
+        <w:shd w:val="clear" w:color="auto" w:fill="F2F2F2" w:themeFill="background1" w:themeFillShade="F2"/>
+        <w:rPr>
+          <w:rFonts w:ascii="Consolas" w:hAnsi="Consolas"/>
+          <w:noProof/>
+          <w:sz w:val="32"/>
+        </w:rPr>
+      </w:pPr>
+      <w:r>
+        <w:rPr>
+          <w:rFonts w:ascii="Consolas" w:hAnsi="Consolas"/>
+          <w:noProof/>
+          <w:sz w:val="32"/>
+        </w:rPr>
+        <w:t xml:space="preserve">     [</w:t>
+      </w:r>
+    </w:p>
+    <w:p>
+      <w:pPr>
+        <w:pStyle w:val="GSTD"/>
+        <w:shd w:val="clear" w:color="auto" w:fill="FBFBFB"/>
+        <w:rPr>
+          <w:rFonts w:ascii="Consolas" w:hAnsi="Consolas"/>
+          <w:noProof/>
+          <w:sz w:val="32"/>
+        </w:rPr>
+      </w:pPr>
+      <w:r>
+        <w:rPr>
+          <w:rFonts w:ascii="Consolas" w:hAnsi="Consolas"/>
+          <w:noProof/>
+          <w:sz w:val="32"/>
+        </w:rPr>
+        <w:t xml:space="preserve">         {</w:t>
+      </w:r>
+    </w:p>
+    <w:p>
+      <w:pPr>
+        <w:pStyle w:val="GSTD"/>
+        <w:shd w:val="clear" w:color="auto" w:fill="F2F2F2" w:themeFill="background1" w:themeFillShade="F2"/>
+        <w:rPr>
+          <w:rFonts w:ascii="Consolas" w:hAnsi="Consolas"/>
+          <w:noProof/>
+          <w:sz w:val="32"/>
+        </w:rPr>
+      </w:pPr>
+      <w:r>
+        <w:rPr>
+          <w:rFonts w:ascii="Consolas" w:hAnsi="Consolas"/>
+          <w:noProof/>
+          <w:sz w:val="32"/>
+        </w:rPr>
+        <w:t xml:space="preserve">           "</w:t>
+      </w:r>
+      <w:r>
+        <w:rPr>
+          <w:rFonts w:ascii="Consolas" w:hAnsi="Consolas"/>
+          <w:b/>
+          <w:noProof/>
+          <w:sz w:val="32"/>
+        </w:rPr>
+        <w:t>type</w:t>
+      </w:r>
+      <w:r>
+        <w:rPr>
+          <w:rFonts w:ascii="Consolas" w:hAnsi="Consolas"/>
+          <w:noProof/>
+          <w:sz w:val="32"/>
+        </w:rPr>
+        <w:t>": "home",</w:t>
+      </w:r>
+    </w:p>
+    <w:p>
+      <w:pPr>
+        <w:pStyle w:val="GSTD"/>
+        <w:shd w:val="clear" w:color="auto" w:fill="FBFBFB"/>
+        <w:rPr>
+          <w:rFonts w:ascii="Consolas" w:hAnsi="Consolas"/>
+          <w:noProof/>
+          <w:sz w:val="32"/>
+        </w:rPr>
+      </w:pPr>
+      <w:r>
+        <w:rPr>
+          <w:rFonts w:ascii="Consolas" w:hAnsi="Consolas"/>
+          <w:noProof/>
+          <w:sz w:val="32"/>
+        </w:rPr>
+        <w:t xml:space="preserve">           "</w:t>
+      </w:r>
+      <w:r>
+        <w:rPr>
+          <w:rFonts w:ascii="Consolas" w:hAnsi="Consolas"/>
+          <w:b/>
+          <w:noProof/>
+          <w:sz w:val="32"/>
+        </w:rPr>
+        <w:t>number</w:t>
+      </w:r>
+      <w:r>
+        <w:rPr>
+          <w:rFonts w:ascii="Consolas" w:hAnsi="Consolas"/>
+          <w:noProof/>
+          <w:sz w:val="32"/>
+        </w:rPr>
+        <w:t>": "212 555-1212"</w:t>
+      </w:r>
+    </w:p>
+    <w:p>
+      <w:pPr>
+        <w:pStyle w:val="GSTD"/>
+        <w:shd w:val="clear" w:color="auto" w:fill="F2F2F2" w:themeFill="background1" w:themeFillShade="F2"/>
+        <w:rPr>
+          <w:rFonts w:ascii="Consolas" w:hAnsi="Consolas"/>
+          <w:noProof/>
+          <w:sz w:val="32"/>
+        </w:rPr>
+      </w:pPr>
+      <w:r>
+        <w:rPr>
+          <w:rFonts w:ascii="Consolas" w:hAnsi="Consolas"/>
+          <w:noProof/>
+          <w:sz w:val="32"/>
+        </w:rPr>
+        <w:t xml:space="preserve">         },</w:t>
+      </w:r>
+    </w:p>
+    <w:p>
+      <w:pPr>
+        <w:pStyle w:val="GSTD"/>
+        <w:shd w:val="clear" w:color="auto" w:fill="FBFBFB"/>
+        <w:rPr>
+          <w:rFonts w:ascii="Consolas" w:hAnsi="Consolas"/>
+          <w:noProof/>
+          <w:sz w:val="32"/>
+        </w:rPr>
+      </w:pPr>
+      <w:r>
+        <w:rPr>
+          <w:rFonts w:ascii="Consolas" w:hAnsi="Consolas"/>
+          <w:noProof/>
+          <w:sz w:val="32"/>
+        </w:rPr>
+        <w:t xml:space="preserve">         {</w:t>
+      </w:r>
+    </w:p>
+    <w:p>
+      <w:pPr>
+        <w:pStyle w:val="GSTD"/>
+        <w:shd w:val="clear" w:color="auto" w:fill="F2F2F2" w:themeFill="background1" w:themeFillShade="F2"/>
+        <w:rPr>
+          <w:rFonts w:ascii="Consolas" w:hAnsi="Consolas"/>
+          <w:noProof/>
+          <w:sz w:val="32"/>
+        </w:rPr>
+      </w:pPr>
+      <w:r>
+        <w:rPr>
+          <w:rFonts w:ascii="Consolas" w:hAnsi="Consolas"/>
+          <w:noProof/>
+          <w:sz w:val="32"/>
+        </w:rPr>
+        <w:t xml:space="preserve">           "</w:t>
+      </w:r>
+      <w:r>
+        <w:rPr>
+          <w:rFonts w:ascii="Consolas" w:hAnsi="Consolas"/>
+          <w:b/>
+          <w:noProof/>
+          <w:sz w:val="32"/>
+        </w:rPr>
+        <w:t>type</w:t>
+      </w:r>
+      <w:r>
+        <w:rPr>
+          <w:rFonts w:ascii="Consolas" w:hAnsi="Consolas"/>
+          <w:noProof/>
+          <w:sz w:val="32"/>
+        </w:rPr>
+        <w:t>": "fax",</w:t>
+      </w:r>
+    </w:p>
+    <w:p>
+      <w:pPr>
+        <w:pStyle w:val="GSTD"/>
+        <w:shd w:val="clear" w:color="auto" w:fill="FBFBFB"/>
+        <w:rPr>
+          <w:rFonts w:ascii="Consolas" w:hAnsi="Consolas"/>
+          <w:noProof/>
+          <w:sz w:val="32"/>
+        </w:rPr>
+      </w:pPr>
+      <w:r>
+        <w:rPr>
+          <w:rFonts w:ascii="Consolas" w:hAnsi="Consolas"/>
+          <w:noProof/>
+          <w:sz w:val="32"/>
+        </w:rPr>
+        <w:t xml:space="preserve">           "</w:t>
+      </w:r>
+      <w:r>
+        <w:rPr>
+          <w:rFonts w:ascii="Consolas" w:hAnsi="Consolas"/>
+          <w:b/>
+          <w:noProof/>
+          <w:sz w:val="32"/>
+        </w:rPr>
+        <w:t>number</w:t>
+      </w:r>
+      <w:r>
+        <w:rPr>
+          <w:rFonts w:ascii="Consolas" w:hAnsi="Consolas"/>
+          <w:noProof/>
+          <w:sz w:val="32"/>
+        </w:rPr>
+        <w:t>": "646 555-4567"</w:t>
+      </w:r>
+    </w:p>
+    <w:p>
+      <w:pPr>
+        <w:pStyle w:val="GSTD"/>
+        <w:shd w:val="clear" w:color="auto" w:fill="F2F2F2" w:themeFill="background1" w:themeFillShade="F2"/>
+        <w:rPr>
+          <w:rFonts w:ascii="Consolas" w:hAnsi="Consolas"/>
+          <w:noProof/>
+          <w:sz w:val="32"/>
+        </w:rPr>
+      </w:pPr>
+      <w:r>
+        <w:rPr>
+          <w:rFonts w:ascii="Consolas" w:hAnsi="Consolas"/>
+          <w:noProof/>
+          <w:sz w:val="32"/>
+        </w:rPr>
+        <w:t xml:space="preserve">         }</w:t>
+      </w:r>
+    </w:p>
+    <w:p>
+      <w:pPr>
+        <w:pStyle w:val="GSTD"/>
+        <w:shd w:val="clear" w:color="auto" w:fill="FBFBFB"/>
+        <w:rPr>
+          <w:rFonts w:ascii="Consolas" w:hAnsi="Consolas"/>
+          <w:noProof/>
+          <w:sz w:val="32"/>
+        </w:rPr>
+      </w:pPr>
+      <w:r>
+        <w:rPr>
+          <w:rFonts w:ascii="Consolas" w:hAnsi="Consolas"/>
+          <w:noProof/>
+          <w:sz w:val="32"/>
+        </w:rPr>
+        <w:t xml:space="preserve">     ]</w:t>
+      </w:r>
+    </w:p>
+    <w:p>
+      <w:pPr>
+        <w:pStyle w:val="GSTD"/>
+        <w:shd w:val="clear" w:color="auto" w:fill="F2F2F2" w:themeFill="background1" w:themeFillShade="F2"/>
+        <w:rPr>
+          <w:rFonts w:ascii="Consolas" w:hAnsi="Consolas"/>
+          <w:noProof/>
+          <w:sz w:val="32"/>
+        </w:rPr>
+      </w:pPr>
+      <w:r>
+        <w:rPr>
+          <w:rFonts w:ascii="Consolas" w:hAnsi="Consolas"/>
+          <w:noProof/>
+          <w:sz w:val="32"/>
+        </w:rPr>
+        <w:t xml:space="preserve"> }</w:t>
+      </w:r>
+    </w:p>
+    <w:p>
+      <w:pPr>
+        <w:pStyle w:val="GSTD"/>
+      </w:pPr>
+    </w:p>
+    <w:p>
+      <w:pPr>
+        <w:pStyle w:val="GSTD"/>
+        <w:rPr>
+          <w:b/>
+        </w:rPr>
+      </w:pPr>
+      <w:r>
+        <w:rPr>
+          <w:b/>
+        </w:rPr>
+        <w:t>Speed:</w:t>
+      </w:r>
+    </w:p>
+    <w:p>
+      <w:pPr>
+        <w:pStyle w:val="GSTD"/>
+      </w:pPr>
+      <w:r>
+        <w:t>JSON is a lightweight format, and thus faster than other formats like XML. It is a part of JavaScript code and needs less time to parse.</w:t>
+      </w:r>
+    </w:p>
+    <w:p>
+      <w:pPr>
+        <w:pStyle w:val="GSTD"/>
+      </w:pPr>
+    </w:p>
+    <w:p>
+      <w:pPr>
+        <w:pStyle w:val="GSTD"/>
+        <w:rPr>
+          <w:b/>
+        </w:rPr>
+      </w:pPr>
       <w:bookmarkStart w:id="12" w:name="_GoBack"/>
-      <w:bookmarkEnd w:id="12"/>
+      <w:r>
+        <w:rPr>
+          <w:b/>
+        </w:rPr>
+        <w:t>Size:</w:t>
+      </w:r>
+    </w:p>
+    <w:bookmarkEnd w:id="12"/>
+    <w:p>
+      <w:pPr>
+        <w:pStyle w:val="GSTD"/>
+      </w:pPr>
+      <w:r>
+        <w:t>JSON does not add much overhead to the data when parsed, which not only adds to the readability, but also size. Data size is especially critical when it comes to transferring it over the internet and in big amounts and thus JSON is a good choice for this purpose.</w:t>
+      </w:r>
     </w:p>
     <w:p>
       <w:pPr>
@@ -11818,7 +12679,7 @@
         <mc:AlternateContent>
           <mc:Choice Requires="wps">
             <w:drawing>
-              <wp:anchor distT="0" distB="0" distL="114300" distR="114300" simplePos="0" relativeHeight="251624960" behindDoc="0" locked="0" layoutInCell="1" allowOverlap="1">
+              <wp:anchor distT="0" distB="0" distL="114300" distR="114300" simplePos="0" relativeHeight="251623936" behindDoc="0" locked="0" layoutInCell="1" allowOverlap="1">
                 <wp:simplePos x="0" y="0"/>
                 <wp:positionH relativeFrom="column">
                   <wp:posOffset>802005</wp:posOffset>
@@ -11875,7 +12736,7 @@
           </mc:Choice>
           <mc:Fallback>
             <w:pict>
-              <v:rect w14:anchorId="2DF098FD" id="Rechteck 13" o:spid="_x0000_s1026" style="position:absolute;margin-left:63.15pt;margin-top:17.15pt;width:169.35pt;height:28.65pt;z-index:251624960;visibility:visible;mso-wrap-style:square;mso-wrap-distance-left:9pt;mso-wrap-distance-top:0;mso-wrap-distance-right:9pt;mso-wrap-distance-bottom:0;mso-position-horizontal:absolute;mso-position-horizontal-relative:text;mso-position-vertical:absolute;mso-position-vertical-relative:text;v-text-anchor:middle" o:gfxdata="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" fillcolor="white [3201]" stroked="f" strokeweight="1pt"/>
+              <v:rect w14:anchorId="04539D75" id="Rechteck 13" o:spid="_x0000_s1026" style="position:absolute;margin-left:63.15pt;margin-top:17.15pt;width:169.35pt;height:28.65pt;z-index:251623936;visibility:visible;mso-wrap-style:square;mso-wrap-distance-left:9pt;mso-wrap-distance-top:0;mso-wrap-distance-right:9pt;mso-wrap-distance-bottom:0;mso-position-horizontal:absolute;mso-position-horizontal-relative:text;mso-position-vertical:absolute;mso-position-vertical-relative:text;v-text-anchor:middle" o:gfxdata="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" fillcolor="white [3201]" stroked="f" strokeweight="1pt"/>
             </w:pict>
           </mc:Fallback>
         </mc:AlternateContent>
@@ -12196,7 +13057,7 @@
               <mc:AlternateContent>
                 <mc:Choice Requires="wps">
                   <w:drawing>
-                    <wp:anchor distT="0" distB="0" distL="114300" distR="114300" simplePos="0" relativeHeight="251623936" behindDoc="0" locked="0" layoutInCell="1" allowOverlap="1">
+                    <wp:anchor distT="0" distB="0" distL="114300" distR="114300" simplePos="0" relativeHeight="251622912" behindDoc="0" locked="0" layoutInCell="1" allowOverlap="1">
                       <wp:simplePos x="0" y="0"/>
                       <wp:positionH relativeFrom="column">
                         <wp:posOffset>103504</wp:posOffset>
@@ -12248,11 +13109,11 @@
                 </mc:Choice>
                 <mc:Fallback>
                   <w:pict>
-                    <v:shapetype w14:anchorId="69EC2F92" id="_x0000_t32" coordsize="21600,21600" o:spt="32" o:oned="t" path="m,l21600,21600e" filled="f">
+                    <v:shapetype w14:anchorId="7CAF1276" id="_x0000_t32" coordsize="21600,21600" o:spt="32" o:oned="t" path="m,l21600,21600e" filled="f">
                       <v:path arrowok="t" fillok="f" o:connecttype="none"/>
                       <o:lock v:ext="edit" shapetype="t"/>
                     </v:shapetype>
-                    <v:shape id="Gerade Verbindung mit Pfeil 10" o:spid="_x0000_s1026" type="#_x0000_t32" style="position:absolute;margin-left:8.15pt;margin-top:16.35pt;width:106.65pt;height:0;z-index:251623936;visibility:visible;mso-wrap-style:square;mso-wrap-distance-left:9pt;mso-wrap-distance-top:0;mso-wrap-distance-right:9pt;mso-wrap-distance-bottom:0;mso-position-horizontal:absolute;mso-position-horizontal-relative:text;mso-position-vertical:absolute;mso-position-vertical-relative:text" o:gfxdata="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" strokecolor="black [3200]" strokeweight=".5pt">
+                    <v:shape id="Gerade Verbindung mit Pfeil 10" o:spid="_x0000_s1026" type="#_x0000_t32" style="position:absolute;margin-left:8.15pt;margin-top:16.35pt;width:106.65pt;height:0;z-index:251622912;visibility:visible;mso-wrap-style:square;mso-wrap-distance-left:9pt;mso-wrap-distance-top:0;mso-wrap-distance-right:9pt;mso-wrap-distance-bottom:0;mso-position-horizontal:absolute;mso-position-horizontal-relative:text;mso-position-vertical:absolute;mso-position-vertical-relative:text" o:gfxdata="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" strokecolor="black [3200]" strokeweight=".5pt">
                       <v:stroke endarrow="block" joinstyle="miter"/>
                     </v:shape>
                   </w:pict>
@@ -12453,7 +13314,7 @@
               <mc:AlternateContent>
                 <mc:Choice Requires="wps">
                   <w:drawing>
-                    <wp:anchor distT="0" distB="0" distL="114300" distR="114300" simplePos="0" relativeHeight="251625984" behindDoc="0" locked="0" layoutInCell="1" allowOverlap="1" wp14:anchorId="5AB8214E" wp14:editId="64E29928">
+                    <wp:anchor distT="0" distB="0" distL="114300" distR="114300" simplePos="0" relativeHeight="251624960" behindDoc="0" locked="0" layoutInCell="1" allowOverlap="1" wp14:anchorId="5AB8214E" wp14:editId="64E29928">
                       <wp:simplePos x="0" y="0"/>
                       <wp:positionH relativeFrom="column">
                         <wp:posOffset>105833</wp:posOffset>
@@ -12505,7 +13366,7 @@
                 </mc:Choice>
                 <mc:Fallback>
                   <w:pict>
-                    <v:shape w14:anchorId="6E089CDD" id="Gerade Verbindung mit Pfeil 11" o:spid="_x0000_s1026" type="#_x0000_t32" style="position:absolute;margin-left:8.35pt;margin-top:16.3pt;width:106.65pt;height:0;z-index:251625984;visibility:visible;mso-wrap-style:square;mso-wrap-distance-left:9pt;mso-wrap-distance-top:0;mso-wrap-distance-right:9pt;mso-wrap-distance-bottom:0;mso-position-horizontal:absolute;mso-position-horizontal-relative:text;mso-position-vertical:absolute;mso-position-vertical-relative:text" o:gfxdata="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" strokecolor="black [3200]" strokeweight=".5pt">
+                    <v:shape w14:anchorId="06DD87D3" id="Gerade Verbindung mit Pfeil 11" o:spid="_x0000_s1026" type="#_x0000_t32" style="position:absolute;margin-left:8.35pt;margin-top:16.3pt;width:106.65pt;height:0;z-index:251624960;visibility:visible;mso-wrap-style:square;mso-wrap-distance-left:9pt;mso-wrap-distance-top:0;mso-wrap-distance-right:9pt;mso-wrap-distance-bottom:0;mso-position-horizontal:absolute;mso-position-horizontal-relative:text;mso-position-vertical:absolute;mso-position-vertical-relative:text" o:gfxdata="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" strokecolor="black [3200]" strokeweight=".5pt">
                       <v:stroke endarrow="block" joinstyle="miter"/>
                     </v:shape>
                   </w:pict>
@@ -13607,7 +14468,7 @@
         <mc:AlternateContent>
           <mc:Choice Requires="wps">
             <w:drawing>
-              <wp:anchor distT="0" distB="0" distL="114300" distR="114300" simplePos="0" relativeHeight="251647488" behindDoc="0" locked="0" layoutInCell="1" allowOverlap="1">
+              <wp:anchor distT="0" distB="0" distL="114300" distR="114300" simplePos="0" relativeHeight="251646464" behindDoc="0" locked="0" layoutInCell="1" allowOverlap="1">
                 <wp:simplePos x="0" y="0"/>
                 <wp:positionH relativeFrom="column">
                   <wp:posOffset>681177</wp:posOffset>
@@ -13684,7 +14545,7 @@
           </mc:Choice>
           <mc:Fallback>
             <w:pict>
-              <v:rect id="Rechteck 1393" o:spid="_x0000_s1073" style="position:absolute;left:0;text-align:left;margin-left:53.65pt;margin-top:378.2pt;width:150.75pt;height:20.15pt;z-index:251647488;visibility:visible;mso-wrap-style:square;mso-height-percent:0;mso-wrap-distance-left:9pt;mso-wrap-distance-top:0;mso-wrap-distance-right:9pt;mso-wrap-distance-bottom:0;mso-position-horizontal:absolute;mso-position-horizontal-relative:text;mso-position-vertical:absolute;mso-position-vertical-relative:text;mso-height-percent:0;mso-height-relative:margin;v-text-anchor:middle" o:gfxdata="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" fillcolor="white [3201]" strokecolor="black [3200]" strokeweight="1pt">
+              <v:rect id="Rechteck 1393" o:spid="_x0000_s1073" style="position:absolute;left:0;text-align:left;margin-left:53.65pt;margin-top:378.2pt;width:150.75pt;height:20.15pt;z-index:251646464;visibility:visible;mso-wrap-style:square;mso-height-percent:0;mso-wrap-distance-left:9pt;mso-wrap-distance-top:0;mso-wrap-distance-right:9pt;mso-wrap-distance-bottom:0;mso-position-horizontal:absolute;mso-position-horizontal-relative:text;mso-position-vertical:absolute;mso-position-vertical-relative:text;mso-height-percent:0;mso-height-relative:margin;v-text-anchor:middle" o:gfxdata="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" fillcolor="white [3201]" strokecolor="black [3200]" strokeweight="1pt">
                 <v:fill opacity="49858f"/>
                 <v:stroke dashstyle="dashDot"/>
                 <v:textbox>
@@ -13712,7 +14573,7 @@
         <mc:AlternateContent>
           <mc:Choice Requires="wps">
             <w:drawing>
-              <wp:anchor distT="0" distB="0" distL="114300" distR="114300" simplePos="0" relativeHeight="251588096" behindDoc="0" locked="0" layoutInCell="1" allowOverlap="1">
+              <wp:anchor distT="0" distB="0" distL="114300" distR="114300" simplePos="0" relativeHeight="251587072" behindDoc="0" locked="0" layoutInCell="1" allowOverlap="1">
                 <wp:simplePos x="0" y="0"/>
                 <wp:positionH relativeFrom="column">
                   <wp:posOffset>5009227</wp:posOffset>
@@ -13771,7 +14632,7 @@
           </mc:Choice>
           <mc:Fallback>
             <w:pict>
-              <v:shape w14:anchorId="7E9D698E" id="Gerade Verbindung mit Pfeil 1378" o:spid="_x0000_s1026" type="#_x0000_t32" style="position:absolute;margin-left:394.45pt;margin-top:89.35pt;width:19.4pt;height:143.7pt;flip:x;z-index:251588096;visibility:visible;mso-wrap-style:square;mso-width-percent:0;mso-height-percent:0;mso-wrap-distance-left:9pt;mso-wrap-distance-top:0;mso-wrap-distance-right:9pt;mso-wrap-distance-bottom:0;mso-position-horizontal:absolute;mso-position-horizontal-relative:text;mso-position-vertical:absolute;mso-position-vertical-relative:text;mso-width-percent:0;mso-height-percent:0;mso-width-relative:margin;mso-height-relative:margin" o:gfxdata="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" strokecolor="black [3200]" strokeweight=".5pt">
+              <v:shape w14:anchorId="48351D4F" id="Gerade Verbindung mit Pfeil 1378" o:spid="_x0000_s1026" type="#_x0000_t32" style="position:absolute;margin-left:394.45pt;margin-top:89.35pt;width:19.4pt;height:143.7pt;flip:x;z-index:251587072;visibility:visible;mso-wrap-style:square;mso-width-percent:0;mso-height-percent:0;mso-wrap-distance-left:9pt;mso-wrap-distance-top:0;mso-wrap-distance-right:9pt;mso-wrap-distance-bottom:0;mso-position-horizontal:absolute;mso-position-horizontal-relative:text;mso-position-vertical:absolute;mso-position-vertical-relative:text;mso-width-percent:0;mso-height-percent:0;mso-width-relative:margin;mso-height-relative:margin" o:gfxdata="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" strokecolor="black [3200]" strokeweight=".5pt">
                 <v:stroke startarrow="block" joinstyle="miter"/>
               </v:shape>
             </w:pict>
@@ -13786,7 +14647,7 @@
         <mc:AlternateContent>
           <mc:Choice Requires="wps">
             <w:drawing>
-              <wp:anchor distT="0" distB="0" distL="114300" distR="114300" simplePos="0" relativeHeight="251733504" behindDoc="0" locked="0" layoutInCell="1" allowOverlap="1">
+              <wp:anchor distT="0" distB="0" distL="114300" distR="114300" simplePos="0" relativeHeight="251732480" behindDoc="0" locked="0" layoutInCell="1" allowOverlap="1">
                 <wp:simplePos x="0" y="0"/>
                 <wp:positionH relativeFrom="column">
                   <wp:posOffset>2867227</wp:posOffset>
@@ -13883,7 +14744,7 @@
                 </v:handles>
                 <o:complex v:ext="view"/>
               </v:shapetype>
-              <v:shape id="Vertikaler Bildlauf 1391" o:spid="_x0000_s1074" type="#_x0000_t97" style="position:absolute;left:0;text-align:left;margin-left:225.75pt;margin-top:101.35pt;width:66pt;height:56.25pt;rotation:3454006fd;z-index:251733504;visibility:visible;mso-wrap-style:square;mso-width-percent:0;mso-height-percent:0;mso-wrap-distance-left:9pt;mso-wrap-distance-top:0;mso-wrap-distance-right:9pt;mso-wrap-distance-bottom:0;mso-position-horizontal:absolute;mso-position-horizontal-relative:text;mso-position-vertical:absolute;mso-position-vertical-relative:text;mso-width-percent:0;mso-height-percent:0;mso-width-relative:margin;mso-height-relative:margin;v-text-anchor:middle" o:gfxdata="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" fillcolor="#c3c3c3 [2166]" strokecolor="#a5a5a5 [3206]" strokeweight=".5pt">
+              <v:shape id="Vertikaler Bildlauf 1391" o:spid="_x0000_s1074" type="#_x0000_t97" style="position:absolute;left:0;text-align:left;margin-left:225.75pt;margin-top:101.35pt;width:66pt;height:56.25pt;rotation:3454006fd;z-index:251732480;visibility:visible;mso-wrap-style:square;mso-width-percent:0;mso-height-percent:0;mso-wrap-distance-left:9pt;mso-wrap-distance-top:0;mso-wrap-distance-right:9pt;mso-wrap-distance-bottom:0;mso-position-horizontal:absolute;mso-position-horizontal-relative:text;mso-position-vertical:absolute;mso-position-vertical-relative:text;mso-width-percent:0;mso-height-percent:0;mso-width-relative:margin;mso-height-relative:margin;v-text-anchor:middle" o:gfxdata="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" fillcolor="#c3c3c3 [2166]" strokecolor="#a5a5a5 [3206]" strokeweight=".5pt">
                 <v:fill color2="#b6b6b6 [2614]" rotate="t" colors="0 #d2d2d2;.5 #c8c8c8;1 silver" focus="100%" type="gradient">
                   <o:fill v:ext="view" type="gradientUnscaled"/>
                 </v:fill>
@@ -13914,7 +14775,7 @@
         <mc:AlternateContent>
           <mc:Choice Requires="wps">
             <w:drawing>
-              <wp:anchor distT="0" distB="0" distL="114300" distR="114300" simplePos="0" relativeHeight="251738624" behindDoc="0" locked="0" layoutInCell="1" allowOverlap="1" wp14:anchorId="6D736D1B" wp14:editId="002D9056">
+              <wp:anchor distT="0" distB="0" distL="114300" distR="114300" simplePos="0" relativeHeight="251737600" behindDoc="0" locked="0" layoutInCell="1" allowOverlap="1" wp14:anchorId="6D736D1B" wp14:editId="002D9056">
                 <wp:simplePos x="0" y="0"/>
                 <wp:positionH relativeFrom="column">
                   <wp:posOffset>3479165</wp:posOffset>
@@ -14003,7 +14864,7 @@
           </mc:Choice>
           <mc:Fallback>
             <w:pict>
-              <v:shape w14:anchorId="6D736D1B" id="Vertikaler Bildlauf 1392" o:spid="_x0000_s1075" type="#_x0000_t97" style="position:absolute;left:0;text-align:left;margin-left:273.95pt;margin-top:142.75pt;width:66pt;height:56.25pt;rotation:3331974fd;z-index:251738624;visibility:visible;mso-wrap-style:square;mso-width-percent:0;mso-height-percent:0;mso-wrap-distance-left:9pt;mso-wrap-distance-top:0;mso-wrap-distance-right:9pt;mso-wrap-distance-bottom:0;mso-position-horizontal:absolute;mso-position-horizontal-relative:text;mso-position-vertical:absolute;mso-position-vertical-relative:text;mso-width-percent:0;mso-height-percent:0;mso-width-relative:margin;mso-height-relative:margin;v-text-anchor:middle" o:gfxdata="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" fillcolor="#c3c3c3 [2166]" strokecolor="#a5a5a5 [3206]" strokeweight=".5pt">
+              <v:shape w14:anchorId="6D736D1B" id="Vertikaler Bildlauf 1392" o:spid="_x0000_s1075" type="#_x0000_t97" style="position:absolute;left:0;text-align:left;margin-left:273.95pt;margin-top:142.75pt;width:66pt;height:56.25pt;rotation:3331974fd;z-index:251737600;visibility:visible;mso-wrap-style:square;mso-width-percent:0;mso-height-percent:0;mso-wrap-distance-left:9pt;mso-wrap-distance-top:0;mso-wrap-distance-right:9pt;mso-wrap-distance-bottom:0;mso-position-horizontal:absolute;mso-position-horizontal-relative:text;mso-position-vertical:absolute;mso-position-vertical-relative:text;mso-width-percent:0;mso-height-percent:0;mso-width-relative:margin;mso-height-relative:margin;v-text-anchor:middle" o:gfxdata="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" fillcolor="#c3c3c3 [2166]" strokecolor="#a5a5a5 [3206]" strokeweight=".5pt">
                 <v:fill color2="#b6b6b6 [2614]" rotate="t" colors="0 #d2d2d2;.5 #c8c8c8;1 silver" focus="100%" type="gradient">
                   <o:fill v:ext="view" type="gradientUnscaled"/>
                 </v:fill>
@@ -14050,7 +14911,7 @@
         <mc:AlternateContent>
           <mc:Choice Requires="wps">
             <w:drawing>
-              <wp:anchor distT="0" distB="0" distL="114300" distR="114300" simplePos="0" relativeHeight="251646464" behindDoc="0" locked="0" layoutInCell="1" allowOverlap="1" wp14:anchorId="3CDB5FCF" wp14:editId="46F75C45">
+              <wp:anchor distT="0" distB="0" distL="114300" distR="114300" simplePos="0" relativeHeight="251645440" behindDoc="0" locked="0" layoutInCell="1" allowOverlap="1" wp14:anchorId="3CDB5FCF" wp14:editId="46F75C45">
                 <wp:simplePos x="0" y="0"/>
                 <wp:positionH relativeFrom="column">
                   <wp:posOffset>1924050</wp:posOffset>
@@ -14102,7 +14963,7 @@
           </mc:Choice>
           <mc:Fallback>
             <w:pict>
-              <v:shape w14:anchorId="1D0363B4" id="Gerade Verbindung mit Pfeil 1390" o:spid="_x0000_s1026" type="#_x0000_t32" style="position:absolute;margin-left:151.5pt;margin-top:365.6pt;width:0;height:50.55pt;flip:y;z-index:251646464;visibility:visible;mso-wrap-style:square;mso-wrap-distance-left:9pt;mso-wrap-distance-top:0;mso-wrap-distance-right:9pt;mso-wrap-distance-bottom:0;mso-position-horizontal:absolute;mso-position-horizontal-relative:text;mso-position-vertical:absolute;mso-position-vertical-relative:text" o:gfxdata="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" strokecolor="#ed7d31 [3205]" strokeweight=".5pt">
+              <v:shape w14:anchorId="50993074" id="Gerade Verbindung mit Pfeil 1390" o:spid="_x0000_s1026" type="#_x0000_t32" style="position:absolute;margin-left:151.5pt;margin-top:365.6pt;width:0;height:50.55pt;flip:y;z-index:251645440;visibility:visible;mso-wrap-style:square;mso-wrap-distance-left:9pt;mso-wrap-distance-top:0;mso-wrap-distance-right:9pt;mso-wrap-distance-bottom:0;mso-position-horizontal:absolute;mso-position-horizontal-relative:text;mso-position-vertical:absolute;mso-position-vertical-relative:text" o:gfxdata="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" strokecolor="#ed7d31 [3205]" strokeweight=".5pt">
                 <v:stroke endarrow="block" joinstyle="miter"/>
               </v:shape>
             </w:pict>
@@ -14117,7 +14978,7 @@
         <mc:AlternateContent>
           <mc:Choice Requires="wps">
             <w:drawing>
-              <wp:anchor distT="0" distB="0" distL="114300" distR="114300" simplePos="0" relativeHeight="251727360" behindDoc="0" locked="0" layoutInCell="1" allowOverlap="1">
+              <wp:anchor distT="0" distB="0" distL="114300" distR="114300" simplePos="0" relativeHeight="251726336" behindDoc="0" locked="0" layoutInCell="1" allowOverlap="1">
                 <wp:simplePos x="0" y="0"/>
                 <wp:positionH relativeFrom="column">
                   <wp:posOffset>1271905</wp:posOffset>
@@ -14169,7 +15030,7 @@
           </mc:Choice>
           <mc:Fallback>
             <w:pict>
-              <v:shape w14:anchorId="73F84DD2" id="Gerade Verbindung mit Pfeil 1389" o:spid="_x0000_s1026" type="#_x0000_t32" style="position:absolute;margin-left:100.15pt;margin-top:365.7pt;width:0;height:50.55pt;flip:y;z-index:251727360;visibility:visible;mso-wrap-style:square;mso-wrap-distance-left:9pt;mso-wrap-distance-top:0;mso-wrap-distance-right:9pt;mso-wrap-distance-bottom:0;mso-position-horizontal:absolute;mso-position-horizontal-relative:text;mso-position-vertical:absolute;mso-position-vertical-relative:text" o:gfxdata="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" strokecolor="#ed7d31 [3205]" strokeweight=".5pt">
+              <v:shape w14:anchorId="2B1F97B5" id="Gerade Verbindung mit Pfeil 1389" o:spid="_x0000_s1026" type="#_x0000_t32" style="position:absolute;margin-left:100.15pt;margin-top:365.7pt;width:0;height:50.55pt;flip:y;z-index:251726336;visibility:visible;mso-wrap-style:square;mso-wrap-distance-left:9pt;mso-wrap-distance-top:0;mso-wrap-distance-right:9pt;mso-wrap-distance-bottom:0;mso-position-horizontal:absolute;mso-position-horizontal-relative:text;mso-position-vertical:absolute;mso-position-vertical-relative:text" o:gfxdata="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" strokecolor="#ed7d31 [3205]" strokeweight=".5pt">
                 <v:stroke endarrow="block" joinstyle="miter"/>
               </v:shape>
             </w:pict>
@@ -14184,7 +15045,7 @@
         <mc:AlternateContent>
           <mc:Choice Requires="wps">
             <w:drawing>
-              <wp:anchor distT="0" distB="0" distL="114300" distR="114300" simplePos="0" relativeHeight="251719168" behindDoc="0" locked="0" layoutInCell="1" allowOverlap="1" wp14:anchorId="19B9BC53" wp14:editId="057A861C">
+              <wp:anchor distT="0" distB="0" distL="114300" distR="114300" simplePos="0" relativeHeight="251718144" behindDoc="0" locked="0" layoutInCell="1" allowOverlap="1" wp14:anchorId="19B9BC53" wp14:editId="057A861C">
                 <wp:simplePos x="0" y="0"/>
                 <wp:positionH relativeFrom="column">
                   <wp:posOffset>586377</wp:posOffset>
@@ -14270,7 +15131,7 @@
                 </v:formulas>
                 <v:path gradientshapeok="t" limo="10800,10800" o:connecttype="custom" o:connectlocs="@8,0;0,@9;@8,@7;@6,@9" textboxrect="@3,@3,@4,@5"/>
               </v:shapetype>
-              <v:shape id="Flussdiagramm: Alternativer Prozess 1387" o:spid="_x0000_s1076" type="#_x0000_t176" style="position:absolute;left:0;text-align:left;margin-left:46.15pt;margin-top:414.4pt;width:77.05pt;height:51.4pt;z-index:251719168;visibility:visible;mso-wrap-style:square;mso-width-percent:0;mso-wrap-distance-left:9pt;mso-wrap-distance-top:0;mso-wrap-distance-right:9pt;mso-wrap-distance-bottom:0;mso-position-horizontal:absolute;mso-position-horizontal-relative:text;mso-position-vertical:absolute;mso-position-vertical-relative:text;mso-width-percent:0;mso-width-relative:margin;v-text-anchor:middle" o:gfxdata="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" fillcolor="#ed7d31 [3205]" strokecolor="white [3201]" strokeweight="1.5pt">
+              <v:shape id="Flussdiagramm: Alternativer Prozess 1387" o:spid="_x0000_s1076" type="#_x0000_t176" style="position:absolute;left:0;text-align:left;margin-left:46.15pt;margin-top:414.4pt;width:77.05pt;height:51.4pt;z-index:251718144;visibility:visible;mso-wrap-style:square;mso-width-percent:0;mso-wrap-distance-left:9pt;mso-wrap-distance-top:0;mso-wrap-distance-right:9pt;mso-wrap-distance-bottom:0;mso-position-horizontal:absolute;mso-position-horizontal-relative:text;mso-position-vertical:absolute;mso-position-vertical-relative:text;mso-width-percent:0;mso-width-relative:margin;v-text-anchor:middle" o:gfxdata="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" fillcolor="#ed7d31 [3205]" strokecolor="white [3201]" strokeweight="1.5pt">
                 <v:textbox>
                   <w:txbxContent>
                     <w:p>
@@ -14297,7 +15158,7 @@
         <mc:AlternateContent>
           <mc:Choice Requires="wps">
             <w:drawing>
-              <wp:anchor distT="0" distB="0" distL="114300" distR="114300" simplePos="0" relativeHeight="251724288" behindDoc="0" locked="0" layoutInCell="1" allowOverlap="1" wp14:anchorId="4B3E0BED" wp14:editId="265C6EC6">
+              <wp:anchor distT="0" distB="0" distL="114300" distR="114300" simplePos="0" relativeHeight="251723264" behindDoc="0" locked="0" layoutInCell="1" allowOverlap="1" wp14:anchorId="4B3E0BED" wp14:editId="265C6EC6">
                 <wp:simplePos x="0" y="0"/>
                 <wp:positionH relativeFrom="column">
                   <wp:posOffset>1657531</wp:posOffset>
@@ -14367,7 +15228,7 @@
           </mc:Choice>
           <mc:Fallback>
             <w:pict>
-              <v:shape w14:anchorId="4B3E0BED" id="Flussdiagramm: Alternativer Prozess 1388" o:spid="_x0000_s1077" type="#_x0000_t176" style="position:absolute;left:0;text-align:left;margin-left:130.5pt;margin-top:414.55pt;width:77.05pt;height:51.4pt;z-index:251724288;visibility:visible;mso-wrap-style:square;mso-width-percent:0;mso-wrap-distance-left:9pt;mso-wrap-distance-top:0;mso-wrap-distance-right:9pt;mso-wrap-distance-bottom:0;mso-position-horizontal:absolute;mso-position-horizontal-relative:text;mso-position-vertical:absolute;mso-position-vertical-relative:text;mso-width-percent:0;mso-width-relative:margin;v-text-anchor:middle" o:gfxdata="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" fillcolor="#ed7d31 [3205]" strokecolor="white [3201]" strokeweight="1.5pt">
+              <v:shape w14:anchorId="4B3E0BED" id="Flussdiagramm: Alternativer Prozess 1388" o:spid="_x0000_s1077" type="#_x0000_t176" style="position:absolute;left:0;text-align:left;margin-left:130.5pt;margin-top:414.55pt;width:77.05pt;height:51.4pt;z-index:251723264;visibility:visible;mso-wrap-style:square;mso-width-percent:0;mso-wrap-distance-left:9pt;mso-wrap-distance-top:0;mso-wrap-distance-right:9pt;mso-wrap-distance-bottom:0;mso-position-horizontal:absolute;mso-position-horizontal-relative:text;mso-position-vertical:absolute;mso-position-vertical-relative:text;mso-width-percent:0;mso-width-relative:margin;v-text-anchor:middle" o:gfxdata="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" fillcolor="#ed7d31 [3205]" strokecolor="white [3201]" strokeweight="1.5pt">
                 <v:textbox>
                   <w:txbxContent>
                     <w:p>
@@ -14394,7 +15255,7 @@
         <mc:AlternateContent>
           <mc:Choice Requires="wps">
             <w:drawing>
-              <wp:anchor distT="0" distB="0" distL="114300" distR="114300" simplePos="0" relativeHeight="251554304" behindDoc="0" locked="0" layoutInCell="1" allowOverlap="1">
+              <wp:anchor distT="0" distB="0" distL="114300" distR="114300" simplePos="0" relativeHeight="251553280" behindDoc="0" locked="0" layoutInCell="1" allowOverlap="1">
                 <wp:simplePos x="0" y="0"/>
                 <wp:positionH relativeFrom="column">
                   <wp:posOffset>25400</wp:posOffset>
@@ -14463,7 +15324,7 @@
           </mc:Choice>
           <mc:Fallback>
             <w:pict>
-              <v:rect id="Rechteck 4" o:spid="_x0000_s1078" style="position:absolute;left:0;text-align:left;margin-left:2pt;margin-top:25.4pt;width:472.25pt;height:447.85pt;z-index:251554304;visibility:visible;mso-wrap-style:square;mso-width-percent:0;mso-height-percent:0;mso-wrap-distance-left:9pt;mso-wrap-distance-top:0;mso-wrap-distance-right:9pt;mso-wrap-distance-bottom:0;mso-position-horizontal:absolute;mso-position-horizontal-relative:text;mso-position-vertical:absolute;mso-position-vertical-relative:text;mso-width-percent:0;mso-height-percent:0;mso-width-relative:margin;mso-height-relative:margin;v-text-anchor:middle" o:gfxdata="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" fillcolor="white [3201]" strokecolor="black [3200]" strokeweight="1pt">
+              <v:rect id="Rechteck 4" o:spid="_x0000_s1078" style="position:absolute;left:0;text-align:left;margin-left:2pt;margin-top:25.4pt;width:472.25pt;height:447.85pt;z-index:251553280;visibility:visible;mso-wrap-style:square;mso-width-percent:0;mso-height-percent:0;mso-wrap-distance-left:9pt;mso-wrap-distance-top:0;mso-wrap-distance-right:9pt;mso-wrap-distance-bottom:0;mso-position-horizontal:absolute;mso-position-horizontal-relative:text;mso-position-vertical:absolute;mso-position-vertical-relative:text;mso-width-percent:0;mso-height-percent:0;mso-width-relative:margin;mso-height-relative:margin;v-text-anchor:middle" o:gfxdata="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" fillcolor="white [3201]" strokecolor="black [3200]" strokeweight="1pt">
                 <v:textbox>
                   <w:txbxContent>
                     <w:p>
@@ -14487,7 +15348,7 @@
         <mc:AlternateContent>
           <mc:Choice Requires="wps">
             <w:drawing>
-              <wp:anchor distT="0" distB="0" distL="114300" distR="114300" simplePos="0" relativeHeight="251605504" behindDoc="0" locked="0" layoutInCell="1" allowOverlap="1" wp14:anchorId="4E6279D0" wp14:editId="32E80C03">
+              <wp:anchor distT="0" distB="0" distL="114300" distR="114300" simplePos="0" relativeHeight="251604480" behindDoc="0" locked="0" layoutInCell="1" allowOverlap="1" wp14:anchorId="4E6279D0" wp14:editId="32E80C03">
                 <wp:simplePos x="0" y="0"/>
                 <wp:positionH relativeFrom="column">
                   <wp:posOffset>4248508</wp:posOffset>
@@ -14546,7 +15407,7 @@
           </mc:Choice>
           <mc:Fallback>
             <w:pict>
-              <v:shape w14:anchorId="5551FAF9" id="Gerade Verbindung mit Pfeil 1380" o:spid="_x0000_s1026" type="#_x0000_t32" style="position:absolute;margin-left:334.55pt;margin-top:88.75pt;width:33.55pt;height:144.35pt;z-index:251605504;visibility:visible;mso-wrap-style:square;mso-width-percent:0;mso-height-percent:0;mso-wrap-distance-left:9pt;mso-wrap-distance-top:0;mso-wrap-distance-right:9pt;mso-wrap-distance-bottom:0;mso-position-horizontal:absolute;mso-position-horizontal-relative:text;mso-position-vertical:absolute;mso-position-vertical-relative:text;mso-width-percent:0;mso-height-percent:0;mso-width-relative:margin;mso-height-relative:margin" o:gfxdata="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" strokecolor="black [3200]" strokeweight=".5pt">
+              <v:shape w14:anchorId="71C29B49" id="Gerade Verbindung mit Pfeil 1380" o:spid="_x0000_s1026" type="#_x0000_t32" style="position:absolute;margin-left:334.55pt;margin-top:88.75pt;width:33.55pt;height:144.35pt;z-index:251604480;visibility:visible;mso-wrap-style:square;mso-width-percent:0;mso-height-percent:0;mso-wrap-distance-left:9pt;mso-wrap-distance-top:0;mso-wrap-distance-right:9pt;mso-wrap-distance-bottom:0;mso-position-horizontal:absolute;mso-position-horizontal-relative:text;mso-position-vertical:absolute;mso-position-vertical-relative:text;mso-width-percent:0;mso-height-percent:0;mso-width-relative:margin;mso-height-relative:margin" o:gfxdata="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" strokecolor="black [3200]" strokeweight=".5pt">
                 <v:stroke startarrow="block" joinstyle="miter"/>
               </v:shape>
             </w:pict>
@@ -14561,7 +15422,7 @@
         <mc:AlternateContent>
           <mc:Choice Requires="wps">
             <w:drawing>
-              <wp:anchor distT="0" distB="0" distL="114300" distR="114300" simplePos="0" relativeHeight="251622912" behindDoc="0" locked="0" layoutInCell="1" allowOverlap="1" wp14:anchorId="4E6279D0" wp14:editId="32E80C03">
+              <wp:anchor distT="0" distB="0" distL="114300" distR="114300" simplePos="0" relativeHeight="251621888" behindDoc="0" locked="0" layoutInCell="1" allowOverlap="1" wp14:anchorId="4E6279D0" wp14:editId="32E80C03">
                 <wp:simplePos x="0" y="0"/>
                 <wp:positionH relativeFrom="column">
                   <wp:posOffset>2974373</wp:posOffset>
@@ -14620,7 +15481,7 @@
           </mc:Choice>
           <mc:Fallback>
             <w:pict>
-              <v:shape w14:anchorId="64FFC983" id="Gerade Verbindung mit Pfeil 1381" o:spid="_x0000_s1026" type="#_x0000_t32" style="position:absolute;margin-left:234.2pt;margin-top:86.1pt;width:108.3pt;height:146.75pt;z-index:251622912;visibility:visible;mso-wrap-style:square;mso-width-percent:0;mso-height-percent:0;mso-wrap-distance-left:9pt;mso-wrap-distance-top:0;mso-wrap-distance-right:9pt;mso-wrap-distance-bottom:0;mso-position-horizontal:absolute;mso-position-horizontal-relative:text;mso-position-vertical:absolute;mso-position-vertical-relative:text;mso-width-percent:0;mso-height-percent:0;mso-width-relative:margin;mso-height-relative:margin" o:gfxdata="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" strokecolor="black [3200]" strokeweight=".5pt">
+              <v:shape w14:anchorId="08504F00" id="Gerade Verbindung mit Pfeil 1381" o:spid="_x0000_s1026" type="#_x0000_t32" style="position:absolute;margin-left:234.2pt;margin-top:86.1pt;width:108.3pt;height:146.75pt;z-index:251621888;visibility:visible;mso-wrap-style:square;mso-width-percent:0;mso-height-percent:0;mso-wrap-distance-left:9pt;mso-wrap-distance-top:0;mso-wrap-distance-right:9pt;mso-wrap-distance-bottom:0;mso-position-horizontal:absolute;mso-position-horizontal-relative:text;mso-position-vertical:absolute;mso-position-vertical-relative:text;mso-width-percent:0;mso-height-percent:0;mso-width-relative:margin;mso-height-relative:margin" o:gfxdata="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" strokecolor="black [3200]" strokeweight=".5pt">
                 <v:stroke startarrow="block" joinstyle="miter"/>
               </v:shape>
             </w:pict>
@@ -14635,7 +15496,7 @@
         <mc:AlternateContent>
           <mc:Choice Requires="wps">
             <w:drawing>
-              <wp:anchor distT="0" distB="0" distL="114300" distR="114300" simplePos="0" relativeHeight="251644416" behindDoc="0" locked="0" layoutInCell="1" allowOverlap="1" wp14:anchorId="4E6279D0" wp14:editId="32E80C03">
+              <wp:anchor distT="0" distB="0" distL="114300" distR="114300" simplePos="0" relativeHeight="251643392" behindDoc="0" locked="0" layoutInCell="1" allowOverlap="1" wp14:anchorId="4E6279D0" wp14:editId="32E80C03">
                 <wp:simplePos x="0" y="0"/>
                 <wp:positionH relativeFrom="column">
                   <wp:posOffset>1691005</wp:posOffset>
@@ -14693,7 +15554,7 @@
           </mc:Choice>
           <mc:Fallback>
             <w:pict>
-              <v:shape w14:anchorId="6EEBFB78" id="Gerade Verbindung mit Pfeil 1382" o:spid="_x0000_s1026" type="#_x0000_t32" style="position:absolute;margin-left:133.15pt;margin-top:83.6pt;width:181.6pt;height:149.35pt;z-index:251644416;visibility:visible;mso-wrap-style:square;mso-width-percent:0;mso-height-percent:0;mso-wrap-distance-left:9pt;mso-wrap-distance-top:0;mso-wrap-distance-right:9pt;mso-wrap-distance-bottom:0;mso-position-horizontal:absolute;mso-position-horizontal-relative:text;mso-position-vertical:absolute;mso-position-vertical-relative:text;mso-width-percent:0;mso-height-percent:0;mso-width-relative:margin;mso-height-relative:margin" o:gfxdata="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" strokecolor="black [3200]" strokeweight=".5pt">
+              <v:shape w14:anchorId="2C23912E" id="Gerade Verbindung mit Pfeil 1382" o:spid="_x0000_s1026" type="#_x0000_t32" style="position:absolute;margin-left:133.15pt;margin-top:83.6pt;width:181.6pt;height:149.35pt;z-index:251643392;visibility:visible;mso-wrap-style:square;mso-width-percent:0;mso-height-percent:0;mso-wrap-distance-left:9pt;mso-wrap-distance-top:0;mso-wrap-distance-right:9pt;mso-wrap-distance-bottom:0;mso-position-horizontal:absolute;mso-position-horizontal-relative:text;mso-position-vertical:absolute;mso-position-vertical-relative:text;mso-width-percent:0;mso-height-percent:0;mso-width-relative:margin;mso-height-relative:margin" o:gfxdata="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" strokecolor="black [3200]" strokeweight=".5pt">
                 <v:stroke endarrow="block" joinstyle="miter"/>
               </v:shape>
             </w:pict>
@@ -14708,7 +15569,7 @@
         <mc:AlternateContent>
           <mc:Choice Requires="wps">
             <w:drawing>
-              <wp:anchor distT="0" distB="0" distL="114300" distR="114300" simplePos="0" relativeHeight="251664896" behindDoc="0" locked="0" layoutInCell="1" allowOverlap="1" wp14:anchorId="4E6279D0" wp14:editId="32E80C03">
+              <wp:anchor distT="0" distB="0" distL="114300" distR="114300" simplePos="0" relativeHeight="251663872" behindDoc="0" locked="0" layoutInCell="1" allowOverlap="1" wp14:anchorId="4E6279D0" wp14:editId="32E80C03">
                 <wp:simplePos x="0" y="0"/>
                 <wp:positionH relativeFrom="column">
                   <wp:posOffset>712438</wp:posOffset>
@@ -14766,7 +15627,7 @@
           </mc:Choice>
           <mc:Fallback>
             <w:pict>
-              <v:shape w14:anchorId="1B51C93D" id="Gerade Verbindung mit Pfeil 1383" o:spid="_x0000_s1026" type="#_x0000_t32" style="position:absolute;margin-left:56.1pt;margin-top:85.45pt;width:233.05pt;height:147.45pt;z-index:251664896;visibility:visible;mso-wrap-style:square;mso-width-percent:0;mso-height-percent:0;mso-wrap-distance-left:9pt;mso-wrap-distance-top:0;mso-wrap-distance-right:9pt;mso-wrap-distance-bottom:0;mso-position-horizontal:absolute;mso-position-horizontal-relative:text;mso-position-vertical:absolute;mso-position-vertical-relative:text;mso-width-percent:0;mso-height-percent:0;mso-width-relative:margin;mso-height-relative:margin" o:gfxdata="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" strokecolor="black [3200]" strokeweight=".5pt">
+              <v:shape w14:anchorId="05366202" id="Gerade Verbindung mit Pfeil 1383" o:spid="_x0000_s1026" type="#_x0000_t32" style="position:absolute;margin-left:56.1pt;margin-top:85.45pt;width:233.05pt;height:147.45pt;z-index:251663872;visibility:visible;mso-wrap-style:square;mso-width-percent:0;mso-height-percent:0;mso-wrap-distance-left:9pt;mso-wrap-distance-top:0;mso-wrap-distance-right:9pt;mso-wrap-distance-bottom:0;mso-position-horizontal:absolute;mso-position-horizontal-relative:text;mso-position-vertical:absolute;mso-position-vertical-relative:text;mso-width-percent:0;mso-height-percent:0;mso-width-relative:margin;mso-height-relative:margin" o:gfxdata="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" strokecolor="black [3200]" strokeweight=".5pt">
                 <v:stroke endarrow="block" joinstyle="miter"/>
               </v:shape>
             </w:pict>
@@ -14781,7 +15642,7 @@
         <mc:AlternateContent>
           <mc:Choice Requires="wps">
             <w:drawing>
-              <wp:anchor distT="0" distB="0" distL="114300" distR="114300" simplePos="0" relativeHeight="251678208" behindDoc="0" locked="0" layoutInCell="1" allowOverlap="1">
+              <wp:anchor distT="0" distB="0" distL="114300" distR="114300" simplePos="0" relativeHeight="251677184" behindDoc="0" locked="0" layoutInCell="1" allowOverlap="1">
                 <wp:simplePos x="0" y="0"/>
                 <wp:positionH relativeFrom="column">
                   <wp:posOffset>2517474</wp:posOffset>
@@ -14833,7 +15694,7 @@
           </mc:Choice>
           <mc:Fallback>
             <w:pict>
-              <v:shape w14:anchorId="11007A7F" id="Gerade Verbindung mit Pfeil 1385" o:spid="_x0000_s1026" type="#_x0000_t32" style="position:absolute;margin-left:198.25pt;margin-top:330.55pt;width:73.55pt;height:0;flip:x;z-index:251678208;visibility:visible;mso-wrap-style:square;mso-wrap-distance-left:9pt;mso-wrap-distance-top:0;mso-wrap-distance-right:9pt;mso-wrap-distance-bottom:0;mso-position-horizontal:absolute;mso-position-horizontal-relative:text;mso-position-vertical:absolute;mso-position-vertical-relative:text" o:gfxdata="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" strokecolor="black [3200]" strokeweight=".5pt">
+              <v:shape w14:anchorId="4219E15E" id="Gerade Verbindung mit Pfeil 1385" o:spid="_x0000_s1026" type="#_x0000_t32" style="position:absolute;margin-left:198.25pt;margin-top:330.55pt;width:73.55pt;height:0;flip:x;z-index:251677184;visibility:visible;mso-wrap-style:square;mso-wrap-distance-left:9pt;mso-wrap-distance-top:0;mso-wrap-distance-right:9pt;mso-wrap-distance-bottom:0;mso-position-horizontal:absolute;mso-position-horizontal-relative:text;mso-position-vertical:absolute;mso-position-vertical-relative:text" o:gfxdata="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" strokecolor="black [3200]" strokeweight=".5pt">
                 <v:stroke endarrow="block" joinstyle="miter"/>
               </v:shape>
             </w:pict>
@@ -14848,7 +15709,7 @@
         <mc:AlternateContent>
           <mc:Choice Requires="wps">
             <w:drawing>
-              <wp:anchor distT="0" distB="0" distL="114300" distR="114300" simplePos="0" relativeHeight="251670016" behindDoc="0" locked="0" layoutInCell="1" allowOverlap="1">
+              <wp:anchor distT="0" distB="0" distL="114300" distR="114300" simplePos="0" relativeHeight="251668992" behindDoc="0" locked="0" layoutInCell="1" allowOverlap="1">
                 <wp:simplePos x="0" y="0"/>
                 <wp:positionH relativeFrom="column">
                   <wp:posOffset>656227</wp:posOffset>
@@ -14917,7 +15778,7 @@
               <v:shapetype id="_x0000_t132" coordsize="21600,21600" o:spt="132" path="m10800,qx,3391l,18209qy10800,21600,21600,18209l21600,3391qy10800,xem,3391nfqy10800,6782,21600,3391e">
                 <v:path o:extrusionok="f" gradientshapeok="t" o:connecttype="custom" o:connectlocs="10800,6782;10800,0;0,10800;10800,21600;21600,10800" o:connectangles="270,270,180,90,0" textboxrect="0,6782,21600,18209"/>
               </v:shapetype>
-              <v:shape id="Flussdiagramm: Magnetplattenspeicher 1376" o:spid="_x0000_s1079" type="#_x0000_t132" style="position:absolute;left:0;text-align:left;margin-left:51.65pt;margin-top:299.65pt;width:146.55pt;height:66pt;z-index:251670016;visibility:visible;mso-wrap-style:square;mso-wrap-distance-left:9pt;mso-wrap-distance-top:0;mso-wrap-distance-right:9pt;mso-wrap-distance-bottom:0;mso-position-horizontal:absolute;mso-position-horizontal-relative:text;mso-position-vertical:absolute;mso-position-vertical-relative:text;v-text-anchor:middle" o:gfxdata="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" fillcolor="white [3201]" strokecolor="black [3200]" strokeweight="1pt">
+              <v:shape id="Flussdiagramm: Magnetplattenspeicher 1376" o:spid="_x0000_s1079" type="#_x0000_t132" style="position:absolute;left:0;text-align:left;margin-left:51.65pt;margin-top:299.65pt;width:146.55pt;height:66pt;z-index:251668992;visibility:visible;mso-wrap-style:square;mso-wrap-distance-left:9pt;mso-wrap-distance-top:0;mso-wrap-distance-right:9pt;mso-wrap-distance-bottom:0;mso-position-horizontal:absolute;mso-position-horizontal-relative:text;mso-position-vertical:absolute;mso-position-vertical-relative:text;v-text-anchor:middle" o:gfxdata="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" fillcolor="white [3201]" strokecolor="black [3200]" strokeweight="1pt">
                 <v:stroke joinstyle="miter"/>
                 <v:textbox>
                   <w:txbxContent>
@@ -14944,7 +15805,7 @@
         <mc:AlternateContent>
           <mc:Choice Requires="wps">
             <w:drawing>
-              <wp:anchor distT="0" distB="0" distL="114300" distR="114300" simplePos="0" relativeHeight="251575808" behindDoc="0" locked="0" layoutInCell="1" allowOverlap="1">
+              <wp:anchor distT="0" distB="0" distL="114300" distR="114300" simplePos="0" relativeHeight="251574784" behindDoc="0" locked="0" layoutInCell="1" allowOverlap="1">
                 <wp:simplePos x="0" y="0"/>
                 <wp:positionH relativeFrom="column">
                   <wp:posOffset>3453311</wp:posOffset>
@@ -15015,7 +15876,7 @@
           </mc:Choice>
           <mc:Fallback>
             <w:pict>
-              <v:rect id="Rechteck 31" o:spid="_x0000_s1080" style="position:absolute;left:0;text-align:left;margin-left:271.9pt;margin-top:232.8pt;width:136.3pt;height:158.55pt;z-index:251575808;visibility:visible;mso-wrap-style:square;mso-wrap-distance-left:9pt;mso-wrap-distance-top:0;mso-wrap-distance-right:9pt;mso-wrap-distance-bottom:0;mso-position-horizontal:absolute;mso-position-horizontal-relative:text;mso-position-vertical:absolute;mso-position-vertical-relative:text;v-text-anchor:middle" o:gfxdata="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" fillcolor="white [3201]" strokecolor="black [3200]" strokeweight="1pt">
+              <v:rect id="Rechteck 31" o:spid="_x0000_s1080" style="position:absolute;left:0;text-align:left;margin-left:271.9pt;margin-top:232.8pt;width:136.3pt;height:158.55pt;z-index:251574784;visibility:visible;mso-wrap-style:square;mso-wrap-distance-left:9pt;mso-wrap-distance-top:0;mso-wrap-distance-right:9pt;mso-wrap-distance-bottom:0;mso-position-horizontal:absolute;mso-position-horizontal-relative:text;mso-position-vertical:absolute;mso-position-vertical-relative:text;v-text-anchor:middle" o:gfxdata="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" fillcolor="white [3201]" strokecolor="black [3200]" strokeweight="1pt">
                 <v:textbox>
                   <w:txbxContent>
                     <w:p>
@@ -15046,7 +15907,7 @@
         <mc:AlternateContent>
           <mc:Choice Requires="wps">
             <w:drawing>
-              <wp:anchor distT="0" distB="0" distL="114300" distR="114300" simplePos="0" relativeHeight="251571712" behindDoc="0" locked="0" layoutInCell="1" allowOverlap="1">
+              <wp:anchor distT="0" distB="0" distL="114300" distR="114300" simplePos="0" relativeHeight="251570688" behindDoc="0" locked="0" layoutInCell="1" allowOverlap="1">
                 <wp:simplePos x="0" y="0"/>
                 <wp:positionH relativeFrom="column">
                   <wp:posOffset>176802</wp:posOffset>
@@ -15128,7 +15989,7 @@
           </mc:Choice>
           <mc:Fallback>
             <w:pict>
-              <v:shape id="Textfeld 30" o:spid="_x0000_s1081" type="#_x0000_t202" style="position:absolute;left:0;text-align:left;margin-left:13.9pt;margin-top:223.4pt;width:122.55pt;height:23.15pt;z-index:251571712;visibility:visible;mso-wrap-style:square;mso-width-percent:0;mso-height-percent:0;mso-wrap-distance-left:9pt;mso-wrap-distance-top:0;mso-wrap-distance-right:9pt;mso-wrap-distance-bottom:0;mso-position-horizontal:absolute;mso-position-horizontal-relative:text;mso-position-vertical:absolute;mso-position-vertical-relative:text;mso-width-percent:0;mso-height-percent:0;mso-width-relative:margin;mso-height-relative:margin;v-text-anchor:top" o:gfxdata="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" filled="f" stroked="f" strokeweight=".5pt">
+              <v:shape id="Textfeld 30" o:spid="_x0000_s1081" type="#_x0000_t202" style="position:absolute;left:0;text-align:left;margin-left:13.9pt;margin-top:223.4pt;width:122.55pt;height:23.15pt;z-index:251570688;visibility:visible;mso-wrap-style:square;mso-width-percent:0;mso-height-percent:0;mso-wrap-distance-left:9pt;mso-wrap-distance-top:0;mso-wrap-distance-right:9pt;mso-wrap-distance-bottom:0;mso-position-horizontal:absolute;mso-position-horizontal-relative:text;mso-position-vertical:absolute;mso-position-vertical-relative:text;mso-width-percent:0;mso-height-percent:0;mso-width-relative:margin;mso-height-relative:margin;v-text-anchor:top" o:gfxdata="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" filled="f" stroked="f" strokeweight=".5pt">
                 <v:textbox>
                   <w:txbxContent>
                     <w:p>
@@ -15159,7 +16020,7 @@
         <mc:AlternateContent>
           <mc:Choice Requires="wps">
             <w:drawing>
-              <wp:anchor distT="0" distB="0" distL="114300" distR="114300" simplePos="0" relativeHeight="251565568" behindDoc="0" locked="0" layoutInCell="1" allowOverlap="1">
+              <wp:anchor distT="0" distB="0" distL="114300" distR="114300" simplePos="0" relativeHeight="251564544" behindDoc="0" locked="0" layoutInCell="1" allowOverlap="1">
                 <wp:simplePos x="0" y="0"/>
                 <wp:positionH relativeFrom="column">
                   <wp:posOffset>232318</wp:posOffset>
@@ -15222,11 +16083,11 @@
           </mc:Choice>
           <mc:Fallback>
             <w:pict>
-              <v:shapetype w14:anchorId="4CE67AA7" id="_x0000_t121" coordsize="21600,21600" o:spt="121" path="m4321,l21600,r,21600l,21600,,4338xe">
+              <v:shapetype w14:anchorId="7E3E7D50" id="_x0000_t121" coordsize="21600,21600" o:spt="121" path="m4321,l21600,r,21600l,21600,,4338xe">
                 <v:stroke joinstyle="miter"/>
                 <v:path gradientshapeok="t" o:connecttype="rect" textboxrect="0,4321,21600,21600"/>
               </v:shapetype>
-              <v:shape id="Flussdiagramm: Karte 29" o:spid="_x0000_s1026" type="#_x0000_t121" style="position:absolute;margin-left:18.3pt;margin-top:219.15pt;width:106.3pt;height:34.25pt;rotation:180;z-index:251565568;visibility:visible;mso-wrap-style:square;mso-width-percent:0;mso-height-percent:0;mso-wrap-distance-left:9pt;mso-wrap-distance-top:0;mso-wrap-distance-right:9pt;mso-wrap-distance-bottom:0;mso-position-horizontal:absolute;mso-position-horizontal-relative:text;mso-position-vertical:absolute;mso-position-vertical-relative:text;mso-width-percent:0;mso-height-percent:0;mso-width-relative:margin;mso-height-relative:margin;v-text-anchor:middle" o:gfxdata="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" fillcolor="white [3201]" strokecolor="black [3200]" strokeweight="1pt"/>
+              <v:shape id="Flussdiagramm: Karte 29" o:spid="_x0000_s1026" type="#_x0000_t121" style="position:absolute;margin-left:18.3pt;margin-top:219.15pt;width:106.3pt;height:34.25pt;rotation:180;z-index:251564544;visibility:visible;mso-wrap-style:square;mso-width-percent:0;mso-height-percent:0;mso-wrap-distance-left:9pt;mso-wrap-distance-top:0;mso-wrap-distance-right:9pt;mso-wrap-distance-bottom:0;mso-position-horizontal:absolute;mso-position-horizontal-relative:text;mso-position-vertical:absolute;mso-position-vertical-relative:text;mso-width-percent:0;mso-height-percent:0;mso-width-relative:margin;mso-height-relative:margin;v-text-anchor:middle" o:gfxdata="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" fillcolor="white [3201]" strokecolor="black [3200]" strokeweight="1pt"/>
             </w:pict>
           </mc:Fallback>
         </mc:AlternateContent>
@@ -15239,7 +16100,7 @@
         <mc:AlternateContent>
           <mc:Choice Requires="wps">
             <w:drawing>
-              <wp:anchor distT="0" distB="0" distL="114300" distR="114300" simplePos="0" relativeHeight="251713024" behindDoc="0" locked="0" layoutInCell="1" allowOverlap="1" wp14:anchorId="512F911C" wp14:editId="28DEB26B">
+              <wp:anchor distT="0" distB="0" distL="114300" distR="114300" simplePos="0" relativeHeight="251712000" behindDoc="0" locked="0" layoutInCell="1" allowOverlap="1" wp14:anchorId="512F911C" wp14:editId="28DEB26B">
                 <wp:simplePos x="0" y="0"/>
                 <wp:positionH relativeFrom="column">
                   <wp:posOffset>1244691</wp:posOffset>
@@ -15341,7 +16202,7 @@
                 </v:handles>
                 <o:complex v:ext="view"/>
               </v:shapetype>
-              <v:shape id="Gefaltete Ecke 23" o:spid="_x0000_s1082" type="#_x0000_t65" style="position:absolute;left:0;text-align:left;margin-left:98pt;margin-top:37.45pt;width:67.7pt;height:48pt;z-index:251713024;visibility:visible;mso-wrap-style:square;mso-height-percent:0;mso-wrap-distance-left:9pt;mso-wrap-distance-top:0;mso-wrap-distance-right:9pt;mso-wrap-distance-bottom:0;mso-position-horizontal:absolute;mso-position-horizontal-relative:text;mso-position-vertical:absolute;mso-position-vertical-relative:text;mso-height-percent:0;mso-height-relative:margin;v-text-anchor:middle" o:gfxdata="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" adj="18000" fillcolor="#ffc000 [3207]" strokecolor="white [3201]" strokeweight="1.5pt">
+              <v:shape id="Gefaltete Ecke 23" o:spid="_x0000_s1082" type="#_x0000_t65" style="position:absolute;left:0;text-align:left;margin-left:98pt;margin-top:37.45pt;width:67.7pt;height:48pt;z-index:251712000;visibility:visible;mso-wrap-style:square;mso-height-percent:0;mso-wrap-distance-left:9pt;mso-wrap-distance-top:0;mso-wrap-distance-right:9pt;mso-wrap-distance-bottom:0;mso-position-horizontal:absolute;mso-position-horizontal-relative:text;mso-position-vertical:absolute;mso-position-vertical-relative:text;mso-height-percent:0;mso-height-relative:margin;v-text-anchor:middle" o:gfxdata="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" adj="18000" fillcolor="#ffc000 [3207]" strokecolor="white [3201]" strokeweight="1.5pt">
                 <v:stroke joinstyle="miter"/>
                 <v:textbox>
                   <w:txbxContent>
@@ -15378,7 +16239,7 @@
         <mc:AlternateContent>
           <mc:Choice Requires="wps">
             <w:drawing>
-              <wp:anchor distT="0" distB="0" distL="114300" distR="114300" simplePos="0" relativeHeight="251708928" behindDoc="0" locked="0" layoutInCell="1" allowOverlap="1">
+              <wp:anchor distT="0" distB="0" distL="114300" distR="114300" simplePos="0" relativeHeight="251707904" behindDoc="0" locked="0" layoutInCell="1" allowOverlap="1">
                 <wp:simplePos x="0" y="0"/>
                 <wp:positionH relativeFrom="column">
                   <wp:posOffset>286748</wp:posOffset>
@@ -15447,7 +16308,7 @@
           </mc:Choice>
           <mc:Fallback>
             <w:pict>
-              <v:shape id="Gefaltete Ecke 20" o:spid="_x0000_s1083" type="#_x0000_t65" style="position:absolute;left:0;text-align:left;margin-left:22.6pt;margin-top:38.3pt;width:67.7pt;height:48pt;z-index:251708928;visibility:visible;mso-wrap-style:square;mso-height-percent:0;mso-wrap-distance-left:9pt;mso-wrap-distance-top:0;mso-wrap-distance-right:9pt;mso-wrap-distance-bottom:0;mso-position-horizontal:absolute;mso-position-horizontal-relative:text;mso-position-vertical:absolute;mso-position-vertical-relative:text;mso-height-percent:0;mso-height-relative:margin;v-text-anchor:middle" o:gfxdata="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" adj="18000" fillcolor="#ffc000 [3207]" strokecolor="white [3201]" strokeweight="1.5pt">
+              <v:shape id="Gefaltete Ecke 20" o:spid="_x0000_s1083" type="#_x0000_t65" style="position:absolute;left:0;text-align:left;margin-left:22.6pt;margin-top:38.3pt;width:67.7pt;height:48pt;z-index:251707904;visibility:visible;mso-wrap-style:square;mso-height-percent:0;mso-wrap-distance-left:9pt;mso-wrap-distance-top:0;mso-wrap-distance-right:9pt;mso-wrap-distance-bottom:0;mso-position-horizontal:absolute;mso-position-horizontal-relative:text;mso-position-vertical:absolute;mso-position-vertical-relative:text;mso-height-percent:0;mso-height-relative:margin;v-text-anchor:middle" o:gfxdata="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" adj="18000" fillcolor="#ffc000 [3207]" strokecolor="white [3201]" strokeweight="1.5pt">
                 <v:stroke joinstyle="miter"/>
                 <v:textbox>
                   <w:txbxContent>
@@ -15474,7 +16335,7 @@
         <mc:AlternateContent>
           <mc:Choice Requires="wps">
             <w:drawing>
-              <wp:anchor distT="0" distB="0" distL="114300" distR="114300" simplePos="0" relativeHeight="251695616" behindDoc="0" locked="0" layoutInCell="1" allowOverlap="1" wp14:anchorId="51C9AAEF" wp14:editId="40AF743B">
+              <wp:anchor distT="0" distB="0" distL="114300" distR="114300" simplePos="0" relativeHeight="251694592" behindDoc="0" locked="0" layoutInCell="1" allowOverlap="1" wp14:anchorId="51C9AAEF" wp14:editId="40AF743B">
                 <wp:simplePos x="0" y="0"/>
                 <wp:positionH relativeFrom="column">
                   <wp:posOffset>3725001</wp:posOffset>
@@ -15558,7 +16419,7 @@
           </mc:Choice>
           <mc:Fallback>
             <w:pict>
-              <v:shape w14:anchorId="51C9AAEF" id="Flussdiagramm: Alternativer Prozess 18" o:spid="_x0000_s1084" type="#_x0000_t176" style="position:absolute;left:0;text-align:left;margin-left:293.3pt;margin-top:37.35pt;width:77.05pt;height:51.4pt;z-index:251695616;visibility:visible;mso-wrap-style:square;mso-width-percent:0;mso-wrap-distance-left:9pt;mso-wrap-distance-top:0;mso-wrap-distance-right:9pt;mso-wrap-distance-bottom:0;mso-position-horizontal:absolute;mso-position-horizontal-relative:text;mso-position-vertical:absolute;mso-position-vertical-relative:text;mso-width-percent:0;mso-width-relative:margin;v-text-anchor:middle" o:gfxdata="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" fillcolor="#5b9bd5 [3204]" strokecolor="white [3201]" strokeweight="1.5pt">
+              <v:shape w14:anchorId="51C9AAEF" id="Flussdiagramm: Alternativer Prozess 18" o:spid="_x0000_s1084" type="#_x0000_t176" style="position:absolute;left:0;text-align:left;margin-left:293.3pt;margin-top:37.35pt;width:77.05pt;height:51.4pt;z-index:251694592;visibility:visible;mso-wrap-style:square;mso-width-percent:0;mso-wrap-distance-left:9pt;mso-wrap-distance-top:0;mso-wrap-distance-right:9pt;mso-wrap-distance-bottom:0;mso-position-horizontal:absolute;mso-position-horizontal-relative:text;mso-position-vertical:absolute;mso-position-vertical-relative:text;mso-width-percent:0;mso-width-relative:margin;v-text-anchor:middle" o:gfxdata="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" fillcolor="#5b9bd5 [3204]" strokecolor="white [3201]" strokeweight="1.5pt">
                 <v:textbox>
                   <w:txbxContent>
                     <w:p>
@@ -15599,7 +16460,7 @@
         <mc:AlternateContent>
           <mc:Choice Requires="wps">
             <w:drawing>
-              <wp:anchor distT="0" distB="0" distL="114300" distR="114300" simplePos="0" relativeHeight="251703808" behindDoc="0" locked="0" layoutInCell="1" allowOverlap="1" wp14:anchorId="169664C4" wp14:editId="22A46987">
+              <wp:anchor distT="0" distB="0" distL="114300" distR="114300" simplePos="0" relativeHeight="251702784" behindDoc="0" locked="0" layoutInCell="1" allowOverlap="1" wp14:anchorId="169664C4" wp14:editId="22A46987">
                 <wp:simplePos x="0" y="0"/>
                 <wp:positionH relativeFrom="column">
                   <wp:posOffset>2474777</wp:posOffset>
@@ -15683,7 +16544,7 @@
           </mc:Choice>
           <mc:Fallback>
             <w:pict>
-              <v:shape w14:anchorId="169664C4" id="Flussdiagramm: Alternativer Prozess 19" o:spid="_x0000_s1085" type="#_x0000_t176" style="position:absolute;left:0;text-align:left;margin-left:194.85pt;margin-top:37.35pt;width:77.05pt;height:51.45pt;z-index:251703808;visibility:visible;mso-wrap-style:square;mso-width-percent:0;mso-wrap-distance-left:9pt;mso-wrap-distance-top:0;mso-wrap-distance-right:9pt;mso-wrap-distance-bottom:0;mso-position-horizontal:absolute;mso-position-horizontal-relative:text;mso-position-vertical:absolute;mso-position-vertical-relative:text;mso-width-percent:0;mso-width-relative:margin;v-text-anchor:middle" o:gfxdata="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" fillcolor="#70ad47 [3209]" strokecolor="white [3201]" strokeweight="1.5pt">
+              <v:shape w14:anchorId="169664C4" id="Flussdiagramm: Alternativer Prozess 19" o:spid="_x0000_s1085" type="#_x0000_t176" style="position:absolute;left:0;text-align:left;margin-left:194.85pt;margin-top:37.35pt;width:77.05pt;height:51.45pt;z-index:251702784;visibility:visible;mso-wrap-style:square;mso-width-percent:0;mso-wrap-distance-left:9pt;mso-wrap-distance-top:0;mso-wrap-distance-right:9pt;mso-wrap-distance-bottom:0;mso-position-horizontal:absolute;mso-position-horizontal-relative:text;mso-position-vertical:absolute;mso-position-vertical-relative:text;mso-width-percent:0;mso-width-relative:margin;v-text-anchor:middle" o:gfxdata="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" fillcolor="#70ad47 [3209]" strokecolor="white [3201]" strokeweight="1.5pt">
                 <v:textbox>
                   <w:txbxContent>
                     <w:p>
@@ -15724,7 +16585,7 @@
         <mc:AlternateContent>
           <mc:Choice Requires="wps">
             <w:drawing>
-              <wp:anchor distT="0" distB="0" distL="114300" distR="114300" simplePos="0" relativeHeight="251686400" behindDoc="0" locked="0" layoutInCell="1" allowOverlap="1">
+              <wp:anchor distT="0" distB="0" distL="114300" distR="114300" simplePos="0" relativeHeight="251685376" behindDoc="0" locked="0" layoutInCell="1" allowOverlap="1">
                 <wp:simplePos x="0" y="0"/>
                 <wp:positionH relativeFrom="column">
                   <wp:posOffset>4771571</wp:posOffset>
@@ -15808,7 +16669,7 @@
           </mc:Choice>
           <mc:Fallback>
             <w:pict>
-              <v:shape id="Flussdiagramm: Alternativer Prozess 16" o:spid="_x0000_s1086" type="#_x0000_t176" style="position:absolute;left:0;text-align:left;margin-left:375.7pt;margin-top:37.4pt;width:77.05pt;height:51.45pt;z-index:251686400;visibility:visible;mso-wrap-style:square;mso-width-percent:0;mso-wrap-distance-left:9pt;mso-wrap-distance-top:0;mso-wrap-distance-right:9pt;mso-wrap-distance-bottom:0;mso-position-horizontal:absolute;mso-position-horizontal-relative:text;mso-position-vertical:absolute;mso-position-vertical-relative:text;mso-width-percent:0;mso-width-relative:margin;v-text-anchor:middle" o:gfxdata="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" fillcolor="#5b9bd5 [3204]" strokecolor="white [3201]" strokeweight="1.5pt">
+              <v:shape id="Flussdiagramm: Alternativer Prozess 16" o:spid="_x0000_s1086" type="#_x0000_t176" style="position:absolute;left:0;text-align:left;margin-left:375.7pt;margin-top:37.4pt;width:77.05pt;height:51.45pt;z-index:251685376;visibility:visible;mso-wrap-style:square;mso-width-percent:0;mso-wrap-distance-left:9pt;mso-wrap-distance-top:0;mso-wrap-distance-right:9pt;mso-wrap-distance-bottom:0;mso-position-horizontal:absolute;mso-position-horizontal-relative:text;mso-position-vertical:absolute;mso-position-vertical-relative:text;mso-width-percent:0;mso-width-relative:margin;v-text-anchor:middle" o:gfxdata="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" fillcolor="#5b9bd5 [3204]" strokecolor="white [3201]" strokeweight="1.5pt">
                 <v:textbox>
                   <w:txbxContent>
                     <w:p>
@@ -15849,7 +16710,7 @@
         <mc:AlternateContent>
           <mc:Choice Requires="wps">
             <w:drawing>
-              <wp:anchor distT="0" distB="0" distL="114300" distR="114300" simplePos="0" relativeHeight="251559424" behindDoc="0" locked="0" layoutInCell="1" allowOverlap="1" wp14:anchorId="7949F93E" wp14:editId="25EBB58A">
+              <wp:anchor distT="0" distB="0" distL="114300" distR="114300" simplePos="0" relativeHeight="251558400" behindDoc="0" locked="0" layoutInCell="1" allowOverlap="1" wp14:anchorId="7949F93E" wp14:editId="25EBB58A">
                 <wp:simplePos x="0" y="0"/>
                 <wp:positionH relativeFrom="column">
                   <wp:posOffset>232228</wp:posOffset>
@@ -15906,7 +16767,7 @@
           </mc:Choice>
           <mc:Fallback>
             <w:pict>
-              <v:rect w14:anchorId="44A392B0" id="Rechteck 6" o:spid="_x0000_s1026" style="position:absolute;margin-left:18.3pt;margin-top:219.3pt;width:432.85pt;height:191.15pt;z-index:251559424;visibility:visible;mso-wrap-style:square;mso-wrap-distance-left:9pt;mso-wrap-distance-top:0;mso-wrap-distance-right:9pt;mso-wrap-distance-bottom:0;mso-position-horizontal:absolute;mso-position-horizontal-relative:text;mso-position-vertical:absolute;mso-position-vertical-relative:text;v-text-anchor:middle" o:gfxdata="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" fillcolor="white [3201]" strokecolor="black [3200]" strokeweight="1.5pt">
+              <v:rect w14:anchorId="2367F26A" id="Rechteck 6" o:spid="_x0000_s1026" style="position:absolute;margin-left:18.3pt;margin-top:219.3pt;width:432.85pt;height:191.15pt;z-index:251558400;visibility:visible;mso-wrap-style:square;mso-wrap-distance-left:9pt;mso-wrap-distance-top:0;mso-wrap-distance-right:9pt;mso-wrap-distance-bottom:0;mso-position-horizontal:absolute;mso-position-horizontal-relative:text;mso-position-vertical:absolute;mso-position-vertical-relative:text;v-text-anchor:middle" o:gfxdata="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" fillcolor="white [3201]" strokecolor="black [3200]" strokeweight="1.5pt">
                 <v:stroke dashstyle="dash"/>
               </v:rect>
             </w:pict>
@@ -16074,6 +16935,12 @@
       <w:pPr>
         <w:pStyle w:val="GSTD"/>
       </w:pPr>
+      <w:r>
+        <w:tab/>
+      </w:r>
+      <w:r>
+        <w:tab/>
+      </w:r>
     </w:p>
     <w:p>
       <w:pPr>
@@ -16085,76 +16952,547 @@
           <w:lang w:val="de-DE" w:eastAsia="de-DE"/>
         </w:rPr>
         <mc:AlternateContent>
-          <mc:Choice Requires="wps">
+          <mc:Choice Requires="wpg">
             <w:drawing>
-              <wp:anchor distT="0" distB="0" distL="114300" distR="114300" simplePos="0" relativeHeight="251312128" behindDoc="0" locked="0" layoutInCell="1" allowOverlap="1">
+              <wp:anchor distT="0" distB="0" distL="114300" distR="114300" simplePos="0" relativeHeight="251308031" behindDoc="0" locked="0" layoutInCell="1" allowOverlap="1">
                 <wp:simplePos x="0" y="0"/>
                 <wp:positionH relativeFrom="column">
-                  <wp:posOffset>791845</wp:posOffset>
+                  <wp:posOffset>6138</wp:posOffset>
                 </wp:positionH>
                 <wp:positionV relativeFrom="paragraph">
-                  <wp:posOffset>1652905</wp:posOffset>
+                  <wp:posOffset>104352</wp:posOffset>
                 </wp:positionV>
-                <wp:extent cx="255905" cy="325120"/>
-                <wp:effectExtent l="0" t="0" r="10795" b="17780"/>
+                <wp:extent cx="5759450" cy="3717290"/>
+                <wp:effectExtent l="0" t="0" r="12700" b="16510"/>
                 <wp:wrapNone/>
-                <wp:docPr id="1405" name="Rechteck 1405"/>
+                <wp:docPr id="1439" name="Gruppieren 1439"/>
                 <wp:cNvGraphicFramePr/>
                 <a:graphic xmlns:a="http://schemas.openxmlformats.org/drawingml/2006/main">
-                  <a:graphicData uri="http://schemas.microsoft.com/office/word/2010/wordprocessingShape">
-                    <wps:wsp>
-                      <wps:cNvSpPr/>
-                      <wps:spPr>
+                  <a:graphicData uri="http://schemas.microsoft.com/office/word/2010/wordprocessingGroup">
+                    <wpg:wgp>
+                      <wpg:cNvGrpSpPr/>
+                      <wpg:grpSpPr>
                         <a:xfrm>
                           <a:off x="0" y="0"/>
-                          <a:ext cx="255905" cy="325120"/>
+                          <a:ext cx="5759450" cy="3717290"/>
+                          <a:chOff x="0" y="0"/>
+                          <a:chExt cx="5759450" cy="3717290"/>
                         </a:xfrm>
-                        <a:prstGeom prst="rect">
-                          <a:avLst/>
-                        </a:prstGeom>
-                        <a:solidFill>
-                          <a:schemeClr val="bg1"/>
-                        </a:solidFill>
-                        <a:ln>
+                      </wpg:grpSpPr>
+                      <wps:wsp>
+                        <wps:cNvPr id="1394" name="Rechteck 1394"/>
+                        <wps:cNvSpPr/>
+                        <wps:spPr>
+                          <a:xfrm>
+                            <a:off x="0" y="0"/>
+                            <a:ext cx="5759450" cy="3717290"/>
+                          </a:xfrm>
+                          <a:prstGeom prst="rect">
+                            <a:avLst/>
+                          </a:prstGeom>
+                        </wps:spPr>
+                        <wps:style>
+                          <a:lnRef idx="2">
+                            <a:schemeClr val="dk1"/>
+                          </a:lnRef>
+                          <a:fillRef idx="1">
+                            <a:schemeClr val="lt1"/>
+                          </a:fillRef>
+                          <a:effectRef idx="0">
+                            <a:schemeClr val="dk1"/>
+                          </a:effectRef>
+                          <a:fontRef idx="minor">
+                            <a:schemeClr val="dk1"/>
+                          </a:fontRef>
+                        </wps:style>
+                        <wps:bodyPr rot="0" spcFirstLastPara="0" vertOverflow="overflow" horzOverflow="overflow" vert="horz" wrap="square" lIns="91440" tIns="45720" rIns="91440" bIns="45720" numCol="1" spcCol="0" rtlCol="0" fromWordArt="0" anchor="ctr" anchorCtr="0" forceAA="0" compatLnSpc="1">
+                          <a:prstTxWarp prst="textNoShape">
+                            <a:avLst/>
+                          </a:prstTxWarp>
+                          <a:noAutofit/>
+                        </wps:bodyPr>
+                      </wps:wsp>
+                      <wps:wsp>
+                        <wps:cNvPr id="1408" name="Gefaltete Ecke 1408"/>
+                        <wps:cNvSpPr/>
+                        <wps:spPr>
+                          <a:xfrm>
+                            <a:off x="626534" y="719666"/>
+                            <a:ext cx="1058937" cy="717847"/>
+                          </a:xfrm>
+                          <a:prstGeom prst="foldedCorner">
+                            <a:avLst/>
+                          </a:prstGeom>
+                        </wps:spPr>
+                        <wps:style>
+                          <a:lnRef idx="3">
+                            <a:schemeClr val="lt1"/>
+                          </a:lnRef>
+                          <a:fillRef idx="1">
+                            <a:schemeClr val="accent4"/>
+                          </a:fillRef>
+                          <a:effectRef idx="1">
+                            <a:schemeClr val="accent4"/>
+                          </a:effectRef>
+                          <a:fontRef idx="minor">
+                            <a:schemeClr val="lt1"/>
+                          </a:fontRef>
+                        </wps:style>
+                        <wps:txbx>
+                          <w:txbxContent>
+                            <w:p>
+                              <w:pPr>
+                                <w:jc w:val="center"/>
+                              </w:pPr>
+                              <w:proofErr w:type="spellStart"/>
+                              <w:r>
+                                <w:t>Water</w:t>
+                              </w:r>
+                              <w:proofErr w:type="spellEnd"/>
+                              <w:r>
+                                <w:t xml:space="preserve">-plant </w:t>
+                              </w:r>
+                              <w:proofErr w:type="spellStart"/>
+                              <w:r>
+                                <w:t>data</w:t>
+                              </w:r>
+                              <w:proofErr w:type="spellEnd"/>
+                              <w:r>
+                                <w:t xml:space="preserve"> </w:t>
+                              </w:r>
+                              <w:proofErr w:type="spellStart"/>
+                              <w:r>
+                                <w:t>pulling</w:t>
+                              </w:r>
+                              <w:proofErr w:type="spellEnd"/>
+                              <w:r>
+                                <w:t xml:space="preserve"> API</w:t>
+                              </w:r>
+                            </w:p>
+                          </w:txbxContent>
+                        </wps:txbx>
+                        <wps:bodyPr rot="0" spcFirstLastPara="0" vertOverflow="overflow" horzOverflow="overflow" vert="horz" wrap="square" lIns="91440" tIns="45720" rIns="91440" bIns="45720" numCol="1" spcCol="0" rtlCol="0" fromWordArt="0" anchor="ctr" anchorCtr="0" forceAA="0" compatLnSpc="1">
+                          <a:prstTxWarp prst="textNoShape">
+                            <a:avLst/>
+                          </a:prstTxWarp>
+                          <a:noAutofit/>
+                        </wps:bodyPr>
+                      </wps:wsp>
+                      <wps:wsp>
+                        <wps:cNvPr id="1404" name="Ellipse 1404"/>
+                        <wps:cNvSpPr/>
+                        <wps:spPr>
+                          <a:xfrm>
+                            <a:off x="931334" y="1591733"/>
+                            <a:ext cx="238760" cy="238760"/>
+                          </a:xfrm>
+                          <a:prstGeom prst="ellipse">
+                            <a:avLst/>
+                          </a:prstGeom>
+                        </wps:spPr>
+                        <wps:style>
+                          <a:lnRef idx="2">
+                            <a:schemeClr val="dk1"/>
+                          </a:lnRef>
+                          <a:fillRef idx="1">
+                            <a:schemeClr val="lt1"/>
+                          </a:fillRef>
+                          <a:effectRef idx="0">
+                            <a:schemeClr val="dk1"/>
+                          </a:effectRef>
+                          <a:fontRef idx="minor">
+                            <a:schemeClr val="dk1"/>
+                          </a:fontRef>
+                        </wps:style>
+                        <wps:bodyPr rot="0" spcFirstLastPara="0" vertOverflow="overflow" horzOverflow="overflow" vert="horz" wrap="square" lIns="91440" tIns="45720" rIns="91440" bIns="45720" numCol="1" spcCol="0" rtlCol="0" fromWordArt="0" anchor="ctr" anchorCtr="0" forceAA="0" compatLnSpc="1">
+                          <a:prstTxWarp prst="textNoShape">
+                            <a:avLst/>
+                          </a:prstTxWarp>
+                          <a:noAutofit/>
+                        </wps:bodyPr>
+                      </wps:wsp>
+                      <wps:wsp>
+                        <wps:cNvPr id="1405" name="Rechteck 1405"/>
+                        <wps:cNvSpPr/>
+                        <wps:spPr>
+                          <a:xfrm>
+                            <a:off x="787400" y="1549400"/>
+                            <a:ext cx="255905" cy="325120"/>
+                          </a:xfrm>
+                          <a:prstGeom prst="rect">
+                            <a:avLst/>
+                          </a:prstGeom>
                           <a:solidFill>
                             <a:schemeClr val="bg1"/>
                           </a:solidFill>
-                        </a:ln>
-                      </wps:spPr>
-                      <wps:style>
-                        <a:lnRef idx="2">
-                          <a:schemeClr val="accent1">
-                            <a:shade val="50000"/>
-                          </a:schemeClr>
-                        </a:lnRef>
-                        <a:fillRef idx="1">
-                          <a:schemeClr val="accent1"/>
-                        </a:fillRef>
-                        <a:effectRef idx="0">
-                          <a:schemeClr val="accent1"/>
-                        </a:effectRef>
-                        <a:fontRef idx="minor">
-                          <a:schemeClr val="lt1"/>
-                        </a:fontRef>
-                      </wps:style>
-                      <wps:bodyPr rot="0" spcFirstLastPara="0" vertOverflow="overflow" horzOverflow="overflow" vert="horz" wrap="square" lIns="91440" tIns="45720" rIns="91440" bIns="45720" numCol="1" spcCol="0" rtlCol="0" fromWordArt="0" anchor="ctr" anchorCtr="0" forceAA="0" compatLnSpc="1">
-                        <a:prstTxWarp prst="textNoShape">
-                          <a:avLst/>
-                        </a:prstTxWarp>
-                        <a:noAutofit/>
-                      </wps:bodyPr>
-                    </wps:wsp>
+                          <a:ln>
+                            <a:solidFill>
+                              <a:schemeClr val="bg1"/>
+                            </a:solidFill>
+                          </a:ln>
+                        </wps:spPr>
+                        <wps:style>
+                          <a:lnRef idx="2">
+                            <a:schemeClr val="accent1">
+                              <a:shade val="50000"/>
+                            </a:schemeClr>
+                          </a:lnRef>
+                          <a:fillRef idx="1">
+                            <a:schemeClr val="accent1"/>
+                          </a:fillRef>
+                          <a:effectRef idx="0">
+                            <a:schemeClr val="accent1"/>
+                          </a:effectRef>
+                          <a:fontRef idx="minor">
+                            <a:schemeClr val="lt1"/>
+                          </a:fontRef>
+                        </wps:style>
+                        <wps:bodyPr rot="0" spcFirstLastPara="0" vertOverflow="overflow" horzOverflow="overflow" vert="horz" wrap="square" lIns="91440" tIns="45720" rIns="91440" bIns="45720" numCol="1" spcCol="0" rtlCol="0" fromWordArt="0" anchor="ctr" anchorCtr="0" forceAA="0" compatLnSpc="1">
+                          <a:prstTxWarp prst="textNoShape">
+                            <a:avLst/>
+                          </a:prstTxWarp>
+                          <a:noAutofit/>
+                        </wps:bodyPr>
+                      </wps:wsp>
+                      <wps:wsp>
+                        <wps:cNvPr id="1406" name="Gefaltete Ecke 1406"/>
+                        <wps:cNvSpPr/>
+                        <wps:spPr>
+                          <a:xfrm>
+                            <a:off x="3725334" y="135466"/>
+                            <a:ext cx="1051132" cy="760575"/>
+                          </a:xfrm>
+                          <a:prstGeom prst="foldedCorner">
+                            <a:avLst/>
+                          </a:prstGeom>
+                        </wps:spPr>
+                        <wps:style>
+                          <a:lnRef idx="3">
+                            <a:schemeClr val="lt1"/>
+                          </a:lnRef>
+                          <a:fillRef idx="1">
+                            <a:schemeClr val="accent4"/>
+                          </a:fillRef>
+                          <a:effectRef idx="1">
+                            <a:schemeClr val="accent4"/>
+                          </a:effectRef>
+                          <a:fontRef idx="minor">
+                            <a:schemeClr val="lt1"/>
+                          </a:fontRef>
+                        </wps:style>
+                        <wps:txbx>
+                          <w:txbxContent>
+                            <w:p>
+                              <w:pPr>
+                                <w:jc w:val="center"/>
+                              </w:pPr>
+                              <w:r>
+                                <w:t xml:space="preserve">Report Submission API </w:t>
+                              </w:r>
+                              <w:proofErr w:type="spellStart"/>
+                              <w:r>
+                                <w:t>Endpoint</w:t>
+                              </w:r>
+                              <w:proofErr w:type="spellEnd"/>
+                            </w:p>
+                          </w:txbxContent>
+                        </wps:txbx>
+                        <wps:bodyPr rot="0" spcFirstLastPara="0" vertOverflow="overflow" horzOverflow="overflow" vert="horz" wrap="square" lIns="91440" tIns="45720" rIns="91440" bIns="45720" numCol="1" spcCol="0" rtlCol="0" fromWordArt="0" anchor="ctr" anchorCtr="0" forceAA="0" compatLnSpc="1">
+                          <a:prstTxWarp prst="textNoShape">
+                            <a:avLst/>
+                          </a:prstTxWarp>
+                          <a:noAutofit/>
+                        </wps:bodyPr>
+                      </wps:wsp>
+                      <wps:wsp>
+                        <wps:cNvPr id="1407" name="Gefaltete Ecke 1407"/>
+                        <wps:cNvSpPr/>
+                        <wps:spPr>
+                          <a:xfrm>
+                            <a:off x="3725334" y="2556933"/>
+                            <a:ext cx="1051132" cy="760575"/>
+                          </a:xfrm>
+                          <a:prstGeom prst="foldedCorner">
+                            <a:avLst/>
+                          </a:prstGeom>
+                        </wps:spPr>
+                        <wps:style>
+                          <a:lnRef idx="3">
+                            <a:schemeClr val="lt1"/>
+                          </a:lnRef>
+                          <a:fillRef idx="1">
+                            <a:schemeClr val="accent4"/>
+                          </a:fillRef>
+                          <a:effectRef idx="1">
+                            <a:schemeClr val="accent4"/>
+                          </a:effectRef>
+                          <a:fontRef idx="minor">
+                            <a:schemeClr val="lt1"/>
+                          </a:fontRef>
+                        </wps:style>
+                        <wps:txbx>
+                          <w:txbxContent>
+                            <w:p>
+                              <w:pPr>
+                                <w:jc w:val="center"/>
+                              </w:pPr>
+                              <w:r>
+                                <w:t xml:space="preserve">Data Access </w:t>
+                              </w:r>
+                              <w:proofErr w:type="spellStart"/>
+                              <w:r>
+                                <w:t>Endpoint</w:t>
+                              </w:r>
+                              <w:proofErr w:type="spellEnd"/>
+                            </w:p>
+                          </w:txbxContent>
+                        </wps:txbx>
+                        <wps:bodyPr rot="0" spcFirstLastPara="0" vertOverflow="overflow" horzOverflow="overflow" vert="horz" wrap="square" lIns="91440" tIns="45720" rIns="91440" bIns="45720" numCol="1" spcCol="0" rtlCol="0" fromWordArt="0" anchor="ctr" anchorCtr="0" forceAA="0" compatLnSpc="1">
+                          <a:prstTxWarp prst="textNoShape">
+                            <a:avLst/>
+                          </a:prstTxWarp>
+                          <a:noAutofit/>
+                        </wps:bodyPr>
+                      </wps:wsp>
+                      <wps:wsp>
+                        <wps:cNvPr id="1395" name="Rechteck 1395"/>
+                        <wps:cNvSpPr/>
+                        <wps:spPr>
+                          <a:xfrm>
+                            <a:off x="1888067" y="736600"/>
+                            <a:ext cx="1730375" cy="2013585"/>
+                          </a:xfrm>
+                          <a:prstGeom prst="rect">
+                            <a:avLst/>
+                          </a:prstGeom>
+                          <a:ln w="19050"/>
+                        </wps:spPr>
+                        <wps:style>
+                          <a:lnRef idx="2">
+                            <a:schemeClr val="dk1"/>
+                          </a:lnRef>
+                          <a:fillRef idx="1">
+                            <a:schemeClr val="lt1"/>
+                          </a:fillRef>
+                          <a:effectRef idx="0">
+                            <a:schemeClr val="dk1"/>
+                          </a:effectRef>
+                          <a:fontRef idx="minor">
+                            <a:schemeClr val="dk1"/>
+                          </a:fontRef>
+                        </wps:style>
+                        <wps:txbx>
+                          <w:txbxContent>
+                            <w:p>
+                              <w:pPr>
+                                <w:jc w:val="center"/>
+                              </w:pPr>
+                              <w:r>
+                                <w:t xml:space="preserve">Single </w:t>
+                              </w:r>
+                              <w:proofErr w:type="spellStart"/>
+                              <w:r>
+                                <w:t>Window</w:t>
+                              </w:r>
+                              <w:proofErr w:type="spellEnd"/>
+                              <w:r>
+                                <w:t xml:space="preserve"> System</w:t>
+                              </w:r>
+                            </w:p>
+                          </w:txbxContent>
+                        </wps:txbx>
+                        <wps:bodyPr rot="0" spcFirstLastPara="0" vertOverflow="overflow" horzOverflow="overflow" vert="horz" wrap="square" lIns="91440" tIns="45720" rIns="91440" bIns="45720" numCol="1" spcCol="0" rtlCol="0" fromWordArt="0" anchor="ctr" anchorCtr="0" forceAA="0" compatLnSpc="1">
+                          <a:prstTxWarp prst="textNoShape">
+                            <a:avLst/>
+                          </a:prstTxWarp>
+                          <a:noAutofit/>
+                        </wps:bodyPr>
+                      </wps:wsp>
+                      <wps:wsp>
+                        <wps:cNvPr id="1402" name="Ellipse 1402"/>
+                        <wps:cNvSpPr/>
+                        <wps:spPr>
+                          <a:xfrm>
+                            <a:off x="4326467" y="982133"/>
+                            <a:ext cx="239282" cy="239282"/>
+                          </a:xfrm>
+                          <a:prstGeom prst="ellipse">
+                            <a:avLst/>
+                          </a:prstGeom>
+                        </wps:spPr>
+                        <wps:style>
+                          <a:lnRef idx="2">
+                            <a:schemeClr val="dk1"/>
+                          </a:lnRef>
+                          <a:fillRef idx="1">
+                            <a:schemeClr val="lt1"/>
+                          </a:fillRef>
+                          <a:effectRef idx="0">
+                            <a:schemeClr val="dk1"/>
+                          </a:effectRef>
+                          <a:fontRef idx="minor">
+                            <a:schemeClr val="dk1"/>
+                          </a:fontRef>
+                        </wps:style>
+                        <wps:bodyPr rot="0" spcFirstLastPara="0" vertOverflow="overflow" horzOverflow="overflow" vert="horz" wrap="square" lIns="91440" tIns="45720" rIns="91440" bIns="45720" numCol="1" spcCol="0" rtlCol="0" fromWordArt="0" anchor="ctr" anchorCtr="0" forceAA="0" compatLnSpc="1">
+                          <a:prstTxWarp prst="textNoShape">
+                            <a:avLst/>
+                          </a:prstTxWarp>
+                          <a:noAutofit/>
+                        </wps:bodyPr>
+                      </wps:wsp>
+                      <wps:wsp>
+                        <wps:cNvPr id="1403" name="Ellipse 1403"/>
+                        <wps:cNvSpPr/>
+                        <wps:spPr>
+                          <a:xfrm>
+                            <a:off x="4318000" y="2167466"/>
+                            <a:ext cx="239282" cy="239282"/>
+                          </a:xfrm>
+                          <a:prstGeom prst="ellipse">
+                            <a:avLst/>
+                          </a:prstGeom>
+                        </wps:spPr>
+                        <wps:style>
+                          <a:lnRef idx="2">
+                            <a:schemeClr val="dk1"/>
+                          </a:lnRef>
+                          <a:fillRef idx="1">
+                            <a:schemeClr val="lt1"/>
+                          </a:fillRef>
+                          <a:effectRef idx="0">
+                            <a:schemeClr val="dk1"/>
+                          </a:effectRef>
+                          <a:fontRef idx="minor">
+                            <a:schemeClr val="dk1"/>
+                          </a:fontRef>
+                        </wps:style>
+                        <wps:bodyPr rot="0" spcFirstLastPara="0" vertOverflow="overflow" horzOverflow="overflow" vert="horz" wrap="square" lIns="91440" tIns="45720" rIns="91440" bIns="45720" numCol="1" spcCol="0" rtlCol="0" fromWordArt="0" anchor="ctr" anchorCtr="0" forceAA="0" compatLnSpc="1">
+                          <a:prstTxWarp prst="textNoShape">
+                            <a:avLst/>
+                          </a:prstTxWarp>
+                          <a:noAutofit/>
+                        </wps:bodyPr>
+                      </wps:wsp>
+                    </wpg:wgp>
                   </a:graphicData>
                 </a:graphic>
-                <wp14:sizeRelV relativeFrom="margin">
-                  <wp14:pctHeight>0</wp14:pctHeight>
-                </wp14:sizeRelV>
               </wp:anchor>
             </w:drawing>
           </mc:Choice>
           <mc:Fallback>
             <w:pict>
-              <v:rect w14:anchorId="4202AE21" id="Rechteck 1405" o:spid="_x0000_s1026" style="position:absolute;margin-left:62.35pt;margin-top:130.15pt;width:20.15pt;height:25.6pt;z-index:251312128;visibility:visible;mso-wrap-style:square;mso-height-percent:0;mso-wrap-distance-left:9pt;mso-wrap-distance-top:0;mso-wrap-distance-right:9pt;mso-wrap-distance-bottom:0;mso-position-horizontal:absolute;mso-position-horizontal-relative:text;mso-position-vertical:absolute;mso-position-vertical-relative:text;mso-height-percent:0;mso-height-relative:margin;v-text-anchor:middle" o:gfxdata="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" fillcolor="white [3212]" strokecolor="white [3212]" strokeweight="1pt"/>
+              <v:group id="Gruppieren 1439" o:spid="_x0000_s1087" style="position:absolute;left:0;text-align:left;margin-left:.5pt;margin-top:8.2pt;width:453.5pt;height:292.7pt;z-index:251308031" coordsize="57594,37172" o:gfxdata="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">
+                <v:rect id="Rechteck 1394" o:spid="_x0000_s1088" style="position:absolute;width:57594;height:37172;visibility:visible;mso-wrap-style:square;v-text-anchor:middle" o:gfxdata="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" fillcolor="white [3201]" strokecolor="black [3200]" strokeweight="1pt"/>
+                <v:shape id="Gefaltete Ecke 1408" o:spid="_x0000_s1089" type="#_x0000_t65" style="position:absolute;left:6265;top:7196;width:10589;height:7179;visibility:visible;mso-wrap-style:square;v-text-anchor:middle" o:gfxdata="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" adj="18000" fillcolor="#ffc000 [3207]" strokecolor="white [3201]" strokeweight="1.5pt">
+                  <v:stroke joinstyle="miter"/>
+                  <v:textbox>
+                    <w:txbxContent>
+                      <w:p>
+                        <w:pPr>
+                          <w:jc w:val="center"/>
+                        </w:pPr>
+                        <w:proofErr w:type="spellStart"/>
+                        <w:r>
+                          <w:t>Water</w:t>
+                        </w:r>
+                        <w:proofErr w:type="spellEnd"/>
+                        <w:r>
+                          <w:t xml:space="preserve">-plant </w:t>
+                        </w:r>
+                        <w:proofErr w:type="spellStart"/>
+                        <w:r>
+                          <w:t>data</w:t>
+                        </w:r>
+                        <w:proofErr w:type="spellEnd"/>
+                        <w:r>
+                          <w:t xml:space="preserve"> </w:t>
+                        </w:r>
+                        <w:proofErr w:type="spellStart"/>
+                        <w:r>
+                          <w:t>pulling</w:t>
+                        </w:r>
+                        <w:proofErr w:type="spellEnd"/>
+                        <w:r>
+                          <w:t xml:space="preserve"> API</w:t>
+                        </w:r>
+                      </w:p>
+                    </w:txbxContent>
+                  </v:textbox>
+                </v:shape>
+                <v:oval id="Ellipse 1404" o:spid="_x0000_s1090" style="position:absolute;left:9313;top:15917;width:2387;height:2387;visibility:visible;mso-wrap-style:square;v-text-anchor:middle" o:gfxdata="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" fillcolor="white [3201]" strokecolor="black [3200]" strokeweight="1pt">
+                  <v:stroke joinstyle="miter"/>
+                </v:oval>
+                <v:rect id="Rechteck 1405" o:spid="_x0000_s1091" style="position:absolute;left:7874;top:15494;width:2559;height:3251;visibility:visible;mso-wrap-style:square;v-text-anchor:middle" o:gfxdata="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" fillcolor="white [3212]" strokecolor="white [3212]" strokeweight="1pt"/>
+                <v:shape id="Gefaltete Ecke 1406" o:spid="_x0000_s1092" type="#_x0000_t65" style="position:absolute;left:37253;top:1354;width:10511;height:7606;visibility:visible;mso-wrap-style:square;v-text-anchor:middle" o:gfxdata="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" adj="18000" fillcolor="#ffc000 [3207]" strokecolor="white [3201]" strokeweight="1.5pt">
+                  <v:stroke joinstyle="miter"/>
+                  <v:textbox>
+                    <w:txbxContent>
+                      <w:p>
+                        <w:pPr>
+                          <w:jc w:val="center"/>
+                        </w:pPr>
+                        <w:r>
+                          <w:t xml:space="preserve">Report Submission API </w:t>
+                        </w:r>
+                        <w:proofErr w:type="spellStart"/>
+                        <w:r>
+                          <w:t>Endpoint</w:t>
+                        </w:r>
+                        <w:proofErr w:type="spellEnd"/>
+                      </w:p>
+                    </w:txbxContent>
+                  </v:textbox>
+                </v:shape>
+                <v:shape id="Gefaltete Ecke 1407" o:spid="_x0000_s1093" type="#_x0000_t65" style="position:absolute;left:37253;top:25569;width:10511;height:7606;visibility:visible;mso-wrap-style:square;v-text-anchor:middle" o:gfxdata="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" adj="18000" fillcolor="#ffc000 [3207]" strokecolor="white [3201]" strokeweight="1.5pt">
+                  <v:stroke joinstyle="miter"/>
+                  <v:textbox>
+                    <w:txbxContent>
+                      <w:p>
+                        <w:pPr>
+                          <w:jc w:val="center"/>
+                        </w:pPr>
+                        <w:r>
+                          <w:t xml:space="preserve">Data Access </w:t>
+                        </w:r>
+                        <w:proofErr w:type="spellStart"/>
+                        <w:r>
+                          <w:t>Endpoint</w:t>
+                        </w:r>
+                        <w:proofErr w:type="spellEnd"/>
+                      </w:p>
+                    </w:txbxContent>
+                  </v:textbox>
+                </v:shape>
+                <v:rect id="Rechteck 1395" o:spid="_x0000_s1094" style="position:absolute;left:18880;top:7366;width:17304;height:20135;visibility:visible;mso-wrap-style:square;v-text-anchor:middle" o:gfxdata="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" fillcolor="white [3201]" strokecolor="black [3200]" strokeweight="1.5pt">
+                  <v:textbox>
+                    <w:txbxContent>
+                      <w:p>
+                        <w:pPr>
+                          <w:jc w:val="center"/>
+                        </w:pPr>
+                        <w:r>
+                          <w:t xml:space="preserve">Single </w:t>
+                        </w:r>
+                        <w:proofErr w:type="spellStart"/>
+                        <w:r>
+                          <w:t>Window</w:t>
+                        </w:r>
+                        <w:proofErr w:type="spellEnd"/>
+                        <w:r>
+                          <w:t xml:space="preserve"> System</w:t>
+                        </w:r>
+                      </w:p>
+                    </w:txbxContent>
+                  </v:textbox>
+                </v:rect>
+                <v:oval id="Ellipse 1402" o:spid="_x0000_s1095" style="position:absolute;left:43264;top:9821;width:2393;height:2393;visibility:visible;mso-wrap-style:square;v-text-anchor:middle" o:gfxdata="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" fillcolor="white [3201]" strokecolor="black [3200]" strokeweight="1pt">
+                  <v:stroke joinstyle="miter"/>
+                </v:oval>
+                <v:oval id="Ellipse 1403" o:spid="_x0000_s1096" style="position:absolute;left:43180;top:21674;width:2392;height:2393;visibility:visible;mso-wrap-style:square;v-text-anchor:middle" o:gfxdata="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" fillcolor="white [3201]" strokecolor="black [3200]" strokeweight="1pt">
+                  <v:stroke joinstyle="miter"/>
+                </v:oval>
+              </v:group>
             </w:pict>
           </mc:Fallback>
         </mc:AlternateContent>
@@ -16167,363 +17505,7 @@
         <mc:AlternateContent>
           <mc:Choice Requires="wps">
             <w:drawing>
-              <wp:anchor distT="0" distB="0" distL="114300" distR="114300" simplePos="0" relativeHeight="251309056" behindDoc="0" locked="0" layoutInCell="1" allowOverlap="1" wp14:anchorId="5D51BAD2" wp14:editId="2378FE5B">
-                <wp:simplePos x="0" y="0"/>
-                <wp:positionH relativeFrom="column">
-                  <wp:posOffset>629902</wp:posOffset>
-                </wp:positionH>
-                <wp:positionV relativeFrom="paragraph">
-                  <wp:posOffset>824177</wp:posOffset>
-                </wp:positionV>
-                <wp:extent cx="1058937" cy="717847"/>
-                <wp:effectExtent l="0" t="0" r="65405" b="25400"/>
-                <wp:wrapNone/>
-                <wp:docPr id="1408" name="Gefaltete Ecke 1408"/>
-                <wp:cNvGraphicFramePr/>
-                <a:graphic xmlns:a="http://schemas.openxmlformats.org/drawingml/2006/main">
-                  <a:graphicData uri="http://schemas.microsoft.com/office/word/2010/wordprocessingShape">
-                    <wps:wsp>
-                      <wps:cNvSpPr/>
-                      <wps:spPr>
-                        <a:xfrm>
-                          <a:off x="0" y="0"/>
-                          <a:ext cx="1058937" cy="717847"/>
-                        </a:xfrm>
-                        <a:prstGeom prst="foldedCorner">
-                          <a:avLst/>
-                        </a:prstGeom>
-                      </wps:spPr>
-                      <wps:style>
-                        <a:lnRef idx="3">
-                          <a:schemeClr val="lt1"/>
-                        </a:lnRef>
-                        <a:fillRef idx="1">
-                          <a:schemeClr val="accent4"/>
-                        </a:fillRef>
-                        <a:effectRef idx="1">
-                          <a:schemeClr val="accent4"/>
-                        </a:effectRef>
-                        <a:fontRef idx="minor">
-                          <a:schemeClr val="lt1"/>
-                        </a:fontRef>
-                      </wps:style>
-                      <wps:txbx>
-                        <w:txbxContent>
-                          <w:p>
-                            <w:pPr>
-                              <w:jc w:val="center"/>
-                            </w:pPr>
-                            <w:proofErr w:type="spellStart"/>
-                            <w:r>
-                              <w:t>Water</w:t>
-                            </w:r>
-                            <w:proofErr w:type="spellEnd"/>
-                            <w:r>
-                              <w:t xml:space="preserve">-plant </w:t>
-                            </w:r>
-                            <w:proofErr w:type="spellStart"/>
-                            <w:r>
-                              <w:t>data</w:t>
-                            </w:r>
-                            <w:proofErr w:type="spellEnd"/>
-                            <w:r>
-                              <w:t xml:space="preserve"> </w:t>
-                            </w:r>
-                            <w:proofErr w:type="spellStart"/>
-                            <w:r>
-                              <w:t>pulling</w:t>
-                            </w:r>
-                            <w:proofErr w:type="spellEnd"/>
-                            <w:r>
-                              <w:t xml:space="preserve"> API</w:t>
-                            </w:r>
-                          </w:p>
-                        </w:txbxContent>
-                      </wps:txbx>
-                      <wps:bodyPr rot="0" spcFirstLastPara="0" vertOverflow="overflow" horzOverflow="overflow" vert="horz" wrap="square" lIns="91440" tIns="45720" rIns="91440" bIns="45720" numCol="1" spcCol="0" rtlCol="0" fromWordArt="0" anchor="ctr" anchorCtr="0" forceAA="0" compatLnSpc="1">
-                        <a:prstTxWarp prst="textNoShape">
-                          <a:avLst/>
-                        </a:prstTxWarp>
-                        <a:noAutofit/>
-                      </wps:bodyPr>
-                    </wps:wsp>
-                  </a:graphicData>
-                </a:graphic>
-                <wp14:sizeRelH relativeFrom="margin">
-                  <wp14:pctWidth>0</wp14:pctWidth>
-                </wp14:sizeRelH>
-              </wp:anchor>
-            </w:drawing>
-          </mc:Choice>
-          <mc:Fallback>
-            <w:pict>
-              <v:shape w14:anchorId="5D51BAD2" id="Gefaltete Ecke 1408" o:spid="_x0000_s1087" type="#_x0000_t65" style="position:absolute;left:0;text-align:left;margin-left:49.6pt;margin-top:64.9pt;width:83.4pt;height:56.5pt;z-index:251309056;visibility:visible;mso-wrap-style:square;mso-width-percent:0;mso-wrap-distance-left:9pt;mso-wrap-distance-top:0;mso-wrap-distance-right:9pt;mso-wrap-distance-bottom:0;mso-position-horizontal:absolute;mso-position-horizontal-relative:text;mso-position-vertical:absolute;mso-position-vertical-relative:text;mso-width-percent:0;mso-width-relative:margin;v-text-anchor:middle" o:gfxdata="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" adj="18000" fillcolor="#ffc000 [3207]" strokecolor="white [3201]" strokeweight="1.5pt">
-                <v:stroke joinstyle="miter"/>
-                <v:textbox>
-                  <w:txbxContent>
-                    <w:p>
-                      <w:pPr>
-                        <w:jc w:val="center"/>
-                      </w:pPr>
-                      <w:proofErr w:type="spellStart"/>
-                      <w:r>
-                        <w:t>Water</w:t>
-                      </w:r>
-                      <w:proofErr w:type="spellEnd"/>
-                      <w:r>
-                        <w:t xml:space="preserve">-plant </w:t>
-                      </w:r>
-                      <w:proofErr w:type="spellStart"/>
-                      <w:r>
-                        <w:t>data</w:t>
-                      </w:r>
-                      <w:proofErr w:type="spellEnd"/>
-                      <w:r>
-                        <w:t xml:space="preserve"> </w:t>
-                      </w:r>
-                      <w:proofErr w:type="spellStart"/>
-                      <w:r>
-                        <w:t>pulling</w:t>
-                      </w:r>
-                      <w:proofErr w:type="spellEnd"/>
-                      <w:r>
-                        <w:t xml:space="preserve"> API</w:t>
-                      </w:r>
-                    </w:p>
-                  </w:txbxContent>
-                </v:textbox>
-              </v:shape>
-            </w:pict>
-          </mc:Fallback>
-        </mc:AlternateContent>
-      </w:r>
-      <w:r>
-        <w:rPr>
-          <w:noProof/>
-          <w:lang w:val="de-DE" w:eastAsia="de-DE"/>
-        </w:rPr>
-        <mc:AlternateContent>
-          <mc:Choice Requires="wps">
-            <w:drawing>
-              <wp:anchor distT="0" distB="0" distL="114300" distR="114300" simplePos="0" relativeHeight="251314176" behindDoc="0" locked="0" layoutInCell="1" allowOverlap="1" wp14:anchorId="3749C575" wp14:editId="2428DCCB">
-                <wp:simplePos x="0" y="0"/>
-                <wp:positionH relativeFrom="column">
-                  <wp:posOffset>3732026</wp:posOffset>
-                </wp:positionH>
-                <wp:positionV relativeFrom="paragraph">
-                  <wp:posOffset>2661521</wp:posOffset>
-                </wp:positionV>
-                <wp:extent cx="1051132" cy="760575"/>
-                <wp:effectExtent l="0" t="0" r="53975" b="20955"/>
-                <wp:wrapNone/>
-                <wp:docPr id="1407" name="Gefaltete Ecke 1407"/>
-                <wp:cNvGraphicFramePr/>
-                <a:graphic xmlns:a="http://schemas.openxmlformats.org/drawingml/2006/main">
-                  <a:graphicData uri="http://schemas.microsoft.com/office/word/2010/wordprocessingShape">
-                    <wps:wsp>
-                      <wps:cNvSpPr/>
-                      <wps:spPr>
-                        <a:xfrm>
-                          <a:off x="0" y="0"/>
-                          <a:ext cx="1051132" cy="760575"/>
-                        </a:xfrm>
-                        <a:prstGeom prst="foldedCorner">
-                          <a:avLst/>
-                        </a:prstGeom>
-                      </wps:spPr>
-                      <wps:style>
-                        <a:lnRef idx="3">
-                          <a:schemeClr val="lt1"/>
-                        </a:lnRef>
-                        <a:fillRef idx="1">
-                          <a:schemeClr val="accent4"/>
-                        </a:fillRef>
-                        <a:effectRef idx="1">
-                          <a:schemeClr val="accent4"/>
-                        </a:effectRef>
-                        <a:fontRef idx="minor">
-                          <a:schemeClr val="lt1"/>
-                        </a:fontRef>
-                      </wps:style>
-                      <wps:txbx>
-                        <w:txbxContent>
-                          <w:p>
-                            <w:pPr>
-                              <w:jc w:val="center"/>
-                            </w:pPr>
-                            <w:r>
-                              <w:t xml:space="preserve">Data Access </w:t>
-                            </w:r>
-                            <w:proofErr w:type="spellStart"/>
-                            <w:r>
-                              <w:t>Endpoint</w:t>
-                            </w:r>
-                            <w:proofErr w:type="spellEnd"/>
-                          </w:p>
-                        </w:txbxContent>
-                      </wps:txbx>
-                      <wps:bodyPr rot="0" spcFirstLastPara="0" vertOverflow="overflow" horzOverflow="overflow" vert="horz" wrap="square" lIns="91440" tIns="45720" rIns="91440" bIns="45720" numCol="1" spcCol="0" rtlCol="0" fromWordArt="0" anchor="ctr" anchorCtr="0" forceAA="0" compatLnSpc="1">
-                        <a:prstTxWarp prst="textNoShape">
-                          <a:avLst/>
-                        </a:prstTxWarp>
-                        <a:noAutofit/>
-                      </wps:bodyPr>
-                    </wps:wsp>
-                  </a:graphicData>
-                </a:graphic>
-                <wp14:sizeRelH relativeFrom="margin">
-                  <wp14:pctWidth>0</wp14:pctWidth>
-                </wp14:sizeRelH>
-                <wp14:sizeRelV relativeFrom="margin">
-                  <wp14:pctHeight>0</wp14:pctHeight>
-                </wp14:sizeRelV>
-              </wp:anchor>
-            </w:drawing>
-          </mc:Choice>
-          <mc:Fallback>
-            <w:pict>
-              <v:shape w14:anchorId="3749C575" id="Gefaltete Ecke 1407" o:spid="_x0000_s1088" type="#_x0000_t65" style="position:absolute;left:0;text-align:left;margin-left:293.85pt;margin-top:209.55pt;width:82.75pt;height:59.9pt;z-index:251314176;visibility:visible;mso-wrap-style:square;mso-width-percent:0;mso-height-percent:0;mso-wrap-distance-left:9pt;mso-wrap-distance-top:0;mso-wrap-distance-right:9pt;mso-wrap-distance-bottom:0;mso-position-horizontal:absolute;mso-position-horizontal-relative:text;mso-position-vertical:absolute;mso-position-vertical-relative:text;mso-width-percent:0;mso-height-percent:0;mso-width-relative:margin;mso-height-relative:margin;v-text-anchor:middle" o:gfxdata="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" adj="18000" fillcolor="#ffc000 [3207]" strokecolor="white [3201]" strokeweight="1.5pt">
-                <v:stroke joinstyle="miter"/>
-                <v:textbox>
-                  <w:txbxContent>
-                    <w:p>
-                      <w:pPr>
-                        <w:jc w:val="center"/>
-                      </w:pPr>
-                      <w:r>
-                        <w:t xml:space="preserve">Data Access </w:t>
-                      </w:r>
-                      <w:proofErr w:type="spellStart"/>
-                      <w:r>
-                        <w:t>Endpoint</w:t>
-                      </w:r>
-                      <w:proofErr w:type="spellEnd"/>
-                    </w:p>
-                  </w:txbxContent>
-                </v:textbox>
-              </v:shape>
-            </w:pict>
-          </mc:Fallback>
-        </mc:AlternateContent>
-      </w:r>
-      <w:r>
-        <w:rPr>
-          <w:noProof/>
-          <w:lang w:val="de-DE" w:eastAsia="de-DE"/>
-        </w:rPr>
-        <mc:AlternateContent>
-          <mc:Choice Requires="wps">
-            <w:drawing>
-              <wp:anchor distT="0" distB="0" distL="114300" distR="114300" simplePos="0" relativeHeight="251313152" behindDoc="0" locked="0" layoutInCell="1" allowOverlap="1">
-                <wp:simplePos x="0" y="0"/>
-                <wp:positionH relativeFrom="column">
-                  <wp:posOffset>3732026</wp:posOffset>
-                </wp:positionH>
-                <wp:positionV relativeFrom="paragraph">
-                  <wp:posOffset>243062</wp:posOffset>
-                </wp:positionV>
-                <wp:extent cx="1051132" cy="760575"/>
-                <wp:effectExtent l="0" t="0" r="53975" b="20955"/>
-                <wp:wrapNone/>
-                <wp:docPr id="1406" name="Gefaltete Ecke 1406"/>
-                <wp:cNvGraphicFramePr/>
-                <a:graphic xmlns:a="http://schemas.openxmlformats.org/drawingml/2006/main">
-                  <a:graphicData uri="http://schemas.microsoft.com/office/word/2010/wordprocessingShape">
-                    <wps:wsp>
-                      <wps:cNvSpPr/>
-                      <wps:spPr>
-                        <a:xfrm>
-                          <a:off x="0" y="0"/>
-                          <a:ext cx="1051132" cy="760575"/>
-                        </a:xfrm>
-                        <a:prstGeom prst="foldedCorner">
-                          <a:avLst/>
-                        </a:prstGeom>
-                      </wps:spPr>
-                      <wps:style>
-                        <a:lnRef idx="3">
-                          <a:schemeClr val="lt1"/>
-                        </a:lnRef>
-                        <a:fillRef idx="1">
-                          <a:schemeClr val="accent4"/>
-                        </a:fillRef>
-                        <a:effectRef idx="1">
-                          <a:schemeClr val="accent4"/>
-                        </a:effectRef>
-                        <a:fontRef idx="minor">
-                          <a:schemeClr val="lt1"/>
-                        </a:fontRef>
-                      </wps:style>
-                      <wps:txbx>
-                        <w:txbxContent>
-                          <w:p>
-                            <w:pPr>
-                              <w:jc w:val="center"/>
-                            </w:pPr>
-                            <w:r>
-                              <w:t xml:space="preserve">Report Submission API </w:t>
-                            </w:r>
-                            <w:proofErr w:type="spellStart"/>
-                            <w:r>
-                              <w:t>Endpoint</w:t>
-                            </w:r>
-                            <w:proofErr w:type="spellEnd"/>
-                          </w:p>
-                        </w:txbxContent>
-                      </wps:txbx>
-                      <wps:bodyPr rot="0" spcFirstLastPara="0" vertOverflow="overflow" horzOverflow="overflow" vert="horz" wrap="square" lIns="91440" tIns="45720" rIns="91440" bIns="45720" numCol="1" spcCol="0" rtlCol="0" fromWordArt="0" anchor="ctr" anchorCtr="0" forceAA="0" compatLnSpc="1">
-                        <a:prstTxWarp prst="textNoShape">
-                          <a:avLst/>
-                        </a:prstTxWarp>
-                        <a:noAutofit/>
-                      </wps:bodyPr>
-                    </wps:wsp>
-                  </a:graphicData>
-                </a:graphic>
-                <wp14:sizeRelH relativeFrom="margin">
-                  <wp14:pctWidth>0</wp14:pctWidth>
-                </wp14:sizeRelH>
-                <wp14:sizeRelV relativeFrom="margin">
-                  <wp14:pctHeight>0</wp14:pctHeight>
-                </wp14:sizeRelV>
-              </wp:anchor>
-            </w:drawing>
-          </mc:Choice>
-          <mc:Fallback>
-            <w:pict>
-              <v:shape id="Gefaltete Ecke 1406" o:spid="_x0000_s1089" type="#_x0000_t65" style="position:absolute;left:0;text-align:left;margin-left:293.85pt;margin-top:19.15pt;width:82.75pt;height:59.9pt;z-index:251313152;visibility:visible;mso-wrap-style:square;mso-width-percent:0;mso-height-percent:0;mso-wrap-distance-left:9pt;mso-wrap-distance-top:0;mso-wrap-distance-right:9pt;mso-wrap-distance-bottom:0;mso-position-horizontal:absolute;mso-position-horizontal-relative:text;mso-position-vertical:absolute;mso-position-vertical-relative:text;mso-width-percent:0;mso-height-percent:0;mso-width-relative:margin;mso-height-relative:margin;v-text-anchor:middle" o:gfxdata="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" adj="18000" fillcolor="#ffc000 [3207]" strokecolor="white [3201]" strokeweight="1.5pt">
-                <v:stroke joinstyle="miter"/>
-                <v:textbox>
-                  <w:txbxContent>
-                    <w:p>
-                      <w:pPr>
-                        <w:jc w:val="center"/>
-                      </w:pPr>
-                      <w:r>
-                        <w:t xml:space="preserve">Report Submission API </w:t>
-                      </w:r>
-                      <w:proofErr w:type="spellStart"/>
-                      <w:r>
-                        <w:t>Endpoint</w:t>
-                      </w:r>
-                      <w:proofErr w:type="spellEnd"/>
-                    </w:p>
-                  </w:txbxContent>
-                </v:textbox>
-              </v:shape>
-            </w:pict>
-          </mc:Fallback>
-        </mc:AlternateContent>
-      </w:r>
-      <w:r>
-        <w:rPr>
-          <w:noProof/>
-          <w:lang w:val="de-DE" w:eastAsia="de-DE"/>
-        </w:rPr>
-        <mc:AlternateContent>
-          <mc:Choice Requires="wps">
-            <w:drawing>
-              <wp:anchor distT="0" distB="0" distL="114300" distR="114300" simplePos="0" relativeHeight="251310080" behindDoc="0" locked="0" layoutInCell="1" allowOverlap="1">
+              <wp:anchor distT="0" distB="0" distL="114300" distR="114300" simplePos="0" relativeHeight="251307008" behindDoc="0" locked="0" layoutInCell="1" allowOverlap="1">
                 <wp:simplePos x="0" y="0"/>
                 <wp:positionH relativeFrom="column">
                   <wp:posOffset>1184910</wp:posOffset>
@@ -16572,7 +17554,7 @@
           </mc:Choice>
           <mc:Fallback>
             <w:pict>
-              <v:line w14:anchorId="145B2C0F" id="Gerader Verbinder 1396" o:spid="_x0000_s1026" style="position:absolute;flip:x;z-index:251310080;visibility:visible;mso-wrap-style:square;mso-wrap-distance-left:9pt;mso-wrap-distance-top:0;mso-wrap-distance-right:9pt;mso-wrap-distance-bottom:0;mso-position-horizontal:absolute;mso-position-horizontal-relative:text;mso-position-vertical:absolute;mso-position-vertical-relative:text" from="93.3pt,143.25pt" to="147.8pt,143.25pt" o:gfxdata="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" strokecolor="black [3200]" strokeweight=".5pt">
+              <v:line w14:anchorId="231FF8E4" id="Gerader Verbinder 1396" o:spid="_x0000_s1026" style="position:absolute;flip:x;z-index:251307008;visibility:visible;mso-wrap-style:square;mso-wrap-distance-left:9pt;mso-wrap-distance-top:0;mso-wrap-distance-right:9pt;mso-wrap-distance-bottom:0;mso-position-horizontal:absolute;mso-position-horizontal-relative:text;mso-position-vertical:absolute;mso-position-vertical-relative:text" from="93.3pt,143.25pt" to="147.8pt,143.25pt" o:gfxdata="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" strokecolor="black [3200]" strokeweight=".5pt">
                 <v:stroke joinstyle="miter"/>
               </v:line>
             </w:pict>
@@ -16587,214 +17569,7 @@
         <mc:AlternateContent>
           <mc:Choice Requires="wps">
             <w:drawing>
-              <wp:anchor distT="0" distB="0" distL="114300" distR="114300" simplePos="0" relativeHeight="251311104" behindDoc="0" locked="0" layoutInCell="1" allowOverlap="1" wp14:anchorId="7339C75D" wp14:editId="0AA23166">
-                <wp:simplePos x="0" y="0"/>
-                <wp:positionH relativeFrom="column">
-                  <wp:posOffset>935355</wp:posOffset>
-                </wp:positionH>
-                <wp:positionV relativeFrom="paragraph">
-                  <wp:posOffset>1698281</wp:posOffset>
-                </wp:positionV>
-                <wp:extent cx="238760" cy="238760"/>
-                <wp:effectExtent l="0" t="0" r="27940" b="27940"/>
-                <wp:wrapNone/>
-                <wp:docPr id="1404" name="Ellipse 1404"/>
-                <wp:cNvGraphicFramePr/>
-                <a:graphic xmlns:a="http://schemas.openxmlformats.org/drawingml/2006/main">
-                  <a:graphicData uri="http://schemas.microsoft.com/office/word/2010/wordprocessingShape">
-                    <wps:wsp>
-                      <wps:cNvSpPr/>
-                      <wps:spPr>
-                        <a:xfrm>
-                          <a:off x="0" y="0"/>
-                          <a:ext cx="238760" cy="238760"/>
-                        </a:xfrm>
-                        <a:prstGeom prst="ellipse">
-                          <a:avLst/>
-                        </a:prstGeom>
-                      </wps:spPr>
-                      <wps:style>
-                        <a:lnRef idx="2">
-                          <a:schemeClr val="dk1"/>
-                        </a:lnRef>
-                        <a:fillRef idx="1">
-                          <a:schemeClr val="lt1"/>
-                        </a:fillRef>
-                        <a:effectRef idx="0">
-                          <a:schemeClr val="dk1"/>
-                        </a:effectRef>
-                        <a:fontRef idx="minor">
-                          <a:schemeClr val="dk1"/>
-                        </a:fontRef>
-                      </wps:style>
-                      <wps:bodyPr rot="0" spcFirstLastPara="0" vertOverflow="overflow" horzOverflow="overflow" vert="horz" wrap="square" lIns="91440" tIns="45720" rIns="91440" bIns="45720" numCol="1" spcCol="0" rtlCol="0" fromWordArt="0" anchor="ctr" anchorCtr="0" forceAA="0" compatLnSpc="1">
-                        <a:prstTxWarp prst="textNoShape">
-                          <a:avLst/>
-                        </a:prstTxWarp>
-                        <a:noAutofit/>
-                      </wps:bodyPr>
-                    </wps:wsp>
-                  </a:graphicData>
-                </a:graphic>
-              </wp:anchor>
-            </w:drawing>
-          </mc:Choice>
-          <mc:Fallback>
-            <w:pict>
-              <v:oval w14:anchorId="3DC7EAE8" id="Ellipse 1404" o:spid="_x0000_s1026" style="position:absolute;margin-left:73.65pt;margin-top:133.7pt;width:18.8pt;height:18.8pt;z-index:251311104;visibility:visible;mso-wrap-style:square;mso-wrap-distance-left:9pt;mso-wrap-distance-top:0;mso-wrap-distance-right:9pt;mso-wrap-distance-bottom:0;mso-position-horizontal:absolute;mso-position-horizontal-relative:text;mso-position-vertical:absolute;mso-position-vertical-relative:text;v-text-anchor:middle" o:gfxdata="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" fillcolor="white [3201]" strokecolor="black [3200]" strokeweight="1pt">
-                <v:stroke joinstyle="miter"/>
-              </v:oval>
-            </w:pict>
-          </mc:Fallback>
-        </mc:AlternateContent>
-      </w:r>
-      <w:r>
-        <w:rPr>
-          <w:noProof/>
-          <w:lang w:val="de-DE" w:eastAsia="de-DE"/>
-        </w:rPr>
-        <mc:AlternateContent>
-          <mc:Choice Requires="wps">
-            <w:drawing>
-              <wp:anchor distT="0" distB="0" distL="114300" distR="114300" simplePos="0" relativeHeight="251811328" behindDoc="0" locked="0" layoutInCell="1" allowOverlap="1" wp14:anchorId="01675FBA" wp14:editId="75D014B2">
-                <wp:simplePos x="0" y="0"/>
-                <wp:positionH relativeFrom="column">
-                  <wp:posOffset>4327869</wp:posOffset>
-                </wp:positionH>
-                <wp:positionV relativeFrom="paragraph">
-                  <wp:posOffset>2274570</wp:posOffset>
-                </wp:positionV>
-                <wp:extent cx="239282" cy="239282"/>
-                <wp:effectExtent l="0" t="0" r="27940" b="27940"/>
-                <wp:wrapNone/>
-                <wp:docPr id="1403" name="Ellipse 1403"/>
-                <wp:cNvGraphicFramePr/>
-                <a:graphic xmlns:a="http://schemas.openxmlformats.org/drawingml/2006/main">
-                  <a:graphicData uri="http://schemas.microsoft.com/office/word/2010/wordprocessingShape">
-                    <wps:wsp>
-                      <wps:cNvSpPr/>
-                      <wps:spPr>
-                        <a:xfrm>
-                          <a:off x="0" y="0"/>
-                          <a:ext cx="239282" cy="239282"/>
-                        </a:xfrm>
-                        <a:prstGeom prst="ellipse">
-                          <a:avLst/>
-                        </a:prstGeom>
-                      </wps:spPr>
-                      <wps:style>
-                        <a:lnRef idx="2">
-                          <a:schemeClr val="dk1"/>
-                        </a:lnRef>
-                        <a:fillRef idx="1">
-                          <a:schemeClr val="lt1"/>
-                        </a:fillRef>
-                        <a:effectRef idx="0">
-                          <a:schemeClr val="dk1"/>
-                        </a:effectRef>
-                        <a:fontRef idx="minor">
-                          <a:schemeClr val="dk1"/>
-                        </a:fontRef>
-                      </wps:style>
-                      <wps:bodyPr rot="0" spcFirstLastPara="0" vertOverflow="overflow" horzOverflow="overflow" vert="horz" wrap="square" lIns="91440" tIns="45720" rIns="91440" bIns="45720" numCol="1" spcCol="0" rtlCol="0" fromWordArt="0" anchor="ctr" anchorCtr="0" forceAA="0" compatLnSpc="1">
-                        <a:prstTxWarp prst="textNoShape">
-                          <a:avLst/>
-                        </a:prstTxWarp>
-                        <a:noAutofit/>
-                      </wps:bodyPr>
-                    </wps:wsp>
-                  </a:graphicData>
-                </a:graphic>
-              </wp:anchor>
-            </w:drawing>
-          </mc:Choice>
-          <mc:Fallback>
-            <w:pict>
-              <v:oval w14:anchorId="716D17DB" id="Ellipse 1403" o:spid="_x0000_s1026" style="position:absolute;margin-left:340.8pt;margin-top:179.1pt;width:18.85pt;height:18.85pt;z-index:251811328;visibility:visible;mso-wrap-style:square;mso-wrap-distance-left:9pt;mso-wrap-distance-top:0;mso-wrap-distance-right:9pt;mso-wrap-distance-bottom:0;mso-position-horizontal:absolute;mso-position-horizontal-relative:text;mso-position-vertical:absolute;mso-position-vertical-relative:text;v-text-anchor:middle" o:gfxdata="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" fillcolor="white [3201]" strokecolor="black [3200]" strokeweight="1pt">
-                <v:stroke joinstyle="miter"/>
-              </v:oval>
-            </w:pict>
-          </mc:Fallback>
-        </mc:AlternateContent>
-      </w:r>
-      <w:r>
-        <w:rPr>
-          <w:noProof/>
-          <w:lang w:val="de-DE" w:eastAsia="de-DE"/>
-        </w:rPr>
-        <mc:AlternateContent>
-          <mc:Choice Requires="wps">
-            <w:drawing>
-              <wp:anchor distT="0" distB="0" distL="114300" distR="114300" simplePos="0" relativeHeight="251806208" behindDoc="0" locked="0" layoutInCell="1" allowOverlap="1">
-                <wp:simplePos x="0" y="0"/>
-                <wp:positionH relativeFrom="column">
-                  <wp:posOffset>4329139</wp:posOffset>
-                </wp:positionH>
-                <wp:positionV relativeFrom="paragraph">
-                  <wp:posOffset>1088390</wp:posOffset>
-                </wp:positionV>
-                <wp:extent cx="239282" cy="239282"/>
-                <wp:effectExtent l="0" t="0" r="27940" b="27940"/>
-                <wp:wrapNone/>
-                <wp:docPr id="1402" name="Ellipse 1402"/>
-                <wp:cNvGraphicFramePr/>
-                <a:graphic xmlns:a="http://schemas.openxmlformats.org/drawingml/2006/main">
-                  <a:graphicData uri="http://schemas.microsoft.com/office/word/2010/wordprocessingShape">
-                    <wps:wsp>
-                      <wps:cNvSpPr/>
-                      <wps:spPr>
-                        <a:xfrm>
-                          <a:off x="0" y="0"/>
-                          <a:ext cx="239282" cy="239282"/>
-                        </a:xfrm>
-                        <a:prstGeom prst="ellipse">
-                          <a:avLst/>
-                        </a:prstGeom>
-                      </wps:spPr>
-                      <wps:style>
-                        <a:lnRef idx="2">
-                          <a:schemeClr val="dk1"/>
-                        </a:lnRef>
-                        <a:fillRef idx="1">
-                          <a:schemeClr val="lt1"/>
-                        </a:fillRef>
-                        <a:effectRef idx="0">
-                          <a:schemeClr val="dk1"/>
-                        </a:effectRef>
-                        <a:fontRef idx="minor">
-                          <a:schemeClr val="dk1"/>
-                        </a:fontRef>
-                      </wps:style>
-                      <wps:bodyPr rot="0" spcFirstLastPara="0" vertOverflow="overflow" horzOverflow="overflow" vert="horz" wrap="square" lIns="91440" tIns="45720" rIns="91440" bIns="45720" numCol="1" spcCol="0" rtlCol="0" fromWordArt="0" anchor="ctr" anchorCtr="0" forceAA="0" compatLnSpc="1">
-                        <a:prstTxWarp prst="textNoShape">
-                          <a:avLst/>
-                        </a:prstTxWarp>
-                        <a:noAutofit/>
-                      </wps:bodyPr>
-                    </wps:wsp>
-                  </a:graphicData>
-                </a:graphic>
-              </wp:anchor>
-            </w:drawing>
-          </mc:Choice>
-          <mc:Fallback>
-            <w:pict>
-              <v:oval w14:anchorId="3FAFE261" id="Ellipse 1402" o:spid="_x0000_s1026" style="position:absolute;margin-left:340.9pt;margin-top:85.7pt;width:18.85pt;height:18.85pt;z-index:251806208;visibility:visible;mso-wrap-style:square;mso-wrap-distance-left:9pt;mso-wrap-distance-top:0;mso-wrap-distance-right:9pt;mso-wrap-distance-bottom:0;mso-position-horizontal:absolute;mso-position-horizontal-relative:text;mso-position-vertical:absolute;mso-position-vertical-relative:text;v-text-anchor:middle" o:gfxdata="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" fillcolor="white [3201]" strokecolor="black [3200]" strokeweight="1pt">
-                <v:stroke joinstyle="miter"/>
-              </v:oval>
-            </w:pict>
-          </mc:Fallback>
-        </mc:AlternateContent>
-      </w:r>
-      <w:r>
-        <w:rPr>
-          <w:noProof/>
-          <w:lang w:val="de-DE" w:eastAsia="de-DE"/>
-        </w:rPr>
-        <mc:AlternateContent>
-          <mc:Choice Requires="wps">
-            <w:drawing>
-              <wp:anchor distT="0" distB="0" distL="114300" distR="114300" simplePos="0" relativeHeight="251801088" behindDoc="0" locked="0" layoutInCell="1" allowOverlap="1" wp14:anchorId="60334099" wp14:editId="29421835">
+              <wp:anchor distT="0" distB="0" distL="114300" distR="114300" simplePos="0" relativeHeight="251789312" behindDoc="0" locked="0" layoutInCell="1" allowOverlap="1" wp14:anchorId="60334099" wp14:editId="29421835">
                 <wp:simplePos x="0" y="0"/>
                 <wp:positionH relativeFrom="column">
                   <wp:posOffset>3625850</wp:posOffset>
@@ -16843,7 +17618,7 @@
           </mc:Choice>
           <mc:Fallback>
             <w:pict>
-              <v:line w14:anchorId="6D63E65E" id="Gerader Verbinder 1401" o:spid="_x0000_s1026" style="position:absolute;flip:x;z-index:251801088;visibility:visible;mso-wrap-style:square;mso-wrap-distance-left:9pt;mso-wrap-distance-top:0;mso-wrap-distance-right:9pt;mso-wrap-distance-bottom:0;mso-position-horizontal:absolute;mso-position-horizontal-relative:text;mso-position-vertical:absolute;mso-position-vertical-relative:text" from="285.5pt,189.2pt" to="340pt,189.2pt" o:gfxdata="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" strokecolor="black [3200]" strokeweight=".5pt">
+              <v:line w14:anchorId="1E01A234" id="Gerader Verbinder 1401" o:spid="_x0000_s1026" style="position:absolute;flip:x;z-index:251789312;visibility:visible;mso-wrap-style:square;mso-wrap-distance-left:9pt;mso-wrap-distance-top:0;mso-wrap-distance-right:9pt;mso-wrap-distance-bottom:0;mso-position-horizontal:absolute;mso-position-horizontal-relative:text;mso-position-vertical:absolute;mso-position-vertical-relative:text" from="285.5pt,189.2pt" to="340pt,189.2pt" o:gfxdata="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" strokecolor="black [3200]" strokeweight=".5pt">
                 <v:stroke joinstyle="miter"/>
               </v:line>
             </w:pict>
@@ -16858,7 +17633,7 @@
         <mc:AlternateContent>
           <mc:Choice Requires="wps">
             <w:drawing>
-              <wp:anchor distT="0" distB="0" distL="114300" distR="114300" simplePos="0" relativeHeight="251783680" behindDoc="0" locked="0" layoutInCell="1" allowOverlap="1" wp14:anchorId="60334099" wp14:editId="29421835">
+              <wp:anchor distT="0" distB="0" distL="114300" distR="114300" simplePos="0" relativeHeight="251744256" behindDoc="0" locked="0" layoutInCell="1" allowOverlap="1" wp14:anchorId="60334099" wp14:editId="29421835">
                 <wp:simplePos x="0" y="0"/>
                 <wp:positionH relativeFrom="column">
                   <wp:posOffset>3630004</wp:posOffset>
@@ -16907,185 +17682,9 @@
           </mc:Choice>
           <mc:Fallback>
             <w:pict>
-              <v:line w14:anchorId="1C61B589" id="Gerader Verbinder 1400" o:spid="_x0000_s1026" style="position:absolute;flip:x;z-index:251783680;visibility:visible;mso-wrap-style:square;mso-wrap-distance-left:9pt;mso-wrap-distance-top:0;mso-wrap-distance-right:9pt;mso-wrap-distance-bottom:0;mso-position-horizontal:absolute;mso-position-horizontal-relative:text;mso-position-vertical:absolute;mso-position-vertical-relative:text" from="285.85pt,95.7pt" to="340.35pt,95.7pt" o:gfxdata="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" strokecolor="black [3200]" strokeweight=".5pt">
+              <v:line w14:anchorId="6E3E07EF" id="Gerader Verbinder 1400" o:spid="_x0000_s1026" style="position:absolute;flip:x;z-index:251744256;visibility:visible;mso-wrap-style:square;mso-wrap-distance-left:9pt;mso-wrap-distance-top:0;mso-wrap-distance-right:9pt;mso-wrap-distance-bottom:0;mso-position-horizontal:absolute;mso-position-horizontal-relative:text;mso-position-vertical:absolute;mso-position-vertical-relative:text" from="285.85pt,95.7pt" to="340.35pt,95.7pt" o:gfxdata="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" strokecolor="black [3200]" strokeweight=".5pt">
                 <v:stroke joinstyle="miter"/>
               </v:line>
-            </w:pict>
-          </mc:Fallback>
-        </mc:AlternateContent>
-      </w:r>
-      <w:r>
-        <w:rPr>
-          <w:noProof/>
-          <w:lang w:val="de-DE" w:eastAsia="de-DE"/>
-        </w:rPr>
-        <mc:AlternateContent>
-          <mc:Choice Requires="wps">
-            <w:drawing>
-              <wp:anchor distT="0" distB="0" distL="114300" distR="114300" simplePos="0" relativeHeight="251543040" behindDoc="0" locked="0" layoutInCell="1" allowOverlap="1">
-                <wp:simplePos x="0" y="0"/>
-                <wp:positionH relativeFrom="column">
-                  <wp:posOffset>5715</wp:posOffset>
-                </wp:positionH>
-                <wp:positionV relativeFrom="paragraph">
-                  <wp:posOffset>106045</wp:posOffset>
-                </wp:positionV>
-                <wp:extent cx="5759450" cy="3717290"/>
-                <wp:effectExtent l="0" t="0" r="12700" b="16510"/>
-                <wp:wrapNone/>
-                <wp:docPr id="1394" name="Rechteck 1394"/>
-                <wp:cNvGraphicFramePr/>
-                <a:graphic xmlns:a="http://schemas.openxmlformats.org/drawingml/2006/main">
-                  <a:graphicData uri="http://schemas.microsoft.com/office/word/2010/wordprocessingShape">
-                    <wps:wsp>
-                      <wps:cNvSpPr/>
-                      <wps:spPr>
-                        <a:xfrm>
-                          <a:off x="0" y="0"/>
-                          <a:ext cx="5759450" cy="3717290"/>
-                        </a:xfrm>
-                        <a:prstGeom prst="rect">
-                          <a:avLst/>
-                        </a:prstGeom>
-                      </wps:spPr>
-                      <wps:style>
-                        <a:lnRef idx="2">
-                          <a:schemeClr val="dk1"/>
-                        </a:lnRef>
-                        <a:fillRef idx="1">
-                          <a:schemeClr val="lt1"/>
-                        </a:fillRef>
-                        <a:effectRef idx="0">
-                          <a:schemeClr val="dk1"/>
-                        </a:effectRef>
-                        <a:fontRef idx="minor">
-                          <a:schemeClr val="dk1"/>
-                        </a:fontRef>
-                      </wps:style>
-                      <wps:bodyPr rot="0" spcFirstLastPara="0" vertOverflow="overflow" horzOverflow="overflow" vert="horz" wrap="square" lIns="91440" tIns="45720" rIns="91440" bIns="45720" numCol="1" spcCol="0" rtlCol="0" fromWordArt="0" anchor="ctr" anchorCtr="0" forceAA="0" compatLnSpc="1">
-                        <a:prstTxWarp prst="textNoShape">
-                          <a:avLst/>
-                        </a:prstTxWarp>
-                        <a:noAutofit/>
-                      </wps:bodyPr>
-                    </wps:wsp>
-                  </a:graphicData>
-                </a:graphic>
-              </wp:anchor>
-            </w:drawing>
-          </mc:Choice>
-          <mc:Fallback>
-            <w:pict>
-              <v:rect w14:anchorId="61FB9A5F" id="Rechteck 1394" o:spid="_x0000_s1026" style="position:absolute;margin-left:.45pt;margin-top:8.35pt;width:453.5pt;height:292.7pt;z-index:251543040;visibility:visible;mso-wrap-style:square;mso-wrap-distance-left:9pt;mso-wrap-distance-top:0;mso-wrap-distance-right:9pt;mso-wrap-distance-bottom:0;mso-position-horizontal:absolute;mso-position-horizontal-relative:text;mso-position-vertical:absolute;mso-position-vertical-relative:text;v-text-anchor:middle" o:gfxdata="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" fillcolor="white [3201]" strokecolor="black [3200]" strokeweight="1pt"/>
-            </w:pict>
-          </mc:Fallback>
-        </mc:AlternateContent>
-      </w:r>
-      <w:r>
-        <w:rPr>
-          <w:noProof/>
-          <w:lang w:val="de-DE" w:eastAsia="de-DE"/>
-        </w:rPr>
-        <mc:AlternateContent>
-          <mc:Choice Requires="wps">
-            <w:drawing>
-              <wp:anchor distT="0" distB="0" distL="114300" distR="114300" simplePos="0" relativeHeight="251743744" behindDoc="0" locked="0" layoutInCell="1" allowOverlap="1" wp14:anchorId="593F4BE0" wp14:editId="6C4EB227">
-                <wp:simplePos x="0" y="0"/>
-                <wp:positionH relativeFrom="column">
-                  <wp:posOffset>1898306</wp:posOffset>
-                </wp:positionH>
-                <wp:positionV relativeFrom="paragraph">
-                  <wp:posOffset>840740</wp:posOffset>
-                </wp:positionV>
-                <wp:extent cx="1730375" cy="2013585"/>
-                <wp:effectExtent l="0" t="0" r="22225" b="24765"/>
-                <wp:wrapNone/>
-                <wp:docPr id="1395" name="Rechteck 1395"/>
-                <wp:cNvGraphicFramePr/>
-                <a:graphic xmlns:a="http://schemas.openxmlformats.org/drawingml/2006/main">
-                  <a:graphicData uri="http://schemas.microsoft.com/office/word/2010/wordprocessingShape">
-                    <wps:wsp>
-                      <wps:cNvSpPr/>
-                      <wps:spPr>
-                        <a:xfrm>
-                          <a:off x="0" y="0"/>
-                          <a:ext cx="1730375" cy="2013585"/>
-                        </a:xfrm>
-                        <a:prstGeom prst="rect">
-                          <a:avLst/>
-                        </a:prstGeom>
-                        <a:ln w="19050"/>
-                      </wps:spPr>
-                      <wps:style>
-                        <a:lnRef idx="2">
-                          <a:schemeClr val="dk1"/>
-                        </a:lnRef>
-                        <a:fillRef idx="1">
-                          <a:schemeClr val="lt1"/>
-                        </a:fillRef>
-                        <a:effectRef idx="0">
-                          <a:schemeClr val="dk1"/>
-                        </a:effectRef>
-                        <a:fontRef idx="minor">
-                          <a:schemeClr val="dk1"/>
-                        </a:fontRef>
-                      </wps:style>
-                      <wps:txbx>
-                        <w:txbxContent>
-                          <w:p>
-                            <w:pPr>
-                              <w:jc w:val="center"/>
-                            </w:pPr>
-                            <w:r>
-                              <w:t xml:space="preserve">Single </w:t>
-                            </w:r>
-                            <w:proofErr w:type="spellStart"/>
-                            <w:r>
-                              <w:t>Window</w:t>
-                            </w:r>
-                            <w:proofErr w:type="spellEnd"/>
-                            <w:r>
-                              <w:t xml:space="preserve"> System</w:t>
-                            </w:r>
-                          </w:p>
-                        </w:txbxContent>
-                      </wps:txbx>
-                      <wps:bodyPr rot="0" spcFirstLastPara="0" vertOverflow="overflow" horzOverflow="overflow" vert="horz" wrap="square" lIns="91440" tIns="45720" rIns="91440" bIns="45720" numCol="1" spcCol="0" rtlCol="0" fromWordArt="0" anchor="ctr" anchorCtr="0" forceAA="0" compatLnSpc="1">
-                        <a:prstTxWarp prst="textNoShape">
-                          <a:avLst/>
-                        </a:prstTxWarp>
-                        <a:noAutofit/>
-                      </wps:bodyPr>
-                    </wps:wsp>
-                  </a:graphicData>
-                </a:graphic>
-              </wp:anchor>
-            </w:drawing>
-          </mc:Choice>
-          <mc:Fallback>
-            <w:pict>
-              <v:rect w14:anchorId="593F4BE0" id="Rechteck 1395" o:spid="_x0000_s1090" style="position:absolute;left:0;text-align:left;margin-left:149.45pt;margin-top:66.2pt;width:136.25pt;height:158.55pt;z-index:251743744;visibility:visible;mso-wrap-style:square;mso-wrap-distance-left:9pt;mso-wrap-distance-top:0;mso-wrap-distance-right:9pt;mso-wrap-distance-bottom:0;mso-position-horizontal:absolute;mso-position-horizontal-relative:text;mso-position-vertical:absolute;mso-position-vertical-relative:text;v-text-anchor:middle" o:gfxdata="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" fillcolor="white [3201]" strokecolor="black [3200]" strokeweight="1.5pt">
-                <v:textbox>
-                  <w:txbxContent>
-                    <w:p>
-                      <w:pPr>
-                        <w:jc w:val="center"/>
-                      </w:pPr>
-                      <w:r>
-                        <w:t xml:space="preserve">Single </w:t>
-                      </w:r>
-                      <w:proofErr w:type="spellStart"/>
-                      <w:r>
-                        <w:t>Window</w:t>
-                      </w:r>
-                      <w:proofErr w:type="spellEnd"/>
-                      <w:r>
-                        <w:t xml:space="preserve"> System</w:t>
-                      </w:r>
-                    </w:p>
-                  </w:txbxContent>
-                </v:textbox>
-              </v:rect>
             </w:pict>
           </mc:Fallback>
         </mc:AlternateContent>
@@ -19201,7 +19800,7 @@
           <w:rPr>
             <w:noProof/>
           </w:rPr>
-          <w:t>11</w:t>
+          <w:t>23</w:t>
         </w:r>
         <w:r>
           <w:fldChar w:fldCharType="end"/>
@@ -19531,7 +20130,7 @@
               <w:rPr>
                 <w:noProof/>
               </w:rPr>
-              <w:t>Methodology and Project Organisation</w:t>
+              <w:t>Literature Review</w:t>
             </w:r>
           </w:fldSimple>
         </w:p>
@@ -19550,7 +20149,7 @@
               <w:rPr>
                 <w:noProof/>
               </w:rPr>
-              <w:t>Tools and Architectures</w:t>
+              <w:t>Comparable Industries and Projects</w:t>
             </w:r>
           </w:fldSimple>
         </w:p>
@@ -23035,7 +23634,7 @@
 </file>
 
 <file path=customXml/itemProps1.xml><?xml version="1.0" encoding="utf-8"?>
-<ds:datastoreItem xmlns:ds="http://schemas.openxmlformats.org/officeDocument/2006/customXml" ds:itemID="{BDDAB0FA-0F91-4815-85DD-B3AD77D072BB}">
+<ds:datastoreItem xmlns:ds="http://schemas.openxmlformats.org/officeDocument/2006/customXml" ds:itemID="{662A844D-7D8D-4952-9BB0-101AF4484687}">
   <ds:schemaRefs>
     <ds:schemaRef ds:uri="http://schemas.openxmlformats.org/officeDocument/2006/bibliography"/>
   </ds:schemaRefs>

</xml_diff>